<commit_message>
Cambios en redacción en Manual de usuario
</commit_message>
<xml_diff>
--- a/Manual de Usuario.docx
+++ b/Manual de Usuario.docx
@@ -1,6 +1,6 @@
 
 <file path=word/document.xml><?xml version="1.0" encoding="utf-8"?>
-<w:document xmlns:wpc="http://schemas.microsoft.com/office/word/2010/wordprocessingCanvas" xmlns:cx="http://schemas.microsoft.com/office/drawing/2014/chartex" xmlns:cx1="http://schemas.microsoft.com/office/drawing/2015/9/8/chartex" xmlns:cx2="http://schemas.microsoft.com/office/drawing/2015/10/21/chartex" xmlns:cx3="http://schemas.microsoft.com/office/drawing/2016/5/9/chartex" xmlns:cx4="http://schemas.microsoft.com/office/drawing/2016/5/10/chartex" xmlns:cx5="http://schemas.microsoft.com/office/drawing/2016/5/11/chartex" xmlns:cx6="http://schemas.microsoft.com/office/drawing/2016/5/12/chartex" xmlns:cx7="http://schemas.microsoft.com/office/drawing/2016/5/13/chartex" xmlns:cx8="http://schemas.microsoft.com/office/drawing/2016/5/14/chartex" xmlns:mc="http://schemas.openxmlformats.org/markup-compatibility/2006" xmlns:aink="http://schemas.microsoft.com/office/drawing/2016/ink" xmlns:am3d="http://schemas.microsoft.com/office/drawing/2017/model3d" xmlns:o="urn:schemas-microsoft-com:office:office" xmlns:r="http://schemas.openxmlformats.org/officeDocument/2006/relationships" xmlns:m="http://schemas.openxmlformats.org/officeDocument/2006/math" xmlns:v="urn:schemas-microsoft-com:vml" xmlns:wp14="http://schemas.microsoft.com/office/word/2010/wordprocessingDrawing" xmlns:wp="http://schemas.openxmlformats.org/drawingml/2006/wordprocessingDrawing" xmlns:w10="urn:schemas-microsoft-com:office:word" xmlns:w="http://schemas.openxmlformats.org/wordprocessingml/2006/main" xmlns:w14="http://schemas.microsoft.com/office/word/2010/wordml" xmlns:w15="http://schemas.microsoft.com/office/word/2012/wordml" xmlns:w16cid="http://schemas.microsoft.com/office/word/2016/wordml/cid" xmlns:w16se="http://schemas.microsoft.com/office/word/2015/wordml/symex" xmlns:wpg="http://schemas.microsoft.com/office/word/2010/wordprocessingGroup" xmlns:wpi="http://schemas.microsoft.com/office/word/2010/wordprocessingInk" xmlns:wne="http://schemas.microsoft.com/office/word/2006/wordml" xmlns:wps="http://schemas.microsoft.com/office/word/2010/wordprocessingShape" mc:Ignorable="w14 w15 w16se w16cid wp14">
+<w:document xmlns:wpc="http://schemas.microsoft.com/office/word/2010/wordprocessingCanvas" xmlns:mc="http://schemas.openxmlformats.org/markup-compatibility/2006" xmlns:o="urn:schemas-microsoft-com:office:office" xmlns:r="http://schemas.openxmlformats.org/officeDocument/2006/relationships" xmlns:m="http://schemas.openxmlformats.org/officeDocument/2006/math" xmlns:v="urn:schemas-microsoft-com:vml" xmlns:wp14="http://schemas.microsoft.com/office/word/2010/wordprocessingDrawing" xmlns:wp="http://schemas.openxmlformats.org/drawingml/2006/wordprocessingDrawing" xmlns:w10="urn:schemas-microsoft-com:office:word" xmlns:w="http://schemas.openxmlformats.org/wordprocessingml/2006/main" xmlns:w14="http://schemas.microsoft.com/office/word/2010/wordml" xmlns:wpg="http://schemas.microsoft.com/office/word/2010/wordprocessingGroup" xmlns:wpi="http://schemas.microsoft.com/office/word/2010/wordprocessingInk" xmlns:wne="http://schemas.microsoft.com/office/word/2006/wordml" xmlns:wps="http://schemas.microsoft.com/office/word/2010/wordprocessingShape" mc:Ignorable="w14 wp14">
   <w:body>
     <w:p>
       <w:pPr>
@@ -44,6 +44,7 @@
       <w:r>
         <w:rPr>
           <w:noProof/>
+          <w:lang w:val="es-ES" w:eastAsia="es-ES" w:bidi="he-IL"/>
         </w:rPr>
         <w:drawing>
           <wp:inline distT="0" distB="0" distL="0" distR="0" wp14:anchorId="20029CEA" wp14:editId="1F4A8398">
@@ -61,7 +62,7 @@
                     <pic:cNvPicPr/>
                   </pic:nvPicPr>
                   <pic:blipFill>
-                    <a:blip r:embed="rId6">
+                    <a:blip r:embed="rId7">
                       <a:extLst>
                         <a:ext uri="{28A0092B-C50C-407E-A947-70E740481C1C}">
                           <a14:useLocalDpi xmlns:a14="http://schemas.microsoft.com/office/drawing/2010/main" val="0"/>
@@ -105,7 +106,7 @@
           <w:b/>
           <w:sz w:val="72"/>
           <w:szCs w:val="72"/>
-          <w:lang w:val="en-US"/>
+          <w:lang w:val="es-ES"/>
         </w:rPr>
       </w:pPr>
       <w:r>
@@ -113,9 +114,27 @@
           <w:b/>
           <w:sz w:val="72"/>
           <w:szCs w:val="72"/>
-          <w:lang w:val="en-US"/>
-        </w:rPr>
-        <w:t>[SIEL]</w:t>
+          <w:lang w:val="es-ES"/>
+        </w:rPr>
+        <w:t>[SIEL</w:t>
+      </w:r>
+      <w:r>
+        <w:rPr>
+          <w:b/>
+          <w:sz w:val="72"/>
+          <w:szCs w:val="72"/>
+          <w:lang w:val="es-ES"/>
+        </w:rPr>
+        <w:t xml:space="preserve"> – Grupo mixto 4</w:t>
+      </w:r>
+      <w:r>
+        <w:rPr>
+          <w:b/>
+          <w:sz w:val="72"/>
+          <w:szCs w:val="72"/>
+          <w:lang w:val="es-ES"/>
+        </w:rPr>
+        <w:t>]</w:t>
       </w:r>
     </w:p>
     <w:p>
@@ -172,6 +191,7 @@
       <w:r>
         <w:rPr>
           <w:noProof/>
+          <w:lang w:val="es-ES" w:eastAsia="es-ES" w:bidi="he-IL"/>
         </w:rPr>
         <w:drawing>
           <wp:inline distT="0" distB="0" distL="0" distR="0" wp14:anchorId="1518468C" wp14:editId="5F5716CA">
@@ -189,7 +209,7 @@
                     <pic:cNvPicPr/>
                   </pic:nvPicPr>
                   <pic:blipFill>
-                    <a:blip r:embed="rId7">
+                    <a:blip r:embed="rId8">
                       <a:extLst>
                         <a:ext uri="{28A0092B-C50C-407E-A947-70E740481C1C}">
                           <a14:useLocalDpi xmlns:a14="http://schemas.microsoft.com/office/drawing/2010/main" val="0"/>
@@ -240,16 +260,13 @@
         <w:jc w:val="both"/>
       </w:pPr>
       <w:r>
-        <w:t xml:space="preserve">La aplicación SIEL permite procesar un sistema de ecuaciones </w:t>
-      </w:r>
-      <w:r>
-        <w:t>lineales y obtener como resultado el conjunto de valores que satisfacen el sistema.</w:t>
-      </w:r>
-      <w:r>
-        <w:t xml:space="preserve"> Dicha aplicación posee </w:t>
-      </w:r>
-      <w:r>
-        <w:t xml:space="preserve">3 ventanas; punto de entrada, interfaz grafica y resultados. Estas serán explicadas a continuación. </w:t>
+        <w:t xml:space="preserve">La aplicación SIEL permite procesar un sistema de ecuaciones lineales y obtener como resultado el conjunto de valores que satisfacen el sistema. Dicha aplicación posee </w:t>
+      </w:r>
+      <w:r>
+        <w:t>3 ventanas:</w:t>
+      </w:r>
+      <w:r>
+        <w:t xml:space="preserve"> punto de entrada, interfaz grafica y resultados. Estas serán explicadas a continuación. </w:t>
       </w:r>
     </w:p>
     <w:p>
@@ -287,12 +304,10 @@
         <w:t xml:space="preserve">. Allí usted deberá ingresar la cantidad de ecuaciones lineales que desea procesar y luego hacer </w:t>
       </w:r>
       <w:proofErr w:type="spellStart"/>
-      <w:proofErr w:type="gramStart"/>
       <w:r>
         <w:t>click</w:t>
       </w:r>
       <w:proofErr w:type="spellEnd"/>
-      <w:proofErr w:type="gramEnd"/>
       <w:r>
         <w:t xml:space="preserve"> en el botón “Ingresar”.</w:t>
       </w:r>
@@ -304,6 +319,7 @@
       <w:r>
         <w:rPr>
           <w:noProof/>
+          <w:lang w:val="es-ES" w:eastAsia="es-ES" w:bidi="he-IL"/>
         </w:rPr>
         <w:drawing>
           <wp:inline distT="0" distB="0" distL="0" distR="0">
@@ -321,7 +337,7 @@
                     <pic:cNvPicPr/>
                   </pic:nvPicPr>
                   <pic:blipFill>
-                    <a:blip r:embed="rId8" cstate="print">
+                    <a:blip r:embed="rId9" cstate="print">
                       <a:extLst>
                         <a:ext uri="{28A0092B-C50C-407E-A947-70E740481C1C}">
                           <a14:useLocalDpi xmlns:a14="http://schemas.microsoft.com/office/drawing/2010/main" val="0"/>
@@ -408,7 +424,25 @@
         <w:t xml:space="preserve">Imagen </w:t>
       </w:r>
       <w:r>
-        <w:t xml:space="preserve">2) usted vera la misma cantidad de filas y columnas del valor que usted coloco. En este caso, hemos colocado el valor 2 con lo cual, </w:t>
+        <w:t xml:space="preserve">2) usted </w:t>
+      </w:r>
+      <w:r>
+        <w:t>podrá ver</w:t>
+      </w:r>
+      <w:r>
+        <w:t xml:space="preserve"> la misma cantidad de filas y columnas </w:t>
+      </w:r>
+      <w:r>
+        <w:t>para la matriz generada. A modo de ejemplo</w:t>
+      </w:r>
+      <w:r>
+        <w:t xml:space="preserve">, hemos </w:t>
+      </w:r>
+      <w:r>
+        <w:t>colocado el valor 2 con lo cual</w:t>
+      </w:r>
+      <w:r>
+        <w:t xml:space="preserve"> </w:t>
       </w:r>
       <w:r>
         <w:t>habrá</w:t>
@@ -423,28 +457,76 @@
         <w:t xml:space="preserve"> elegir </w:t>
       </w:r>
       <w:r>
-        <w:t>la épsilon</w:t>
+        <w:t>el valor de</w:t>
+      </w:r>
+      <w:r>
+        <w:t xml:space="preserve"> épsilon</w:t>
       </w:r>
       <w:r>
         <w:t xml:space="preserve"> que desea utilizar y la cantidad de decimales que quiere que se muestren por pantalla. Además</w:t>
       </w:r>
       <w:r>
         <w:t>,</w:t>
+      </w:r>
+      <w:r>
+        <w:t xml:space="preserve"> deberá elegir el método de resolución que pu</w:t>
+      </w:r>
+      <w:r>
+        <w:t>ede</w:t>
       </w:r>
       <w:bookmarkStart w:id="1" w:name="_GoBack"/>
       <w:bookmarkEnd w:id="1"/>
       <w:r>
-        <w:t xml:space="preserve"> deberá elegir el método de resolución que pueden ser Jacobi o Gauss-Seidel. Cuando este conforme, hacer </w:t>
+        <w:t xml:space="preserve"> ser </w:t>
       </w:r>
       <w:proofErr w:type="spellStart"/>
-      <w:proofErr w:type="gramStart"/>
+      <w:r>
+        <w:t>Jacobi</w:t>
+      </w:r>
+      <w:proofErr w:type="spellEnd"/>
+      <w:r>
+        <w:t xml:space="preserve"> o Gauss-</w:t>
+      </w:r>
+      <w:proofErr w:type="spellStart"/>
+      <w:r>
+        <w:t>Seidel</w:t>
+      </w:r>
+      <w:proofErr w:type="spellEnd"/>
+      <w:r>
+        <w:t>.</w:t>
+      </w:r>
+    </w:p>
+    <w:p>
+      <w:pPr>
+        <w:jc w:val="both"/>
+      </w:pPr>
+      <w:r>
+        <w:t xml:space="preserve">Cuando este conforme, </w:t>
+      </w:r>
+      <w:r>
+        <w:t>debe hacer</w:t>
+      </w:r>
+      <w:r>
+        <w:t xml:space="preserve"> </w:t>
+      </w:r>
+      <w:proofErr w:type="spellStart"/>
       <w:r>
         <w:t>click</w:t>
       </w:r>
       <w:proofErr w:type="spellEnd"/>
-      <w:proofErr w:type="gramEnd"/>
-      <w:r>
-        <w:t xml:space="preserve"> en el botón “Resolver” que lo redireccionara a la ventana de Resultados si la matriz es dominante o estrictamente dominante. Si la matriz ingresada es no dominante, usted podrá modificarla o continuar con el procedimiento. Si usted no sabe que tipo de matriz que ha colocado, presione el botón “Resolver” y el tipo de matriz será mostrado en la parte superior derecha de la ventana.</w:t>
+      <w:r>
+        <w:t xml:space="preserve"> en el botón </w:t>
+      </w:r>
+      <w:r>
+        <w:t xml:space="preserve">“Resolver” que lo </w:t>
+      </w:r>
+      <w:proofErr w:type="spellStart"/>
+      <w:r>
+        <w:t>redireccionará</w:t>
+      </w:r>
+      <w:proofErr w:type="spellEnd"/>
+      <w:r>
+        <w:t xml:space="preserve"> a la ventana de Resultados si la matriz es dominante o estrictamente dominante. Si la matriz ingresada es no dominante, usted podrá modificarla o continuar con el procedimiento. Si usted no sabe que tipo de matriz ha colocado, presione el botón “Resolver” y el tipo de matriz será mostrado en la parte superior derecha de la ventana.</w:t>
       </w:r>
       <w:r>
         <w:t xml:space="preserve"> Para poder vaciar todos los campos de la pantalla, presione el botón “Limpiar” y para volver a la ventana anterior </w:t>
@@ -469,6 +551,7 @@
       <w:r>
         <w:rPr>
           <w:noProof/>
+          <w:lang w:val="es-ES" w:eastAsia="es-ES" w:bidi="he-IL"/>
         </w:rPr>
         <w:lastRenderedPageBreak/>
         <w:drawing>
@@ -487,7 +570,7 @@
                     <pic:cNvPicPr/>
                   </pic:nvPicPr>
                   <pic:blipFill>
-                    <a:blip r:embed="rId9">
+                    <a:blip r:embed="rId10">
                       <a:extLst>
                         <a:ext uri="{28A0092B-C50C-407E-A947-70E740481C1C}">
                           <a14:useLocalDpi xmlns:a14="http://schemas.microsoft.com/office/drawing/2010/main" val="0"/>
@@ -549,7 +632,7 @@
         <w:t xml:space="preserve">Para el cálculo de las normas (1, 2, infinita) se deberá seleccionar una de ellas, y presionar el botón calcular luego de haber ingresado los datos de la matriz. </w:t>
       </w:r>
       <w:r>
-        <w:t>Imagen 3.</w:t>
+        <w:t>Se puede ver a continuación:</w:t>
       </w:r>
     </w:p>
     <w:p>
@@ -559,6 +642,7 @@
       <w:r>
         <w:rPr>
           <w:noProof/>
+          <w:lang w:val="es-ES" w:eastAsia="es-ES" w:bidi="he-IL"/>
         </w:rPr>
         <w:drawing>
           <wp:inline distT="0" distB="0" distL="0" distR="0">
@@ -576,7 +660,7 @@
                     <pic:cNvPicPr/>
                   </pic:nvPicPr>
                   <pic:blipFill>
-                    <a:blip r:embed="rId10" cstate="print">
+                    <a:blip r:embed="rId11" cstate="print">
                       <a:extLst>
                         <a:ext uri="{28A0092B-C50C-407E-A947-70E740481C1C}">
                           <a14:useLocalDpi xmlns:a14="http://schemas.microsoft.com/office/drawing/2010/main" val="0"/>
@@ -655,26 +739,38 @@
         <w:t xml:space="preserve">Luego de haber hecho </w:t>
       </w:r>
       <w:proofErr w:type="spellStart"/>
+      <w:r>
+        <w:t>click</w:t>
+      </w:r>
+      <w:proofErr w:type="spellEnd"/>
+      <w:r>
+        <w:t xml:space="preserve"> en el botón “Resolver” usted será redirigido a esta pantalla</w:t>
+      </w:r>
+      <w:r>
+        <w:t xml:space="preserve"> (Imagen 4)</w:t>
+      </w:r>
+      <w:r>
+        <w:t xml:space="preserve">. Aquí se mostrará una tabla que contendrá las columnas: </w:t>
+      </w:r>
       <w:proofErr w:type="gramStart"/>
       <w:r>
-        <w:t>click</w:t>
-      </w:r>
-      <w:proofErr w:type="spellEnd"/>
+        <w:t>numero</w:t>
+      </w:r>
       <w:proofErr w:type="gramEnd"/>
       <w:r>
-        <w:t xml:space="preserve"> en el botón “Resolver” usted será redirigido a esta pantalla</w:t>
-      </w:r>
-      <w:r>
-        <w:t xml:space="preserve"> (Imagen 4)</w:t>
-      </w:r>
-      <w:r>
-        <w:t>. Aquí se mostrar</w:t>
-      </w:r>
-      <w:r>
-        <w:t>á</w:t>
-      </w:r>
-      <w:r>
-        <w:t xml:space="preserve"> una tabla que contendrá las columnas: numero de pasos, valores de cada variable en cada iteración y los criterios de paro utilizados en cada paso. El botón “Volver” le permitirá ir a la ventana de Sistema </w:t>
+        <w:t xml:space="preserve"> de pasos, valores de cada variable en cada iteración y </w:t>
+      </w:r>
+      <w:r>
+        <w:t xml:space="preserve">el valor de </w:t>
+      </w:r>
+      <w:r>
+        <w:t>los criterios de paro utilizados en cada paso</w:t>
+      </w:r>
+      <w:r>
+        <w:t xml:space="preserve"> (indicando si la solución hallada en el paso satisface el épsilon colocado anteriormente)</w:t>
+      </w:r>
+      <w:r>
+        <w:t xml:space="preserve">. El botón “Volver” le permitirá ir a la ventana de Sistema </w:t>
       </w:r>
       <w:r>
         <w:t>de</w:t>
@@ -690,6 +786,7 @@
       <w:r>
         <w:rPr>
           <w:noProof/>
+          <w:lang w:val="es-ES" w:eastAsia="es-ES" w:bidi="he-IL"/>
         </w:rPr>
         <w:drawing>
           <wp:inline distT="0" distB="0" distL="0" distR="0">
@@ -707,7 +804,7 @@
                     <pic:cNvPicPr/>
                   </pic:nvPicPr>
                   <pic:blipFill>
-                    <a:blip r:embed="rId11" cstate="print">
+                    <a:blip r:embed="rId12" cstate="print">
                       <a:extLst>
                         <a:ext uri="{28A0092B-C50C-407E-A947-70E740481C1C}">
                           <a14:useLocalDpi xmlns:a14="http://schemas.microsoft.com/office/drawing/2010/main" val="0"/>
@@ -752,8 +849,9 @@
       </w:pPr>
     </w:p>
     <w:sectPr>
-      <w:footerReference w:type="default" r:id="rId12"/>
-      <w:footerReference w:type="first" r:id="rId13"/>
+      <w:headerReference w:type="default" r:id="rId13"/>
+      <w:footerReference w:type="default" r:id="rId14"/>
+      <w:footerReference w:type="first" r:id="rId15"/>
       <w:pgSz w:w="11906" w:h="16838"/>
       <w:pgMar w:top="1417" w:right="1701" w:bottom="1417" w:left="1701" w:header="708" w:footer="708" w:gutter="0"/>
       <w:pgNumType w:start="0"/>
@@ -766,7 +864,7 @@
 </file>
 
 <file path=word/endnotes.xml><?xml version="1.0" encoding="utf-8"?>
-<w:endnotes xmlns:wpc="http://schemas.microsoft.com/office/word/2010/wordprocessingCanvas" xmlns:cx="http://schemas.microsoft.com/office/drawing/2014/chartex" xmlns:cx1="http://schemas.microsoft.com/office/drawing/2015/9/8/chartex" xmlns:cx2="http://schemas.microsoft.com/office/drawing/2015/10/21/chartex" xmlns:cx3="http://schemas.microsoft.com/office/drawing/2016/5/9/chartex" xmlns:cx4="http://schemas.microsoft.com/office/drawing/2016/5/10/chartex" xmlns:cx5="http://schemas.microsoft.com/office/drawing/2016/5/11/chartex" xmlns:cx6="http://schemas.microsoft.com/office/drawing/2016/5/12/chartex" xmlns:cx7="http://schemas.microsoft.com/office/drawing/2016/5/13/chartex" xmlns:cx8="http://schemas.microsoft.com/office/drawing/2016/5/14/chartex" xmlns:mc="http://schemas.openxmlformats.org/markup-compatibility/2006" xmlns:aink="http://schemas.microsoft.com/office/drawing/2016/ink" xmlns:am3d="http://schemas.microsoft.com/office/drawing/2017/model3d" xmlns:o="urn:schemas-microsoft-com:office:office" xmlns:r="http://schemas.openxmlformats.org/officeDocument/2006/relationships" xmlns:m="http://schemas.openxmlformats.org/officeDocument/2006/math" xmlns:v="urn:schemas-microsoft-com:vml" xmlns:wp14="http://schemas.microsoft.com/office/word/2010/wordprocessingDrawing" xmlns:wp="http://schemas.openxmlformats.org/drawingml/2006/wordprocessingDrawing" xmlns:w10="urn:schemas-microsoft-com:office:word" xmlns:w="http://schemas.openxmlformats.org/wordprocessingml/2006/main" xmlns:w14="http://schemas.microsoft.com/office/word/2010/wordml" xmlns:w15="http://schemas.microsoft.com/office/word/2012/wordml" xmlns:w16cid="http://schemas.microsoft.com/office/word/2016/wordml/cid" xmlns:w16se="http://schemas.microsoft.com/office/word/2015/wordml/symex" xmlns:wpg="http://schemas.microsoft.com/office/word/2010/wordprocessingGroup" xmlns:wpi="http://schemas.microsoft.com/office/word/2010/wordprocessingInk" xmlns:wne="http://schemas.microsoft.com/office/word/2006/wordml" xmlns:wps="http://schemas.microsoft.com/office/word/2010/wordprocessingShape" mc:Ignorable="w14 w15 w16se w16cid wp14">
+<w:endnotes xmlns:wpc="http://schemas.microsoft.com/office/word/2010/wordprocessingCanvas" xmlns:mc="http://schemas.openxmlformats.org/markup-compatibility/2006" xmlns:o="urn:schemas-microsoft-com:office:office" xmlns:r="http://schemas.openxmlformats.org/officeDocument/2006/relationships" xmlns:m="http://schemas.openxmlformats.org/officeDocument/2006/math" xmlns:v="urn:schemas-microsoft-com:vml" xmlns:wp14="http://schemas.microsoft.com/office/word/2010/wordprocessingDrawing" xmlns:wp="http://schemas.openxmlformats.org/drawingml/2006/wordprocessingDrawing" xmlns:w10="urn:schemas-microsoft-com:office:word" xmlns:w="http://schemas.openxmlformats.org/wordprocessingml/2006/main" xmlns:w14="http://schemas.microsoft.com/office/word/2010/wordml" xmlns:wpg="http://schemas.microsoft.com/office/word/2010/wordprocessingGroup" xmlns:wpi="http://schemas.microsoft.com/office/word/2010/wordprocessingInk" xmlns:wne="http://schemas.microsoft.com/office/word/2006/wordml" xmlns:wps="http://schemas.microsoft.com/office/word/2010/wordprocessingShape" mc:Ignorable="w14 wp14">
   <w:endnote w:type="separator" w:id="-1">
     <w:p>
       <w:pPr>
@@ -791,7 +889,7 @@
 </file>
 
 <file path=word/footer1.xml><?xml version="1.0" encoding="utf-8"?>
-<w:ftr xmlns:wpc="http://schemas.microsoft.com/office/word/2010/wordprocessingCanvas" xmlns:cx="http://schemas.microsoft.com/office/drawing/2014/chartex" xmlns:cx1="http://schemas.microsoft.com/office/drawing/2015/9/8/chartex" xmlns:cx2="http://schemas.microsoft.com/office/drawing/2015/10/21/chartex" xmlns:cx3="http://schemas.microsoft.com/office/drawing/2016/5/9/chartex" xmlns:cx4="http://schemas.microsoft.com/office/drawing/2016/5/10/chartex" xmlns:cx5="http://schemas.microsoft.com/office/drawing/2016/5/11/chartex" xmlns:cx6="http://schemas.microsoft.com/office/drawing/2016/5/12/chartex" xmlns:cx7="http://schemas.microsoft.com/office/drawing/2016/5/13/chartex" xmlns:cx8="http://schemas.microsoft.com/office/drawing/2016/5/14/chartex" xmlns:mc="http://schemas.openxmlformats.org/markup-compatibility/2006" xmlns:aink="http://schemas.microsoft.com/office/drawing/2016/ink" xmlns:am3d="http://schemas.microsoft.com/office/drawing/2017/model3d" xmlns:o="urn:schemas-microsoft-com:office:office" xmlns:r="http://schemas.openxmlformats.org/officeDocument/2006/relationships" xmlns:m="http://schemas.openxmlformats.org/officeDocument/2006/math" xmlns:v="urn:schemas-microsoft-com:vml" xmlns:wp14="http://schemas.microsoft.com/office/word/2010/wordprocessingDrawing" xmlns:wp="http://schemas.openxmlformats.org/drawingml/2006/wordprocessingDrawing" xmlns:w10="urn:schemas-microsoft-com:office:word" xmlns:w="http://schemas.openxmlformats.org/wordprocessingml/2006/main" xmlns:w14="http://schemas.microsoft.com/office/word/2010/wordml" xmlns:w15="http://schemas.microsoft.com/office/word/2012/wordml" xmlns:w16cid="http://schemas.microsoft.com/office/word/2016/wordml/cid" xmlns:w16se="http://schemas.microsoft.com/office/word/2015/wordml/symex" xmlns:wpg="http://schemas.microsoft.com/office/word/2010/wordprocessingGroup" xmlns:wpi="http://schemas.microsoft.com/office/word/2010/wordprocessingInk" xmlns:wne="http://schemas.microsoft.com/office/word/2006/wordml" xmlns:wps="http://schemas.microsoft.com/office/word/2010/wordprocessingShape" mc:Ignorable="w14 w15 w16se w16cid wp14">
+<w:ftr xmlns:wpc="http://schemas.microsoft.com/office/word/2010/wordprocessingCanvas" xmlns:mc="http://schemas.openxmlformats.org/markup-compatibility/2006" xmlns:o="urn:schemas-microsoft-com:office:office" xmlns:r="http://schemas.openxmlformats.org/officeDocument/2006/relationships" xmlns:m="http://schemas.openxmlformats.org/officeDocument/2006/math" xmlns:v="urn:schemas-microsoft-com:vml" xmlns:wp14="http://schemas.microsoft.com/office/word/2010/wordprocessingDrawing" xmlns:wp="http://schemas.openxmlformats.org/drawingml/2006/wordprocessingDrawing" xmlns:w10="urn:schemas-microsoft-com:office:word" xmlns:w="http://schemas.openxmlformats.org/wordprocessingml/2006/main" xmlns:w14="http://schemas.microsoft.com/office/word/2010/wordml" xmlns:wpg="http://schemas.microsoft.com/office/word/2010/wordprocessingGroup" xmlns:wpi="http://schemas.microsoft.com/office/word/2010/wordprocessingInk" xmlns:wne="http://schemas.microsoft.com/office/word/2006/wordml" xmlns:wps="http://schemas.microsoft.com/office/word/2010/wordprocessingShape" mc:Ignorable="w14 wp14">
   <w:sdt>
     <w:sdtPr>
       <w:id w:val="1192723273"/>
@@ -800,6 +898,7 @@
         <w:docPartUnique/>
       </w:docPartObj>
     </w:sdtPr>
+    <w:sdtEndPr/>
     <w:sdtContent>
       <w:p>
         <w:pPr>
@@ -817,9 +916,10 @@
         </w:r>
         <w:r>
           <w:rPr>
+            <w:noProof/>
             <w:lang w:val="es-ES"/>
           </w:rPr>
-          <w:t>2</w:t>
+          <w:t>1</w:t>
         </w:r>
         <w:r>
           <w:fldChar w:fldCharType="end"/>
@@ -836,7 +936,7 @@
 </file>
 
 <file path=word/footer2.xml><?xml version="1.0" encoding="utf-8"?>
-<w:ftr xmlns:wpc="http://schemas.microsoft.com/office/word/2010/wordprocessingCanvas" xmlns:cx="http://schemas.microsoft.com/office/drawing/2014/chartex" xmlns:cx1="http://schemas.microsoft.com/office/drawing/2015/9/8/chartex" xmlns:cx2="http://schemas.microsoft.com/office/drawing/2015/10/21/chartex" xmlns:cx3="http://schemas.microsoft.com/office/drawing/2016/5/9/chartex" xmlns:cx4="http://schemas.microsoft.com/office/drawing/2016/5/10/chartex" xmlns:cx5="http://schemas.microsoft.com/office/drawing/2016/5/11/chartex" xmlns:cx6="http://schemas.microsoft.com/office/drawing/2016/5/12/chartex" xmlns:cx7="http://schemas.microsoft.com/office/drawing/2016/5/13/chartex" xmlns:cx8="http://schemas.microsoft.com/office/drawing/2016/5/14/chartex" xmlns:mc="http://schemas.openxmlformats.org/markup-compatibility/2006" xmlns:aink="http://schemas.microsoft.com/office/drawing/2016/ink" xmlns:am3d="http://schemas.microsoft.com/office/drawing/2017/model3d" xmlns:o="urn:schemas-microsoft-com:office:office" xmlns:r="http://schemas.openxmlformats.org/officeDocument/2006/relationships" xmlns:m="http://schemas.openxmlformats.org/officeDocument/2006/math" xmlns:v="urn:schemas-microsoft-com:vml" xmlns:wp14="http://schemas.microsoft.com/office/word/2010/wordprocessingDrawing" xmlns:wp="http://schemas.openxmlformats.org/drawingml/2006/wordprocessingDrawing" xmlns:w10="urn:schemas-microsoft-com:office:word" xmlns:w="http://schemas.openxmlformats.org/wordprocessingml/2006/main" xmlns:w14="http://schemas.microsoft.com/office/word/2010/wordml" xmlns:w15="http://schemas.microsoft.com/office/word/2012/wordml" xmlns:w16cid="http://schemas.microsoft.com/office/word/2016/wordml/cid" xmlns:w16se="http://schemas.microsoft.com/office/word/2015/wordml/symex" xmlns:wpg="http://schemas.microsoft.com/office/word/2010/wordprocessingGroup" xmlns:wpi="http://schemas.microsoft.com/office/word/2010/wordprocessingInk" xmlns:wne="http://schemas.microsoft.com/office/word/2006/wordml" xmlns:wps="http://schemas.microsoft.com/office/word/2010/wordprocessingShape" mc:Ignorable="w14 w15 w16se w16cid wp14">
+<w:ftr xmlns:wpc="http://schemas.microsoft.com/office/word/2010/wordprocessingCanvas" xmlns:mc="http://schemas.openxmlformats.org/markup-compatibility/2006" xmlns:o="urn:schemas-microsoft-com:office:office" xmlns:r="http://schemas.openxmlformats.org/officeDocument/2006/relationships" xmlns:m="http://schemas.openxmlformats.org/officeDocument/2006/math" xmlns:v="urn:schemas-microsoft-com:vml" xmlns:wp14="http://schemas.microsoft.com/office/word/2010/wordprocessingDrawing" xmlns:wp="http://schemas.openxmlformats.org/drawingml/2006/wordprocessingDrawing" xmlns:w10="urn:schemas-microsoft-com:office:word" xmlns:w="http://schemas.openxmlformats.org/wordprocessingml/2006/main" xmlns:w14="http://schemas.microsoft.com/office/word/2010/wordml" xmlns:wpg="http://schemas.microsoft.com/office/word/2010/wordprocessingGroup" xmlns:wpi="http://schemas.microsoft.com/office/word/2010/wordprocessingInk" xmlns:wne="http://schemas.microsoft.com/office/word/2006/wordml" xmlns:wps="http://schemas.microsoft.com/office/word/2010/wordprocessingShape" mc:Ignorable="w14 wp14">
   <w:p>
     <w:pPr>
       <w:pStyle w:val="Piedepgina"/>
@@ -851,7 +951,7 @@
 </file>
 
 <file path=word/footnotes.xml><?xml version="1.0" encoding="utf-8"?>
-<w:footnotes xmlns:wpc="http://schemas.microsoft.com/office/word/2010/wordprocessingCanvas" xmlns:cx="http://schemas.microsoft.com/office/drawing/2014/chartex" xmlns:cx1="http://schemas.microsoft.com/office/drawing/2015/9/8/chartex" xmlns:cx2="http://schemas.microsoft.com/office/drawing/2015/10/21/chartex" xmlns:cx3="http://schemas.microsoft.com/office/drawing/2016/5/9/chartex" xmlns:cx4="http://schemas.microsoft.com/office/drawing/2016/5/10/chartex" xmlns:cx5="http://schemas.microsoft.com/office/drawing/2016/5/11/chartex" xmlns:cx6="http://schemas.microsoft.com/office/drawing/2016/5/12/chartex" xmlns:cx7="http://schemas.microsoft.com/office/drawing/2016/5/13/chartex" xmlns:cx8="http://schemas.microsoft.com/office/drawing/2016/5/14/chartex" xmlns:mc="http://schemas.openxmlformats.org/markup-compatibility/2006" xmlns:aink="http://schemas.microsoft.com/office/drawing/2016/ink" xmlns:am3d="http://schemas.microsoft.com/office/drawing/2017/model3d" xmlns:o="urn:schemas-microsoft-com:office:office" xmlns:r="http://schemas.openxmlformats.org/officeDocument/2006/relationships" xmlns:m="http://schemas.openxmlformats.org/officeDocument/2006/math" xmlns:v="urn:schemas-microsoft-com:vml" xmlns:wp14="http://schemas.microsoft.com/office/word/2010/wordprocessingDrawing" xmlns:wp="http://schemas.openxmlformats.org/drawingml/2006/wordprocessingDrawing" xmlns:w10="urn:schemas-microsoft-com:office:word" xmlns:w="http://schemas.openxmlformats.org/wordprocessingml/2006/main" xmlns:w14="http://schemas.microsoft.com/office/word/2010/wordml" xmlns:w15="http://schemas.microsoft.com/office/word/2012/wordml" xmlns:w16cid="http://schemas.microsoft.com/office/word/2016/wordml/cid" xmlns:w16se="http://schemas.microsoft.com/office/word/2015/wordml/symex" xmlns:wpg="http://schemas.microsoft.com/office/word/2010/wordprocessingGroup" xmlns:wpi="http://schemas.microsoft.com/office/word/2010/wordprocessingInk" xmlns:wne="http://schemas.microsoft.com/office/word/2006/wordml" xmlns:wps="http://schemas.microsoft.com/office/word/2010/wordprocessingShape" mc:Ignorable="w14 w15 w16se w16cid wp14">
+<w:footnotes xmlns:wpc="http://schemas.microsoft.com/office/word/2010/wordprocessingCanvas" xmlns:mc="http://schemas.openxmlformats.org/markup-compatibility/2006" xmlns:o="urn:schemas-microsoft-com:office:office" xmlns:r="http://schemas.openxmlformats.org/officeDocument/2006/relationships" xmlns:m="http://schemas.openxmlformats.org/officeDocument/2006/math" xmlns:v="urn:schemas-microsoft-com:vml" xmlns:wp14="http://schemas.microsoft.com/office/word/2010/wordprocessingDrawing" xmlns:wp="http://schemas.openxmlformats.org/drawingml/2006/wordprocessingDrawing" xmlns:w10="urn:schemas-microsoft-com:office:word" xmlns:w="http://schemas.openxmlformats.org/wordprocessingml/2006/main" xmlns:w14="http://schemas.microsoft.com/office/word/2010/wordml" xmlns:wpg="http://schemas.microsoft.com/office/word/2010/wordprocessingGroup" xmlns:wpi="http://schemas.microsoft.com/office/word/2010/wordprocessingInk" xmlns:wne="http://schemas.microsoft.com/office/word/2006/wordml" xmlns:wps="http://schemas.microsoft.com/office/word/2010/wordprocessingShape" mc:Ignorable="w14 wp14">
   <w:footnote w:type="separator" w:id="-1">
     <w:p>
       <w:pPr>
@@ -875,15 +975,35 @@
 </w:footnotes>
 </file>
 
+<file path=word/header1.xml><?xml version="1.0" encoding="utf-8"?>
+<w:hdr xmlns:wpc="http://schemas.microsoft.com/office/word/2010/wordprocessingCanvas" xmlns:mc="http://schemas.openxmlformats.org/markup-compatibility/2006" xmlns:o="urn:schemas-microsoft-com:office:office" xmlns:r="http://schemas.openxmlformats.org/officeDocument/2006/relationships" xmlns:m="http://schemas.openxmlformats.org/officeDocument/2006/math" xmlns:v="urn:schemas-microsoft-com:vml" xmlns:wp14="http://schemas.microsoft.com/office/word/2010/wordprocessingDrawing" xmlns:wp="http://schemas.openxmlformats.org/drawingml/2006/wordprocessingDrawing" xmlns:w10="urn:schemas-microsoft-com:office:word" xmlns:w="http://schemas.openxmlformats.org/wordprocessingml/2006/main" xmlns:w14="http://schemas.microsoft.com/office/word/2010/wordml" xmlns:wpg="http://schemas.microsoft.com/office/word/2010/wordprocessingGroup" xmlns:wpi="http://schemas.microsoft.com/office/word/2010/wordprocessingInk" xmlns:wne="http://schemas.microsoft.com/office/word/2006/wordml" xmlns:wps="http://schemas.microsoft.com/office/word/2010/wordprocessingShape" mc:Ignorable="w14 wp14">
+  <w:p>
+    <w:pPr>
+      <w:pStyle w:val="Encabezado"/>
+      <w:jc w:val="center"/>
+      <w:rPr>
+        <w:lang w:val="es-ES"/>
+      </w:rPr>
+    </w:pPr>
+    <w:r>
+      <w:rPr>
+        <w:lang w:val="es-ES"/>
+      </w:rPr>
+      <w:t>SIEL - Manual de usuario</w:t>
+    </w:r>
+  </w:p>
+</w:hdr>
+</file>
+
 <file path=word/styles.xml><?xml version="1.0" encoding="utf-8"?>
-<w:styles xmlns:mc="http://schemas.openxmlformats.org/markup-compatibility/2006" xmlns:r="http://schemas.openxmlformats.org/officeDocument/2006/relationships" xmlns:w="http://schemas.openxmlformats.org/wordprocessingml/2006/main" xmlns:w14="http://schemas.microsoft.com/office/word/2010/wordml" xmlns:w15="http://schemas.microsoft.com/office/word/2012/wordml" xmlns:w16cid="http://schemas.microsoft.com/office/word/2016/wordml/cid" xmlns:w16se="http://schemas.microsoft.com/office/word/2015/wordml/symex" mc:Ignorable="w14 w15 w16se w16cid">
+<w:styles xmlns:mc="http://schemas.openxmlformats.org/markup-compatibility/2006" xmlns:r="http://schemas.openxmlformats.org/officeDocument/2006/relationships" xmlns:w="http://schemas.openxmlformats.org/wordprocessingml/2006/main" xmlns:w14="http://schemas.microsoft.com/office/word/2010/wordml" mc:Ignorable="w14">
   <w:docDefaults>
     <w:rPrDefault>
       <w:rPr>
         <w:rFonts w:asciiTheme="minorHAnsi" w:eastAsiaTheme="minorHAnsi" w:hAnsiTheme="minorHAnsi" w:cstheme="minorBidi"/>
         <w:sz w:val="22"/>
         <w:szCs w:val="22"/>
-        <w:lang w:val="es-419" w:eastAsia="en-US" w:bidi="ar-SA"/>
+        <w:lang w:val="es-ES" w:eastAsia="en-US" w:bidi="ar-SA"/>
       </w:rPr>
     </w:rPrDefault>
     <w:pPrDefault>
@@ -892,382 +1012,144 @@
       </w:pPr>
     </w:pPrDefault>
   </w:docDefaults>
-  <w:latentStyles w:defLockedState="0" w:defUIPriority="99" w:defSemiHidden="0" w:defUnhideWhenUsed="0" w:defQFormat="0" w:count="375">
-    <w:lsdException w:name="Normal" w:uiPriority="0" w:qFormat="1"/>
-    <w:lsdException w:name="heading 1" w:uiPriority="9" w:qFormat="1"/>
-    <w:lsdException w:name="heading 2" w:semiHidden="1" w:uiPriority="9" w:unhideWhenUsed="1" w:qFormat="1"/>
-    <w:lsdException w:name="heading 3" w:semiHidden="1" w:uiPriority="9" w:unhideWhenUsed="1" w:qFormat="1"/>
-    <w:lsdException w:name="heading 4" w:semiHidden="1" w:uiPriority="9" w:unhideWhenUsed="1" w:qFormat="1"/>
-    <w:lsdException w:name="heading 5" w:semiHidden="1" w:uiPriority="9" w:unhideWhenUsed="1" w:qFormat="1"/>
-    <w:lsdException w:name="heading 6" w:semiHidden="1" w:uiPriority="9" w:unhideWhenUsed="1" w:qFormat="1"/>
-    <w:lsdException w:name="heading 7" w:semiHidden="1" w:uiPriority="9" w:unhideWhenUsed="1" w:qFormat="1"/>
-    <w:lsdException w:name="heading 8" w:semiHidden="1" w:uiPriority="9" w:unhideWhenUsed="1" w:qFormat="1"/>
-    <w:lsdException w:name="heading 9" w:semiHidden="1" w:uiPriority="9" w:unhideWhenUsed="1" w:qFormat="1"/>
-    <w:lsdException w:name="index 1" w:semiHidden="1" w:unhideWhenUsed="1"/>
-    <w:lsdException w:name="index 2" w:semiHidden="1" w:unhideWhenUsed="1"/>
-    <w:lsdException w:name="index 3" w:semiHidden="1" w:unhideWhenUsed="1"/>
-    <w:lsdException w:name="index 4" w:semiHidden="1" w:unhideWhenUsed="1"/>
-    <w:lsdException w:name="index 5" w:semiHidden="1" w:unhideWhenUsed="1"/>
-    <w:lsdException w:name="index 6" w:semiHidden="1" w:unhideWhenUsed="1"/>
-    <w:lsdException w:name="index 7" w:semiHidden="1" w:unhideWhenUsed="1"/>
-    <w:lsdException w:name="index 8" w:semiHidden="1" w:unhideWhenUsed="1"/>
-    <w:lsdException w:name="index 9" w:semiHidden="1" w:unhideWhenUsed="1"/>
-    <w:lsdException w:name="toc 1" w:semiHidden="1" w:uiPriority="39" w:unhideWhenUsed="1"/>
-    <w:lsdException w:name="toc 2" w:semiHidden="1" w:uiPriority="39" w:unhideWhenUsed="1"/>
-    <w:lsdException w:name="toc 3" w:semiHidden="1" w:uiPriority="39" w:unhideWhenUsed="1"/>
-    <w:lsdException w:name="toc 4" w:semiHidden="1" w:uiPriority="39" w:unhideWhenUsed="1"/>
-    <w:lsdException w:name="toc 5" w:semiHidden="1" w:uiPriority="39" w:unhideWhenUsed="1"/>
-    <w:lsdException w:name="toc 6" w:semiHidden="1" w:uiPriority="39" w:unhideWhenUsed="1"/>
-    <w:lsdException w:name="toc 7" w:semiHidden="1" w:uiPriority="39" w:unhideWhenUsed="1"/>
-    <w:lsdException w:name="toc 8" w:semiHidden="1" w:uiPriority="39" w:unhideWhenUsed="1"/>
-    <w:lsdException w:name="toc 9" w:semiHidden="1" w:uiPriority="39" w:unhideWhenUsed="1"/>
-    <w:lsdException w:name="Normal Indent" w:semiHidden="1" w:unhideWhenUsed="1"/>
-    <w:lsdException w:name="footnote text" w:semiHidden="1" w:unhideWhenUsed="1"/>
-    <w:lsdException w:name="annotation text" w:semiHidden="1" w:unhideWhenUsed="1"/>
-    <w:lsdException w:name="header" w:semiHidden="1" w:unhideWhenUsed="1"/>
-    <w:lsdException w:name="footer" w:semiHidden="1" w:unhideWhenUsed="1"/>
-    <w:lsdException w:name="index heading" w:semiHidden="1" w:unhideWhenUsed="1"/>
-    <w:lsdException w:name="caption" w:semiHidden="1" w:uiPriority="35" w:unhideWhenUsed="1" w:qFormat="1"/>
-    <w:lsdException w:name="table of figures" w:semiHidden="1" w:unhideWhenUsed="1"/>
-    <w:lsdException w:name="envelope address" w:semiHidden="1" w:unhideWhenUsed="1"/>
-    <w:lsdException w:name="envelope return" w:semiHidden="1" w:unhideWhenUsed="1"/>
-    <w:lsdException w:name="footnote reference" w:semiHidden="1" w:unhideWhenUsed="1"/>
-    <w:lsdException w:name="annotation reference" w:semiHidden="1" w:unhideWhenUsed="1"/>
-    <w:lsdException w:name="line number" w:semiHidden="1" w:unhideWhenUsed="1"/>
-    <w:lsdException w:name="page number" w:semiHidden="1" w:unhideWhenUsed="1"/>
-    <w:lsdException w:name="endnote reference" w:semiHidden="1" w:unhideWhenUsed="1"/>
-    <w:lsdException w:name="endnote text" w:semiHidden="1" w:unhideWhenUsed="1"/>
-    <w:lsdException w:name="table of authorities" w:semiHidden="1" w:unhideWhenUsed="1"/>
-    <w:lsdException w:name="macro" w:semiHidden="1" w:unhideWhenUsed="1"/>
-    <w:lsdException w:name="toa heading" w:semiHidden="1" w:unhideWhenUsed="1"/>
-    <w:lsdException w:name="List" w:semiHidden="1" w:unhideWhenUsed="1"/>
-    <w:lsdException w:name="List Bullet" w:semiHidden="1" w:unhideWhenUsed="1"/>
-    <w:lsdException w:name="List Number" w:semiHidden="1" w:unhideWhenUsed="1"/>
-    <w:lsdException w:name="List 2" w:semiHidden="1" w:unhideWhenUsed="1"/>
-    <w:lsdException w:name="List 3" w:semiHidden="1" w:unhideWhenUsed="1"/>
-    <w:lsdException w:name="List 4" w:semiHidden="1" w:unhideWhenUsed="1"/>
-    <w:lsdException w:name="List 5" w:semiHidden="1" w:unhideWhenUsed="1"/>
-    <w:lsdException w:name="List Bullet 2" w:semiHidden="1" w:unhideWhenUsed="1"/>
-    <w:lsdException w:name="List Bullet 3" w:semiHidden="1" w:unhideWhenUsed="1"/>
-    <w:lsdException w:name="List Bullet 4" w:semiHidden="1" w:unhideWhenUsed="1"/>
-    <w:lsdException w:name="List Bullet 5" w:semiHidden="1" w:unhideWhenUsed="1"/>
-    <w:lsdException w:name="List Number 2" w:semiHidden="1" w:unhideWhenUsed="1"/>
-    <w:lsdException w:name="List Number 3" w:semiHidden="1" w:unhideWhenUsed="1"/>
-    <w:lsdException w:name="List Number 4" w:semiHidden="1" w:unhideWhenUsed="1"/>
-    <w:lsdException w:name="List Number 5" w:semiHidden="1" w:unhideWhenUsed="1"/>
-    <w:lsdException w:name="Title" w:uiPriority="10" w:qFormat="1"/>
-    <w:lsdException w:name="Closing" w:semiHidden="1" w:unhideWhenUsed="1"/>
-    <w:lsdException w:name="Signature" w:semiHidden="1" w:unhideWhenUsed="1"/>
-    <w:lsdException w:name="Default Paragraph Font" w:semiHidden="1" w:uiPriority="1" w:unhideWhenUsed="1"/>
-    <w:lsdException w:name="Body Text" w:semiHidden="1" w:unhideWhenUsed="1"/>
-    <w:lsdException w:name="Body Text Indent" w:semiHidden="1" w:unhideWhenUsed="1"/>
-    <w:lsdException w:name="List Continue" w:semiHidden="1" w:unhideWhenUsed="1"/>
-    <w:lsdException w:name="List Continue 2" w:semiHidden="1" w:unhideWhenUsed="1"/>
-    <w:lsdException w:name="List Continue 3" w:semiHidden="1" w:unhideWhenUsed="1"/>
-    <w:lsdException w:name="List Continue 4" w:semiHidden="1" w:unhideWhenUsed="1"/>
-    <w:lsdException w:name="List Continue 5" w:semiHidden="1" w:unhideWhenUsed="1"/>
-    <w:lsdException w:name="Message Header" w:semiHidden="1" w:unhideWhenUsed="1"/>
-    <w:lsdException w:name="Subtitle" w:uiPriority="11" w:qFormat="1"/>
-    <w:lsdException w:name="Salutation" w:semiHidden="1" w:unhideWhenUsed="1"/>
-    <w:lsdException w:name="Date" w:semiHidden="1" w:unhideWhenUsed="1"/>
-    <w:lsdException w:name="Body Text First Indent" w:semiHidden="1" w:unhideWhenUsed="1"/>
-    <w:lsdException w:name="Body Text First Indent 2" w:semiHidden="1" w:unhideWhenUsed="1"/>
-    <w:lsdException w:name="Note Heading" w:semiHidden="1" w:unhideWhenUsed="1"/>
-    <w:lsdException w:name="Body Text 2" w:semiHidden="1" w:unhideWhenUsed="1"/>
-    <w:lsdException w:name="Body Text 3" w:semiHidden="1" w:unhideWhenUsed="1"/>
-    <w:lsdException w:name="Body Text Indent 2" w:semiHidden="1" w:unhideWhenUsed="1"/>
-    <w:lsdException w:name="Body Text Indent 3" w:semiHidden="1" w:unhideWhenUsed="1"/>
-    <w:lsdException w:name="Block Text" w:semiHidden="1" w:unhideWhenUsed="1"/>
-    <w:lsdException w:name="Hyperlink" w:semiHidden="1" w:unhideWhenUsed="1"/>
-    <w:lsdException w:name="FollowedHyperlink" w:semiHidden="1" w:unhideWhenUsed="1"/>
-    <w:lsdException w:name="Strong" w:uiPriority="22" w:qFormat="1"/>
-    <w:lsdException w:name="Emphasis" w:uiPriority="20" w:qFormat="1"/>
-    <w:lsdException w:name="Document Map" w:semiHidden="1" w:unhideWhenUsed="1"/>
-    <w:lsdException w:name="Plain Text" w:semiHidden="1" w:unhideWhenUsed="1"/>
-    <w:lsdException w:name="E-mail Signature" w:semiHidden="1" w:unhideWhenUsed="1"/>
-    <w:lsdException w:name="HTML Top of Form" w:semiHidden="1" w:unhideWhenUsed="1"/>
-    <w:lsdException w:name="HTML Bottom of Form" w:semiHidden="1" w:unhideWhenUsed="1"/>
-    <w:lsdException w:name="Normal (Web)" w:semiHidden="1" w:unhideWhenUsed="1"/>
-    <w:lsdException w:name="HTML Acronym" w:semiHidden="1" w:unhideWhenUsed="1"/>
-    <w:lsdException w:name="HTML Address" w:semiHidden="1" w:unhideWhenUsed="1"/>
-    <w:lsdException w:name="HTML Cite" w:semiHidden="1" w:unhideWhenUsed="1"/>
-    <w:lsdException w:name="HTML Code" w:semiHidden="1" w:unhideWhenUsed="1"/>
-    <w:lsdException w:name="HTML Definition" w:semiHidden="1" w:unhideWhenUsed="1"/>
-    <w:lsdException w:name="HTML Keyboard" w:semiHidden="1" w:unhideWhenUsed="1"/>
-    <w:lsdException w:name="HTML Preformatted" w:semiHidden="1" w:unhideWhenUsed="1"/>
-    <w:lsdException w:name="HTML Sample" w:semiHidden="1" w:unhideWhenUsed="1"/>
-    <w:lsdException w:name="HTML Typewriter" w:semiHidden="1" w:unhideWhenUsed="1"/>
-    <w:lsdException w:name="HTML Variable" w:semiHidden="1" w:unhideWhenUsed="1"/>
-    <w:lsdException w:name="Normal Table" w:semiHidden="1" w:unhideWhenUsed="1"/>
-    <w:lsdException w:name="annotation subject" w:semiHidden="1" w:unhideWhenUsed="1"/>
-    <w:lsdException w:name="No List" w:semiHidden="1" w:unhideWhenUsed="1"/>
-    <w:lsdException w:name="Outline List 1" w:semiHidden="1" w:unhideWhenUsed="1"/>
-    <w:lsdException w:name="Outline List 2" w:semiHidden="1" w:unhideWhenUsed="1"/>
-    <w:lsdException w:name="Outline List 3" w:semiHidden="1" w:unhideWhenUsed="1"/>
-    <w:lsdException w:name="Table Simple 1" w:semiHidden="1" w:unhideWhenUsed="1"/>
-    <w:lsdException w:name="Table Simple 2" w:semiHidden="1" w:unhideWhenUsed="1"/>
-    <w:lsdException w:name="Table Simple 3" w:semiHidden="1" w:unhideWhenUsed="1"/>
-    <w:lsdException w:name="Table Classic 1" w:semiHidden="1" w:unhideWhenUsed="1"/>
-    <w:lsdException w:name="Table Classic 2" w:semiHidden="1" w:unhideWhenUsed="1"/>
-    <w:lsdException w:name="Table Classic 3" w:semiHidden="1" w:unhideWhenUsed="1"/>
-    <w:lsdException w:name="Table Classic 4" w:semiHidden="1" w:unhideWhenUsed="1"/>
-    <w:lsdException w:name="Table Colorful 1" w:semiHidden="1" w:unhideWhenUsed="1"/>
-    <w:lsdException w:name="Table Colorful 2" w:semiHidden="1" w:unhideWhenUsed="1"/>
-    <w:lsdException w:name="Table Colorful 3" w:semiHidden="1" w:unhideWhenUsed="1"/>
-    <w:lsdException w:name="Table Columns 1" w:semiHidden="1" w:unhideWhenUsed="1"/>
-    <w:lsdException w:name="Table Columns 2" w:semiHidden="1" w:unhideWhenUsed="1"/>
-    <w:lsdException w:name="Table Columns 3" w:semiHidden="1" w:unhideWhenUsed="1"/>
-    <w:lsdException w:name="Table Columns 4" w:semiHidden="1" w:unhideWhenUsed="1"/>
-    <w:lsdException w:name="Table Columns 5" w:semiHidden="1" w:unhideWhenUsed="1"/>
-    <w:lsdException w:name="Table Grid 1" w:semiHidden="1" w:unhideWhenUsed="1"/>
-    <w:lsdException w:name="Table Grid 2" w:semiHidden="1" w:unhideWhenUsed="1"/>
-    <w:lsdException w:name="Table Grid 3" w:semiHidden="1" w:unhideWhenUsed="1"/>
-    <w:lsdException w:name="Table Grid 4" w:semiHidden="1" w:unhideWhenUsed="1"/>
-    <w:lsdException w:name="Table Grid 5" w:semiHidden="1" w:unhideWhenUsed="1"/>
-    <w:lsdException w:name="Table Grid 6" w:semiHidden="1" w:unhideWhenUsed="1"/>
-    <w:lsdException w:name="Table Grid 7" w:semiHidden="1" w:unhideWhenUsed="1"/>
-    <w:lsdException w:name="Table Grid 8" w:semiHidden="1" w:unhideWhenUsed="1"/>
-    <w:lsdException w:name="Table List 1" w:semiHidden="1" w:unhideWhenUsed="1"/>
-    <w:lsdException w:name="Table List 2" w:semiHidden="1" w:unhideWhenUsed="1"/>
-    <w:lsdException w:name="Table List 3" w:semiHidden="1" w:unhideWhenUsed="1"/>
-    <w:lsdException w:name="Table List 4" w:semiHidden="1" w:unhideWhenUsed="1"/>
-    <w:lsdException w:name="Table List 5" w:semiHidden="1" w:unhideWhenUsed="1"/>
-    <w:lsdException w:name="Table List 6" w:semiHidden="1" w:unhideWhenUsed="1"/>
-    <w:lsdException w:name="Table List 7" w:semiHidden="1" w:unhideWhenUsed="1"/>
-    <w:lsdException w:name="Table List 8" w:semiHidden="1" w:unhideWhenUsed="1"/>
-    <w:lsdException w:name="Table 3D effects 1" w:semiHidden="1" w:unhideWhenUsed="1"/>
-    <w:lsdException w:name="Table 3D effects 2" w:semiHidden="1" w:unhideWhenUsed="1"/>
-    <w:lsdException w:name="Table 3D effects 3" w:semiHidden="1" w:unhideWhenUsed="1"/>
-    <w:lsdException w:name="Table Contemporary" w:semiHidden="1" w:unhideWhenUsed="1"/>
-    <w:lsdException w:name="Table Elegant" w:semiHidden="1" w:unhideWhenUsed="1"/>
-    <w:lsdException w:name="Table Professional" w:semiHidden="1" w:unhideWhenUsed="1"/>
-    <w:lsdException w:name="Table Subtle 1" w:semiHidden="1" w:unhideWhenUsed="1"/>
-    <w:lsdException w:name="Table Subtle 2" w:semiHidden="1" w:unhideWhenUsed="1"/>
-    <w:lsdException w:name="Table Web 1" w:semiHidden="1" w:unhideWhenUsed="1"/>
-    <w:lsdException w:name="Table Web 2" w:semiHidden="1" w:unhideWhenUsed="1"/>
-    <w:lsdException w:name="Table Web 3" w:semiHidden="1" w:unhideWhenUsed="1"/>
-    <w:lsdException w:name="Balloon Text" w:semiHidden="1" w:unhideWhenUsed="1"/>
-    <w:lsdException w:name="Table Grid" w:uiPriority="39"/>
-    <w:lsdException w:name="Table Theme" w:semiHidden="1" w:unhideWhenUsed="1"/>
-    <w:lsdException w:name="Placeholder Text" w:semiHidden="1"/>
-    <w:lsdException w:name="No Spacing" w:uiPriority="1" w:qFormat="1"/>
-    <w:lsdException w:name="Light Shading" w:uiPriority="60"/>
-    <w:lsdException w:name="Light List" w:uiPriority="61"/>
-    <w:lsdException w:name="Light Grid" w:uiPriority="62"/>
-    <w:lsdException w:name="Medium Shading 1" w:uiPriority="63"/>
-    <w:lsdException w:name="Medium Shading 2" w:uiPriority="64"/>
-    <w:lsdException w:name="Medium List 1" w:uiPriority="65"/>
-    <w:lsdException w:name="Medium List 2" w:uiPriority="66"/>
-    <w:lsdException w:name="Medium Grid 1" w:uiPriority="67"/>
-    <w:lsdException w:name="Medium Grid 2" w:uiPriority="68"/>
-    <w:lsdException w:name="Medium Grid 3" w:uiPriority="69"/>
-    <w:lsdException w:name="Dark List" w:uiPriority="70"/>
-    <w:lsdException w:name="Colorful Shading" w:uiPriority="71"/>
-    <w:lsdException w:name="Colorful List" w:uiPriority="72"/>
-    <w:lsdException w:name="Colorful Grid" w:uiPriority="73"/>
-    <w:lsdException w:name="Light Shading Accent 1" w:uiPriority="60"/>
-    <w:lsdException w:name="Light List Accent 1" w:uiPriority="61"/>
-    <w:lsdException w:name="Light Grid Accent 1" w:uiPriority="62"/>
-    <w:lsdException w:name="Medium Shading 1 Accent 1" w:uiPriority="63"/>
-    <w:lsdException w:name="Medium Shading 2 Accent 1" w:uiPriority="64"/>
-    <w:lsdException w:name="Medium List 1 Accent 1" w:uiPriority="65"/>
-    <w:lsdException w:name="Revision" w:semiHidden="1"/>
-    <w:lsdException w:name="List Paragraph" w:uiPriority="34" w:qFormat="1"/>
-    <w:lsdException w:name="Quote" w:uiPriority="29" w:qFormat="1"/>
-    <w:lsdException w:name="Intense Quote" w:uiPriority="30" w:qFormat="1"/>
-    <w:lsdException w:name="Medium List 2 Accent 1" w:uiPriority="66"/>
-    <w:lsdException w:name="Medium Grid 1 Accent 1" w:uiPriority="67"/>
-    <w:lsdException w:name="Medium Grid 2 Accent 1" w:uiPriority="68"/>
-    <w:lsdException w:name="Medium Grid 3 Accent 1" w:uiPriority="69"/>
-    <w:lsdException w:name="Dark List Accent 1" w:uiPriority="70"/>
-    <w:lsdException w:name="Colorful Shading Accent 1" w:uiPriority="71"/>
-    <w:lsdException w:name="Colorful List Accent 1" w:uiPriority="72"/>
-    <w:lsdException w:name="Colorful Grid Accent 1" w:uiPriority="73"/>
-    <w:lsdException w:name="Light Shading Accent 2" w:uiPriority="60"/>
-    <w:lsdException w:name="Light List Accent 2" w:uiPriority="61"/>
-    <w:lsdException w:name="Light Grid Accent 2" w:uiPriority="62"/>
-    <w:lsdException w:name="Medium Shading 1 Accent 2" w:uiPriority="63"/>
-    <w:lsdException w:name="Medium Shading 2 Accent 2" w:uiPriority="64"/>
-    <w:lsdException w:name="Medium List 1 Accent 2" w:uiPriority="65"/>
-    <w:lsdException w:name="Medium List 2 Accent 2" w:uiPriority="66"/>
-    <w:lsdException w:name="Medium Grid 1 Accent 2" w:uiPriority="67"/>
-    <w:lsdException w:name="Medium Grid 2 Accent 2" w:uiPriority="68"/>
-    <w:lsdException w:name="Medium Grid 3 Accent 2" w:uiPriority="69"/>
-    <w:lsdException w:name="Dark List Accent 2" w:uiPriority="70"/>
-    <w:lsdException w:name="Colorful Shading Accent 2" w:uiPriority="71"/>
-    <w:lsdException w:name="Colorful List Accent 2" w:uiPriority="72"/>
-    <w:lsdException w:name="Colorful Grid Accent 2" w:uiPriority="73"/>
-    <w:lsdException w:name="Light Shading Accent 3" w:uiPriority="60"/>
-    <w:lsdException w:name="Light List Accent 3" w:uiPriority="61"/>
-    <w:lsdException w:name="Light Grid Accent 3" w:uiPriority="62"/>
-    <w:lsdException w:name="Medium Shading 1 Accent 3" w:uiPriority="63"/>
-    <w:lsdException w:name="Medium Shading 2 Accent 3" w:uiPriority="64"/>
-    <w:lsdException w:name="Medium List 1 Accent 3" w:uiPriority="65"/>
-    <w:lsdException w:name="Medium List 2 Accent 3" w:uiPriority="66"/>
-    <w:lsdException w:name="Medium Grid 1 Accent 3" w:uiPriority="67"/>
-    <w:lsdException w:name="Medium Grid 2 Accent 3" w:uiPriority="68"/>
-    <w:lsdException w:name="Medium Grid 3 Accent 3" w:uiPriority="69"/>
-    <w:lsdException w:name="Dark List Accent 3" w:uiPriority="70"/>
-    <w:lsdException w:name="Colorful Shading Accent 3" w:uiPriority="71"/>
-    <w:lsdException w:name="Colorful List Accent 3" w:uiPriority="72"/>
-    <w:lsdException w:name="Colorful Grid Accent 3" w:uiPriority="73"/>
-    <w:lsdException w:name="Light Shading Accent 4" w:uiPriority="60"/>
-    <w:lsdException w:name="Light List Accent 4" w:uiPriority="61"/>
-    <w:lsdException w:name="Light Grid Accent 4" w:uiPriority="62"/>
-    <w:lsdException w:name="Medium Shading 1 Accent 4" w:uiPriority="63"/>
-    <w:lsdException w:name="Medium Shading 2 Accent 4" w:uiPriority="64"/>
-    <w:lsdException w:name="Medium List 1 Accent 4" w:uiPriority="65"/>
-    <w:lsdException w:name="Medium List 2 Accent 4" w:uiPriority="66"/>
-    <w:lsdException w:name="Medium Grid 1 Accent 4" w:uiPriority="67"/>
-    <w:lsdException w:name="Medium Grid 2 Accent 4" w:uiPriority="68"/>
-    <w:lsdException w:name="Medium Grid 3 Accent 4" w:uiPriority="69"/>
-    <w:lsdException w:name="Dark List Accent 4" w:uiPriority="70"/>
-    <w:lsdException w:name="Colorful Shading Accent 4" w:uiPriority="71"/>
-    <w:lsdException w:name="Colorful List Accent 4" w:uiPriority="72"/>
-    <w:lsdException w:name="Colorful Grid Accent 4" w:uiPriority="73"/>
-    <w:lsdException w:name="Light Shading Accent 5" w:uiPriority="60"/>
-    <w:lsdException w:name="Light List Accent 5" w:uiPriority="61"/>
-    <w:lsdException w:name="Light Grid Accent 5" w:uiPriority="62"/>
-    <w:lsdException w:name="Medium Shading 1 Accent 5" w:uiPriority="63"/>
-    <w:lsdException w:name="Medium Shading 2 Accent 5" w:uiPriority="64"/>
-    <w:lsdException w:name="Medium List 1 Accent 5" w:uiPriority="65"/>
-    <w:lsdException w:name="Medium List 2 Accent 5" w:uiPriority="66"/>
-    <w:lsdException w:name="Medium Grid 1 Accent 5" w:uiPriority="67"/>
-    <w:lsdException w:name="Medium Grid 2 Accent 5" w:uiPriority="68"/>
-    <w:lsdException w:name="Medium Grid 3 Accent 5" w:uiPriority="69"/>
-    <w:lsdException w:name="Dark List Accent 5" w:uiPriority="70"/>
-    <w:lsdException w:name="Colorful Shading Accent 5" w:uiPriority="71"/>
-    <w:lsdException w:name="Colorful List Accent 5" w:uiPriority="72"/>
-    <w:lsdException w:name="Colorful Grid Accent 5" w:uiPriority="73"/>
-    <w:lsdException w:name="Light Shading Accent 6" w:uiPriority="60"/>
-    <w:lsdException w:name="Light List Accent 6" w:uiPriority="61"/>
-    <w:lsdException w:name="Light Grid Accent 6" w:uiPriority="62"/>
-    <w:lsdException w:name="Medium Shading 1 Accent 6" w:uiPriority="63"/>
-    <w:lsdException w:name="Medium Shading 2 Accent 6" w:uiPriority="64"/>
-    <w:lsdException w:name="Medium List 1 Accent 6" w:uiPriority="65"/>
-    <w:lsdException w:name="Medium List 2 Accent 6" w:uiPriority="66"/>
-    <w:lsdException w:name="Medium Grid 1 Accent 6" w:uiPriority="67"/>
-    <w:lsdException w:name="Medium Grid 2 Accent 6" w:uiPriority="68"/>
-    <w:lsdException w:name="Medium Grid 3 Accent 6" w:uiPriority="69"/>
-    <w:lsdException w:name="Dark List Accent 6" w:uiPriority="70"/>
-    <w:lsdException w:name="Colorful Shading Accent 6" w:uiPriority="71"/>
-    <w:lsdException w:name="Colorful List Accent 6" w:uiPriority="72"/>
-    <w:lsdException w:name="Colorful Grid Accent 6" w:uiPriority="73"/>
-    <w:lsdException w:name="Subtle Emphasis" w:uiPriority="19" w:qFormat="1"/>
-    <w:lsdException w:name="Intense Emphasis" w:uiPriority="21" w:qFormat="1"/>
-    <w:lsdException w:name="Subtle Reference" w:uiPriority="31" w:qFormat="1"/>
-    <w:lsdException w:name="Intense Reference" w:uiPriority="32" w:qFormat="1"/>
-    <w:lsdException w:name="Book Title" w:uiPriority="33" w:qFormat="1"/>
-    <w:lsdException w:name="Bibliography" w:semiHidden="1" w:uiPriority="37" w:unhideWhenUsed="1"/>
-    <w:lsdException w:name="TOC Heading" w:semiHidden="1" w:uiPriority="39" w:unhideWhenUsed="1" w:qFormat="1"/>
-    <w:lsdException w:name="Plain Table 1" w:uiPriority="41"/>
-    <w:lsdException w:name="Plain Table 2" w:uiPriority="42"/>
-    <w:lsdException w:name="Plain Table 3" w:uiPriority="43"/>
-    <w:lsdException w:name="Plain Table 4" w:uiPriority="44"/>
-    <w:lsdException w:name="Plain Table 5" w:uiPriority="45"/>
-    <w:lsdException w:name="Grid Table Light" w:uiPriority="40"/>
-    <w:lsdException w:name="Grid Table 1 Light" w:uiPriority="46"/>
-    <w:lsdException w:name="Grid Table 2" w:uiPriority="47"/>
-    <w:lsdException w:name="Grid Table 3" w:uiPriority="48"/>
-    <w:lsdException w:name="Grid Table 4" w:uiPriority="49"/>
-    <w:lsdException w:name="Grid Table 5 Dark" w:uiPriority="50"/>
-    <w:lsdException w:name="Grid Table 6 Colorful" w:uiPriority="51"/>
-    <w:lsdException w:name="Grid Table 7 Colorful" w:uiPriority="52"/>
-    <w:lsdException w:name="Grid Table 1 Light Accent 1" w:uiPriority="46"/>
-    <w:lsdException w:name="Grid Table 2 Accent 1" w:uiPriority="47"/>
-    <w:lsdException w:name="Grid Table 3 Accent 1" w:uiPriority="48"/>
-    <w:lsdException w:name="Grid Table 4 Accent 1" w:uiPriority="49"/>
-    <w:lsdException w:name="Grid Table 5 Dark Accent 1" w:uiPriority="50"/>
-    <w:lsdException w:name="Grid Table 6 Colorful Accent 1" w:uiPriority="51"/>
-    <w:lsdException w:name="Grid Table 7 Colorful Accent 1" w:uiPriority="52"/>
-    <w:lsdException w:name="Grid Table 1 Light Accent 2" w:uiPriority="46"/>
-    <w:lsdException w:name="Grid Table 2 Accent 2" w:uiPriority="47"/>
-    <w:lsdException w:name="Grid Table 3 Accent 2" w:uiPriority="48"/>
-    <w:lsdException w:name="Grid Table 4 Accent 2" w:uiPriority="49"/>
-    <w:lsdException w:name="Grid Table 5 Dark Accent 2" w:uiPriority="50"/>
-    <w:lsdException w:name="Grid Table 6 Colorful Accent 2" w:uiPriority="51"/>
-    <w:lsdException w:name="Grid Table 7 Colorful Accent 2" w:uiPriority="52"/>
-    <w:lsdException w:name="Grid Table 1 Light Accent 3" w:uiPriority="46"/>
-    <w:lsdException w:name="Grid Table 2 Accent 3" w:uiPriority="47"/>
-    <w:lsdException w:name="Grid Table 3 Accent 3" w:uiPriority="48"/>
-    <w:lsdException w:name="Grid Table 4 Accent 3" w:uiPriority="49"/>
-    <w:lsdException w:name="Grid Table 5 Dark Accent 3" w:uiPriority="50"/>
-    <w:lsdException w:name="Grid Table 6 Colorful Accent 3" w:uiPriority="51"/>
-    <w:lsdException w:name="Grid Table 7 Colorful Accent 3" w:uiPriority="52"/>
-    <w:lsdException w:name="Grid Table 1 Light Accent 4" w:uiPriority="46"/>
-    <w:lsdException w:name="Grid Table 2 Accent 4" w:uiPriority="47"/>
-    <w:lsdException w:name="Grid Table 3 Accent 4" w:uiPriority="48"/>
-    <w:lsdException w:name="Grid Table 4 Accent 4" w:uiPriority="49"/>
-    <w:lsdException w:name="Grid Table 5 Dark Accent 4" w:uiPriority="50"/>
-    <w:lsdException w:name="Grid Table 6 Colorful Accent 4" w:uiPriority="51"/>
-    <w:lsdException w:name="Grid Table 7 Colorful Accent 4" w:uiPriority="52"/>
-    <w:lsdException w:name="Grid Table 1 Light Accent 5" w:uiPriority="46"/>
-    <w:lsdException w:name="Grid Table 2 Accent 5" w:uiPriority="47"/>
-    <w:lsdException w:name="Grid Table 3 Accent 5" w:uiPriority="48"/>
-    <w:lsdException w:name="Grid Table 4 Accent 5" w:uiPriority="49"/>
-    <w:lsdException w:name="Grid Table 5 Dark Accent 5" w:uiPriority="50"/>
-    <w:lsdException w:name="Grid Table 6 Colorful Accent 5" w:uiPriority="51"/>
-    <w:lsdException w:name="Grid Table 7 Colorful Accent 5" w:uiPriority="52"/>
-    <w:lsdException w:name="Grid Table 1 Light Accent 6" w:uiPriority="46"/>
-    <w:lsdException w:name="Grid Table 2 Accent 6" w:uiPriority="47"/>
-    <w:lsdException w:name="Grid Table 3 Accent 6" w:uiPriority="48"/>
-    <w:lsdException w:name="Grid Table 4 Accent 6" w:uiPriority="49"/>
-    <w:lsdException w:name="Grid Table 5 Dark Accent 6" w:uiPriority="50"/>
-    <w:lsdException w:name="Grid Table 6 Colorful Accent 6" w:uiPriority="51"/>
-    <w:lsdException w:name="Grid Table 7 Colorful Accent 6" w:uiPriority="52"/>
-    <w:lsdException w:name="List Table 1 Light" w:uiPriority="46"/>
-    <w:lsdException w:name="List Table 2" w:uiPriority="47"/>
-    <w:lsdException w:name="List Table 3" w:uiPriority="48"/>
-    <w:lsdException w:name="List Table 4" w:uiPriority="49"/>
-    <w:lsdException w:name="List Table 5 Dark" w:uiPriority="50"/>
-    <w:lsdException w:name="List Table 6 Colorful" w:uiPriority="51"/>
-    <w:lsdException w:name="List Table 7 Colorful" w:uiPriority="52"/>
-    <w:lsdException w:name="List Table 1 Light Accent 1" w:uiPriority="46"/>
-    <w:lsdException w:name="List Table 2 Accent 1" w:uiPriority="47"/>
-    <w:lsdException w:name="List Table 3 Accent 1" w:uiPriority="48"/>
-    <w:lsdException w:name="List Table 4 Accent 1" w:uiPriority="49"/>
-    <w:lsdException w:name="List Table 5 Dark Accent 1" w:uiPriority="50"/>
-    <w:lsdException w:name="List Table 6 Colorful Accent 1" w:uiPriority="51"/>
-    <w:lsdException w:name="List Table 7 Colorful Accent 1" w:uiPriority="52"/>
-    <w:lsdException w:name="List Table 1 Light Accent 2" w:uiPriority="46"/>
-    <w:lsdException w:name="List Table 2 Accent 2" w:uiPriority="47"/>
-    <w:lsdException w:name="List Table 3 Accent 2" w:uiPriority="48"/>
-    <w:lsdException w:name="List Table 4 Accent 2" w:uiPriority="49"/>
-    <w:lsdException w:name="List Table 5 Dark Accent 2" w:uiPriority="50"/>
-    <w:lsdException w:name="List Table 6 Colorful Accent 2" w:uiPriority="51"/>
-    <w:lsdException w:name="List Table 7 Colorful Accent 2" w:uiPriority="52"/>
-    <w:lsdException w:name="List Table 1 Light Accent 3" w:uiPriority="46"/>
-    <w:lsdException w:name="List Table 2 Accent 3" w:uiPriority="47"/>
-    <w:lsdException w:name="List Table 3 Accent 3" w:uiPriority="48"/>
-    <w:lsdException w:name="List Table 4 Accent 3" w:uiPriority="49"/>
-    <w:lsdException w:name="List Table 5 Dark Accent 3" w:uiPriority="50"/>
-    <w:lsdException w:name="List Table 6 Colorful Accent 3" w:uiPriority="51"/>
-    <w:lsdException w:name="List Table 7 Colorful Accent 3" w:uiPriority="52"/>
-    <w:lsdException w:name="List Table 1 Light Accent 4" w:uiPriority="46"/>
-    <w:lsdException w:name="List Table 2 Accent 4" w:uiPriority="47"/>
-    <w:lsdException w:name="List Table 3 Accent 4" w:uiPriority="48"/>
-    <w:lsdException w:name="List Table 4 Accent 4" w:uiPriority="49"/>
-    <w:lsdException w:name="List Table 5 Dark Accent 4" w:uiPriority="50"/>
-    <w:lsdException w:name="List Table 6 Colorful Accent 4" w:uiPriority="51"/>
-    <w:lsdException w:name="List Table 7 Colorful Accent 4" w:uiPriority="52"/>
-    <w:lsdException w:name="List Table 1 Light Accent 5" w:uiPriority="46"/>
-    <w:lsdException w:name="List Table 2 Accent 5" w:uiPriority="47"/>
-    <w:lsdException w:name="List Table 3 Accent 5" w:uiPriority="48"/>
-    <w:lsdException w:name="List Table 4 Accent 5" w:uiPriority="49"/>
-    <w:lsdException w:name="List Table 5 Dark Accent 5" w:uiPriority="50"/>
-    <w:lsdException w:name="List Table 6 Colorful Accent 5" w:uiPriority="51"/>
-    <w:lsdException w:name="List Table 7 Colorful Accent 5" w:uiPriority="52"/>
-    <w:lsdException w:name="List Table 1 Light Accent 6" w:uiPriority="46"/>
-    <w:lsdException w:name="List Table 2 Accent 6" w:uiPriority="47"/>
-    <w:lsdException w:name="List Table 3 Accent 6" w:uiPriority="48"/>
-    <w:lsdException w:name="List Table 4 Accent 6" w:uiPriority="49"/>
-    <w:lsdException w:name="List Table 5 Dark Accent 6" w:uiPriority="50"/>
-    <w:lsdException w:name="List Table 6 Colorful Accent 6" w:uiPriority="51"/>
-    <w:lsdException w:name="List Table 7 Colorful Accent 6" w:uiPriority="52"/>
-    <w:lsdException w:name="Mention" w:semiHidden="1" w:unhideWhenUsed="1"/>
-    <w:lsdException w:name="Smart Hyperlink" w:semiHidden="1" w:unhideWhenUsed="1"/>
-    <w:lsdException w:name="Hashtag" w:semiHidden="1" w:unhideWhenUsed="1"/>
-    <w:lsdException w:name="Unresolved Mention" w:semiHidden="1" w:unhideWhenUsed="1"/>
+  <w:latentStyles w:defLockedState="0" w:defUIPriority="99" w:defSemiHidden="1" w:defUnhideWhenUsed="1" w:defQFormat="0" w:count="267">
+    <w:lsdException w:name="Normal" w:semiHidden="0" w:uiPriority="0" w:unhideWhenUsed="0" w:qFormat="1"/>
+    <w:lsdException w:name="heading 1" w:semiHidden="0" w:uiPriority="9" w:unhideWhenUsed="0" w:qFormat="1"/>
+    <w:lsdException w:name="heading 2" w:uiPriority="9" w:qFormat="1"/>
+    <w:lsdException w:name="heading 3" w:uiPriority="9" w:qFormat="1"/>
+    <w:lsdException w:name="heading 4" w:uiPriority="9" w:qFormat="1"/>
+    <w:lsdException w:name="heading 5" w:uiPriority="9" w:qFormat="1"/>
+    <w:lsdException w:name="heading 6" w:uiPriority="9" w:qFormat="1"/>
+    <w:lsdException w:name="heading 7" w:uiPriority="9" w:qFormat="1"/>
+    <w:lsdException w:name="heading 8" w:uiPriority="9" w:qFormat="1"/>
+    <w:lsdException w:name="heading 9" w:uiPriority="9" w:qFormat="1"/>
+    <w:lsdException w:name="toc 1" w:uiPriority="39"/>
+    <w:lsdException w:name="toc 2" w:uiPriority="39"/>
+    <w:lsdException w:name="toc 3" w:uiPriority="39"/>
+    <w:lsdException w:name="toc 4" w:uiPriority="39"/>
+    <w:lsdException w:name="toc 5" w:uiPriority="39"/>
+    <w:lsdException w:name="toc 6" w:uiPriority="39"/>
+    <w:lsdException w:name="toc 7" w:uiPriority="39"/>
+    <w:lsdException w:name="toc 8" w:uiPriority="39"/>
+    <w:lsdException w:name="toc 9" w:uiPriority="39"/>
+    <w:lsdException w:name="caption" w:uiPriority="35" w:qFormat="1"/>
+    <w:lsdException w:name="Title" w:semiHidden="0" w:uiPriority="10" w:unhideWhenUsed="0" w:qFormat="1"/>
+    <w:lsdException w:name="Default Paragraph Font" w:uiPriority="1"/>
+    <w:lsdException w:name="Subtitle" w:semiHidden="0" w:uiPriority="11" w:unhideWhenUsed="0" w:qFormat="1"/>
+    <w:lsdException w:name="Strong" w:semiHidden="0" w:uiPriority="22" w:unhideWhenUsed="0" w:qFormat="1"/>
+    <w:lsdException w:name="Emphasis" w:semiHidden="0" w:uiPriority="20" w:unhideWhenUsed="0" w:qFormat="1"/>
+    <w:lsdException w:name="Table Grid" w:semiHidden="0" w:uiPriority="39" w:unhideWhenUsed="0"/>
+    <w:lsdException w:name="Placeholder Text" w:unhideWhenUsed="0"/>
+    <w:lsdException w:name="No Spacing" w:semiHidden="0" w:uiPriority="1" w:unhideWhenUsed="0" w:qFormat="1"/>
+    <w:lsdException w:name="Light Shading" w:semiHidden="0" w:uiPriority="60" w:unhideWhenUsed="0"/>
+    <w:lsdException w:name="Light List" w:semiHidden="0" w:uiPriority="61" w:unhideWhenUsed="0"/>
+    <w:lsdException w:name="Light Grid" w:semiHidden="0" w:uiPriority="62" w:unhideWhenUsed="0"/>
+    <w:lsdException w:name="Medium Shading 1" w:semiHidden="0" w:uiPriority="63" w:unhideWhenUsed="0"/>
+    <w:lsdException w:name="Medium Shading 2" w:semiHidden="0" w:uiPriority="64" w:unhideWhenUsed="0"/>
+    <w:lsdException w:name="Medium List 1" w:semiHidden="0" w:uiPriority="65" w:unhideWhenUsed="0"/>
+    <w:lsdException w:name="Medium List 2" w:semiHidden="0" w:uiPriority="66" w:unhideWhenUsed="0"/>
+    <w:lsdException w:name="Medium Grid 1" w:semiHidden="0" w:uiPriority="67" w:unhideWhenUsed="0"/>
+    <w:lsdException w:name="Medium Grid 2" w:semiHidden="0" w:uiPriority="68" w:unhideWhenUsed="0"/>
+    <w:lsdException w:name="Medium Grid 3" w:semiHidden="0" w:uiPriority="69" w:unhideWhenUsed="0"/>
+    <w:lsdException w:name="Dark List" w:semiHidden="0" w:uiPriority="70" w:unhideWhenUsed="0"/>
+    <w:lsdException w:name="Colorful Shading" w:semiHidden="0" w:uiPriority="71" w:unhideWhenUsed="0"/>
+    <w:lsdException w:name="Colorful List" w:semiHidden="0" w:uiPriority="72" w:unhideWhenUsed="0"/>
+    <w:lsdException w:name="Colorful Grid" w:semiHidden="0" w:uiPriority="73" w:unhideWhenUsed="0"/>
+    <w:lsdException w:name="Light Shading Accent 1" w:semiHidden="0" w:uiPriority="60" w:unhideWhenUsed="0"/>
+    <w:lsdException w:name="Light List Accent 1" w:semiHidden="0" w:uiPriority="61" w:unhideWhenUsed="0"/>
+    <w:lsdException w:name="Light Grid Accent 1" w:semiHidden="0" w:uiPriority="62" w:unhideWhenUsed="0"/>
+    <w:lsdException w:name="Medium Shading 1 Accent 1" w:semiHidden="0" w:uiPriority="63" w:unhideWhenUsed="0"/>
+    <w:lsdException w:name="Medium Shading 2 Accent 1" w:semiHidden="0" w:uiPriority="64" w:unhideWhenUsed="0"/>
+    <w:lsdException w:name="Medium List 1 Accent 1" w:semiHidden="0" w:uiPriority="65" w:unhideWhenUsed="0"/>
+    <w:lsdException w:name="Revision" w:unhideWhenUsed="0"/>
+    <w:lsdException w:name="List Paragraph" w:semiHidden="0" w:uiPriority="34" w:unhideWhenUsed="0" w:qFormat="1"/>
+    <w:lsdException w:name="Quote" w:semiHidden="0" w:uiPriority="29" w:unhideWhenUsed="0" w:qFormat="1"/>
+    <w:lsdException w:name="Intense Quote" w:semiHidden="0" w:uiPriority="30" w:unhideWhenUsed="0" w:qFormat="1"/>
+    <w:lsdException w:name="Medium List 2 Accent 1" w:semiHidden="0" w:uiPriority="66" w:unhideWhenUsed="0"/>
+    <w:lsdException w:name="Medium Grid 1 Accent 1" w:semiHidden="0" w:uiPriority="67" w:unhideWhenUsed="0"/>
+    <w:lsdException w:name="Medium Grid 2 Accent 1" w:semiHidden="0" w:uiPriority="68" w:unhideWhenUsed="0"/>
+    <w:lsdException w:name="Medium Grid 3 Accent 1" w:semiHidden="0" w:uiPriority="69" w:unhideWhenUsed="0"/>
+    <w:lsdException w:name="Dark List Accent 1" w:semiHidden="0" w:uiPriority="70" w:unhideWhenUsed="0"/>
+    <w:lsdException w:name="Colorful Shading Accent 1" w:semiHidden="0" w:uiPriority="71" w:unhideWhenUsed="0"/>
+    <w:lsdException w:name="Colorful List Accent 1" w:semiHidden="0" w:uiPriority="72" w:unhideWhenUsed="0"/>
+    <w:lsdException w:name="Colorful Grid Accent 1" w:semiHidden="0" w:uiPriority="73" w:unhideWhenUsed="0"/>
+    <w:lsdException w:name="Light Shading Accent 2" w:semiHidden="0" w:uiPriority="60" w:unhideWhenUsed="0"/>
+    <w:lsdException w:name="Light List Accent 2" w:semiHidden="0" w:uiPriority="61" w:unhideWhenUsed="0"/>
+    <w:lsdException w:name="Light Grid Accent 2" w:semiHidden="0" w:uiPriority="62" w:unhideWhenUsed="0"/>
+    <w:lsdException w:name="Medium Shading 1 Accent 2" w:semiHidden="0" w:uiPriority="63" w:unhideWhenUsed="0"/>
+    <w:lsdException w:name="Medium Shading 2 Accent 2" w:semiHidden="0" w:uiPriority="64" w:unhideWhenUsed="0"/>
+    <w:lsdException w:name="Medium List 1 Accent 2" w:semiHidden="0" w:uiPriority="65" w:unhideWhenUsed="0"/>
+    <w:lsdException w:name="Medium List 2 Accent 2" w:semiHidden="0" w:uiPriority="66" w:unhideWhenUsed="0"/>
+    <w:lsdException w:name="Medium Grid 1 Accent 2" w:semiHidden="0" w:uiPriority="67" w:unhideWhenUsed="0"/>
+    <w:lsdException w:name="Medium Grid 2 Accent 2" w:semiHidden="0" w:uiPriority="68" w:unhideWhenUsed="0"/>
+    <w:lsdException w:name="Medium Grid 3 Accent 2" w:semiHidden="0" w:uiPriority="69" w:unhideWhenUsed="0"/>
+    <w:lsdException w:name="Dark List Accent 2" w:semiHidden="0" w:uiPriority="70" w:unhideWhenUsed="0"/>
+    <w:lsdException w:name="Colorful Shading Accent 2" w:semiHidden="0" w:uiPriority="71" w:unhideWhenUsed="0"/>
+    <w:lsdException w:name="Colorful List Accent 2" w:semiHidden="0" w:uiPriority="72" w:unhideWhenUsed="0"/>
+    <w:lsdException w:name="Colorful Grid Accent 2" w:semiHidden="0" w:uiPriority="73" w:unhideWhenUsed="0"/>
+    <w:lsdException w:name="Light Shading Accent 3" w:semiHidden="0" w:uiPriority="60" w:unhideWhenUsed="0"/>
+    <w:lsdException w:name="Light List Accent 3" w:semiHidden="0" w:uiPriority="61" w:unhideWhenUsed="0"/>
+    <w:lsdException w:name="Light Grid Accent 3" w:semiHidden="0" w:uiPriority="62" w:unhideWhenUsed="0"/>
+    <w:lsdException w:name="Medium Shading 1 Accent 3" w:semiHidden="0" w:uiPriority="63" w:unhideWhenUsed="0"/>
+    <w:lsdException w:name="Medium Shading 2 Accent 3" w:semiHidden="0" w:uiPriority="64" w:unhideWhenUsed="0"/>
+    <w:lsdException w:name="Medium List 1 Accent 3" w:semiHidden="0" w:uiPriority="65" w:unhideWhenUsed="0"/>
+    <w:lsdException w:name="Medium List 2 Accent 3" w:semiHidden="0" w:uiPriority="66" w:unhideWhenUsed="0"/>
+    <w:lsdException w:name="Medium Grid 1 Accent 3" w:semiHidden="0" w:uiPriority="67" w:unhideWhenUsed="0"/>
+    <w:lsdException w:name="Medium Grid 2 Accent 3" w:semiHidden="0" w:uiPriority="68" w:unhideWhenUsed="0"/>
+    <w:lsdException w:name="Medium Grid 3 Accent 3" w:semiHidden="0" w:uiPriority="69" w:unhideWhenUsed="0"/>
+    <w:lsdException w:name="Dark List Accent 3" w:semiHidden="0" w:uiPriority="70" w:unhideWhenUsed="0"/>
+    <w:lsdException w:name="Colorful Shading Accent 3" w:semiHidden="0" w:uiPriority="71" w:unhideWhenUsed="0"/>
+    <w:lsdException w:name="Colorful List Accent 3" w:semiHidden="0" w:uiPriority="72" w:unhideWhenUsed="0"/>
+    <w:lsdException w:name="Colorful Grid Accent 3" w:semiHidden="0" w:uiPriority="73" w:unhideWhenUsed="0"/>
+    <w:lsdException w:name="Light Shading Accent 4" w:semiHidden="0" w:uiPriority="60" w:unhideWhenUsed="0"/>
+    <w:lsdException w:name="Light List Accent 4" w:semiHidden="0" w:uiPriority="61" w:unhideWhenUsed="0"/>
+    <w:lsdException w:name="Light Grid Accent 4" w:semiHidden="0" w:uiPriority="62" w:unhideWhenUsed="0"/>
+    <w:lsdException w:name="Medium Shading 1 Accent 4" w:semiHidden="0" w:uiPriority="63" w:unhideWhenUsed="0"/>
+    <w:lsdException w:name="Medium Shading 2 Accent 4" w:semiHidden="0" w:uiPriority="64" w:unhideWhenUsed="0"/>
+    <w:lsdException w:name="Medium List 1 Accent 4" w:semiHidden="0" w:uiPriority="65" w:unhideWhenUsed="0"/>
+    <w:lsdException w:name="Medium List 2 Accent 4" w:semiHidden="0" w:uiPriority="66" w:unhideWhenUsed="0"/>
+    <w:lsdException w:name="Medium Grid 1 Accent 4" w:semiHidden="0" w:uiPriority="67" w:unhideWhenUsed="0"/>
+    <w:lsdException w:name="Medium Grid 2 Accent 4" w:semiHidden="0" w:uiPriority="68" w:unhideWhenUsed="0"/>
+    <w:lsdException w:name="Medium Grid 3 Accent 4" w:semiHidden="0" w:uiPriority="69" w:unhideWhenUsed="0"/>
+    <w:lsdException w:name="Dark List Accent 4" w:semiHidden="0" w:uiPriority="70" w:unhideWhenUsed="0"/>
+    <w:lsdException w:name="Colorful Shading Accent 4" w:semiHidden="0" w:uiPriority="71" w:unhideWhenUsed="0"/>
+    <w:lsdException w:name="Colorful List Accent 4" w:semiHidden="0" w:uiPriority="72" w:unhideWhenUsed="0"/>
+    <w:lsdException w:name="Colorful Grid Accent 4" w:semiHidden="0" w:uiPriority="73" w:unhideWhenUsed="0"/>
+    <w:lsdException w:name="Light Shading Accent 5" w:semiHidden="0" w:uiPriority="60" w:unhideWhenUsed="0"/>
+    <w:lsdException w:name="Light List Accent 5" w:semiHidden="0" w:uiPriority="61" w:unhideWhenUsed="0"/>
+    <w:lsdException w:name="Light Grid Accent 5" w:semiHidden="0" w:uiPriority="62" w:unhideWhenUsed="0"/>
+    <w:lsdException w:name="Medium Shading 1 Accent 5" w:semiHidden="0" w:uiPriority="63" w:unhideWhenUsed="0"/>
+    <w:lsdException w:name="Medium Shading 2 Accent 5" w:semiHidden="0" w:uiPriority="64" w:unhideWhenUsed="0"/>
+    <w:lsdException w:name="Medium List 1 Accent 5" w:semiHidden="0" w:uiPriority="65" w:unhideWhenUsed="0"/>
+    <w:lsdException w:name="Medium List 2 Accent 5" w:semiHidden="0" w:uiPriority="66" w:unhideWhenUsed="0"/>
+    <w:lsdException w:name="Medium Grid 1 Accent 5" w:semiHidden="0" w:uiPriority="67" w:unhideWhenUsed="0"/>
+    <w:lsdException w:name="Medium Grid 2 Accent 5" w:semiHidden="0" w:uiPriority="68" w:unhideWhenUsed="0"/>
+    <w:lsdException w:name="Medium Grid 3 Accent 5" w:semiHidden="0" w:uiPriority="69" w:unhideWhenUsed="0"/>
+    <w:lsdException w:name="Dark List Accent 5" w:semiHidden="0" w:uiPriority="70" w:unhideWhenUsed="0"/>
+    <w:lsdException w:name="Colorful Shading Accent 5" w:semiHidden="0" w:uiPriority="71" w:unhideWhenUsed="0"/>
+    <w:lsdException w:name="Colorful List Accent 5" w:semiHidden="0" w:uiPriority="72" w:unhideWhenUsed="0"/>
+    <w:lsdException w:name="Colorful Grid Accent 5" w:semiHidden="0" w:uiPriority="73" w:unhideWhenUsed="0"/>
+    <w:lsdException w:name="Light Shading Accent 6" w:semiHidden="0" w:uiPriority="60" w:unhideWhenUsed="0"/>
+    <w:lsdException w:name="Light List Accent 6" w:semiHidden="0" w:uiPriority="61" w:unhideWhenUsed="0"/>
+    <w:lsdException w:name="Light Grid Accent 6" w:semiHidden="0" w:uiPriority="62" w:unhideWhenUsed="0"/>
+    <w:lsdException w:name="Medium Shading 1 Accent 6" w:semiHidden="0" w:uiPriority="63" w:unhideWhenUsed="0"/>
+    <w:lsdException w:name="Medium Shading 2 Accent 6" w:semiHidden="0" w:uiPriority="64" w:unhideWhenUsed="0"/>
+    <w:lsdException w:name="Medium List 1 Accent 6" w:semiHidden="0" w:uiPriority="65" w:unhideWhenUsed="0"/>
+    <w:lsdException w:name="Medium List 2 Accent 6" w:semiHidden="0" w:uiPriority="66" w:unhideWhenUsed="0"/>
+    <w:lsdException w:name="Medium Grid 1 Accent 6" w:semiHidden="0" w:uiPriority="67" w:unhideWhenUsed="0"/>
+    <w:lsdException w:name="Medium Grid 2 Accent 6" w:semiHidden="0" w:uiPriority="68" w:unhideWhenUsed="0"/>
+    <w:lsdException w:name="Medium Grid 3 Accent 6" w:semiHidden="0" w:uiPriority="69" w:unhideWhenUsed="0"/>
+    <w:lsdException w:name="Dark List Accent 6" w:semiHidden="0" w:uiPriority="70" w:unhideWhenUsed="0"/>
+    <w:lsdException w:name="Colorful Shading Accent 6" w:semiHidden="0" w:uiPriority="71" w:unhideWhenUsed="0"/>
+    <w:lsdException w:name="Colorful List Accent 6" w:semiHidden="0" w:uiPriority="72" w:unhideWhenUsed="0"/>
+    <w:lsdException w:name="Colorful Grid Accent 6" w:semiHidden="0" w:uiPriority="73" w:unhideWhenUsed="0"/>
+    <w:lsdException w:name="Subtle Emphasis" w:semiHidden="0" w:uiPriority="19" w:unhideWhenUsed="0" w:qFormat="1"/>
+    <w:lsdException w:name="Intense Emphasis" w:semiHidden="0" w:uiPriority="21" w:unhideWhenUsed="0" w:qFormat="1"/>
+    <w:lsdException w:name="Subtle Reference" w:semiHidden="0" w:uiPriority="31" w:unhideWhenUsed="0" w:qFormat="1"/>
+    <w:lsdException w:name="Intense Reference" w:semiHidden="0" w:uiPriority="32" w:unhideWhenUsed="0" w:qFormat="1"/>
+    <w:lsdException w:name="Book Title" w:semiHidden="0" w:uiPriority="33" w:unhideWhenUsed="0" w:qFormat="1"/>
+    <w:lsdException w:name="Bibliography" w:uiPriority="37"/>
+    <w:lsdException w:name="TOC Heading" w:uiPriority="39" w:qFormat="1"/>
   </w:latentStyles>
   <w:style w:type="paragraph" w:default="1" w:styleId="Normal">
     <w:name w:val="Normal"/>
@@ -1350,6 +1232,311 @@
     <w:uiPriority w:val="99"/>
     <w:rsid w:val="00C7664A"/>
     <w:rPr>
+      <w:lang w:val="es-AR"/>
+    </w:rPr>
+  </w:style>
+  <w:style w:type="paragraph" w:styleId="Textodeglobo">
+    <w:name w:val="Balloon Text"/>
+    <w:basedOn w:val="Normal"/>
+    <w:link w:val="TextodegloboCar"/>
+    <w:uiPriority w:val="99"/>
+    <w:semiHidden/>
+    <w:unhideWhenUsed/>
+    <w:rsid w:val="00C442FF"/>
+    <w:pPr>
+      <w:spacing w:after="0" w:line="240" w:lineRule="auto"/>
+    </w:pPr>
+    <w:rPr>
+      <w:rFonts w:ascii="Tahoma" w:hAnsi="Tahoma" w:cs="Tahoma"/>
+      <w:sz w:val="16"/>
+      <w:szCs w:val="16"/>
+    </w:rPr>
+  </w:style>
+  <w:style w:type="character" w:customStyle="1" w:styleId="TextodegloboCar">
+    <w:name w:val="Texto de globo Car"/>
+    <w:basedOn w:val="Fuentedeprrafopredeter"/>
+    <w:link w:val="Textodeglobo"/>
+    <w:uiPriority w:val="99"/>
+    <w:semiHidden/>
+    <w:rsid w:val="00C442FF"/>
+    <w:rPr>
+      <w:rFonts w:ascii="Tahoma" w:hAnsi="Tahoma" w:cs="Tahoma"/>
+      <w:sz w:val="16"/>
+      <w:szCs w:val="16"/>
+      <w:lang w:val="es-AR"/>
+    </w:rPr>
+  </w:style>
+</w:styles>
+</file>
+
+<file path=word/stylesWithEffects.xml><?xml version="1.0" encoding="utf-8"?>
+<w:styles xmlns:wpc="http://schemas.microsoft.com/office/word/2010/wordprocessingCanvas" xmlns:mc="http://schemas.openxmlformats.org/markup-compatibility/2006" xmlns:o="urn:schemas-microsoft-com:office:office" xmlns:r="http://schemas.openxmlformats.org/officeDocument/2006/relationships" xmlns:m="http://schemas.openxmlformats.org/officeDocument/2006/math" xmlns:v="urn:schemas-microsoft-com:vml" xmlns:wp14="http://schemas.microsoft.com/office/word/2010/wordprocessingDrawing" xmlns:wp="http://schemas.openxmlformats.org/drawingml/2006/wordprocessingDrawing" xmlns:w10="urn:schemas-microsoft-com:office:word" xmlns:w="http://schemas.openxmlformats.org/wordprocessingml/2006/main" xmlns:w14="http://schemas.microsoft.com/office/word/2010/wordml" xmlns:wpg="http://schemas.microsoft.com/office/word/2010/wordprocessingGroup" xmlns:wpi="http://schemas.microsoft.com/office/word/2010/wordprocessingInk" xmlns:wne="http://schemas.microsoft.com/office/word/2006/wordml" xmlns:wps="http://schemas.microsoft.com/office/word/2010/wordprocessingShape" mc:Ignorable="w14 wp14">
+  <w:docDefaults>
+    <w:rPrDefault>
+      <w:rPr>
+        <w:rFonts w:asciiTheme="minorHAnsi" w:eastAsiaTheme="minorHAnsi" w:hAnsiTheme="minorHAnsi" w:cstheme="minorBidi"/>
+        <w:sz w:val="22"/>
+        <w:szCs w:val="22"/>
+        <w:lang w:val="es-ES" w:eastAsia="en-US" w:bidi="ar-SA"/>
+      </w:rPr>
+    </w:rPrDefault>
+    <w:pPrDefault>
+      <w:pPr>
+        <w:spacing w:after="160" w:line="259" w:lineRule="auto"/>
+      </w:pPr>
+    </w:pPrDefault>
+  </w:docDefaults>
+  <w:latentStyles w:defLockedState="0" w:defUIPriority="99" w:defSemiHidden="1" w:defUnhideWhenUsed="1" w:defQFormat="0" w:count="267">
+    <w:lsdException w:name="Normal" w:semiHidden="0" w:uiPriority="0" w:unhideWhenUsed="0" w:qFormat="1"/>
+    <w:lsdException w:name="heading 1" w:semiHidden="0" w:uiPriority="9" w:unhideWhenUsed="0" w:qFormat="1"/>
+    <w:lsdException w:name="heading 2" w:uiPriority="9" w:qFormat="1"/>
+    <w:lsdException w:name="heading 3" w:uiPriority="9" w:qFormat="1"/>
+    <w:lsdException w:name="heading 4" w:uiPriority="9" w:qFormat="1"/>
+    <w:lsdException w:name="heading 5" w:uiPriority="9" w:qFormat="1"/>
+    <w:lsdException w:name="heading 6" w:uiPriority="9" w:qFormat="1"/>
+    <w:lsdException w:name="heading 7" w:uiPriority="9" w:qFormat="1"/>
+    <w:lsdException w:name="heading 8" w:uiPriority="9" w:qFormat="1"/>
+    <w:lsdException w:name="heading 9" w:uiPriority="9" w:qFormat="1"/>
+    <w:lsdException w:name="toc 1" w:uiPriority="39"/>
+    <w:lsdException w:name="toc 2" w:uiPriority="39"/>
+    <w:lsdException w:name="toc 3" w:uiPriority="39"/>
+    <w:lsdException w:name="toc 4" w:uiPriority="39"/>
+    <w:lsdException w:name="toc 5" w:uiPriority="39"/>
+    <w:lsdException w:name="toc 6" w:uiPriority="39"/>
+    <w:lsdException w:name="toc 7" w:uiPriority="39"/>
+    <w:lsdException w:name="toc 8" w:uiPriority="39"/>
+    <w:lsdException w:name="toc 9" w:uiPriority="39"/>
+    <w:lsdException w:name="caption" w:uiPriority="35" w:qFormat="1"/>
+    <w:lsdException w:name="Title" w:semiHidden="0" w:uiPriority="10" w:unhideWhenUsed="0" w:qFormat="1"/>
+    <w:lsdException w:name="Default Paragraph Font" w:uiPriority="1"/>
+    <w:lsdException w:name="Subtitle" w:semiHidden="0" w:uiPriority="11" w:unhideWhenUsed="0" w:qFormat="1"/>
+    <w:lsdException w:name="Strong" w:semiHidden="0" w:uiPriority="22" w:unhideWhenUsed="0" w:qFormat="1"/>
+    <w:lsdException w:name="Emphasis" w:semiHidden="0" w:uiPriority="20" w:unhideWhenUsed="0" w:qFormat="1"/>
+    <w:lsdException w:name="Table Grid" w:semiHidden="0" w:uiPriority="39" w:unhideWhenUsed="0"/>
+    <w:lsdException w:name="Placeholder Text" w:unhideWhenUsed="0"/>
+    <w:lsdException w:name="No Spacing" w:semiHidden="0" w:uiPriority="1" w:unhideWhenUsed="0" w:qFormat="1"/>
+    <w:lsdException w:name="Light Shading" w:semiHidden="0" w:uiPriority="60" w:unhideWhenUsed="0"/>
+    <w:lsdException w:name="Light List" w:semiHidden="0" w:uiPriority="61" w:unhideWhenUsed="0"/>
+    <w:lsdException w:name="Light Grid" w:semiHidden="0" w:uiPriority="62" w:unhideWhenUsed="0"/>
+    <w:lsdException w:name="Medium Shading 1" w:semiHidden="0" w:uiPriority="63" w:unhideWhenUsed="0"/>
+    <w:lsdException w:name="Medium Shading 2" w:semiHidden="0" w:uiPriority="64" w:unhideWhenUsed="0"/>
+    <w:lsdException w:name="Medium List 1" w:semiHidden="0" w:uiPriority="65" w:unhideWhenUsed="0"/>
+    <w:lsdException w:name="Medium List 2" w:semiHidden="0" w:uiPriority="66" w:unhideWhenUsed="0"/>
+    <w:lsdException w:name="Medium Grid 1" w:semiHidden="0" w:uiPriority="67" w:unhideWhenUsed="0"/>
+    <w:lsdException w:name="Medium Grid 2" w:semiHidden="0" w:uiPriority="68" w:unhideWhenUsed="0"/>
+    <w:lsdException w:name="Medium Grid 3" w:semiHidden="0" w:uiPriority="69" w:unhideWhenUsed="0"/>
+    <w:lsdException w:name="Dark List" w:semiHidden="0" w:uiPriority="70" w:unhideWhenUsed="0"/>
+    <w:lsdException w:name="Colorful Shading" w:semiHidden="0" w:uiPriority="71" w:unhideWhenUsed="0"/>
+    <w:lsdException w:name="Colorful List" w:semiHidden="0" w:uiPriority="72" w:unhideWhenUsed="0"/>
+    <w:lsdException w:name="Colorful Grid" w:semiHidden="0" w:uiPriority="73" w:unhideWhenUsed="0"/>
+    <w:lsdException w:name="Light Shading Accent 1" w:semiHidden="0" w:uiPriority="60" w:unhideWhenUsed="0"/>
+    <w:lsdException w:name="Light List Accent 1" w:semiHidden="0" w:uiPriority="61" w:unhideWhenUsed="0"/>
+    <w:lsdException w:name="Light Grid Accent 1" w:semiHidden="0" w:uiPriority="62" w:unhideWhenUsed="0"/>
+    <w:lsdException w:name="Medium Shading 1 Accent 1" w:semiHidden="0" w:uiPriority="63" w:unhideWhenUsed="0"/>
+    <w:lsdException w:name="Medium Shading 2 Accent 1" w:semiHidden="0" w:uiPriority="64" w:unhideWhenUsed="0"/>
+    <w:lsdException w:name="Medium List 1 Accent 1" w:semiHidden="0" w:uiPriority="65" w:unhideWhenUsed="0"/>
+    <w:lsdException w:name="Revision" w:unhideWhenUsed="0"/>
+    <w:lsdException w:name="List Paragraph" w:semiHidden="0" w:uiPriority="34" w:unhideWhenUsed="0" w:qFormat="1"/>
+    <w:lsdException w:name="Quote" w:semiHidden="0" w:uiPriority="29" w:unhideWhenUsed="0" w:qFormat="1"/>
+    <w:lsdException w:name="Intense Quote" w:semiHidden="0" w:uiPriority="30" w:unhideWhenUsed="0" w:qFormat="1"/>
+    <w:lsdException w:name="Medium List 2 Accent 1" w:semiHidden="0" w:uiPriority="66" w:unhideWhenUsed="0"/>
+    <w:lsdException w:name="Medium Grid 1 Accent 1" w:semiHidden="0" w:uiPriority="67" w:unhideWhenUsed="0"/>
+    <w:lsdException w:name="Medium Grid 2 Accent 1" w:semiHidden="0" w:uiPriority="68" w:unhideWhenUsed="0"/>
+    <w:lsdException w:name="Medium Grid 3 Accent 1" w:semiHidden="0" w:uiPriority="69" w:unhideWhenUsed="0"/>
+    <w:lsdException w:name="Dark List Accent 1" w:semiHidden="0" w:uiPriority="70" w:unhideWhenUsed="0"/>
+    <w:lsdException w:name="Colorful Shading Accent 1" w:semiHidden="0" w:uiPriority="71" w:unhideWhenUsed="0"/>
+    <w:lsdException w:name="Colorful List Accent 1" w:semiHidden="0" w:uiPriority="72" w:unhideWhenUsed="0"/>
+    <w:lsdException w:name="Colorful Grid Accent 1" w:semiHidden="0" w:uiPriority="73" w:unhideWhenUsed="0"/>
+    <w:lsdException w:name="Light Shading Accent 2" w:semiHidden="0" w:uiPriority="60" w:unhideWhenUsed="0"/>
+    <w:lsdException w:name="Light List Accent 2" w:semiHidden="0" w:uiPriority="61" w:unhideWhenUsed="0"/>
+    <w:lsdException w:name="Light Grid Accent 2" w:semiHidden="0" w:uiPriority="62" w:unhideWhenUsed="0"/>
+    <w:lsdException w:name="Medium Shading 1 Accent 2" w:semiHidden="0" w:uiPriority="63" w:unhideWhenUsed="0"/>
+    <w:lsdException w:name="Medium Shading 2 Accent 2" w:semiHidden="0" w:uiPriority="64" w:unhideWhenUsed="0"/>
+    <w:lsdException w:name="Medium List 1 Accent 2" w:semiHidden="0" w:uiPriority="65" w:unhideWhenUsed="0"/>
+    <w:lsdException w:name="Medium List 2 Accent 2" w:semiHidden="0" w:uiPriority="66" w:unhideWhenUsed="0"/>
+    <w:lsdException w:name="Medium Grid 1 Accent 2" w:semiHidden="0" w:uiPriority="67" w:unhideWhenUsed="0"/>
+    <w:lsdException w:name="Medium Grid 2 Accent 2" w:semiHidden="0" w:uiPriority="68" w:unhideWhenUsed="0"/>
+    <w:lsdException w:name="Medium Grid 3 Accent 2" w:semiHidden="0" w:uiPriority="69" w:unhideWhenUsed="0"/>
+    <w:lsdException w:name="Dark List Accent 2" w:semiHidden="0" w:uiPriority="70" w:unhideWhenUsed="0"/>
+    <w:lsdException w:name="Colorful Shading Accent 2" w:semiHidden="0" w:uiPriority="71" w:unhideWhenUsed="0"/>
+    <w:lsdException w:name="Colorful List Accent 2" w:semiHidden="0" w:uiPriority="72" w:unhideWhenUsed="0"/>
+    <w:lsdException w:name="Colorful Grid Accent 2" w:semiHidden="0" w:uiPriority="73" w:unhideWhenUsed="0"/>
+    <w:lsdException w:name="Light Shading Accent 3" w:semiHidden="0" w:uiPriority="60" w:unhideWhenUsed="0"/>
+    <w:lsdException w:name="Light List Accent 3" w:semiHidden="0" w:uiPriority="61" w:unhideWhenUsed="0"/>
+    <w:lsdException w:name="Light Grid Accent 3" w:semiHidden="0" w:uiPriority="62" w:unhideWhenUsed="0"/>
+    <w:lsdException w:name="Medium Shading 1 Accent 3" w:semiHidden="0" w:uiPriority="63" w:unhideWhenUsed="0"/>
+    <w:lsdException w:name="Medium Shading 2 Accent 3" w:semiHidden="0" w:uiPriority="64" w:unhideWhenUsed="0"/>
+    <w:lsdException w:name="Medium List 1 Accent 3" w:semiHidden="0" w:uiPriority="65" w:unhideWhenUsed="0"/>
+    <w:lsdException w:name="Medium List 2 Accent 3" w:semiHidden="0" w:uiPriority="66" w:unhideWhenUsed="0"/>
+    <w:lsdException w:name="Medium Grid 1 Accent 3" w:semiHidden="0" w:uiPriority="67" w:unhideWhenUsed="0"/>
+    <w:lsdException w:name="Medium Grid 2 Accent 3" w:semiHidden="0" w:uiPriority="68" w:unhideWhenUsed="0"/>
+    <w:lsdException w:name="Medium Grid 3 Accent 3" w:semiHidden="0" w:uiPriority="69" w:unhideWhenUsed="0"/>
+    <w:lsdException w:name="Dark List Accent 3" w:semiHidden="0" w:uiPriority="70" w:unhideWhenUsed="0"/>
+    <w:lsdException w:name="Colorful Shading Accent 3" w:semiHidden="0" w:uiPriority="71" w:unhideWhenUsed="0"/>
+    <w:lsdException w:name="Colorful List Accent 3" w:semiHidden="0" w:uiPriority="72" w:unhideWhenUsed="0"/>
+    <w:lsdException w:name="Colorful Grid Accent 3" w:semiHidden="0" w:uiPriority="73" w:unhideWhenUsed="0"/>
+    <w:lsdException w:name="Light Shading Accent 4" w:semiHidden="0" w:uiPriority="60" w:unhideWhenUsed="0"/>
+    <w:lsdException w:name="Light List Accent 4" w:semiHidden="0" w:uiPriority="61" w:unhideWhenUsed="0"/>
+    <w:lsdException w:name="Light Grid Accent 4" w:semiHidden="0" w:uiPriority="62" w:unhideWhenUsed="0"/>
+    <w:lsdException w:name="Medium Shading 1 Accent 4" w:semiHidden="0" w:uiPriority="63" w:unhideWhenUsed="0"/>
+    <w:lsdException w:name="Medium Shading 2 Accent 4" w:semiHidden="0" w:uiPriority="64" w:unhideWhenUsed="0"/>
+    <w:lsdException w:name="Medium List 1 Accent 4" w:semiHidden="0" w:uiPriority="65" w:unhideWhenUsed="0"/>
+    <w:lsdException w:name="Medium List 2 Accent 4" w:semiHidden="0" w:uiPriority="66" w:unhideWhenUsed="0"/>
+    <w:lsdException w:name="Medium Grid 1 Accent 4" w:semiHidden="0" w:uiPriority="67" w:unhideWhenUsed="0"/>
+    <w:lsdException w:name="Medium Grid 2 Accent 4" w:semiHidden="0" w:uiPriority="68" w:unhideWhenUsed="0"/>
+    <w:lsdException w:name="Medium Grid 3 Accent 4" w:semiHidden="0" w:uiPriority="69" w:unhideWhenUsed="0"/>
+    <w:lsdException w:name="Dark List Accent 4" w:semiHidden="0" w:uiPriority="70" w:unhideWhenUsed="0"/>
+    <w:lsdException w:name="Colorful Shading Accent 4" w:semiHidden="0" w:uiPriority="71" w:unhideWhenUsed="0"/>
+    <w:lsdException w:name="Colorful List Accent 4" w:semiHidden="0" w:uiPriority="72" w:unhideWhenUsed="0"/>
+    <w:lsdException w:name="Colorful Grid Accent 4" w:semiHidden="0" w:uiPriority="73" w:unhideWhenUsed="0"/>
+    <w:lsdException w:name="Light Shading Accent 5" w:semiHidden="0" w:uiPriority="60" w:unhideWhenUsed="0"/>
+    <w:lsdException w:name="Light List Accent 5" w:semiHidden="0" w:uiPriority="61" w:unhideWhenUsed="0"/>
+    <w:lsdException w:name="Light Grid Accent 5" w:semiHidden="0" w:uiPriority="62" w:unhideWhenUsed="0"/>
+    <w:lsdException w:name="Medium Shading 1 Accent 5" w:semiHidden="0" w:uiPriority="63" w:unhideWhenUsed="0"/>
+    <w:lsdException w:name="Medium Shading 2 Accent 5" w:semiHidden="0" w:uiPriority="64" w:unhideWhenUsed="0"/>
+    <w:lsdException w:name="Medium List 1 Accent 5" w:semiHidden="0" w:uiPriority="65" w:unhideWhenUsed="0"/>
+    <w:lsdException w:name="Medium List 2 Accent 5" w:semiHidden="0" w:uiPriority="66" w:unhideWhenUsed="0"/>
+    <w:lsdException w:name="Medium Grid 1 Accent 5" w:semiHidden="0" w:uiPriority="67" w:unhideWhenUsed="0"/>
+    <w:lsdException w:name="Medium Grid 2 Accent 5" w:semiHidden="0" w:uiPriority="68" w:unhideWhenUsed="0"/>
+    <w:lsdException w:name="Medium Grid 3 Accent 5" w:semiHidden="0" w:uiPriority="69" w:unhideWhenUsed="0"/>
+    <w:lsdException w:name="Dark List Accent 5" w:semiHidden="0" w:uiPriority="70" w:unhideWhenUsed="0"/>
+    <w:lsdException w:name="Colorful Shading Accent 5" w:semiHidden="0" w:uiPriority="71" w:unhideWhenUsed="0"/>
+    <w:lsdException w:name="Colorful List Accent 5" w:semiHidden="0" w:uiPriority="72" w:unhideWhenUsed="0"/>
+    <w:lsdException w:name="Colorful Grid Accent 5" w:semiHidden="0" w:uiPriority="73" w:unhideWhenUsed="0"/>
+    <w:lsdException w:name="Light Shading Accent 6" w:semiHidden="0" w:uiPriority="60" w:unhideWhenUsed="0"/>
+    <w:lsdException w:name="Light List Accent 6" w:semiHidden="0" w:uiPriority="61" w:unhideWhenUsed="0"/>
+    <w:lsdException w:name="Light Grid Accent 6" w:semiHidden="0" w:uiPriority="62" w:unhideWhenUsed="0"/>
+    <w:lsdException w:name="Medium Shading 1 Accent 6" w:semiHidden="0" w:uiPriority="63" w:unhideWhenUsed="0"/>
+    <w:lsdException w:name="Medium Shading 2 Accent 6" w:semiHidden="0" w:uiPriority="64" w:unhideWhenUsed="0"/>
+    <w:lsdException w:name="Medium List 1 Accent 6" w:semiHidden="0" w:uiPriority="65" w:unhideWhenUsed="0"/>
+    <w:lsdException w:name="Medium List 2 Accent 6" w:semiHidden="0" w:uiPriority="66" w:unhideWhenUsed="0"/>
+    <w:lsdException w:name="Medium Grid 1 Accent 6" w:semiHidden="0" w:uiPriority="67" w:unhideWhenUsed="0"/>
+    <w:lsdException w:name="Medium Grid 2 Accent 6" w:semiHidden="0" w:uiPriority="68" w:unhideWhenUsed="0"/>
+    <w:lsdException w:name="Medium Grid 3 Accent 6" w:semiHidden="0" w:uiPriority="69" w:unhideWhenUsed="0"/>
+    <w:lsdException w:name="Dark List Accent 6" w:semiHidden="0" w:uiPriority="70" w:unhideWhenUsed="0"/>
+    <w:lsdException w:name="Colorful Shading Accent 6" w:semiHidden="0" w:uiPriority="71" w:unhideWhenUsed="0"/>
+    <w:lsdException w:name="Colorful List Accent 6" w:semiHidden="0" w:uiPriority="72" w:unhideWhenUsed="0"/>
+    <w:lsdException w:name="Colorful Grid Accent 6" w:semiHidden="0" w:uiPriority="73" w:unhideWhenUsed="0"/>
+    <w:lsdException w:name="Subtle Emphasis" w:semiHidden="0" w:uiPriority="19" w:unhideWhenUsed="0" w:qFormat="1"/>
+    <w:lsdException w:name="Intense Emphasis" w:semiHidden="0" w:uiPriority="21" w:unhideWhenUsed="0" w:qFormat="1"/>
+    <w:lsdException w:name="Subtle Reference" w:semiHidden="0" w:uiPriority="31" w:unhideWhenUsed="0" w:qFormat="1"/>
+    <w:lsdException w:name="Intense Reference" w:semiHidden="0" w:uiPriority="32" w:unhideWhenUsed="0" w:qFormat="1"/>
+    <w:lsdException w:name="Book Title" w:semiHidden="0" w:uiPriority="33" w:unhideWhenUsed="0" w:qFormat="1"/>
+    <w:lsdException w:name="Bibliography" w:uiPriority="37"/>
+    <w:lsdException w:name="TOC Heading" w:uiPriority="39" w:qFormat="1"/>
+  </w:latentStyles>
+  <w:style w:type="paragraph" w:default="1" w:styleId="Normal">
+    <w:name w:val="Normal"/>
+    <w:qFormat/>
+    <w:rPr>
+      <w:lang w:val="es-AR"/>
+    </w:rPr>
+  </w:style>
+  <w:style w:type="character" w:default="1" w:styleId="Fuentedeprrafopredeter">
+    <w:name w:val="Default Paragraph Font"/>
+    <w:uiPriority w:val="1"/>
+    <w:semiHidden/>
+    <w:unhideWhenUsed/>
+  </w:style>
+  <w:style w:type="table" w:default="1" w:styleId="Tablanormal">
+    <w:name w:val="Normal Table"/>
+    <w:uiPriority w:val="99"/>
+    <w:semiHidden/>
+    <w:unhideWhenUsed/>
+    <w:tblPr>
+      <w:tblInd w:w="0" w:type="dxa"/>
+      <w:tblCellMar>
+        <w:top w:w="0" w:type="dxa"/>
+        <w:left w:w="108" w:type="dxa"/>
+        <w:bottom w:w="0" w:type="dxa"/>
+        <w:right w:w="108" w:type="dxa"/>
+      </w:tblCellMar>
+    </w:tblPr>
+  </w:style>
+  <w:style w:type="numbering" w:default="1" w:styleId="Sinlista">
+    <w:name w:val="No List"/>
+    <w:uiPriority w:val="99"/>
+    <w:semiHidden/>
+    <w:unhideWhenUsed/>
+  </w:style>
+  <w:style w:type="paragraph" w:styleId="Encabezado">
+    <w:name w:val="header"/>
+    <w:basedOn w:val="Normal"/>
+    <w:link w:val="EncabezadoCar"/>
+    <w:uiPriority w:val="99"/>
+    <w:unhideWhenUsed/>
+    <w:rsid w:val="00C7664A"/>
+    <w:pPr>
+      <w:tabs>
+        <w:tab w:val="center" w:pos="4252"/>
+        <w:tab w:val="right" w:pos="8504"/>
+      </w:tabs>
+      <w:spacing w:after="0" w:line="240" w:lineRule="auto"/>
+    </w:pPr>
+  </w:style>
+  <w:style w:type="character" w:customStyle="1" w:styleId="EncabezadoCar">
+    <w:name w:val="Encabezado Car"/>
+    <w:basedOn w:val="Fuentedeprrafopredeter"/>
+    <w:link w:val="Encabezado"/>
+    <w:uiPriority w:val="99"/>
+    <w:rsid w:val="00C7664A"/>
+    <w:rPr>
+      <w:lang w:val="es-AR"/>
+    </w:rPr>
+  </w:style>
+  <w:style w:type="paragraph" w:styleId="Piedepgina">
+    <w:name w:val="footer"/>
+    <w:basedOn w:val="Normal"/>
+    <w:link w:val="PiedepginaCar"/>
+    <w:uiPriority w:val="99"/>
+    <w:unhideWhenUsed/>
+    <w:rsid w:val="00C7664A"/>
+    <w:pPr>
+      <w:tabs>
+        <w:tab w:val="center" w:pos="4252"/>
+        <w:tab w:val="right" w:pos="8504"/>
+      </w:tabs>
+      <w:spacing w:after="0" w:line="240" w:lineRule="auto"/>
+    </w:pPr>
+  </w:style>
+  <w:style w:type="character" w:customStyle="1" w:styleId="PiedepginaCar">
+    <w:name w:val="Pie de página Car"/>
+    <w:basedOn w:val="Fuentedeprrafopredeter"/>
+    <w:link w:val="Piedepgina"/>
+    <w:uiPriority w:val="99"/>
+    <w:rsid w:val="00C7664A"/>
+    <w:rPr>
+      <w:lang w:val="es-AR"/>
+    </w:rPr>
+  </w:style>
+  <w:style w:type="paragraph" w:styleId="Textodeglobo">
+    <w:name w:val="Balloon Text"/>
+    <w:basedOn w:val="Normal"/>
+    <w:link w:val="TextodegloboCar"/>
+    <w:uiPriority w:val="99"/>
+    <w:semiHidden/>
+    <w:unhideWhenUsed/>
+    <w:rsid w:val="00C442FF"/>
+    <w:pPr>
+      <w:spacing w:after="0" w:line="240" w:lineRule="auto"/>
+    </w:pPr>
+    <w:rPr>
+      <w:rFonts w:ascii="Tahoma" w:hAnsi="Tahoma" w:cs="Tahoma"/>
+      <w:sz w:val="16"/>
+      <w:szCs w:val="16"/>
+    </w:rPr>
+  </w:style>
+  <w:style w:type="character" w:customStyle="1" w:styleId="TextodegloboCar">
+    <w:name w:val="Texto de globo Car"/>
+    <w:basedOn w:val="Fuentedeprrafopredeter"/>
+    <w:link w:val="Textodeglobo"/>
+    <w:uiPriority w:val="99"/>
+    <w:semiHidden/>
+    <w:rsid w:val="00C442FF"/>
+    <w:rPr>
+      <w:rFonts w:ascii="Tahoma" w:hAnsi="Tahoma" w:cs="Tahoma"/>
+      <w:sz w:val="16"/>
+      <w:szCs w:val="16"/>
       <w:lang w:val="es-AR"/>
     </w:rPr>
   </w:style>
@@ -1399,7 +1586,7 @@
     </a:clrScheme>
     <a:fontScheme name="Office">
       <a:majorFont>
-        <a:latin typeface="Calibri Light" panose="020F0302020204030204"/>
+        <a:latin typeface="Calibri Light"/>
         <a:ea typeface=""/>
         <a:cs typeface=""/>
         <a:font script="Jpan" typeface="游ゴシック Light"/>
@@ -1451,7 +1638,7 @@
         <a:font script="Tfng" typeface="Ebrima"/>
       </a:majorFont>
       <a:minorFont>
-        <a:latin typeface="Calibri" panose="020F0502020204030204"/>
+        <a:latin typeface="Calibri"/>
         <a:ea typeface=""/>
         <a:cs typeface=""/>
         <a:font script="Jpan" typeface="游明朝"/>
@@ -1645,7 +1832,7 @@
   <a:extraClrSchemeLst/>
   <a:extLst>
     <a:ext uri="{05A4C25C-085E-4340-85A3-A5531E510DB2}">
-      <thm15:themeFamily xmlns:thm15="http://schemas.microsoft.com/office/thememl/2012/main" name="Office Theme" id="{62F939B6-93AF-4DB8-9C6B-D6C7DFDC589F}" vid="{4A3C46E8-61CC-4603-A589-7422A47A8E4A}"/>
+      <thm15:themeFamily xmlns:thm15="http://schemas.microsoft.com/office/thememl/2012/main" xmlns="" name="Office Theme" id="{62F939B6-93AF-4DB8-9C6B-D6C7DFDC589F}" vid="{4A3C46E8-61CC-4603-A589-7422A47A8E4A}"/>
     </a:ext>
   </a:extLst>
 </a:theme>

</xml_diff>

<commit_message>
Hablo sobre el corte de 200 iteraciones (que no esta aun) en el Manual de usuario
</commit_message>
<xml_diff>
--- a/Manual de Usuario.docx
+++ b/Manual de Usuario.docx
@@ -472,12 +472,7 @@
         <w:t xml:space="preserve"> deberá elegir el método de resolución que pu</w:t>
       </w:r>
       <w:r>
-        <w:t>ede</w:t>
-      </w:r>
-      <w:bookmarkStart w:id="1" w:name="_GoBack"/>
-      <w:bookmarkEnd w:id="1"/>
-      <w:r>
-        <w:t xml:space="preserve"> ser </w:t>
+        <w:t xml:space="preserve">ede ser </w:t>
       </w:r>
       <w:proofErr w:type="spellStart"/>
       <w:r>
@@ -752,22 +747,30 @@
       <w:r>
         <w:t xml:space="preserve">. Aquí se mostrará una tabla que contendrá las columnas: </w:t>
       </w:r>
+      <w:bookmarkStart w:id="1" w:name="_GoBack"/>
+      <w:bookmarkEnd w:id="1"/>
+      <w:r>
+        <w:t>número</w:t>
+      </w:r>
+      <w:r>
+        <w:t xml:space="preserve"> de pasos, valores de cada variable en cada iteración y </w:t>
+      </w:r>
+      <w:r>
+        <w:t xml:space="preserve">el valor de </w:t>
+      </w:r>
+      <w:r>
+        <w:t>los criterios de paro utilizados en cada paso</w:t>
+      </w:r>
+      <w:r>
+        <w:t xml:space="preserve"> (indicando si la solución hallada en el paso satisface </w:t>
+      </w:r>
       <w:proofErr w:type="gramStart"/>
       <w:r>
-        <w:t>numero</w:t>
+        <w:t>el</w:t>
       </w:r>
       <w:proofErr w:type="gramEnd"/>
       <w:r>
-        <w:t xml:space="preserve"> de pasos, valores de cada variable en cada iteración y </w:t>
-      </w:r>
-      <w:r>
-        <w:t xml:space="preserve">el valor de </w:t>
-      </w:r>
-      <w:r>
-        <w:t>los criterios de paro utilizados en cada paso</w:t>
-      </w:r>
-      <w:r>
-        <w:t xml:space="preserve"> (indicando si la solución hallada en el paso satisface el épsilon colocado anteriormente)</w:t>
+        <w:t xml:space="preserve"> épsilon colocado anteriormente)</w:t>
       </w:r>
       <w:r>
         <w:t xml:space="preserve">. El botón “Volver” le permitirá ir a la ventana de Sistema </w:t>
@@ -777,6 +780,19 @@
       </w:r>
       <w:r>
         <w:t xml:space="preserve"> ecuaciones lineales.</w:t>
+      </w:r>
+    </w:p>
+    <w:p>
+      <w:r>
+        <w:t xml:space="preserve">En este punto es importante aclarar que si la matriz de coeficientes no es dominante diagonalmente, es posible que los métodos iterativos propuestos no converjan a la solución. Como en ese caso SIEL podría quedarse iterando una muy elevada cantidad de veces hasta satisfacer </w:t>
+      </w:r>
+      <w:proofErr w:type="gramStart"/>
+      <w:r>
+        <w:t>el épsilon solicitado</w:t>
+      </w:r>
+      <w:proofErr w:type="gramEnd"/>
+      <w:r>
+        <w:t>, el mismo posee un corte de 200 iteraciones.</w:t>
       </w:r>
     </w:p>
     <w:p>
@@ -1832,7 +1848,7 @@
   <a:extraClrSchemeLst/>
   <a:extLst>
     <a:ext uri="{05A4C25C-085E-4340-85A3-A5531E510DB2}">
-      <thm15:themeFamily xmlns:thm15="http://schemas.microsoft.com/office/thememl/2012/main" xmlns="" name="Office Theme" id="{62F939B6-93AF-4DB8-9C6B-D6C7DFDC589F}" vid="{4A3C46E8-61CC-4603-A589-7422A47A8E4A}"/>
+      <thm15:themeFamily xmlns="" xmlns:thm15="http://schemas.microsoft.com/office/thememl/2012/main" name="Office Theme" id="{62F939B6-93AF-4DB8-9C6B-D6C7DFDC589F}" vid="{4A3C46E8-61CC-4603-A589-7422A47A8E4A}"/>
     </a:ext>
   </a:extLst>
 </a:theme>

</xml_diff>

<commit_message>
Agrego algunos cambios al manua lde uso
</commit_message>
<xml_diff>
--- a/Manual de Usuario.docx
+++ b/Manual de Usuario.docx
@@ -1,6 +1,6 @@
 
 <file path=word/document.xml><?xml version="1.0" encoding="utf-8"?>
-<w:document xmlns:wpc="http://schemas.microsoft.com/office/word/2010/wordprocessingCanvas" xmlns:mc="http://schemas.openxmlformats.org/markup-compatibility/2006" xmlns:o="urn:schemas-microsoft-com:office:office" xmlns:r="http://schemas.openxmlformats.org/officeDocument/2006/relationships" xmlns:m="http://schemas.openxmlformats.org/officeDocument/2006/math" xmlns:v="urn:schemas-microsoft-com:vml" xmlns:wp14="http://schemas.microsoft.com/office/word/2010/wordprocessingDrawing" xmlns:wp="http://schemas.openxmlformats.org/drawingml/2006/wordprocessingDrawing" xmlns:w10="urn:schemas-microsoft-com:office:word" xmlns:w="http://schemas.openxmlformats.org/wordprocessingml/2006/main" xmlns:w14="http://schemas.microsoft.com/office/word/2010/wordml" xmlns:wpg="http://schemas.microsoft.com/office/word/2010/wordprocessingGroup" xmlns:wpi="http://schemas.microsoft.com/office/word/2010/wordprocessingInk" xmlns:wne="http://schemas.microsoft.com/office/word/2006/wordml" xmlns:wps="http://schemas.microsoft.com/office/word/2010/wordprocessingShape" mc:Ignorable="w14 wp14">
+<w:document xmlns:wpc="http://schemas.microsoft.com/office/word/2010/wordprocessingCanvas" xmlns:cx="http://schemas.microsoft.com/office/drawing/2014/chartex" xmlns:cx1="http://schemas.microsoft.com/office/drawing/2015/9/8/chartex" xmlns:cx2="http://schemas.microsoft.com/office/drawing/2015/10/21/chartex" xmlns:cx3="http://schemas.microsoft.com/office/drawing/2016/5/9/chartex" xmlns:cx4="http://schemas.microsoft.com/office/drawing/2016/5/10/chartex" xmlns:cx5="http://schemas.microsoft.com/office/drawing/2016/5/11/chartex" xmlns:cx6="http://schemas.microsoft.com/office/drawing/2016/5/12/chartex" xmlns:cx7="http://schemas.microsoft.com/office/drawing/2016/5/13/chartex" xmlns:cx8="http://schemas.microsoft.com/office/drawing/2016/5/14/chartex" xmlns:mc="http://schemas.openxmlformats.org/markup-compatibility/2006" xmlns:aink="http://schemas.microsoft.com/office/drawing/2016/ink" xmlns:am3d="http://schemas.microsoft.com/office/drawing/2017/model3d" xmlns:o="urn:schemas-microsoft-com:office:office" xmlns:r="http://schemas.openxmlformats.org/officeDocument/2006/relationships" xmlns:m="http://schemas.openxmlformats.org/officeDocument/2006/math" xmlns:v="urn:schemas-microsoft-com:vml" xmlns:wp14="http://schemas.microsoft.com/office/word/2010/wordprocessingDrawing" xmlns:wp="http://schemas.openxmlformats.org/drawingml/2006/wordprocessingDrawing" xmlns:w10="urn:schemas-microsoft-com:office:word" xmlns:w="http://schemas.openxmlformats.org/wordprocessingml/2006/main" xmlns:w14="http://schemas.microsoft.com/office/word/2010/wordml" xmlns:w15="http://schemas.microsoft.com/office/word/2012/wordml" xmlns:w16cid="http://schemas.microsoft.com/office/word/2016/wordml/cid" xmlns:w16se="http://schemas.microsoft.com/office/word/2015/wordml/symex" xmlns:wpg="http://schemas.microsoft.com/office/word/2010/wordprocessingGroup" xmlns:wpi="http://schemas.microsoft.com/office/word/2010/wordprocessingInk" xmlns:wne="http://schemas.microsoft.com/office/word/2006/wordml" xmlns:wps="http://schemas.microsoft.com/office/word/2010/wordprocessingShape" mc:Ignorable="w14 w15 w16se w16cid wp14">
   <w:body>
     <w:p>
       <w:pPr>
@@ -304,12 +304,34 @@
         <w:t xml:space="preserve">. Allí usted deberá ingresar la cantidad de ecuaciones lineales que desea procesar y luego hacer </w:t>
       </w:r>
       <w:proofErr w:type="spellStart"/>
+      <w:proofErr w:type="gramStart"/>
       <w:r>
         <w:t>click</w:t>
       </w:r>
       <w:proofErr w:type="spellEnd"/>
+      <w:proofErr w:type="gramEnd"/>
       <w:r>
         <w:t xml:space="preserve"> en el botón “Ingresar”.</w:t>
+      </w:r>
+      <w:r>
+        <w:t xml:space="preserve"> </w:t>
+      </w:r>
+      <w:r>
+        <w:t xml:space="preserve">En este caso la mínima cantidad de ecuaciones permitidas es una, por lo </w:t>
+      </w:r>
+      <w:proofErr w:type="gramStart"/>
+      <w:r>
+        <w:t>tanto</w:t>
+      </w:r>
+      <w:proofErr w:type="gramEnd"/>
+      <w:r>
+        <w:t xml:space="preserve"> se</w:t>
+      </w:r>
+      <w:r>
+        <w:t xml:space="preserve"> </w:t>
+      </w:r>
+      <w:r>
+        <w:t>valida el correcto ingreso de la misma.</w:t>
       </w:r>
     </w:p>
     <w:p>
@@ -480,46 +502,33 @@
       </w:r>
       <w:proofErr w:type="spellEnd"/>
       <w:r>
-        <w:t xml:space="preserve"> o Gauss-</w:t>
+        <w:t xml:space="preserve"> o Gauss-Seidel.</w:t>
+      </w:r>
+    </w:p>
+    <w:p>
+      <w:pPr>
+        <w:jc w:val="both"/>
+      </w:pPr>
+      <w:r>
+        <w:t xml:space="preserve">Cuando este conforme, </w:t>
+      </w:r>
+      <w:r>
+        <w:t>debe hacer</w:t>
+      </w:r>
+      <w:r>
+        <w:t xml:space="preserve"> </w:t>
       </w:r>
       <w:proofErr w:type="spellStart"/>
       <w:r>
-        <w:t>Seidel</w:t>
+        <w:t>click</w:t>
       </w:r>
       <w:proofErr w:type="spellEnd"/>
       <w:r>
-        <w:t>.</w:t>
-      </w:r>
-    </w:p>
-    <w:p>
-      <w:pPr>
-        <w:jc w:val="both"/>
-      </w:pPr>
-      <w:r>
-        <w:t xml:space="preserve">Cuando este conforme, </w:t>
-      </w:r>
-      <w:r>
-        <w:t>debe hacer</w:t>
-      </w:r>
-      <w:r>
-        <w:t xml:space="preserve"> </w:t>
-      </w:r>
-      <w:proofErr w:type="spellStart"/>
-      <w:r>
-        <w:t>click</w:t>
-      </w:r>
-      <w:proofErr w:type="spellEnd"/>
-      <w:r>
         <w:t xml:space="preserve"> en el botón </w:t>
       </w:r>
       <w:r>
-        <w:t xml:space="preserve">“Resolver” que lo </w:t>
-      </w:r>
-      <w:proofErr w:type="spellStart"/>
-      <w:r>
-        <w:t>redireccionará</w:t>
-      </w:r>
-      <w:proofErr w:type="spellEnd"/>
+        <w:t>“Resolver” que lo redireccionará</w:t>
+      </w:r>
       <w:r>
         <w:t xml:space="preserve"> a la ventana de Resultados si la matriz es dominante o estrictamente dominante. Si la matriz ingresada es no dominante, usted podrá modificarla o continuar con el procedimiento. Si usted no sabe que tipo de matriz ha colocado, presione el botón “Resolver” y el tipo de matriz será mostrado en la parte superior derecha de la ventana.</w:t>
       </w:r>
@@ -611,6 +620,228 @@
           <w:sz w:val="24"/>
         </w:rPr>
       </w:pPr>
+    </w:p>
+    <w:p>
+      <w:pPr>
+        <w:jc w:val="both"/>
+        <w:rPr>
+          <w:b/>
+          <w:sz w:val="24"/>
+        </w:rPr>
+      </w:pPr>
+      <w:r>
+        <w:rPr>
+          <w:b/>
+          <w:sz w:val="24"/>
+        </w:rPr>
+        <w:t>Validaciones:</w:t>
+      </w:r>
+    </w:p>
+    <w:p>
+      <w:pPr>
+        <w:jc w:val="both"/>
+        <w:rPr>
+          <w:rFonts w:cstheme="minorHAnsi"/>
+        </w:rPr>
+      </w:pPr>
+      <w:r>
+        <w:rPr>
+          <w:rFonts w:cstheme="minorHAnsi"/>
+        </w:rPr>
+        <w:t>Para el correcto funcionamiento del sistema, se tienen en cuenta algunas validaciones que</w:t>
+      </w:r>
+      <w:r>
+        <w:rPr>
+          <w:rFonts w:cstheme="minorHAnsi"/>
+        </w:rPr>
+        <w:t xml:space="preserve"> </w:t>
+      </w:r>
+      <w:r>
+        <w:rPr>
+          <w:rFonts w:cstheme="minorHAnsi"/>
+        </w:rPr>
+        <w:t>procederemos a detallar:</w:t>
+      </w:r>
+    </w:p>
+    <w:p>
+      <w:pPr>
+        <w:pStyle w:val="Sinespaciado"/>
+        <w:numPr>
+          <w:ilvl w:val="0"/>
+          <w:numId w:val="3"/>
+        </w:numPr>
+      </w:pPr>
+      <w:r>
+        <w:t xml:space="preserve">En primer </w:t>
+      </w:r>
+      <w:r>
+        <w:t>lugar,</w:t>
+      </w:r>
+      <w:r>
+        <w:t xml:space="preserve"> se valida que tanto la matriz de coeficientes como la de términos</w:t>
+      </w:r>
+      <w:r>
+        <w:t xml:space="preserve"> </w:t>
+      </w:r>
+      <w:r>
+        <w:t xml:space="preserve">independientes y el vector que contiene los valores iniciales, no contengan valores </w:t>
+      </w:r>
+      <w:r>
+        <w:t>vacíos</w:t>
+      </w:r>
+      <w:r>
+        <w:t xml:space="preserve"> y que</w:t>
+      </w:r>
+      <w:r>
+        <w:t xml:space="preserve"> </w:t>
+      </w:r>
+      <w:r>
+        <w:t>los mismos sean exclusivamente numéricos.</w:t>
+      </w:r>
+    </w:p>
+    <w:p>
+      <w:pPr>
+        <w:pStyle w:val="Sinespaciado"/>
+      </w:pPr>
+    </w:p>
+    <w:p>
+      <w:pPr>
+        <w:pStyle w:val="Sinespaciado"/>
+        <w:numPr>
+          <w:ilvl w:val="0"/>
+          <w:numId w:val="3"/>
+        </w:numPr>
+      </w:pPr>
+      <w:r>
+        <w:t>Para el caso del Ɛ (</w:t>
+      </w:r>
+      <w:r>
+        <w:t>épsilon</w:t>
+      </w:r>
+      <w:r>
+        <w:t>) se permite el ingreso de valores numéricos, siempre y cuando sean</w:t>
+      </w:r>
+      <w:r>
+        <w:t xml:space="preserve"> </w:t>
+      </w:r>
+      <w:r>
+        <w:t>mayores a cero.</w:t>
+      </w:r>
+    </w:p>
+    <w:p>
+      <w:pPr>
+        <w:pStyle w:val="Sinespaciado"/>
+      </w:pPr>
+    </w:p>
+    <w:p>
+      <w:pPr>
+        <w:pStyle w:val="Sinespaciado"/>
+        <w:numPr>
+          <w:ilvl w:val="0"/>
+          <w:numId w:val="3"/>
+        </w:numPr>
+      </w:pPr>
+      <w:r>
+        <w:t xml:space="preserve">El campo que permite ingresar la cantidad de decimales </w:t>
+      </w:r>
+      <w:proofErr w:type="gramStart"/>
+      <w:r>
+        <w:t>a</w:t>
+      </w:r>
+      <w:proofErr w:type="gramEnd"/>
+      <w:r>
+        <w:t xml:space="preserve"> tener en cuenta debe, </w:t>
+      </w:r>
+      <w:r>
+        <w:t>también</w:t>
+      </w:r>
+      <w:r>
+        <w:t>, ser</w:t>
+      </w:r>
+      <w:r>
+        <w:t xml:space="preserve"> </w:t>
+      </w:r>
+      <w:r>
+        <w:t>un valor numérico.</w:t>
+      </w:r>
+    </w:p>
+    <w:p>
+      <w:pPr>
+        <w:pStyle w:val="Sinespaciado"/>
+      </w:pPr>
+    </w:p>
+    <w:p>
+      <w:pPr>
+        <w:pStyle w:val="Sinespaciado"/>
+        <w:numPr>
+          <w:ilvl w:val="0"/>
+          <w:numId w:val="3"/>
+        </w:numPr>
+      </w:pPr>
+      <w:r>
+        <w:t>Para resolver el sistema de ecuaciones, se verifica la diagonalidad de la matriz de coeficientes y</w:t>
+      </w:r>
+      <w:r>
+        <w:t xml:space="preserve"> </w:t>
+      </w:r>
+      <w:r>
+        <w:t>se le avisa al usuario en caso de que no se cumpla con dicha condición.</w:t>
+      </w:r>
+    </w:p>
+    <w:p>
+      <w:pPr>
+        <w:pStyle w:val="Sinespaciado"/>
+      </w:pPr>
+    </w:p>
+    <w:p>
+      <w:pPr>
+        <w:pStyle w:val="Sinespaciado"/>
+        <w:numPr>
+          <w:ilvl w:val="0"/>
+          <w:numId w:val="3"/>
+        </w:numPr>
+      </w:pPr>
+      <w:r>
+        <w:t>En el caso de querer calcular la norma de la matriz de coeficientes ingresada, se verifica que se</w:t>
+      </w:r>
+      <w:r>
+        <w:t xml:space="preserve"> </w:t>
+      </w:r>
+      <w:r>
+        <w:t>haya elegido el tipo de norma que se quiere calcular, y por supuesto se valida que la matriz de</w:t>
+      </w:r>
+      <w:r>
+        <w:t xml:space="preserve"> </w:t>
+      </w:r>
+      <w:r>
+        <w:t xml:space="preserve">coeficientes no </w:t>
+      </w:r>
+      <w:r>
+        <w:t>esté</w:t>
+      </w:r>
+      <w:r>
+        <w:t xml:space="preserve"> vacía, ni haya valores específicos sin completar, y que además los mismos</w:t>
+      </w:r>
+      <w:r>
+        <w:t xml:space="preserve"> </w:t>
+      </w:r>
+      <w:r>
+        <w:t>sean numéricos.</w:t>
+      </w:r>
+    </w:p>
+    <w:p>
+      <w:pPr>
+        <w:pStyle w:val="Sinespaciado"/>
+      </w:pPr>
+    </w:p>
+    <w:p>
+      <w:pPr>
+        <w:jc w:val="both"/>
+        <w:rPr>
+          <w:b/>
+          <w:sz w:val="24"/>
+        </w:rPr>
+      </w:pPr>
       <w:r>
         <w:rPr>
           <w:b/>
@@ -639,6 +870,7 @@
           <w:noProof/>
           <w:lang w:val="es-ES" w:eastAsia="es-ES" w:bidi="he-IL"/>
         </w:rPr>
+        <w:lastRenderedPageBreak/>
         <w:drawing>
           <wp:inline distT="0" distB="0" distL="0" distR="0">
             <wp:extent cx="5009322" cy="3259455"/>
@@ -725,7 +957,6 @@
           <w:b/>
           <w:sz w:val="28"/>
         </w:rPr>
-        <w:lastRenderedPageBreak/>
         <w:t>Resultados:</w:t>
       </w:r>
     </w:p>
@@ -747,8 +978,6 @@
       <w:r>
         <w:t xml:space="preserve">. Aquí se mostrará una tabla que contendrá las columnas: </w:t>
       </w:r>
-      <w:bookmarkStart w:id="1" w:name="_GoBack"/>
-      <w:bookmarkEnd w:id="1"/>
       <w:r>
         <w:t>número</w:t>
       </w:r>
@@ -766,11 +995,11 @@
       </w:r>
       <w:proofErr w:type="gramStart"/>
       <w:r>
-        <w:t>el</w:t>
+        <w:t>el épsilon</w:t>
       </w:r>
       <w:proofErr w:type="gramEnd"/>
       <w:r>
-        <w:t xml:space="preserve"> épsilon colocado anteriormente)</w:t>
+        <w:t xml:space="preserve"> colocado anteriormente)</w:t>
       </w:r>
       <w:r>
         <w:t xml:space="preserve">. El botón “Volver” le permitirá ir a la ventana de Sistema </w:t>
@@ -788,11 +1017,79 @@
       </w:r>
       <w:proofErr w:type="gramStart"/>
       <w:r>
-        <w:t>el épsilon solicitado</w:t>
+        <w:t>el épsilon</w:t>
       </w:r>
       <w:proofErr w:type="gramEnd"/>
       <w:r>
-        <w:t>, el mismo posee un corte de 200 iteraciones.</w:t>
+        <w:t xml:space="preserve"> solicitado, el mismo posee un corte de 200 iteraciones.</w:t>
+      </w:r>
+    </w:p>
+    <w:p>
+      <w:pPr>
+        <w:pStyle w:val="Sinespaciado"/>
+      </w:pPr>
+      <w:r>
+        <w:t>Por otro lado</w:t>
+      </w:r>
+      <w:r>
+        <w:t>, tuvimos en cuenta dos criterios de paro diferentes, el absoluto y el relativo.</w:t>
+      </w:r>
+    </w:p>
+    <w:p>
+      <w:pPr>
+        <w:pStyle w:val="Sinespaciado"/>
+      </w:pPr>
+      <w:r>
+        <w:t xml:space="preserve">Para el funcionamiento de </w:t>
+      </w:r>
+      <w:r>
+        <w:t>estos</w:t>
+      </w:r>
+      <w:r>
+        <w:t xml:space="preserve">, se ingresa </w:t>
+      </w:r>
+      <w:proofErr w:type="gramStart"/>
+      <w:r>
+        <w:t xml:space="preserve">un </w:t>
+      </w:r>
+      <w:r>
+        <w:t>épsilon</w:t>
+      </w:r>
+      <w:proofErr w:type="gramEnd"/>
+      <w:r>
+        <w:t xml:space="preserve"> (Ɛ) por pantalla, y a partir del</w:t>
+      </w:r>
+      <w:r>
+        <w:t xml:space="preserve"> </w:t>
+      </w:r>
+      <w:r>
+        <w:t>mismo se aproxima un valor según el criterio utilizado y se lo compara con el Ɛ ingresado. Para</w:t>
+      </w:r>
+    </w:p>
+    <w:p>
+      <w:pPr>
+        <w:pStyle w:val="Sinespaciado"/>
+      </w:pPr>
+      <w:r>
+        <w:t>la continuidad de las iteraciones, lo que se hace es comparar que el valor obtenido por el</w:t>
+      </w:r>
+      <w:r>
+        <w:t xml:space="preserve"> </w:t>
+      </w:r>
+      <w:r>
+        <w:t>criterio</w:t>
+      </w:r>
+      <w:r>
+        <w:t xml:space="preserve"> </w:t>
+      </w:r>
+      <w:r>
+        <w:t>correspondiente sea menor al Ɛ, mientras se cumpla esta condición, seguirán las iteraciones,</w:t>
+      </w:r>
+      <w:r>
+        <w:t xml:space="preserve"> </w:t>
+      </w:r>
+      <w:r>
+        <w:t>indicando en la celda correspondiente, que el criterio aún sigue.</w:t>
       </w:r>
     </w:p>
     <w:p>
@@ -804,6 +1101,7 @@
           <w:noProof/>
           <w:lang w:val="es-ES" w:eastAsia="es-ES" w:bidi="he-IL"/>
         </w:rPr>
+        <w:lastRenderedPageBreak/>
         <w:drawing>
           <wp:inline distT="0" distB="0" distL="0" distR="0">
             <wp:extent cx="5571640" cy="2886324"/>
@@ -846,6 +1144,8 @@
           </wp:inline>
         </w:drawing>
       </w:r>
+      <w:bookmarkStart w:id="1" w:name="_GoBack"/>
+      <w:bookmarkEnd w:id="1"/>
     </w:p>
     <w:p>
       <w:pPr>
@@ -880,7 +1180,7 @@
 </file>
 
 <file path=word/endnotes.xml><?xml version="1.0" encoding="utf-8"?>
-<w:endnotes xmlns:wpc="http://schemas.microsoft.com/office/word/2010/wordprocessingCanvas" xmlns:mc="http://schemas.openxmlformats.org/markup-compatibility/2006" xmlns:o="urn:schemas-microsoft-com:office:office" xmlns:r="http://schemas.openxmlformats.org/officeDocument/2006/relationships" xmlns:m="http://schemas.openxmlformats.org/officeDocument/2006/math" xmlns:v="urn:schemas-microsoft-com:vml" xmlns:wp14="http://schemas.microsoft.com/office/word/2010/wordprocessingDrawing" xmlns:wp="http://schemas.openxmlformats.org/drawingml/2006/wordprocessingDrawing" xmlns:w10="urn:schemas-microsoft-com:office:word" xmlns:w="http://schemas.openxmlformats.org/wordprocessingml/2006/main" xmlns:w14="http://schemas.microsoft.com/office/word/2010/wordml" xmlns:wpg="http://schemas.microsoft.com/office/word/2010/wordprocessingGroup" xmlns:wpi="http://schemas.microsoft.com/office/word/2010/wordprocessingInk" xmlns:wne="http://schemas.microsoft.com/office/word/2006/wordml" xmlns:wps="http://schemas.microsoft.com/office/word/2010/wordprocessingShape" mc:Ignorable="w14 wp14">
+<w:endnotes xmlns:wpc="http://schemas.microsoft.com/office/word/2010/wordprocessingCanvas" xmlns:cx="http://schemas.microsoft.com/office/drawing/2014/chartex" xmlns:cx1="http://schemas.microsoft.com/office/drawing/2015/9/8/chartex" xmlns:cx2="http://schemas.microsoft.com/office/drawing/2015/10/21/chartex" xmlns:cx3="http://schemas.microsoft.com/office/drawing/2016/5/9/chartex" xmlns:cx4="http://schemas.microsoft.com/office/drawing/2016/5/10/chartex" xmlns:cx5="http://schemas.microsoft.com/office/drawing/2016/5/11/chartex" xmlns:cx6="http://schemas.microsoft.com/office/drawing/2016/5/12/chartex" xmlns:cx7="http://schemas.microsoft.com/office/drawing/2016/5/13/chartex" xmlns:cx8="http://schemas.microsoft.com/office/drawing/2016/5/14/chartex" xmlns:mc="http://schemas.openxmlformats.org/markup-compatibility/2006" xmlns:aink="http://schemas.microsoft.com/office/drawing/2016/ink" xmlns:am3d="http://schemas.microsoft.com/office/drawing/2017/model3d" xmlns:o="urn:schemas-microsoft-com:office:office" xmlns:r="http://schemas.openxmlformats.org/officeDocument/2006/relationships" xmlns:m="http://schemas.openxmlformats.org/officeDocument/2006/math" xmlns:v="urn:schemas-microsoft-com:vml" xmlns:wp14="http://schemas.microsoft.com/office/word/2010/wordprocessingDrawing" xmlns:wp="http://schemas.openxmlformats.org/drawingml/2006/wordprocessingDrawing" xmlns:w10="urn:schemas-microsoft-com:office:word" xmlns:w="http://schemas.openxmlformats.org/wordprocessingml/2006/main" xmlns:w14="http://schemas.microsoft.com/office/word/2010/wordml" xmlns:w15="http://schemas.microsoft.com/office/word/2012/wordml" xmlns:w16cid="http://schemas.microsoft.com/office/word/2016/wordml/cid" xmlns:w16se="http://schemas.microsoft.com/office/word/2015/wordml/symex" xmlns:wpg="http://schemas.microsoft.com/office/word/2010/wordprocessingGroup" xmlns:wpi="http://schemas.microsoft.com/office/word/2010/wordprocessingInk" xmlns:wne="http://schemas.microsoft.com/office/word/2006/wordml" xmlns:wps="http://schemas.microsoft.com/office/word/2010/wordprocessingShape" mc:Ignorable="w14 w15 w16se w16cid wp14">
   <w:endnote w:type="separator" w:id="-1">
     <w:p>
       <w:pPr>
@@ -905,7 +1205,7 @@
 </file>
 
 <file path=word/footer1.xml><?xml version="1.0" encoding="utf-8"?>
-<w:ftr xmlns:wpc="http://schemas.microsoft.com/office/word/2010/wordprocessingCanvas" xmlns:mc="http://schemas.openxmlformats.org/markup-compatibility/2006" xmlns:o="urn:schemas-microsoft-com:office:office" xmlns:r="http://schemas.openxmlformats.org/officeDocument/2006/relationships" xmlns:m="http://schemas.openxmlformats.org/officeDocument/2006/math" xmlns:v="urn:schemas-microsoft-com:vml" xmlns:wp14="http://schemas.microsoft.com/office/word/2010/wordprocessingDrawing" xmlns:wp="http://schemas.openxmlformats.org/drawingml/2006/wordprocessingDrawing" xmlns:w10="urn:schemas-microsoft-com:office:word" xmlns:w="http://schemas.openxmlformats.org/wordprocessingml/2006/main" xmlns:w14="http://schemas.microsoft.com/office/word/2010/wordml" xmlns:wpg="http://schemas.microsoft.com/office/word/2010/wordprocessingGroup" xmlns:wpi="http://schemas.microsoft.com/office/word/2010/wordprocessingInk" xmlns:wne="http://schemas.microsoft.com/office/word/2006/wordml" xmlns:wps="http://schemas.microsoft.com/office/word/2010/wordprocessingShape" mc:Ignorable="w14 wp14">
+<w:ftr xmlns:wpc="http://schemas.microsoft.com/office/word/2010/wordprocessingCanvas" xmlns:cx="http://schemas.microsoft.com/office/drawing/2014/chartex" xmlns:cx1="http://schemas.microsoft.com/office/drawing/2015/9/8/chartex" xmlns:cx2="http://schemas.microsoft.com/office/drawing/2015/10/21/chartex" xmlns:cx3="http://schemas.microsoft.com/office/drawing/2016/5/9/chartex" xmlns:cx4="http://schemas.microsoft.com/office/drawing/2016/5/10/chartex" xmlns:cx5="http://schemas.microsoft.com/office/drawing/2016/5/11/chartex" xmlns:cx6="http://schemas.microsoft.com/office/drawing/2016/5/12/chartex" xmlns:cx7="http://schemas.microsoft.com/office/drawing/2016/5/13/chartex" xmlns:cx8="http://schemas.microsoft.com/office/drawing/2016/5/14/chartex" xmlns:mc="http://schemas.openxmlformats.org/markup-compatibility/2006" xmlns:aink="http://schemas.microsoft.com/office/drawing/2016/ink" xmlns:am3d="http://schemas.microsoft.com/office/drawing/2017/model3d" xmlns:o="urn:schemas-microsoft-com:office:office" xmlns:r="http://schemas.openxmlformats.org/officeDocument/2006/relationships" xmlns:m="http://schemas.openxmlformats.org/officeDocument/2006/math" xmlns:v="urn:schemas-microsoft-com:vml" xmlns:wp14="http://schemas.microsoft.com/office/word/2010/wordprocessingDrawing" xmlns:wp="http://schemas.openxmlformats.org/drawingml/2006/wordprocessingDrawing" xmlns:w10="urn:schemas-microsoft-com:office:word" xmlns:w="http://schemas.openxmlformats.org/wordprocessingml/2006/main" xmlns:w14="http://schemas.microsoft.com/office/word/2010/wordml" xmlns:w15="http://schemas.microsoft.com/office/word/2012/wordml" xmlns:w16cid="http://schemas.microsoft.com/office/word/2016/wordml/cid" xmlns:w16se="http://schemas.microsoft.com/office/word/2015/wordml/symex" xmlns:wpg="http://schemas.microsoft.com/office/word/2010/wordprocessingGroup" xmlns:wpi="http://schemas.microsoft.com/office/word/2010/wordprocessingInk" xmlns:wne="http://schemas.microsoft.com/office/word/2006/wordml" xmlns:wps="http://schemas.microsoft.com/office/word/2010/wordprocessingShape" mc:Ignorable="w14 w15 w16se w16cid wp14">
   <w:sdt>
     <w:sdtPr>
       <w:id w:val="1192723273"/>
@@ -952,7 +1252,7 @@
 </file>
 
 <file path=word/footer2.xml><?xml version="1.0" encoding="utf-8"?>
-<w:ftr xmlns:wpc="http://schemas.microsoft.com/office/word/2010/wordprocessingCanvas" xmlns:mc="http://schemas.openxmlformats.org/markup-compatibility/2006" xmlns:o="urn:schemas-microsoft-com:office:office" xmlns:r="http://schemas.openxmlformats.org/officeDocument/2006/relationships" xmlns:m="http://schemas.openxmlformats.org/officeDocument/2006/math" xmlns:v="urn:schemas-microsoft-com:vml" xmlns:wp14="http://schemas.microsoft.com/office/word/2010/wordprocessingDrawing" xmlns:wp="http://schemas.openxmlformats.org/drawingml/2006/wordprocessingDrawing" xmlns:w10="urn:schemas-microsoft-com:office:word" xmlns:w="http://schemas.openxmlformats.org/wordprocessingml/2006/main" xmlns:w14="http://schemas.microsoft.com/office/word/2010/wordml" xmlns:wpg="http://schemas.microsoft.com/office/word/2010/wordprocessingGroup" xmlns:wpi="http://schemas.microsoft.com/office/word/2010/wordprocessingInk" xmlns:wne="http://schemas.microsoft.com/office/word/2006/wordml" xmlns:wps="http://schemas.microsoft.com/office/word/2010/wordprocessingShape" mc:Ignorable="w14 wp14">
+<w:ftr xmlns:wpc="http://schemas.microsoft.com/office/word/2010/wordprocessingCanvas" xmlns:cx="http://schemas.microsoft.com/office/drawing/2014/chartex" xmlns:cx1="http://schemas.microsoft.com/office/drawing/2015/9/8/chartex" xmlns:cx2="http://schemas.microsoft.com/office/drawing/2015/10/21/chartex" xmlns:cx3="http://schemas.microsoft.com/office/drawing/2016/5/9/chartex" xmlns:cx4="http://schemas.microsoft.com/office/drawing/2016/5/10/chartex" xmlns:cx5="http://schemas.microsoft.com/office/drawing/2016/5/11/chartex" xmlns:cx6="http://schemas.microsoft.com/office/drawing/2016/5/12/chartex" xmlns:cx7="http://schemas.microsoft.com/office/drawing/2016/5/13/chartex" xmlns:cx8="http://schemas.microsoft.com/office/drawing/2016/5/14/chartex" xmlns:mc="http://schemas.openxmlformats.org/markup-compatibility/2006" xmlns:aink="http://schemas.microsoft.com/office/drawing/2016/ink" xmlns:am3d="http://schemas.microsoft.com/office/drawing/2017/model3d" xmlns:o="urn:schemas-microsoft-com:office:office" xmlns:r="http://schemas.openxmlformats.org/officeDocument/2006/relationships" xmlns:m="http://schemas.openxmlformats.org/officeDocument/2006/math" xmlns:v="urn:schemas-microsoft-com:vml" xmlns:wp14="http://schemas.microsoft.com/office/word/2010/wordprocessingDrawing" xmlns:wp="http://schemas.openxmlformats.org/drawingml/2006/wordprocessingDrawing" xmlns:w10="urn:schemas-microsoft-com:office:word" xmlns:w="http://schemas.openxmlformats.org/wordprocessingml/2006/main" xmlns:w14="http://schemas.microsoft.com/office/word/2010/wordml" xmlns:w15="http://schemas.microsoft.com/office/word/2012/wordml" xmlns:w16cid="http://schemas.microsoft.com/office/word/2016/wordml/cid" xmlns:w16se="http://schemas.microsoft.com/office/word/2015/wordml/symex" xmlns:wpg="http://schemas.microsoft.com/office/word/2010/wordprocessingGroup" xmlns:wpi="http://schemas.microsoft.com/office/word/2010/wordprocessingInk" xmlns:wne="http://schemas.microsoft.com/office/word/2006/wordml" xmlns:wps="http://schemas.microsoft.com/office/word/2010/wordprocessingShape" mc:Ignorable="w14 w15 w16se w16cid wp14">
   <w:p>
     <w:pPr>
       <w:pStyle w:val="Piedepgina"/>
@@ -967,7 +1267,7 @@
 </file>
 
 <file path=word/footnotes.xml><?xml version="1.0" encoding="utf-8"?>
-<w:footnotes xmlns:wpc="http://schemas.microsoft.com/office/word/2010/wordprocessingCanvas" xmlns:mc="http://schemas.openxmlformats.org/markup-compatibility/2006" xmlns:o="urn:schemas-microsoft-com:office:office" xmlns:r="http://schemas.openxmlformats.org/officeDocument/2006/relationships" xmlns:m="http://schemas.openxmlformats.org/officeDocument/2006/math" xmlns:v="urn:schemas-microsoft-com:vml" xmlns:wp14="http://schemas.microsoft.com/office/word/2010/wordprocessingDrawing" xmlns:wp="http://schemas.openxmlformats.org/drawingml/2006/wordprocessingDrawing" xmlns:w10="urn:schemas-microsoft-com:office:word" xmlns:w="http://schemas.openxmlformats.org/wordprocessingml/2006/main" xmlns:w14="http://schemas.microsoft.com/office/word/2010/wordml" xmlns:wpg="http://schemas.microsoft.com/office/word/2010/wordprocessingGroup" xmlns:wpi="http://schemas.microsoft.com/office/word/2010/wordprocessingInk" xmlns:wne="http://schemas.microsoft.com/office/word/2006/wordml" xmlns:wps="http://schemas.microsoft.com/office/word/2010/wordprocessingShape" mc:Ignorable="w14 wp14">
+<w:footnotes xmlns:wpc="http://schemas.microsoft.com/office/word/2010/wordprocessingCanvas" xmlns:cx="http://schemas.microsoft.com/office/drawing/2014/chartex" xmlns:cx1="http://schemas.microsoft.com/office/drawing/2015/9/8/chartex" xmlns:cx2="http://schemas.microsoft.com/office/drawing/2015/10/21/chartex" xmlns:cx3="http://schemas.microsoft.com/office/drawing/2016/5/9/chartex" xmlns:cx4="http://schemas.microsoft.com/office/drawing/2016/5/10/chartex" xmlns:cx5="http://schemas.microsoft.com/office/drawing/2016/5/11/chartex" xmlns:cx6="http://schemas.microsoft.com/office/drawing/2016/5/12/chartex" xmlns:cx7="http://schemas.microsoft.com/office/drawing/2016/5/13/chartex" xmlns:cx8="http://schemas.microsoft.com/office/drawing/2016/5/14/chartex" xmlns:mc="http://schemas.openxmlformats.org/markup-compatibility/2006" xmlns:aink="http://schemas.microsoft.com/office/drawing/2016/ink" xmlns:am3d="http://schemas.microsoft.com/office/drawing/2017/model3d" xmlns:o="urn:schemas-microsoft-com:office:office" xmlns:r="http://schemas.openxmlformats.org/officeDocument/2006/relationships" xmlns:m="http://schemas.openxmlformats.org/officeDocument/2006/math" xmlns:v="urn:schemas-microsoft-com:vml" xmlns:wp14="http://schemas.microsoft.com/office/word/2010/wordprocessingDrawing" xmlns:wp="http://schemas.openxmlformats.org/drawingml/2006/wordprocessingDrawing" xmlns:w10="urn:schemas-microsoft-com:office:word" xmlns:w="http://schemas.openxmlformats.org/wordprocessingml/2006/main" xmlns:w14="http://schemas.microsoft.com/office/word/2010/wordml" xmlns:w15="http://schemas.microsoft.com/office/word/2012/wordml" xmlns:w16cid="http://schemas.microsoft.com/office/word/2016/wordml/cid" xmlns:w16se="http://schemas.microsoft.com/office/word/2015/wordml/symex" xmlns:wpg="http://schemas.microsoft.com/office/word/2010/wordprocessingGroup" xmlns:wpi="http://schemas.microsoft.com/office/word/2010/wordprocessingInk" xmlns:wne="http://schemas.microsoft.com/office/word/2006/wordml" xmlns:wps="http://schemas.microsoft.com/office/word/2010/wordprocessingShape" mc:Ignorable="w14 w15 w16se w16cid wp14">
   <w:footnote w:type="separator" w:id="-1">
     <w:p>
       <w:pPr>
@@ -992,7 +1292,7 @@
 </file>
 
 <file path=word/header1.xml><?xml version="1.0" encoding="utf-8"?>
-<w:hdr xmlns:wpc="http://schemas.microsoft.com/office/word/2010/wordprocessingCanvas" xmlns:mc="http://schemas.openxmlformats.org/markup-compatibility/2006" xmlns:o="urn:schemas-microsoft-com:office:office" xmlns:r="http://schemas.openxmlformats.org/officeDocument/2006/relationships" xmlns:m="http://schemas.openxmlformats.org/officeDocument/2006/math" xmlns:v="urn:schemas-microsoft-com:vml" xmlns:wp14="http://schemas.microsoft.com/office/word/2010/wordprocessingDrawing" xmlns:wp="http://schemas.openxmlformats.org/drawingml/2006/wordprocessingDrawing" xmlns:w10="urn:schemas-microsoft-com:office:word" xmlns:w="http://schemas.openxmlformats.org/wordprocessingml/2006/main" xmlns:w14="http://schemas.microsoft.com/office/word/2010/wordml" xmlns:wpg="http://schemas.microsoft.com/office/word/2010/wordprocessingGroup" xmlns:wpi="http://schemas.microsoft.com/office/word/2010/wordprocessingInk" xmlns:wne="http://schemas.microsoft.com/office/word/2006/wordml" xmlns:wps="http://schemas.microsoft.com/office/word/2010/wordprocessingShape" mc:Ignorable="w14 wp14">
+<w:hdr xmlns:wpc="http://schemas.microsoft.com/office/word/2010/wordprocessingCanvas" xmlns:cx="http://schemas.microsoft.com/office/drawing/2014/chartex" xmlns:cx1="http://schemas.microsoft.com/office/drawing/2015/9/8/chartex" xmlns:cx2="http://schemas.microsoft.com/office/drawing/2015/10/21/chartex" xmlns:cx3="http://schemas.microsoft.com/office/drawing/2016/5/9/chartex" xmlns:cx4="http://schemas.microsoft.com/office/drawing/2016/5/10/chartex" xmlns:cx5="http://schemas.microsoft.com/office/drawing/2016/5/11/chartex" xmlns:cx6="http://schemas.microsoft.com/office/drawing/2016/5/12/chartex" xmlns:cx7="http://schemas.microsoft.com/office/drawing/2016/5/13/chartex" xmlns:cx8="http://schemas.microsoft.com/office/drawing/2016/5/14/chartex" xmlns:mc="http://schemas.openxmlformats.org/markup-compatibility/2006" xmlns:aink="http://schemas.microsoft.com/office/drawing/2016/ink" xmlns:am3d="http://schemas.microsoft.com/office/drawing/2017/model3d" xmlns:o="urn:schemas-microsoft-com:office:office" xmlns:r="http://schemas.openxmlformats.org/officeDocument/2006/relationships" xmlns:m="http://schemas.openxmlformats.org/officeDocument/2006/math" xmlns:v="urn:schemas-microsoft-com:vml" xmlns:wp14="http://schemas.microsoft.com/office/word/2010/wordprocessingDrawing" xmlns:wp="http://schemas.openxmlformats.org/drawingml/2006/wordprocessingDrawing" xmlns:w10="urn:schemas-microsoft-com:office:word" xmlns:w="http://schemas.openxmlformats.org/wordprocessingml/2006/main" xmlns:w14="http://schemas.microsoft.com/office/word/2010/wordml" xmlns:w15="http://schemas.microsoft.com/office/word/2012/wordml" xmlns:w16cid="http://schemas.microsoft.com/office/word/2016/wordml/cid" xmlns:w16se="http://schemas.microsoft.com/office/word/2015/wordml/symex" xmlns:wpg="http://schemas.microsoft.com/office/word/2010/wordprocessingGroup" xmlns:wpi="http://schemas.microsoft.com/office/word/2010/wordprocessingInk" xmlns:wne="http://schemas.microsoft.com/office/word/2006/wordml" xmlns:wps="http://schemas.microsoft.com/office/word/2010/wordprocessingShape" mc:Ignorable="w14 w15 w16se w16cid wp14">
   <w:p>
     <w:pPr>
       <w:pStyle w:val="Encabezado"/>
@@ -1011,8 +1311,359 @@
 </w:hdr>
 </file>
 
+<file path=word/numbering.xml><?xml version="1.0" encoding="utf-8"?>
+<w:numbering xmlns:wpc="http://schemas.microsoft.com/office/word/2010/wordprocessingCanvas" xmlns:cx="http://schemas.microsoft.com/office/drawing/2014/chartex" xmlns:cx1="http://schemas.microsoft.com/office/drawing/2015/9/8/chartex" xmlns:cx2="http://schemas.microsoft.com/office/drawing/2015/10/21/chartex" xmlns:cx3="http://schemas.microsoft.com/office/drawing/2016/5/9/chartex" xmlns:cx4="http://schemas.microsoft.com/office/drawing/2016/5/10/chartex" xmlns:cx5="http://schemas.microsoft.com/office/drawing/2016/5/11/chartex" xmlns:cx6="http://schemas.microsoft.com/office/drawing/2016/5/12/chartex" xmlns:cx7="http://schemas.microsoft.com/office/drawing/2016/5/13/chartex" xmlns:cx8="http://schemas.microsoft.com/office/drawing/2016/5/14/chartex" xmlns:mc="http://schemas.openxmlformats.org/markup-compatibility/2006" xmlns:aink="http://schemas.microsoft.com/office/drawing/2016/ink" xmlns:am3d="http://schemas.microsoft.com/office/drawing/2017/model3d" xmlns:o="urn:schemas-microsoft-com:office:office" xmlns:r="http://schemas.openxmlformats.org/officeDocument/2006/relationships" xmlns:m="http://schemas.openxmlformats.org/officeDocument/2006/math" xmlns:v="urn:schemas-microsoft-com:vml" xmlns:wp14="http://schemas.microsoft.com/office/word/2010/wordprocessingDrawing" xmlns:wp="http://schemas.openxmlformats.org/drawingml/2006/wordprocessingDrawing" xmlns:w10="urn:schemas-microsoft-com:office:word" xmlns:w="http://schemas.openxmlformats.org/wordprocessingml/2006/main" xmlns:w14="http://schemas.microsoft.com/office/word/2010/wordml" xmlns:w15="http://schemas.microsoft.com/office/word/2012/wordml" xmlns:w16cid="http://schemas.microsoft.com/office/word/2016/wordml/cid" xmlns:w16se="http://schemas.microsoft.com/office/word/2015/wordml/symex" xmlns:wpg="http://schemas.microsoft.com/office/word/2010/wordprocessingGroup" xmlns:wpi="http://schemas.microsoft.com/office/word/2010/wordprocessingInk" xmlns:wne="http://schemas.microsoft.com/office/word/2006/wordml" xmlns:wps="http://schemas.microsoft.com/office/word/2010/wordprocessingShape" mc:Ignorable="w14 w15 w16se w16cid wp14">
+  <w:abstractNum w:abstractNumId="0" w15:restartNumberingAfterBreak="0">
+    <w:nsid w:val="0EB56585"/>
+    <w:multiLevelType w:val="hybridMultilevel"/>
+    <w:tmpl w:val="B5727276"/>
+    <w:lvl w:ilvl="0" w:tplc="2C0A0001">
+      <w:start w:val="1"/>
+      <w:numFmt w:val="bullet"/>
+      <w:lvlText w:val=""/>
+      <w:lvlJc w:val="left"/>
+      <w:pPr>
+        <w:ind w:left="720" w:hanging="360"/>
+      </w:pPr>
+      <w:rPr>
+        <w:rFonts w:ascii="Symbol" w:hAnsi="Symbol" w:hint="default"/>
+      </w:rPr>
+    </w:lvl>
+    <w:lvl w:ilvl="1" w:tplc="2C0A0003" w:tentative="1">
+      <w:start w:val="1"/>
+      <w:numFmt w:val="bullet"/>
+      <w:lvlText w:val="o"/>
+      <w:lvlJc w:val="left"/>
+      <w:pPr>
+        <w:ind w:left="1440" w:hanging="360"/>
+      </w:pPr>
+      <w:rPr>
+        <w:rFonts w:ascii="Courier New" w:hAnsi="Courier New" w:cs="Courier New" w:hint="default"/>
+      </w:rPr>
+    </w:lvl>
+    <w:lvl w:ilvl="2" w:tplc="2C0A0005" w:tentative="1">
+      <w:start w:val="1"/>
+      <w:numFmt w:val="bullet"/>
+      <w:lvlText w:val=""/>
+      <w:lvlJc w:val="left"/>
+      <w:pPr>
+        <w:ind w:left="2160" w:hanging="360"/>
+      </w:pPr>
+      <w:rPr>
+        <w:rFonts w:ascii="Wingdings" w:hAnsi="Wingdings" w:hint="default"/>
+      </w:rPr>
+    </w:lvl>
+    <w:lvl w:ilvl="3" w:tplc="2C0A0001" w:tentative="1">
+      <w:start w:val="1"/>
+      <w:numFmt w:val="bullet"/>
+      <w:lvlText w:val=""/>
+      <w:lvlJc w:val="left"/>
+      <w:pPr>
+        <w:ind w:left="2880" w:hanging="360"/>
+      </w:pPr>
+      <w:rPr>
+        <w:rFonts w:ascii="Symbol" w:hAnsi="Symbol" w:hint="default"/>
+      </w:rPr>
+    </w:lvl>
+    <w:lvl w:ilvl="4" w:tplc="2C0A0003" w:tentative="1">
+      <w:start w:val="1"/>
+      <w:numFmt w:val="bullet"/>
+      <w:lvlText w:val="o"/>
+      <w:lvlJc w:val="left"/>
+      <w:pPr>
+        <w:ind w:left="3600" w:hanging="360"/>
+      </w:pPr>
+      <w:rPr>
+        <w:rFonts w:ascii="Courier New" w:hAnsi="Courier New" w:cs="Courier New" w:hint="default"/>
+      </w:rPr>
+    </w:lvl>
+    <w:lvl w:ilvl="5" w:tplc="2C0A0005" w:tentative="1">
+      <w:start w:val="1"/>
+      <w:numFmt w:val="bullet"/>
+      <w:lvlText w:val=""/>
+      <w:lvlJc w:val="left"/>
+      <w:pPr>
+        <w:ind w:left="4320" w:hanging="360"/>
+      </w:pPr>
+      <w:rPr>
+        <w:rFonts w:ascii="Wingdings" w:hAnsi="Wingdings" w:hint="default"/>
+      </w:rPr>
+    </w:lvl>
+    <w:lvl w:ilvl="6" w:tplc="2C0A0001" w:tentative="1">
+      <w:start w:val="1"/>
+      <w:numFmt w:val="bullet"/>
+      <w:lvlText w:val=""/>
+      <w:lvlJc w:val="left"/>
+      <w:pPr>
+        <w:ind w:left="5040" w:hanging="360"/>
+      </w:pPr>
+      <w:rPr>
+        <w:rFonts w:ascii="Symbol" w:hAnsi="Symbol" w:hint="default"/>
+      </w:rPr>
+    </w:lvl>
+    <w:lvl w:ilvl="7" w:tplc="2C0A0003" w:tentative="1">
+      <w:start w:val="1"/>
+      <w:numFmt w:val="bullet"/>
+      <w:lvlText w:val="o"/>
+      <w:lvlJc w:val="left"/>
+      <w:pPr>
+        <w:ind w:left="5760" w:hanging="360"/>
+      </w:pPr>
+      <w:rPr>
+        <w:rFonts w:ascii="Courier New" w:hAnsi="Courier New" w:cs="Courier New" w:hint="default"/>
+      </w:rPr>
+    </w:lvl>
+    <w:lvl w:ilvl="8" w:tplc="2C0A0005" w:tentative="1">
+      <w:start w:val="1"/>
+      <w:numFmt w:val="bullet"/>
+      <w:lvlText w:val=""/>
+      <w:lvlJc w:val="left"/>
+      <w:pPr>
+        <w:ind w:left="6480" w:hanging="360"/>
+      </w:pPr>
+      <w:rPr>
+        <w:rFonts w:ascii="Wingdings" w:hAnsi="Wingdings" w:hint="default"/>
+      </w:rPr>
+    </w:lvl>
+  </w:abstractNum>
+  <w:abstractNum w:abstractNumId="1" w15:restartNumberingAfterBreak="0">
+    <w:nsid w:val="21B55B9E"/>
+    <w:multiLevelType w:val="hybridMultilevel"/>
+    <w:tmpl w:val="44D2ADC0"/>
+    <w:lvl w:ilvl="0" w:tplc="6074BF2A">
+      <w:numFmt w:val="bullet"/>
+      <w:lvlText w:val="-"/>
+      <w:lvlJc w:val="left"/>
+      <w:pPr>
+        <w:ind w:left="720" w:hanging="360"/>
+      </w:pPr>
+      <w:rPr>
+        <w:rFonts w:ascii="Calibri" w:eastAsiaTheme="minorHAnsi" w:hAnsi="Calibri" w:cs="Calibri" w:hint="default"/>
+      </w:rPr>
+    </w:lvl>
+    <w:lvl w:ilvl="1" w:tplc="2C0A0003" w:tentative="1">
+      <w:start w:val="1"/>
+      <w:numFmt w:val="bullet"/>
+      <w:lvlText w:val="o"/>
+      <w:lvlJc w:val="left"/>
+      <w:pPr>
+        <w:ind w:left="1440" w:hanging="360"/>
+      </w:pPr>
+      <w:rPr>
+        <w:rFonts w:ascii="Courier New" w:hAnsi="Courier New" w:cs="Courier New" w:hint="default"/>
+      </w:rPr>
+    </w:lvl>
+    <w:lvl w:ilvl="2" w:tplc="2C0A0005" w:tentative="1">
+      <w:start w:val="1"/>
+      <w:numFmt w:val="bullet"/>
+      <w:lvlText w:val=""/>
+      <w:lvlJc w:val="left"/>
+      <w:pPr>
+        <w:ind w:left="2160" w:hanging="360"/>
+      </w:pPr>
+      <w:rPr>
+        <w:rFonts w:ascii="Wingdings" w:hAnsi="Wingdings" w:hint="default"/>
+      </w:rPr>
+    </w:lvl>
+    <w:lvl w:ilvl="3" w:tplc="2C0A0001" w:tentative="1">
+      <w:start w:val="1"/>
+      <w:numFmt w:val="bullet"/>
+      <w:lvlText w:val=""/>
+      <w:lvlJc w:val="left"/>
+      <w:pPr>
+        <w:ind w:left="2880" w:hanging="360"/>
+      </w:pPr>
+      <w:rPr>
+        <w:rFonts w:ascii="Symbol" w:hAnsi="Symbol" w:hint="default"/>
+      </w:rPr>
+    </w:lvl>
+    <w:lvl w:ilvl="4" w:tplc="2C0A0003" w:tentative="1">
+      <w:start w:val="1"/>
+      <w:numFmt w:val="bullet"/>
+      <w:lvlText w:val="o"/>
+      <w:lvlJc w:val="left"/>
+      <w:pPr>
+        <w:ind w:left="3600" w:hanging="360"/>
+      </w:pPr>
+      <w:rPr>
+        <w:rFonts w:ascii="Courier New" w:hAnsi="Courier New" w:cs="Courier New" w:hint="default"/>
+      </w:rPr>
+    </w:lvl>
+    <w:lvl w:ilvl="5" w:tplc="2C0A0005" w:tentative="1">
+      <w:start w:val="1"/>
+      <w:numFmt w:val="bullet"/>
+      <w:lvlText w:val=""/>
+      <w:lvlJc w:val="left"/>
+      <w:pPr>
+        <w:ind w:left="4320" w:hanging="360"/>
+      </w:pPr>
+      <w:rPr>
+        <w:rFonts w:ascii="Wingdings" w:hAnsi="Wingdings" w:hint="default"/>
+      </w:rPr>
+    </w:lvl>
+    <w:lvl w:ilvl="6" w:tplc="2C0A0001" w:tentative="1">
+      <w:start w:val="1"/>
+      <w:numFmt w:val="bullet"/>
+      <w:lvlText w:val=""/>
+      <w:lvlJc w:val="left"/>
+      <w:pPr>
+        <w:ind w:left="5040" w:hanging="360"/>
+      </w:pPr>
+      <w:rPr>
+        <w:rFonts w:ascii="Symbol" w:hAnsi="Symbol" w:hint="default"/>
+      </w:rPr>
+    </w:lvl>
+    <w:lvl w:ilvl="7" w:tplc="2C0A0003" w:tentative="1">
+      <w:start w:val="1"/>
+      <w:numFmt w:val="bullet"/>
+      <w:lvlText w:val="o"/>
+      <w:lvlJc w:val="left"/>
+      <w:pPr>
+        <w:ind w:left="5760" w:hanging="360"/>
+      </w:pPr>
+      <w:rPr>
+        <w:rFonts w:ascii="Courier New" w:hAnsi="Courier New" w:cs="Courier New" w:hint="default"/>
+      </w:rPr>
+    </w:lvl>
+    <w:lvl w:ilvl="8" w:tplc="2C0A0005" w:tentative="1">
+      <w:start w:val="1"/>
+      <w:numFmt w:val="bullet"/>
+      <w:lvlText w:val=""/>
+      <w:lvlJc w:val="left"/>
+      <w:pPr>
+        <w:ind w:left="6480" w:hanging="360"/>
+      </w:pPr>
+      <w:rPr>
+        <w:rFonts w:ascii="Wingdings" w:hAnsi="Wingdings" w:hint="default"/>
+      </w:rPr>
+    </w:lvl>
+  </w:abstractNum>
+  <w:abstractNum w:abstractNumId="2" w15:restartNumberingAfterBreak="0">
+    <w:nsid w:val="539B2254"/>
+    <w:multiLevelType w:val="hybridMultilevel"/>
+    <w:tmpl w:val="17E8960E"/>
+    <w:lvl w:ilvl="0" w:tplc="2C1CB944">
+      <w:numFmt w:val="bullet"/>
+      <w:lvlText w:val="-"/>
+      <w:lvlJc w:val="left"/>
+      <w:pPr>
+        <w:ind w:left="720" w:hanging="360"/>
+      </w:pPr>
+      <w:rPr>
+        <w:rFonts w:ascii="Calibri" w:eastAsiaTheme="minorHAnsi" w:hAnsi="Calibri" w:cs="Calibri" w:hint="default"/>
+      </w:rPr>
+    </w:lvl>
+    <w:lvl w:ilvl="1" w:tplc="2C0A0003" w:tentative="1">
+      <w:start w:val="1"/>
+      <w:numFmt w:val="bullet"/>
+      <w:lvlText w:val="o"/>
+      <w:lvlJc w:val="left"/>
+      <w:pPr>
+        <w:ind w:left="1440" w:hanging="360"/>
+      </w:pPr>
+      <w:rPr>
+        <w:rFonts w:ascii="Courier New" w:hAnsi="Courier New" w:cs="Courier New" w:hint="default"/>
+      </w:rPr>
+    </w:lvl>
+    <w:lvl w:ilvl="2" w:tplc="2C0A0005" w:tentative="1">
+      <w:start w:val="1"/>
+      <w:numFmt w:val="bullet"/>
+      <w:lvlText w:val=""/>
+      <w:lvlJc w:val="left"/>
+      <w:pPr>
+        <w:ind w:left="2160" w:hanging="360"/>
+      </w:pPr>
+      <w:rPr>
+        <w:rFonts w:ascii="Wingdings" w:hAnsi="Wingdings" w:hint="default"/>
+      </w:rPr>
+    </w:lvl>
+    <w:lvl w:ilvl="3" w:tplc="2C0A0001" w:tentative="1">
+      <w:start w:val="1"/>
+      <w:numFmt w:val="bullet"/>
+      <w:lvlText w:val=""/>
+      <w:lvlJc w:val="left"/>
+      <w:pPr>
+        <w:ind w:left="2880" w:hanging="360"/>
+      </w:pPr>
+      <w:rPr>
+        <w:rFonts w:ascii="Symbol" w:hAnsi="Symbol" w:hint="default"/>
+      </w:rPr>
+    </w:lvl>
+    <w:lvl w:ilvl="4" w:tplc="2C0A0003" w:tentative="1">
+      <w:start w:val="1"/>
+      <w:numFmt w:val="bullet"/>
+      <w:lvlText w:val="o"/>
+      <w:lvlJc w:val="left"/>
+      <w:pPr>
+        <w:ind w:left="3600" w:hanging="360"/>
+      </w:pPr>
+      <w:rPr>
+        <w:rFonts w:ascii="Courier New" w:hAnsi="Courier New" w:cs="Courier New" w:hint="default"/>
+      </w:rPr>
+    </w:lvl>
+    <w:lvl w:ilvl="5" w:tplc="2C0A0005" w:tentative="1">
+      <w:start w:val="1"/>
+      <w:numFmt w:val="bullet"/>
+      <w:lvlText w:val=""/>
+      <w:lvlJc w:val="left"/>
+      <w:pPr>
+        <w:ind w:left="4320" w:hanging="360"/>
+      </w:pPr>
+      <w:rPr>
+        <w:rFonts w:ascii="Wingdings" w:hAnsi="Wingdings" w:hint="default"/>
+      </w:rPr>
+    </w:lvl>
+    <w:lvl w:ilvl="6" w:tplc="2C0A0001" w:tentative="1">
+      <w:start w:val="1"/>
+      <w:numFmt w:val="bullet"/>
+      <w:lvlText w:val=""/>
+      <w:lvlJc w:val="left"/>
+      <w:pPr>
+        <w:ind w:left="5040" w:hanging="360"/>
+      </w:pPr>
+      <w:rPr>
+        <w:rFonts w:ascii="Symbol" w:hAnsi="Symbol" w:hint="default"/>
+      </w:rPr>
+    </w:lvl>
+    <w:lvl w:ilvl="7" w:tplc="2C0A0003" w:tentative="1">
+      <w:start w:val="1"/>
+      <w:numFmt w:val="bullet"/>
+      <w:lvlText w:val="o"/>
+      <w:lvlJc w:val="left"/>
+      <w:pPr>
+        <w:ind w:left="5760" w:hanging="360"/>
+      </w:pPr>
+      <w:rPr>
+        <w:rFonts w:ascii="Courier New" w:hAnsi="Courier New" w:cs="Courier New" w:hint="default"/>
+      </w:rPr>
+    </w:lvl>
+    <w:lvl w:ilvl="8" w:tplc="2C0A0005" w:tentative="1">
+      <w:start w:val="1"/>
+      <w:numFmt w:val="bullet"/>
+      <w:lvlText w:val=""/>
+      <w:lvlJc w:val="left"/>
+      <w:pPr>
+        <w:ind w:left="6480" w:hanging="360"/>
+      </w:pPr>
+      <w:rPr>
+        <w:rFonts w:ascii="Wingdings" w:hAnsi="Wingdings" w:hint="default"/>
+      </w:rPr>
+    </w:lvl>
+  </w:abstractNum>
+  <w:num w:numId="1">
+    <w:abstractNumId w:val="0"/>
+  </w:num>
+  <w:num w:numId="2">
+    <w:abstractNumId w:val="2"/>
+  </w:num>
+  <w:num w:numId="3">
+    <w:abstractNumId w:val="1"/>
+  </w:num>
+</w:numbering>
+</file>
+
 <file path=word/styles.xml><?xml version="1.0" encoding="utf-8"?>
-<w:styles xmlns:mc="http://schemas.openxmlformats.org/markup-compatibility/2006" xmlns:r="http://schemas.openxmlformats.org/officeDocument/2006/relationships" xmlns:w="http://schemas.openxmlformats.org/wordprocessingml/2006/main" xmlns:w14="http://schemas.microsoft.com/office/word/2010/wordml" mc:Ignorable="w14">
+<w:styles xmlns:mc="http://schemas.openxmlformats.org/markup-compatibility/2006" xmlns:r="http://schemas.openxmlformats.org/officeDocument/2006/relationships" xmlns:w="http://schemas.openxmlformats.org/wordprocessingml/2006/main" xmlns:w14="http://schemas.microsoft.com/office/word/2010/wordml" xmlns:w15="http://schemas.microsoft.com/office/word/2012/wordml" xmlns:w16cid="http://schemas.microsoft.com/office/word/2016/wordml/cid" xmlns:w16se="http://schemas.microsoft.com/office/word/2015/wordml/symex" mc:Ignorable="w14 w15 w16se w16cid">
   <w:docDefaults>
     <w:rPrDefault>
       <w:rPr>
@@ -1028,144 +1679,382 @@
       </w:pPr>
     </w:pPrDefault>
   </w:docDefaults>
-  <w:latentStyles w:defLockedState="0" w:defUIPriority="99" w:defSemiHidden="1" w:defUnhideWhenUsed="1" w:defQFormat="0" w:count="267">
-    <w:lsdException w:name="Normal" w:semiHidden="0" w:uiPriority="0" w:unhideWhenUsed="0" w:qFormat="1"/>
-    <w:lsdException w:name="heading 1" w:semiHidden="0" w:uiPriority="9" w:unhideWhenUsed="0" w:qFormat="1"/>
-    <w:lsdException w:name="heading 2" w:uiPriority="9" w:qFormat="1"/>
-    <w:lsdException w:name="heading 3" w:uiPriority="9" w:qFormat="1"/>
-    <w:lsdException w:name="heading 4" w:uiPriority="9" w:qFormat="1"/>
-    <w:lsdException w:name="heading 5" w:uiPriority="9" w:qFormat="1"/>
-    <w:lsdException w:name="heading 6" w:uiPriority="9" w:qFormat="1"/>
-    <w:lsdException w:name="heading 7" w:uiPriority="9" w:qFormat="1"/>
-    <w:lsdException w:name="heading 8" w:uiPriority="9" w:qFormat="1"/>
-    <w:lsdException w:name="heading 9" w:uiPriority="9" w:qFormat="1"/>
-    <w:lsdException w:name="toc 1" w:uiPriority="39"/>
-    <w:lsdException w:name="toc 2" w:uiPriority="39"/>
-    <w:lsdException w:name="toc 3" w:uiPriority="39"/>
-    <w:lsdException w:name="toc 4" w:uiPriority="39"/>
-    <w:lsdException w:name="toc 5" w:uiPriority="39"/>
-    <w:lsdException w:name="toc 6" w:uiPriority="39"/>
-    <w:lsdException w:name="toc 7" w:uiPriority="39"/>
-    <w:lsdException w:name="toc 8" w:uiPriority="39"/>
-    <w:lsdException w:name="toc 9" w:uiPriority="39"/>
-    <w:lsdException w:name="caption" w:uiPriority="35" w:qFormat="1"/>
-    <w:lsdException w:name="Title" w:semiHidden="0" w:uiPriority="10" w:unhideWhenUsed="0" w:qFormat="1"/>
-    <w:lsdException w:name="Default Paragraph Font" w:uiPriority="1"/>
-    <w:lsdException w:name="Subtitle" w:semiHidden="0" w:uiPriority="11" w:unhideWhenUsed="0" w:qFormat="1"/>
-    <w:lsdException w:name="Strong" w:semiHidden="0" w:uiPriority="22" w:unhideWhenUsed="0" w:qFormat="1"/>
-    <w:lsdException w:name="Emphasis" w:semiHidden="0" w:uiPriority="20" w:unhideWhenUsed="0" w:qFormat="1"/>
-    <w:lsdException w:name="Table Grid" w:semiHidden="0" w:uiPriority="39" w:unhideWhenUsed="0"/>
-    <w:lsdException w:name="Placeholder Text" w:unhideWhenUsed="0"/>
-    <w:lsdException w:name="No Spacing" w:semiHidden="0" w:uiPriority="1" w:unhideWhenUsed="0" w:qFormat="1"/>
-    <w:lsdException w:name="Light Shading" w:semiHidden="0" w:uiPriority="60" w:unhideWhenUsed="0"/>
-    <w:lsdException w:name="Light List" w:semiHidden="0" w:uiPriority="61" w:unhideWhenUsed="0"/>
-    <w:lsdException w:name="Light Grid" w:semiHidden="0" w:uiPriority="62" w:unhideWhenUsed="0"/>
-    <w:lsdException w:name="Medium Shading 1" w:semiHidden="0" w:uiPriority="63" w:unhideWhenUsed="0"/>
-    <w:lsdException w:name="Medium Shading 2" w:semiHidden="0" w:uiPriority="64" w:unhideWhenUsed="0"/>
-    <w:lsdException w:name="Medium List 1" w:semiHidden="0" w:uiPriority="65" w:unhideWhenUsed="0"/>
-    <w:lsdException w:name="Medium List 2" w:semiHidden="0" w:uiPriority="66" w:unhideWhenUsed="0"/>
-    <w:lsdException w:name="Medium Grid 1" w:semiHidden="0" w:uiPriority="67" w:unhideWhenUsed="0"/>
-    <w:lsdException w:name="Medium Grid 2" w:semiHidden="0" w:uiPriority="68" w:unhideWhenUsed="0"/>
-    <w:lsdException w:name="Medium Grid 3" w:semiHidden="0" w:uiPriority="69" w:unhideWhenUsed="0"/>
-    <w:lsdException w:name="Dark List" w:semiHidden="0" w:uiPriority="70" w:unhideWhenUsed="0"/>
-    <w:lsdException w:name="Colorful Shading" w:semiHidden="0" w:uiPriority="71" w:unhideWhenUsed="0"/>
-    <w:lsdException w:name="Colorful List" w:semiHidden="0" w:uiPriority="72" w:unhideWhenUsed="0"/>
-    <w:lsdException w:name="Colorful Grid" w:semiHidden="0" w:uiPriority="73" w:unhideWhenUsed="0"/>
-    <w:lsdException w:name="Light Shading Accent 1" w:semiHidden="0" w:uiPriority="60" w:unhideWhenUsed="0"/>
-    <w:lsdException w:name="Light List Accent 1" w:semiHidden="0" w:uiPriority="61" w:unhideWhenUsed="0"/>
-    <w:lsdException w:name="Light Grid Accent 1" w:semiHidden="0" w:uiPriority="62" w:unhideWhenUsed="0"/>
-    <w:lsdException w:name="Medium Shading 1 Accent 1" w:semiHidden="0" w:uiPriority="63" w:unhideWhenUsed="0"/>
-    <w:lsdException w:name="Medium Shading 2 Accent 1" w:semiHidden="0" w:uiPriority="64" w:unhideWhenUsed="0"/>
-    <w:lsdException w:name="Medium List 1 Accent 1" w:semiHidden="0" w:uiPriority="65" w:unhideWhenUsed="0"/>
-    <w:lsdException w:name="Revision" w:unhideWhenUsed="0"/>
-    <w:lsdException w:name="List Paragraph" w:semiHidden="0" w:uiPriority="34" w:unhideWhenUsed="0" w:qFormat="1"/>
-    <w:lsdException w:name="Quote" w:semiHidden="0" w:uiPriority="29" w:unhideWhenUsed="0" w:qFormat="1"/>
-    <w:lsdException w:name="Intense Quote" w:semiHidden="0" w:uiPriority="30" w:unhideWhenUsed="0" w:qFormat="1"/>
-    <w:lsdException w:name="Medium List 2 Accent 1" w:semiHidden="0" w:uiPriority="66" w:unhideWhenUsed="0"/>
-    <w:lsdException w:name="Medium Grid 1 Accent 1" w:semiHidden="0" w:uiPriority="67" w:unhideWhenUsed="0"/>
-    <w:lsdException w:name="Medium Grid 2 Accent 1" w:semiHidden="0" w:uiPriority="68" w:unhideWhenUsed="0"/>
-    <w:lsdException w:name="Medium Grid 3 Accent 1" w:semiHidden="0" w:uiPriority="69" w:unhideWhenUsed="0"/>
-    <w:lsdException w:name="Dark List Accent 1" w:semiHidden="0" w:uiPriority="70" w:unhideWhenUsed="0"/>
-    <w:lsdException w:name="Colorful Shading Accent 1" w:semiHidden="0" w:uiPriority="71" w:unhideWhenUsed="0"/>
-    <w:lsdException w:name="Colorful List Accent 1" w:semiHidden="0" w:uiPriority="72" w:unhideWhenUsed="0"/>
-    <w:lsdException w:name="Colorful Grid Accent 1" w:semiHidden="0" w:uiPriority="73" w:unhideWhenUsed="0"/>
-    <w:lsdException w:name="Light Shading Accent 2" w:semiHidden="0" w:uiPriority="60" w:unhideWhenUsed="0"/>
-    <w:lsdException w:name="Light List Accent 2" w:semiHidden="0" w:uiPriority="61" w:unhideWhenUsed="0"/>
-    <w:lsdException w:name="Light Grid Accent 2" w:semiHidden="0" w:uiPriority="62" w:unhideWhenUsed="0"/>
-    <w:lsdException w:name="Medium Shading 1 Accent 2" w:semiHidden="0" w:uiPriority="63" w:unhideWhenUsed="0"/>
-    <w:lsdException w:name="Medium Shading 2 Accent 2" w:semiHidden="0" w:uiPriority="64" w:unhideWhenUsed="0"/>
-    <w:lsdException w:name="Medium List 1 Accent 2" w:semiHidden="0" w:uiPriority="65" w:unhideWhenUsed="0"/>
-    <w:lsdException w:name="Medium List 2 Accent 2" w:semiHidden="0" w:uiPriority="66" w:unhideWhenUsed="0"/>
-    <w:lsdException w:name="Medium Grid 1 Accent 2" w:semiHidden="0" w:uiPriority="67" w:unhideWhenUsed="0"/>
-    <w:lsdException w:name="Medium Grid 2 Accent 2" w:semiHidden="0" w:uiPriority="68" w:unhideWhenUsed="0"/>
-    <w:lsdException w:name="Medium Grid 3 Accent 2" w:semiHidden="0" w:uiPriority="69" w:unhideWhenUsed="0"/>
-    <w:lsdException w:name="Dark List Accent 2" w:semiHidden="0" w:uiPriority="70" w:unhideWhenUsed="0"/>
-    <w:lsdException w:name="Colorful Shading Accent 2" w:semiHidden="0" w:uiPriority="71" w:unhideWhenUsed="0"/>
-    <w:lsdException w:name="Colorful List Accent 2" w:semiHidden="0" w:uiPriority="72" w:unhideWhenUsed="0"/>
-    <w:lsdException w:name="Colorful Grid Accent 2" w:semiHidden="0" w:uiPriority="73" w:unhideWhenUsed="0"/>
-    <w:lsdException w:name="Light Shading Accent 3" w:semiHidden="0" w:uiPriority="60" w:unhideWhenUsed="0"/>
-    <w:lsdException w:name="Light List Accent 3" w:semiHidden="0" w:uiPriority="61" w:unhideWhenUsed="0"/>
-    <w:lsdException w:name="Light Grid Accent 3" w:semiHidden="0" w:uiPriority="62" w:unhideWhenUsed="0"/>
-    <w:lsdException w:name="Medium Shading 1 Accent 3" w:semiHidden="0" w:uiPriority="63" w:unhideWhenUsed="0"/>
-    <w:lsdException w:name="Medium Shading 2 Accent 3" w:semiHidden="0" w:uiPriority="64" w:unhideWhenUsed="0"/>
-    <w:lsdException w:name="Medium List 1 Accent 3" w:semiHidden="0" w:uiPriority="65" w:unhideWhenUsed="0"/>
-    <w:lsdException w:name="Medium List 2 Accent 3" w:semiHidden="0" w:uiPriority="66" w:unhideWhenUsed="0"/>
-    <w:lsdException w:name="Medium Grid 1 Accent 3" w:semiHidden="0" w:uiPriority="67" w:unhideWhenUsed="0"/>
-    <w:lsdException w:name="Medium Grid 2 Accent 3" w:semiHidden="0" w:uiPriority="68" w:unhideWhenUsed="0"/>
-    <w:lsdException w:name="Medium Grid 3 Accent 3" w:semiHidden="0" w:uiPriority="69" w:unhideWhenUsed="0"/>
-    <w:lsdException w:name="Dark List Accent 3" w:semiHidden="0" w:uiPriority="70" w:unhideWhenUsed="0"/>
-    <w:lsdException w:name="Colorful Shading Accent 3" w:semiHidden="0" w:uiPriority="71" w:unhideWhenUsed="0"/>
-    <w:lsdException w:name="Colorful List Accent 3" w:semiHidden="0" w:uiPriority="72" w:unhideWhenUsed="0"/>
-    <w:lsdException w:name="Colorful Grid Accent 3" w:semiHidden="0" w:uiPriority="73" w:unhideWhenUsed="0"/>
-    <w:lsdException w:name="Light Shading Accent 4" w:semiHidden="0" w:uiPriority="60" w:unhideWhenUsed="0"/>
-    <w:lsdException w:name="Light List Accent 4" w:semiHidden="0" w:uiPriority="61" w:unhideWhenUsed="0"/>
-    <w:lsdException w:name="Light Grid Accent 4" w:semiHidden="0" w:uiPriority="62" w:unhideWhenUsed="0"/>
-    <w:lsdException w:name="Medium Shading 1 Accent 4" w:semiHidden="0" w:uiPriority="63" w:unhideWhenUsed="0"/>
-    <w:lsdException w:name="Medium Shading 2 Accent 4" w:semiHidden="0" w:uiPriority="64" w:unhideWhenUsed="0"/>
-    <w:lsdException w:name="Medium List 1 Accent 4" w:semiHidden="0" w:uiPriority="65" w:unhideWhenUsed="0"/>
-    <w:lsdException w:name="Medium List 2 Accent 4" w:semiHidden="0" w:uiPriority="66" w:unhideWhenUsed="0"/>
-    <w:lsdException w:name="Medium Grid 1 Accent 4" w:semiHidden="0" w:uiPriority="67" w:unhideWhenUsed="0"/>
-    <w:lsdException w:name="Medium Grid 2 Accent 4" w:semiHidden="0" w:uiPriority="68" w:unhideWhenUsed="0"/>
-    <w:lsdException w:name="Medium Grid 3 Accent 4" w:semiHidden="0" w:uiPriority="69" w:unhideWhenUsed="0"/>
-    <w:lsdException w:name="Dark List Accent 4" w:semiHidden="0" w:uiPriority="70" w:unhideWhenUsed="0"/>
-    <w:lsdException w:name="Colorful Shading Accent 4" w:semiHidden="0" w:uiPriority="71" w:unhideWhenUsed="0"/>
-    <w:lsdException w:name="Colorful List Accent 4" w:semiHidden="0" w:uiPriority="72" w:unhideWhenUsed="0"/>
-    <w:lsdException w:name="Colorful Grid Accent 4" w:semiHidden="0" w:uiPriority="73" w:unhideWhenUsed="0"/>
-    <w:lsdException w:name="Light Shading Accent 5" w:semiHidden="0" w:uiPriority="60" w:unhideWhenUsed="0"/>
-    <w:lsdException w:name="Light List Accent 5" w:semiHidden="0" w:uiPriority="61" w:unhideWhenUsed="0"/>
-    <w:lsdException w:name="Light Grid Accent 5" w:semiHidden="0" w:uiPriority="62" w:unhideWhenUsed="0"/>
-    <w:lsdException w:name="Medium Shading 1 Accent 5" w:semiHidden="0" w:uiPriority="63" w:unhideWhenUsed="0"/>
-    <w:lsdException w:name="Medium Shading 2 Accent 5" w:semiHidden="0" w:uiPriority="64" w:unhideWhenUsed="0"/>
-    <w:lsdException w:name="Medium List 1 Accent 5" w:semiHidden="0" w:uiPriority="65" w:unhideWhenUsed="0"/>
-    <w:lsdException w:name="Medium List 2 Accent 5" w:semiHidden="0" w:uiPriority="66" w:unhideWhenUsed="0"/>
-    <w:lsdException w:name="Medium Grid 1 Accent 5" w:semiHidden="0" w:uiPriority="67" w:unhideWhenUsed="0"/>
-    <w:lsdException w:name="Medium Grid 2 Accent 5" w:semiHidden="0" w:uiPriority="68" w:unhideWhenUsed="0"/>
-    <w:lsdException w:name="Medium Grid 3 Accent 5" w:semiHidden="0" w:uiPriority="69" w:unhideWhenUsed="0"/>
-    <w:lsdException w:name="Dark List Accent 5" w:semiHidden="0" w:uiPriority="70" w:unhideWhenUsed="0"/>
-    <w:lsdException w:name="Colorful Shading Accent 5" w:semiHidden="0" w:uiPriority="71" w:unhideWhenUsed="0"/>
-    <w:lsdException w:name="Colorful List Accent 5" w:semiHidden="0" w:uiPriority="72" w:unhideWhenUsed="0"/>
-    <w:lsdException w:name="Colorful Grid Accent 5" w:semiHidden="0" w:uiPriority="73" w:unhideWhenUsed="0"/>
-    <w:lsdException w:name="Light Shading Accent 6" w:semiHidden="0" w:uiPriority="60" w:unhideWhenUsed="0"/>
-    <w:lsdException w:name="Light List Accent 6" w:semiHidden="0" w:uiPriority="61" w:unhideWhenUsed="0"/>
-    <w:lsdException w:name="Light Grid Accent 6" w:semiHidden="0" w:uiPriority="62" w:unhideWhenUsed="0"/>
-    <w:lsdException w:name="Medium Shading 1 Accent 6" w:semiHidden="0" w:uiPriority="63" w:unhideWhenUsed="0"/>
-    <w:lsdException w:name="Medium Shading 2 Accent 6" w:semiHidden="0" w:uiPriority="64" w:unhideWhenUsed="0"/>
-    <w:lsdException w:name="Medium List 1 Accent 6" w:semiHidden="0" w:uiPriority="65" w:unhideWhenUsed="0"/>
-    <w:lsdException w:name="Medium List 2 Accent 6" w:semiHidden="0" w:uiPriority="66" w:unhideWhenUsed="0"/>
-    <w:lsdException w:name="Medium Grid 1 Accent 6" w:semiHidden="0" w:uiPriority="67" w:unhideWhenUsed="0"/>
-    <w:lsdException w:name="Medium Grid 2 Accent 6" w:semiHidden="0" w:uiPriority="68" w:unhideWhenUsed="0"/>
-    <w:lsdException w:name="Medium Grid 3 Accent 6" w:semiHidden="0" w:uiPriority="69" w:unhideWhenUsed="0"/>
-    <w:lsdException w:name="Dark List Accent 6" w:semiHidden="0" w:uiPriority="70" w:unhideWhenUsed="0"/>
-    <w:lsdException w:name="Colorful Shading Accent 6" w:semiHidden="0" w:uiPriority="71" w:unhideWhenUsed="0"/>
-    <w:lsdException w:name="Colorful List Accent 6" w:semiHidden="0" w:uiPriority="72" w:unhideWhenUsed="0"/>
-    <w:lsdException w:name="Colorful Grid Accent 6" w:semiHidden="0" w:uiPriority="73" w:unhideWhenUsed="0"/>
-    <w:lsdException w:name="Subtle Emphasis" w:semiHidden="0" w:uiPriority="19" w:unhideWhenUsed="0" w:qFormat="1"/>
-    <w:lsdException w:name="Intense Emphasis" w:semiHidden="0" w:uiPriority="21" w:unhideWhenUsed="0" w:qFormat="1"/>
-    <w:lsdException w:name="Subtle Reference" w:semiHidden="0" w:uiPriority="31" w:unhideWhenUsed="0" w:qFormat="1"/>
-    <w:lsdException w:name="Intense Reference" w:semiHidden="0" w:uiPriority="32" w:unhideWhenUsed="0" w:qFormat="1"/>
-    <w:lsdException w:name="Book Title" w:semiHidden="0" w:uiPriority="33" w:unhideWhenUsed="0" w:qFormat="1"/>
-    <w:lsdException w:name="Bibliography" w:uiPriority="37"/>
-    <w:lsdException w:name="TOC Heading" w:uiPriority="39" w:qFormat="1"/>
+  <w:latentStyles w:defLockedState="0" w:defUIPriority="99" w:defSemiHidden="0" w:defUnhideWhenUsed="0" w:defQFormat="0" w:count="375">
+    <w:lsdException w:name="Normal" w:uiPriority="0" w:qFormat="1"/>
+    <w:lsdException w:name="heading 1" w:uiPriority="9" w:qFormat="1"/>
+    <w:lsdException w:name="heading 2" w:semiHidden="1" w:uiPriority="9" w:unhideWhenUsed="1" w:qFormat="1"/>
+    <w:lsdException w:name="heading 3" w:semiHidden="1" w:uiPriority="9" w:unhideWhenUsed="1" w:qFormat="1"/>
+    <w:lsdException w:name="heading 4" w:semiHidden="1" w:uiPriority="9" w:unhideWhenUsed="1" w:qFormat="1"/>
+    <w:lsdException w:name="heading 5" w:semiHidden="1" w:uiPriority="9" w:unhideWhenUsed="1" w:qFormat="1"/>
+    <w:lsdException w:name="heading 6" w:semiHidden="1" w:uiPriority="9" w:unhideWhenUsed="1" w:qFormat="1"/>
+    <w:lsdException w:name="heading 7" w:semiHidden="1" w:uiPriority="9" w:unhideWhenUsed="1" w:qFormat="1"/>
+    <w:lsdException w:name="heading 8" w:semiHidden="1" w:uiPriority="9" w:unhideWhenUsed="1" w:qFormat="1"/>
+    <w:lsdException w:name="heading 9" w:semiHidden="1" w:uiPriority="9" w:unhideWhenUsed="1" w:qFormat="1"/>
+    <w:lsdException w:name="index 1" w:semiHidden="1" w:unhideWhenUsed="1"/>
+    <w:lsdException w:name="index 2" w:semiHidden="1" w:unhideWhenUsed="1"/>
+    <w:lsdException w:name="index 3" w:semiHidden="1" w:unhideWhenUsed="1"/>
+    <w:lsdException w:name="index 4" w:semiHidden="1" w:unhideWhenUsed="1"/>
+    <w:lsdException w:name="index 5" w:semiHidden="1" w:unhideWhenUsed="1"/>
+    <w:lsdException w:name="index 6" w:semiHidden="1" w:unhideWhenUsed="1"/>
+    <w:lsdException w:name="index 7" w:semiHidden="1" w:unhideWhenUsed="1"/>
+    <w:lsdException w:name="index 8" w:semiHidden="1" w:unhideWhenUsed="1"/>
+    <w:lsdException w:name="index 9" w:semiHidden="1" w:unhideWhenUsed="1"/>
+    <w:lsdException w:name="toc 1" w:semiHidden="1" w:uiPriority="39" w:unhideWhenUsed="1"/>
+    <w:lsdException w:name="toc 2" w:semiHidden="1" w:uiPriority="39" w:unhideWhenUsed="1"/>
+    <w:lsdException w:name="toc 3" w:semiHidden="1" w:uiPriority="39" w:unhideWhenUsed="1"/>
+    <w:lsdException w:name="toc 4" w:semiHidden="1" w:uiPriority="39" w:unhideWhenUsed="1"/>
+    <w:lsdException w:name="toc 5" w:semiHidden="1" w:uiPriority="39" w:unhideWhenUsed="1"/>
+    <w:lsdException w:name="toc 6" w:semiHidden="1" w:uiPriority="39" w:unhideWhenUsed="1"/>
+    <w:lsdException w:name="toc 7" w:semiHidden="1" w:uiPriority="39" w:unhideWhenUsed="1"/>
+    <w:lsdException w:name="toc 8" w:semiHidden="1" w:uiPriority="39" w:unhideWhenUsed="1"/>
+    <w:lsdException w:name="toc 9" w:semiHidden="1" w:uiPriority="39" w:unhideWhenUsed="1"/>
+    <w:lsdException w:name="Normal Indent" w:semiHidden="1" w:unhideWhenUsed="1"/>
+    <w:lsdException w:name="footnote text" w:semiHidden="1" w:unhideWhenUsed="1"/>
+    <w:lsdException w:name="annotation text" w:semiHidden="1" w:unhideWhenUsed="1"/>
+    <w:lsdException w:name="header" w:semiHidden="1" w:unhideWhenUsed="1"/>
+    <w:lsdException w:name="footer" w:semiHidden="1" w:unhideWhenUsed="1"/>
+    <w:lsdException w:name="index heading" w:semiHidden="1" w:unhideWhenUsed="1"/>
+    <w:lsdException w:name="caption" w:semiHidden="1" w:uiPriority="35" w:unhideWhenUsed="1" w:qFormat="1"/>
+    <w:lsdException w:name="table of figures" w:semiHidden="1" w:unhideWhenUsed="1"/>
+    <w:lsdException w:name="envelope address" w:semiHidden="1" w:unhideWhenUsed="1"/>
+    <w:lsdException w:name="envelope return" w:semiHidden="1" w:unhideWhenUsed="1"/>
+    <w:lsdException w:name="footnote reference" w:semiHidden="1" w:unhideWhenUsed="1"/>
+    <w:lsdException w:name="annotation reference" w:semiHidden="1" w:unhideWhenUsed="1"/>
+    <w:lsdException w:name="line number" w:semiHidden="1" w:unhideWhenUsed="1"/>
+    <w:lsdException w:name="page number" w:semiHidden="1" w:unhideWhenUsed="1"/>
+    <w:lsdException w:name="endnote reference" w:semiHidden="1" w:unhideWhenUsed="1"/>
+    <w:lsdException w:name="endnote text" w:semiHidden="1" w:unhideWhenUsed="1"/>
+    <w:lsdException w:name="table of authorities" w:semiHidden="1" w:unhideWhenUsed="1"/>
+    <w:lsdException w:name="macro" w:semiHidden="1" w:unhideWhenUsed="1"/>
+    <w:lsdException w:name="toa heading" w:semiHidden="1" w:unhideWhenUsed="1"/>
+    <w:lsdException w:name="List" w:semiHidden="1" w:unhideWhenUsed="1"/>
+    <w:lsdException w:name="List Bullet" w:semiHidden="1" w:unhideWhenUsed="1"/>
+    <w:lsdException w:name="List Number" w:semiHidden="1" w:unhideWhenUsed="1"/>
+    <w:lsdException w:name="List 2" w:semiHidden="1" w:unhideWhenUsed="1"/>
+    <w:lsdException w:name="List 3" w:semiHidden="1" w:unhideWhenUsed="1"/>
+    <w:lsdException w:name="List 4" w:semiHidden="1" w:unhideWhenUsed="1"/>
+    <w:lsdException w:name="List 5" w:semiHidden="1" w:unhideWhenUsed="1"/>
+    <w:lsdException w:name="List Bullet 2" w:semiHidden="1" w:unhideWhenUsed="1"/>
+    <w:lsdException w:name="List Bullet 3" w:semiHidden="1" w:unhideWhenUsed="1"/>
+    <w:lsdException w:name="List Bullet 4" w:semiHidden="1" w:unhideWhenUsed="1"/>
+    <w:lsdException w:name="List Bullet 5" w:semiHidden="1" w:unhideWhenUsed="1"/>
+    <w:lsdException w:name="List Number 2" w:semiHidden="1" w:unhideWhenUsed="1"/>
+    <w:lsdException w:name="List Number 3" w:semiHidden="1" w:unhideWhenUsed="1"/>
+    <w:lsdException w:name="List Number 4" w:semiHidden="1" w:unhideWhenUsed="1"/>
+    <w:lsdException w:name="List Number 5" w:semiHidden="1" w:unhideWhenUsed="1"/>
+    <w:lsdException w:name="Title" w:uiPriority="10" w:qFormat="1"/>
+    <w:lsdException w:name="Closing" w:semiHidden="1" w:unhideWhenUsed="1"/>
+    <w:lsdException w:name="Signature" w:semiHidden="1" w:unhideWhenUsed="1"/>
+    <w:lsdException w:name="Default Paragraph Font" w:semiHidden="1" w:uiPriority="1" w:unhideWhenUsed="1"/>
+    <w:lsdException w:name="Body Text" w:semiHidden="1" w:unhideWhenUsed="1"/>
+    <w:lsdException w:name="Body Text Indent" w:semiHidden="1" w:unhideWhenUsed="1"/>
+    <w:lsdException w:name="List Continue" w:semiHidden="1" w:unhideWhenUsed="1"/>
+    <w:lsdException w:name="List Continue 2" w:semiHidden="1" w:unhideWhenUsed="1"/>
+    <w:lsdException w:name="List Continue 3" w:semiHidden="1" w:unhideWhenUsed="1"/>
+    <w:lsdException w:name="List Continue 4" w:semiHidden="1" w:unhideWhenUsed="1"/>
+    <w:lsdException w:name="List Continue 5" w:semiHidden="1" w:unhideWhenUsed="1"/>
+    <w:lsdException w:name="Message Header" w:semiHidden="1" w:unhideWhenUsed="1"/>
+    <w:lsdException w:name="Subtitle" w:uiPriority="11" w:qFormat="1"/>
+    <w:lsdException w:name="Salutation" w:semiHidden="1" w:unhideWhenUsed="1"/>
+    <w:lsdException w:name="Date" w:semiHidden="1" w:unhideWhenUsed="1"/>
+    <w:lsdException w:name="Body Text First Indent" w:semiHidden="1" w:unhideWhenUsed="1"/>
+    <w:lsdException w:name="Body Text First Indent 2" w:semiHidden="1" w:unhideWhenUsed="1"/>
+    <w:lsdException w:name="Note Heading" w:semiHidden="1" w:unhideWhenUsed="1"/>
+    <w:lsdException w:name="Body Text 2" w:semiHidden="1" w:unhideWhenUsed="1"/>
+    <w:lsdException w:name="Body Text 3" w:semiHidden="1" w:unhideWhenUsed="1"/>
+    <w:lsdException w:name="Body Text Indent 2" w:semiHidden="1" w:unhideWhenUsed="1"/>
+    <w:lsdException w:name="Body Text Indent 3" w:semiHidden="1" w:unhideWhenUsed="1"/>
+    <w:lsdException w:name="Block Text" w:semiHidden="1" w:unhideWhenUsed="1"/>
+    <w:lsdException w:name="Hyperlink" w:semiHidden="1" w:unhideWhenUsed="1"/>
+    <w:lsdException w:name="FollowedHyperlink" w:semiHidden="1" w:unhideWhenUsed="1"/>
+    <w:lsdException w:name="Strong" w:uiPriority="22" w:qFormat="1"/>
+    <w:lsdException w:name="Emphasis" w:uiPriority="20" w:qFormat="1"/>
+    <w:lsdException w:name="Document Map" w:semiHidden="1" w:unhideWhenUsed="1"/>
+    <w:lsdException w:name="Plain Text" w:semiHidden="1" w:unhideWhenUsed="1"/>
+    <w:lsdException w:name="E-mail Signature" w:semiHidden="1" w:unhideWhenUsed="1"/>
+    <w:lsdException w:name="HTML Top of Form" w:semiHidden="1" w:unhideWhenUsed="1"/>
+    <w:lsdException w:name="HTML Bottom of Form" w:semiHidden="1" w:unhideWhenUsed="1"/>
+    <w:lsdException w:name="Normal (Web)" w:semiHidden="1" w:unhideWhenUsed="1"/>
+    <w:lsdException w:name="HTML Acronym" w:semiHidden="1" w:unhideWhenUsed="1"/>
+    <w:lsdException w:name="HTML Address" w:semiHidden="1" w:unhideWhenUsed="1"/>
+    <w:lsdException w:name="HTML Cite" w:semiHidden="1" w:unhideWhenUsed="1"/>
+    <w:lsdException w:name="HTML Code" w:semiHidden="1" w:unhideWhenUsed="1"/>
+    <w:lsdException w:name="HTML Definition" w:semiHidden="1" w:unhideWhenUsed="1"/>
+    <w:lsdException w:name="HTML Keyboard" w:semiHidden="1" w:unhideWhenUsed="1"/>
+    <w:lsdException w:name="HTML Preformatted" w:semiHidden="1" w:unhideWhenUsed="1"/>
+    <w:lsdException w:name="HTML Sample" w:semiHidden="1" w:unhideWhenUsed="1"/>
+    <w:lsdException w:name="HTML Typewriter" w:semiHidden="1" w:unhideWhenUsed="1"/>
+    <w:lsdException w:name="HTML Variable" w:semiHidden="1" w:unhideWhenUsed="1"/>
+    <w:lsdException w:name="Normal Table" w:semiHidden="1" w:unhideWhenUsed="1"/>
+    <w:lsdException w:name="annotation subject" w:semiHidden="1" w:unhideWhenUsed="1"/>
+    <w:lsdException w:name="No List" w:semiHidden="1" w:unhideWhenUsed="1"/>
+    <w:lsdException w:name="Outline List 1" w:semiHidden="1" w:unhideWhenUsed="1"/>
+    <w:lsdException w:name="Outline List 2" w:semiHidden="1" w:unhideWhenUsed="1"/>
+    <w:lsdException w:name="Outline List 3" w:semiHidden="1" w:unhideWhenUsed="1"/>
+    <w:lsdException w:name="Table Simple 1" w:semiHidden="1" w:unhideWhenUsed="1"/>
+    <w:lsdException w:name="Table Simple 2" w:semiHidden="1" w:unhideWhenUsed="1"/>
+    <w:lsdException w:name="Table Simple 3" w:semiHidden="1" w:unhideWhenUsed="1"/>
+    <w:lsdException w:name="Table Classic 1" w:semiHidden="1" w:unhideWhenUsed="1"/>
+    <w:lsdException w:name="Table Classic 2" w:semiHidden="1" w:unhideWhenUsed="1"/>
+    <w:lsdException w:name="Table Classic 3" w:semiHidden="1" w:unhideWhenUsed="1"/>
+    <w:lsdException w:name="Table Classic 4" w:semiHidden="1" w:unhideWhenUsed="1"/>
+    <w:lsdException w:name="Table Colorful 1" w:semiHidden="1" w:unhideWhenUsed="1"/>
+    <w:lsdException w:name="Table Colorful 2" w:semiHidden="1" w:unhideWhenUsed="1"/>
+    <w:lsdException w:name="Table Colorful 3" w:semiHidden="1" w:unhideWhenUsed="1"/>
+    <w:lsdException w:name="Table Columns 1" w:semiHidden="1" w:unhideWhenUsed="1"/>
+    <w:lsdException w:name="Table Columns 2" w:semiHidden="1" w:unhideWhenUsed="1"/>
+    <w:lsdException w:name="Table Columns 3" w:semiHidden="1" w:unhideWhenUsed="1"/>
+    <w:lsdException w:name="Table Columns 4" w:semiHidden="1" w:unhideWhenUsed="1"/>
+    <w:lsdException w:name="Table Columns 5" w:semiHidden="1" w:unhideWhenUsed="1"/>
+    <w:lsdException w:name="Table Grid 1" w:semiHidden="1" w:unhideWhenUsed="1"/>
+    <w:lsdException w:name="Table Grid 2" w:semiHidden="1" w:unhideWhenUsed="1"/>
+    <w:lsdException w:name="Table Grid 3" w:semiHidden="1" w:unhideWhenUsed="1"/>
+    <w:lsdException w:name="Table Grid 4" w:semiHidden="1" w:unhideWhenUsed="1"/>
+    <w:lsdException w:name="Table Grid 5" w:semiHidden="1" w:unhideWhenUsed="1"/>
+    <w:lsdException w:name="Table Grid 6" w:semiHidden="1" w:unhideWhenUsed="1"/>
+    <w:lsdException w:name="Table Grid 7" w:semiHidden="1" w:unhideWhenUsed="1"/>
+    <w:lsdException w:name="Table Grid 8" w:semiHidden="1" w:unhideWhenUsed="1"/>
+    <w:lsdException w:name="Table List 1" w:semiHidden="1" w:unhideWhenUsed="1"/>
+    <w:lsdException w:name="Table List 2" w:semiHidden="1" w:unhideWhenUsed="1"/>
+    <w:lsdException w:name="Table List 3" w:semiHidden="1" w:unhideWhenUsed="1"/>
+    <w:lsdException w:name="Table List 4" w:semiHidden="1" w:unhideWhenUsed="1"/>
+    <w:lsdException w:name="Table List 5" w:semiHidden="1" w:unhideWhenUsed="1"/>
+    <w:lsdException w:name="Table List 6" w:semiHidden="1" w:unhideWhenUsed="1"/>
+    <w:lsdException w:name="Table List 7" w:semiHidden="1" w:unhideWhenUsed="1"/>
+    <w:lsdException w:name="Table List 8" w:semiHidden="1" w:unhideWhenUsed="1"/>
+    <w:lsdException w:name="Table 3D effects 1" w:semiHidden="1" w:unhideWhenUsed="1"/>
+    <w:lsdException w:name="Table 3D effects 2" w:semiHidden="1" w:unhideWhenUsed="1"/>
+    <w:lsdException w:name="Table 3D effects 3" w:semiHidden="1" w:unhideWhenUsed="1"/>
+    <w:lsdException w:name="Table Contemporary" w:semiHidden="1" w:unhideWhenUsed="1"/>
+    <w:lsdException w:name="Table Elegant" w:semiHidden="1" w:unhideWhenUsed="1"/>
+    <w:lsdException w:name="Table Professional" w:semiHidden="1" w:unhideWhenUsed="1"/>
+    <w:lsdException w:name="Table Subtle 1" w:semiHidden="1" w:unhideWhenUsed="1"/>
+    <w:lsdException w:name="Table Subtle 2" w:semiHidden="1" w:unhideWhenUsed="1"/>
+    <w:lsdException w:name="Table Web 1" w:semiHidden="1" w:unhideWhenUsed="1"/>
+    <w:lsdException w:name="Table Web 2" w:semiHidden="1" w:unhideWhenUsed="1"/>
+    <w:lsdException w:name="Table Web 3" w:semiHidden="1" w:unhideWhenUsed="1"/>
+    <w:lsdException w:name="Balloon Text" w:semiHidden="1" w:unhideWhenUsed="1"/>
+    <w:lsdException w:name="Table Grid" w:semiHidden="1" w:uiPriority="39" w:unhideWhenUsed="1"/>
+    <w:lsdException w:name="Table Theme" w:semiHidden="1" w:unhideWhenUsed="1"/>
+    <w:lsdException w:name="Placeholder Text" w:semiHidden="1"/>
+    <w:lsdException w:name="No Spacing" w:uiPriority="1" w:qFormat="1"/>
+    <w:lsdException w:name="Light Shading" w:uiPriority="60"/>
+    <w:lsdException w:name="Light List" w:uiPriority="61"/>
+    <w:lsdException w:name="Light Grid" w:uiPriority="62"/>
+    <w:lsdException w:name="Medium Shading 1" w:uiPriority="63"/>
+    <w:lsdException w:name="Medium Shading 2" w:uiPriority="64"/>
+    <w:lsdException w:name="Medium List 1" w:uiPriority="65"/>
+    <w:lsdException w:name="Medium List 2" w:uiPriority="66"/>
+    <w:lsdException w:name="Medium Grid 1" w:uiPriority="67"/>
+    <w:lsdException w:name="Medium Grid 2" w:uiPriority="68"/>
+    <w:lsdException w:name="Medium Grid 3" w:uiPriority="69"/>
+    <w:lsdException w:name="Dark List" w:uiPriority="70"/>
+    <w:lsdException w:name="Colorful Shading" w:uiPriority="71"/>
+    <w:lsdException w:name="Colorful List" w:uiPriority="72"/>
+    <w:lsdException w:name="Colorful Grid" w:uiPriority="73"/>
+    <w:lsdException w:name="Light Shading Accent 1" w:uiPriority="60"/>
+    <w:lsdException w:name="Light List Accent 1" w:uiPriority="61"/>
+    <w:lsdException w:name="Light Grid Accent 1" w:uiPriority="62"/>
+    <w:lsdException w:name="Medium Shading 1 Accent 1" w:uiPriority="63"/>
+    <w:lsdException w:name="Medium Shading 2 Accent 1" w:uiPriority="64"/>
+    <w:lsdException w:name="Medium List 1 Accent 1" w:uiPriority="65"/>
+    <w:lsdException w:name="Revision" w:semiHidden="1"/>
+    <w:lsdException w:name="List Paragraph" w:uiPriority="34" w:qFormat="1"/>
+    <w:lsdException w:name="Quote" w:uiPriority="29" w:qFormat="1"/>
+    <w:lsdException w:name="Intense Quote" w:uiPriority="30" w:qFormat="1"/>
+    <w:lsdException w:name="Medium List 2 Accent 1" w:uiPriority="66"/>
+    <w:lsdException w:name="Medium Grid 1 Accent 1" w:uiPriority="67"/>
+    <w:lsdException w:name="Medium Grid 2 Accent 1" w:uiPriority="68"/>
+    <w:lsdException w:name="Medium Grid 3 Accent 1" w:uiPriority="69"/>
+    <w:lsdException w:name="Dark List Accent 1" w:uiPriority="70"/>
+    <w:lsdException w:name="Colorful Shading Accent 1" w:uiPriority="71"/>
+    <w:lsdException w:name="Colorful List Accent 1" w:uiPriority="72"/>
+    <w:lsdException w:name="Colorful Grid Accent 1" w:uiPriority="73"/>
+    <w:lsdException w:name="Light Shading Accent 2" w:uiPriority="60"/>
+    <w:lsdException w:name="Light List Accent 2" w:uiPriority="61"/>
+    <w:lsdException w:name="Light Grid Accent 2" w:uiPriority="62"/>
+    <w:lsdException w:name="Medium Shading 1 Accent 2" w:uiPriority="63"/>
+    <w:lsdException w:name="Medium Shading 2 Accent 2" w:uiPriority="64"/>
+    <w:lsdException w:name="Medium List 1 Accent 2" w:uiPriority="65"/>
+    <w:lsdException w:name="Medium List 2 Accent 2" w:uiPriority="66"/>
+    <w:lsdException w:name="Medium Grid 1 Accent 2" w:uiPriority="67"/>
+    <w:lsdException w:name="Medium Grid 2 Accent 2" w:uiPriority="68"/>
+    <w:lsdException w:name="Medium Grid 3 Accent 2" w:uiPriority="69"/>
+    <w:lsdException w:name="Dark List Accent 2" w:uiPriority="70"/>
+    <w:lsdException w:name="Colorful Shading Accent 2" w:uiPriority="71"/>
+    <w:lsdException w:name="Colorful List Accent 2" w:uiPriority="72"/>
+    <w:lsdException w:name="Colorful Grid Accent 2" w:uiPriority="73"/>
+    <w:lsdException w:name="Light Shading Accent 3" w:uiPriority="60"/>
+    <w:lsdException w:name="Light List Accent 3" w:uiPriority="61"/>
+    <w:lsdException w:name="Light Grid Accent 3" w:uiPriority="62"/>
+    <w:lsdException w:name="Medium Shading 1 Accent 3" w:uiPriority="63"/>
+    <w:lsdException w:name="Medium Shading 2 Accent 3" w:uiPriority="64"/>
+    <w:lsdException w:name="Medium List 1 Accent 3" w:uiPriority="65"/>
+    <w:lsdException w:name="Medium List 2 Accent 3" w:uiPriority="66"/>
+    <w:lsdException w:name="Medium Grid 1 Accent 3" w:uiPriority="67"/>
+    <w:lsdException w:name="Medium Grid 2 Accent 3" w:uiPriority="68"/>
+    <w:lsdException w:name="Medium Grid 3 Accent 3" w:uiPriority="69"/>
+    <w:lsdException w:name="Dark List Accent 3" w:uiPriority="70"/>
+    <w:lsdException w:name="Colorful Shading Accent 3" w:uiPriority="71"/>
+    <w:lsdException w:name="Colorful List Accent 3" w:uiPriority="72"/>
+    <w:lsdException w:name="Colorful Grid Accent 3" w:uiPriority="73"/>
+    <w:lsdException w:name="Light Shading Accent 4" w:uiPriority="60"/>
+    <w:lsdException w:name="Light List Accent 4" w:uiPriority="61"/>
+    <w:lsdException w:name="Light Grid Accent 4" w:uiPriority="62"/>
+    <w:lsdException w:name="Medium Shading 1 Accent 4" w:uiPriority="63"/>
+    <w:lsdException w:name="Medium Shading 2 Accent 4" w:uiPriority="64"/>
+    <w:lsdException w:name="Medium List 1 Accent 4" w:uiPriority="65"/>
+    <w:lsdException w:name="Medium List 2 Accent 4" w:uiPriority="66"/>
+    <w:lsdException w:name="Medium Grid 1 Accent 4" w:uiPriority="67"/>
+    <w:lsdException w:name="Medium Grid 2 Accent 4" w:uiPriority="68"/>
+    <w:lsdException w:name="Medium Grid 3 Accent 4" w:uiPriority="69"/>
+    <w:lsdException w:name="Dark List Accent 4" w:uiPriority="70"/>
+    <w:lsdException w:name="Colorful Shading Accent 4" w:uiPriority="71"/>
+    <w:lsdException w:name="Colorful List Accent 4" w:uiPriority="72"/>
+    <w:lsdException w:name="Colorful Grid Accent 4" w:uiPriority="73"/>
+    <w:lsdException w:name="Light Shading Accent 5" w:uiPriority="60"/>
+    <w:lsdException w:name="Light List Accent 5" w:uiPriority="61"/>
+    <w:lsdException w:name="Light Grid Accent 5" w:uiPriority="62"/>
+    <w:lsdException w:name="Medium Shading 1 Accent 5" w:uiPriority="63"/>
+    <w:lsdException w:name="Medium Shading 2 Accent 5" w:uiPriority="64"/>
+    <w:lsdException w:name="Medium List 1 Accent 5" w:uiPriority="65"/>
+    <w:lsdException w:name="Medium List 2 Accent 5" w:uiPriority="66"/>
+    <w:lsdException w:name="Medium Grid 1 Accent 5" w:uiPriority="67"/>
+    <w:lsdException w:name="Medium Grid 2 Accent 5" w:uiPriority="68"/>
+    <w:lsdException w:name="Medium Grid 3 Accent 5" w:uiPriority="69"/>
+    <w:lsdException w:name="Dark List Accent 5" w:uiPriority="70"/>
+    <w:lsdException w:name="Colorful Shading Accent 5" w:uiPriority="71"/>
+    <w:lsdException w:name="Colorful List Accent 5" w:uiPriority="72"/>
+    <w:lsdException w:name="Colorful Grid Accent 5" w:uiPriority="73"/>
+    <w:lsdException w:name="Light Shading Accent 6" w:uiPriority="60"/>
+    <w:lsdException w:name="Light List Accent 6" w:uiPriority="61"/>
+    <w:lsdException w:name="Light Grid Accent 6" w:uiPriority="62"/>
+    <w:lsdException w:name="Medium Shading 1 Accent 6" w:uiPriority="63"/>
+    <w:lsdException w:name="Medium Shading 2 Accent 6" w:uiPriority="64"/>
+    <w:lsdException w:name="Medium List 1 Accent 6" w:uiPriority="65"/>
+    <w:lsdException w:name="Medium List 2 Accent 6" w:uiPriority="66"/>
+    <w:lsdException w:name="Medium Grid 1 Accent 6" w:uiPriority="67"/>
+    <w:lsdException w:name="Medium Grid 2 Accent 6" w:uiPriority="68"/>
+    <w:lsdException w:name="Medium Grid 3 Accent 6" w:uiPriority="69"/>
+    <w:lsdException w:name="Dark List Accent 6" w:uiPriority="70"/>
+    <w:lsdException w:name="Colorful Shading Accent 6" w:uiPriority="71"/>
+    <w:lsdException w:name="Colorful List Accent 6" w:uiPriority="72"/>
+    <w:lsdException w:name="Colorful Grid Accent 6" w:uiPriority="73"/>
+    <w:lsdException w:name="Subtle Emphasis" w:uiPriority="19" w:qFormat="1"/>
+    <w:lsdException w:name="Intense Emphasis" w:uiPriority="21" w:qFormat="1"/>
+    <w:lsdException w:name="Subtle Reference" w:uiPriority="31" w:qFormat="1"/>
+    <w:lsdException w:name="Intense Reference" w:uiPriority="32" w:qFormat="1"/>
+    <w:lsdException w:name="Book Title" w:uiPriority="33" w:qFormat="1"/>
+    <w:lsdException w:name="Bibliography" w:semiHidden="1" w:uiPriority="37" w:unhideWhenUsed="1"/>
+    <w:lsdException w:name="TOC Heading" w:semiHidden="1" w:uiPriority="39" w:unhideWhenUsed="1" w:qFormat="1"/>
+    <w:lsdException w:name="Plain Table 1" w:uiPriority="41"/>
+    <w:lsdException w:name="Plain Table 2" w:uiPriority="42"/>
+    <w:lsdException w:name="Plain Table 3" w:uiPriority="43"/>
+    <w:lsdException w:name="Plain Table 4" w:uiPriority="44"/>
+    <w:lsdException w:name="Plain Table 5" w:uiPriority="45"/>
+    <w:lsdException w:name="Grid Table Light" w:uiPriority="40"/>
+    <w:lsdException w:name="Grid Table 1 Light" w:uiPriority="46"/>
+    <w:lsdException w:name="Grid Table 2" w:uiPriority="47"/>
+    <w:lsdException w:name="Grid Table 3" w:uiPriority="48"/>
+    <w:lsdException w:name="Grid Table 4" w:uiPriority="49"/>
+    <w:lsdException w:name="Grid Table 5 Dark" w:uiPriority="50"/>
+    <w:lsdException w:name="Grid Table 6 Colorful" w:uiPriority="51"/>
+    <w:lsdException w:name="Grid Table 7 Colorful" w:uiPriority="52"/>
+    <w:lsdException w:name="Grid Table 1 Light Accent 1" w:uiPriority="46"/>
+    <w:lsdException w:name="Grid Table 2 Accent 1" w:uiPriority="47"/>
+    <w:lsdException w:name="Grid Table 3 Accent 1" w:uiPriority="48"/>
+    <w:lsdException w:name="Grid Table 4 Accent 1" w:uiPriority="49"/>
+    <w:lsdException w:name="Grid Table 5 Dark Accent 1" w:uiPriority="50"/>
+    <w:lsdException w:name="Grid Table 6 Colorful Accent 1" w:uiPriority="51"/>
+    <w:lsdException w:name="Grid Table 7 Colorful Accent 1" w:uiPriority="52"/>
+    <w:lsdException w:name="Grid Table 1 Light Accent 2" w:uiPriority="46"/>
+    <w:lsdException w:name="Grid Table 2 Accent 2" w:uiPriority="47"/>
+    <w:lsdException w:name="Grid Table 3 Accent 2" w:uiPriority="48"/>
+    <w:lsdException w:name="Grid Table 4 Accent 2" w:uiPriority="49"/>
+    <w:lsdException w:name="Grid Table 5 Dark Accent 2" w:uiPriority="50"/>
+    <w:lsdException w:name="Grid Table 6 Colorful Accent 2" w:uiPriority="51"/>
+    <w:lsdException w:name="Grid Table 7 Colorful Accent 2" w:uiPriority="52"/>
+    <w:lsdException w:name="Grid Table 1 Light Accent 3" w:uiPriority="46"/>
+    <w:lsdException w:name="Grid Table 2 Accent 3" w:uiPriority="47"/>
+    <w:lsdException w:name="Grid Table 3 Accent 3" w:uiPriority="48"/>
+    <w:lsdException w:name="Grid Table 4 Accent 3" w:uiPriority="49"/>
+    <w:lsdException w:name="Grid Table 5 Dark Accent 3" w:uiPriority="50"/>
+    <w:lsdException w:name="Grid Table 6 Colorful Accent 3" w:uiPriority="51"/>
+    <w:lsdException w:name="Grid Table 7 Colorful Accent 3" w:uiPriority="52"/>
+    <w:lsdException w:name="Grid Table 1 Light Accent 4" w:uiPriority="46"/>
+    <w:lsdException w:name="Grid Table 2 Accent 4" w:uiPriority="47"/>
+    <w:lsdException w:name="Grid Table 3 Accent 4" w:uiPriority="48"/>
+    <w:lsdException w:name="Grid Table 4 Accent 4" w:uiPriority="49"/>
+    <w:lsdException w:name="Grid Table 5 Dark Accent 4" w:uiPriority="50"/>
+    <w:lsdException w:name="Grid Table 6 Colorful Accent 4" w:uiPriority="51"/>
+    <w:lsdException w:name="Grid Table 7 Colorful Accent 4" w:uiPriority="52"/>
+    <w:lsdException w:name="Grid Table 1 Light Accent 5" w:uiPriority="46"/>
+    <w:lsdException w:name="Grid Table 2 Accent 5" w:uiPriority="47"/>
+    <w:lsdException w:name="Grid Table 3 Accent 5" w:uiPriority="48"/>
+    <w:lsdException w:name="Grid Table 4 Accent 5" w:uiPriority="49"/>
+    <w:lsdException w:name="Grid Table 5 Dark Accent 5" w:uiPriority="50"/>
+    <w:lsdException w:name="Grid Table 6 Colorful Accent 5" w:uiPriority="51"/>
+    <w:lsdException w:name="Grid Table 7 Colorful Accent 5" w:uiPriority="52"/>
+    <w:lsdException w:name="Grid Table 1 Light Accent 6" w:uiPriority="46"/>
+    <w:lsdException w:name="Grid Table 2 Accent 6" w:uiPriority="47"/>
+    <w:lsdException w:name="Grid Table 3 Accent 6" w:uiPriority="48"/>
+    <w:lsdException w:name="Grid Table 4 Accent 6" w:uiPriority="49"/>
+    <w:lsdException w:name="Grid Table 5 Dark Accent 6" w:uiPriority="50"/>
+    <w:lsdException w:name="Grid Table 6 Colorful Accent 6" w:uiPriority="51"/>
+    <w:lsdException w:name="Grid Table 7 Colorful Accent 6" w:uiPriority="52"/>
+    <w:lsdException w:name="List Table 1 Light" w:uiPriority="46"/>
+    <w:lsdException w:name="List Table 2" w:uiPriority="47"/>
+    <w:lsdException w:name="List Table 3" w:uiPriority="48"/>
+    <w:lsdException w:name="List Table 4" w:uiPriority="49"/>
+    <w:lsdException w:name="List Table 5 Dark" w:uiPriority="50"/>
+    <w:lsdException w:name="List Table 6 Colorful" w:uiPriority="51"/>
+    <w:lsdException w:name="List Table 7 Colorful" w:uiPriority="52"/>
+    <w:lsdException w:name="List Table 1 Light Accent 1" w:uiPriority="46"/>
+    <w:lsdException w:name="List Table 2 Accent 1" w:uiPriority="47"/>
+    <w:lsdException w:name="List Table 3 Accent 1" w:uiPriority="48"/>
+    <w:lsdException w:name="List Table 4 Accent 1" w:uiPriority="49"/>
+    <w:lsdException w:name="List Table 5 Dark Accent 1" w:uiPriority="50"/>
+    <w:lsdException w:name="List Table 6 Colorful Accent 1" w:uiPriority="51"/>
+    <w:lsdException w:name="List Table 7 Colorful Accent 1" w:uiPriority="52"/>
+    <w:lsdException w:name="List Table 1 Light Accent 2" w:uiPriority="46"/>
+    <w:lsdException w:name="List Table 2 Accent 2" w:uiPriority="47"/>
+    <w:lsdException w:name="List Table 3 Accent 2" w:uiPriority="48"/>
+    <w:lsdException w:name="List Table 4 Accent 2" w:uiPriority="49"/>
+    <w:lsdException w:name="List Table 5 Dark Accent 2" w:uiPriority="50"/>
+    <w:lsdException w:name="List Table 6 Colorful Accent 2" w:uiPriority="51"/>
+    <w:lsdException w:name="List Table 7 Colorful Accent 2" w:uiPriority="52"/>
+    <w:lsdException w:name="List Table 1 Light Accent 3" w:uiPriority="46"/>
+    <w:lsdException w:name="List Table 2 Accent 3" w:uiPriority="47"/>
+    <w:lsdException w:name="List Table 3 Accent 3" w:uiPriority="48"/>
+    <w:lsdException w:name="List Table 4 Accent 3" w:uiPriority="49"/>
+    <w:lsdException w:name="List Table 5 Dark Accent 3" w:uiPriority="50"/>
+    <w:lsdException w:name="List Table 6 Colorful Accent 3" w:uiPriority="51"/>
+    <w:lsdException w:name="List Table 7 Colorful Accent 3" w:uiPriority="52"/>
+    <w:lsdException w:name="List Table 1 Light Accent 4" w:uiPriority="46"/>
+    <w:lsdException w:name="List Table 2 Accent 4" w:uiPriority="47"/>
+    <w:lsdException w:name="List Table 3 Accent 4" w:uiPriority="48"/>
+    <w:lsdException w:name="List Table 4 Accent 4" w:uiPriority="49"/>
+    <w:lsdException w:name="List Table 5 Dark Accent 4" w:uiPriority="50"/>
+    <w:lsdException w:name="List Table 6 Colorful Accent 4" w:uiPriority="51"/>
+    <w:lsdException w:name="List Table 7 Colorful Accent 4" w:uiPriority="52"/>
+    <w:lsdException w:name="List Table 1 Light Accent 5" w:uiPriority="46"/>
+    <w:lsdException w:name="List Table 2 Accent 5" w:uiPriority="47"/>
+    <w:lsdException w:name="List Table 3 Accent 5" w:uiPriority="48"/>
+    <w:lsdException w:name="List Table 4 Accent 5" w:uiPriority="49"/>
+    <w:lsdException w:name="List Table 5 Dark Accent 5" w:uiPriority="50"/>
+    <w:lsdException w:name="List Table 6 Colorful Accent 5" w:uiPriority="51"/>
+    <w:lsdException w:name="List Table 7 Colorful Accent 5" w:uiPriority="52"/>
+    <w:lsdException w:name="List Table 1 Light Accent 6" w:uiPriority="46"/>
+    <w:lsdException w:name="List Table 2 Accent 6" w:uiPriority="47"/>
+    <w:lsdException w:name="List Table 3 Accent 6" w:uiPriority="48"/>
+    <w:lsdException w:name="List Table 4 Accent 6" w:uiPriority="49"/>
+    <w:lsdException w:name="List Table 5 Dark Accent 6" w:uiPriority="50"/>
+    <w:lsdException w:name="List Table 6 Colorful Accent 6" w:uiPriority="51"/>
+    <w:lsdException w:name="List Table 7 Colorful Accent 6" w:uiPriority="52"/>
+    <w:lsdException w:name="Mention" w:semiHidden="1" w:unhideWhenUsed="1"/>
+    <w:lsdException w:name="Smart Hyperlink" w:semiHidden="1" w:unhideWhenUsed="1"/>
+    <w:lsdException w:name="Hashtag" w:semiHidden="1" w:unhideWhenUsed="1"/>
+    <w:lsdException w:name="Unresolved Mention" w:semiHidden="1" w:unhideWhenUsed="1"/>
   </w:latentStyles>
   <w:style w:type="paragraph" w:default="1" w:styleId="Normal">
     <w:name w:val="Normal"/>
@@ -1282,277 +2171,26 @@
       <w:lang w:val="es-AR"/>
     </w:rPr>
   </w:style>
-</w:styles>
-</file>
-
-<file path=word/stylesWithEffects.xml><?xml version="1.0" encoding="utf-8"?>
-<w:styles xmlns:wpc="http://schemas.microsoft.com/office/word/2010/wordprocessingCanvas" xmlns:mc="http://schemas.openxmlformats.org/markup-compatibility/2006" xmlns:o="urn:schemas-microsoft-com:office:office" xmlns:r="http://schemas.openxmlformats.org/officeDocument/2006/relationships" xmlns:m="http://schemas.openxmlformats.org/officeDocument/2006/math" xmlns:v="urn:schemas-microsoft-com:vml" xmlns:wp14="http://schemas.microsoft.com/office/word/2010/wordprocessingDrawing" xmlns:wp="http://schemas.openxmlformats.org/drawingml/2006/wordprocessingDrawing" xmlns:w10="urn:schemas-microsoft-com:office:word" xmlns:w="http://schemas.openxmlformats.org/wordprocessingml/2006/main" xmlns:w14="http://schemas.microsoft.com/office/word/2010/wordml" xmlns:wpg="http://schemas.microsoft.com/office/word/2010/wordprocessingGroup" xmlns:wpi="http://schemas.microsoft.com/office/word/2010/wordprocessingInk" xmlns:wne="http://schemas.microsoft.com/office/word/2006/wordml" xmlns:wps="http://schemas.microsoft.com/office/word/2010/wordprocessingShape" mc:Ignorable="w14 wp14">
-  <w:docDefaults>
-    <w:rPrDefault>
-      <w:rPr>
-        <w:rFonts w:asciiTheme="minorHAnsi" w:eastAsiaTheme="minorHAnsi" w:hAnsiTheme="minorHAnsi" w:cstheme="minorBidi"/>
-        <w:sz w:val="22"/>
-        <w:szCs w:val="22"/>
-        <w:lang w:val="es-ES" w:eastAsia="en-US" w:bidi="ar-SA"/>
-      </w:rPr>
-    </w:rPrDefault>
-    <w:pPrDefault>
-      <w:pPr>
-        <w:spacing w:after="160" w:line="259" w:lineRule="auto"/>
-      </w:pPr>
-    </w:pPrDefault>
-  </w:docDefaults>
-  <w:latentStyles w:defLockedState="0" w:defUIPriority="99" w:defSemiHidden="1" w:defUnhideWhenUsed="1" w:defQFormat="0" w:count="267">
-    <w:lsdException w:name="Normal" w:semiHidden="0" w:uiPriority="0" w:unhideWhenUsed="0" w:qFormat="1"/>
-    <w:lsdException w:name="heading 1" w:semiHidden="0" w:uiPriority="9" w:unhideWhenUsed="0" w:qFormat="1"/>
-    <w:lsdException w:name="heading 2" w:uiPriority="9" w:qFormat="1"/>
-    <w:lsdException w:name="heading 3" w:uiPriority="9" w:qFormat="1"/>
-    <w:lsdException w:name="heading 4" w:uiPriority="9" w:qFormat="1"/>
-    <w:lsdException w:name="heading 5" w:uiPriority="9" w:qFormat="1"/>
-    <w:lsdException w:name="heading 6" w:uiPriority="9" w:qFormat="1"/>
-    <w:lsdException w:name="heading 7" w:uiPriority="9" w:qFormat="1"/>
-    <w:lsdException w:name="heading 8" w:uiPriority="9" w:qFormat="1"/>
-    <w:lsdException w:name="heading 9" w:uiPriority="9" w:qFormat="1"/>
-    <w:lsdException w:name="toc 1" w:uiPriority="39"/>
-    <w:lsdException w:name="toc 2" w:uiPriority="39"/>
-    <w:lsdException w:name="toc 3" w:uiPriority="39"/>
-    <w:lsdException w:name="toc 4" w:uiPriority="39"/>
-    <w:lsdException w:name="toc 5" w:uiPriority="39"/>
-    <w:lsdException w:name="toc 6" w:uiPriority="39"/>
-    <w:lsdException w:name="toc 7" w:uiPriority="39"/>
-    <w:lsdException w:name="toc 8" w:uiPriority="39"/>
-    <w:lsdException w:name="toc 9" w:uiPriority="39"/>
-    <w:lsdException w:name="caption" w:uiPriority="35" w:qFormat="1"/>
-    <w:lsdException w:name="Title" w:semiHidden="0" w:uiPriority="10" w:unhideWhenUsed="0" w:qFormat="1"/>
-    <w:lsdException w:name="Default Paragraph Font" w:uiPriority="1"/>
-    <w:lsdException w:name="Subtitle" w:semiHidden="0" w:uiPriority="11" w:unhideWhenUsed="0" w:qFormat="1"/>
-    <w:lsdException w:name="Strong" w:semiHidden="0" w:uiPriority="22" w:unhideWhenUsed="0" w:qFormat="1"/>
-    <w:lsdException w:name="Emphasis" w:semiHidden="0" w:uiPriority="20" w:unhideWhenUsed="0" w:qFormat="1"/>
-    <w:lsdException w:name="Table Grid" w:semiHidden="0" w:uiPriority="39" w:unhideWhenUsed="0"/>
-    <w:lsdException w:name="Placeholder Text" w:unhideWhenUsed="0"/>
-    <w:lsdException w:name="No Spacing" w:semiHidden="0" w:uiPriority="1" w:unhideWhenUsed="0" w:qFormat="1"/>
-    <w:lsdException w:name="Light Shading" w:semiHidden="0" w:uiPriority="60" w:unhideWhenUsed="0"/>
-    <w:lsdException w:name="Light List" w:semiHidden="0" w:uiPriority="61" w:unhideWhenUsed="0"/>
-    <w:lsdException w:name="Light Grid" w:semiHidden="0" w:uiPriority="62" w:unhideWhenUsed="0"/>
-    <w:lsdException w:name="Medium Shading 1" w:semiHidden="0" w:uiPriority="63" w:unhideWhenUsed="0"/>
-    <w:lsdException w:name="Medium Shading 2" w:semiHidden="0" w:uiPriority="64" w:unhideWhenUsed="0"/>
-    <w:lsdException w:name="Medium List 1" w:semiHidden="0" w:uiPriority="65" w:unhideWhenUsed="0"/>
-    <w:lsdException w:name="Medium List 2" w:semiHidden="0" w:uiPriority="66" w:unhideWhenUsed="0"/>
-    <w:lsdException w:name="Medium Grid 1" w:semiHidden="0" w:uiPriority="67" w:unhideWhenUsed="0"/>
-    <w:lsdException w:name="Medium Grid 2" w:semiHidden="0" w:uiPriority="68" w:unhideWhenUsed="0"/>
-    <w:lsdException w:name="Medium Grid 3" w:semiHidden="0" w:uiPriority="69" w:unhideWhenUsed="0"/>
-    <w:lsdException w:name="Dark List" w:semiHidden="0" w:uiPriority="70" w:unhideWhenUsed="0"/>
-    <w:lsdException w:name="Colorful Shading" w:semiHidden="0" w:uiPriority="71" w:unhideWhenUsed="0"/>
-    <w:lsdException w:name="Colorful List" w:semiHidden="0" w:uiPriority="72" w:unhideWhenUsed="0"/>
-    <w:lsdException w:name="Colorful Grid" w:semiHidden="0" w:uiPriority="73" w:unhideWhenUsed="0"/>
-    <w:lsdException w:name="Light Shading Accent 1" w:semiHidden="0" w:uiPriority="60" w:unhideWhenUsed="0"/>
-    <w:lsdException w:name="Light List Accent 1" w:semiHidden="0" w:uiPriority="61" w:unhideWhenUsed="0"/>
-    <w:lsdException w:name="Light Grid Accent 1" w:semiHidden="0" w:uiPriority="62" w:unhideWhenUsed="0"/>
-    <w:lsdException w:name="Medium Shading 1 Accent 1" w:semiHidden="0" w:uiPriority="63" w:unhideWhenUsed="0"/>
-    <w:lsdException w:name="Medium Shading 2 Accent 1" w:semiHidden="0" w:uiPriority="64" w:unhideWhenUsed="0"/>
-    <w:lsdException w:name="Medium List 1 Accent 1" w:semiHidden="0" w:uiPriority="65" w:unhideWhenUsed="0"/>
-    <w:lsdException w:name="Revision" w:unhideWhenUsed="0"/>
-    <w:lsdException w:name="List Paragraph" w:semiHidden="0" w:uiPriority="34" w:unhideWhenUsed="0" w:qFormat="1"/>
-    <w:lsdException w:name="Quote" w:semiHidden="0" w:uiPriority="29" w:unhideWhenUsed="0" w:qFormat="1"/>
-    <w:lsdException w:name="Intense Quote" w:semiHidden="0" w:uiPriority="30" w:unhideWhenUsed="0" w:qFormat="1"/>
-    <w:lsdException w:name="Medium List 2 Accent 1" w:semiHidden="0" w:uiPriority="66" w:unhideWhenUsed="0"/>
-    <w:lsdException w:name="Medium Grid 1 Accent 1" w:semiHidden="0" w:uiPriority="67" w:unhideWhenUsed="0"/>
-    <w:lsdException w:name="Medium Grid 2 Accent 1" w:semiHidden="0" w:uiPriority="68" w:unhideWhenUsed="0"/>
-    <w:lsdException w:name="Medium Grid 3 Accent 1" w:semiHidden="0" w:uiPriority="69" w:unhideWhenUsed="0"/>
-    <w:lsdException w:name="Dark List Accent 1" w:semiHidden="0" w:uiPriority="70" w:unhideWhenUsed="0"/>
-    <w:lsdException w:name="Colorful Shading Accent 1" w:semiHidden="0" w:uiPriority="71" w:unhideWhenUsed="0"/>
-    <w:lsdException w:name="Colorful List Accent 1" w:semiHidden="0" w:uiPriority="72" w:unhideWhenUsed="0"/>
-    <w:lsdException w:name="Colorful Grid Accent 1" w:semiHidden="0" w:uiPriority="73" w:unhideWhenUsed="0"/>
-    <w:lsdException w:name="Light Shading Accent 2" w:semiHidden="0" w:uiPriority="60" w:unhideWhenUsed="0"/>
-    <w:lsdException w:name="Light List Accent 2" w:semiHidden="0" w:uiPriority="61" w:unhideWhenUsed="0"/>
-    <w:lsdException w:name="Light Grid Accent 2" w:semiHidden="0" w:uiPriority="62" w:unhideWhenUsed="0"/>
-    <w:lsdException w:name="Medium Shading 1 Accent 2" w:semiHidden="0" w:uiPriority="63" w:unhideWhenUsed="0"/>
-    <w:lsdException w:name="Medium Shading 2 Accent 2" w:semiHidden="0" w:uiPriority="64" w:unhideWhenUsed="0"/>
-    <w:lsdException w:name="Medium List 1 Accent 2" w:semiHidden="0" w:uiPriority="65" w:unhideWhenUsed="0"/>
-    <w:lsdException w:name="Medium List 2 Accent 2" w:semiHidden="0" w:uiPriority="66" w:unhideWhenUsed="0"/>
-    <w:lsdException w:name="Medium Grid 1 Accent 2" w:semiHidden="0" w:uiPriority="67" w:unhideWhenUsed="0"/>
-    <w:lsdException w:name="Medium Grid 2 Accent 2" w:semiHidden="0" w:uiPriority="68" w:unhideWhenUsed="0"/>
-    <w:lsdException w:name="Medium Grid 3 Accent 2" w:semiHidden="0" w:uiPriority="69" w:unhideWhenUsed="0"/>
-    <w:lsdException w:name="Dark List Accent 2" w:semiHidden="0" w:uiPriority="70" w:unhideWhenUsed="0"/>
-    <w:lsdException w:name="Colorful Shading Accent 2" w:semiHidden="0" w:uiPriority="71" w:unhideWhenUsed="0"/>
-    <w:lsdException w:name="Colorful List Accent 2" w:semiHidden="0" w:uiPriority="72" w:unhideWhenUsed="0"/>
-    <w:lsdException w:name="Colorful Grid Accent 2" w:semiHidden="0" w:uiPriority="73" w:unhideWhenUsed="0"/>
-    <w:lsdException w:name="Light Shading Accent 3" w:semiHidden="0" w:uiPriority="60" w:unhideWhenUsed="0"/>
-    <w:lsdException w:name="Light List Accent 3" w:semiHidden="0" w:uiPriority="61" w:unhideWhenUsed="0"/>
-    <w:lsdException w:name="Light Grid Accent 3" w:semiHidden="0" w:uiPriority="62" w:unhideWhenUsed="0"/>
-    <w:lsdException w:name="Medium Shading 1 Accent 3" w:semiHidden="0" w:uiPriority="63" w:unhideWhenUsed="0"/>
-    <w:lsdException w:name="Medium Shading 2 Accent 3" w:semiHidden="0" w:uiPriority="64" w:unhideWhenUsed="0"/>
-    <w:lsdException w:name="Medium List 1 Accent 3" w:semiHidden="0" w:uiPriority="65" w:unhideWhenUsed="0"/>
-    <w:lsdException w:name="Medium List 2 Accent 3" w:semiHidden="0" w:uiPriority="66" w:unhideWhenUsed="0"/>
-    <w:lsdException w:name="Medium Grid 1 Accent 3" w:semiHidden="0" w:uiPriority="67" w:unhideWhenUsed="0"/>
-    <w:lsdException w:name="Medium Grid 2 Accent 3" w:semiHidden="0" w:uiPriority="68" w:unhideWhenUsed="0"/>
-    <w:lsdException w:name="Medium Grid 3 Accent 3" w:semiHidden="0" w:uiPriority="69" w:unhideWhenUsed="0"/>
-    <w:lsdException w:name="Dark List Accent 3" w:semiHidden="0" w:uiPriority="70" w:unhideWhenUsed="0"/>
-    <w:lsdException w:name="Colorful Shading Accent 3" w:semiHidden="0" w:uiPriority="71" w:unhideWhenUsed="0"/>
-    <w:lsdException w:name="Colorful List Accent 3" w:semiHidden="0" w:uiPriority="72" w:unhideWhenUsed="0"/>
-    <w:lsdException w:name="Colorful Grid Accent 3" w:semiHidden="0" w:uiPriority="73" w:unhideWhenUsed="0"/>
-    <w:lsdException w:name="Light Shading Accent 4" w:semiHidden="0" w:uiPriority="60" w:unhideWhenUsed="0"/>
-    <w:lsdException w:name="Light List Accent 4" w:semiHidden="0" w:uiPriority="61" w:unhideWhenUsed="0"/>
-    <w:lsdException w:name="Light Grid Accent 4" w:semiHidden="0" w:uiPriority="62" w:unhideWhenUsed="0"/>
-    <w:lsdException w:name="Medium Shading 1 Accent 4" w:semiHidden="0" w:uiPriority="63" w:unhideWhenUsed="0"/>
-    <w:lsdException w:name="Medium Shading 2 Accent 4" w:semiHidden="0" w:uiPriority="64" w:unhideWhenUsed="0"/>
-    <w:lsdException w:name="Medium List 1 Accent 4" w:semiHidden="0" w:uiPriority="65" w:unhideWhenUsed="0"/>
-    <w:lsdException w:name="Medium List 2 Accent 4" w:semiHidden="0" w:uiPriority="66" w:unhideWhenUsed="0"/>
-    <w:lsdException w:name="Medium Grid 1 Accent 4" w:semiHidden="0" w:uiPriority="67" w:unhideWhenUsed="0"/>
-    <w:lsdException w:name="Medium Grid 2 Accent 4" w:semiHidden="0" w:uiPriority="68" w:unhideWhenUsed="0"/>
-    <w:lsdException w:name="Medium Grid 3 Accent 4" w:semiHidden="0" w:uiPriority="69" w:unhideWhenUsed="0"/>
-    <w:lsdException w:name="Dark List Accent 4" w:semiHidden="0" w:uiPriority="70" w:unhideWhenUsed="0"/>
-    <w:lsdException w:name="Colorful Shading Accent 4" w:semiHidden="0" w:uiPriority="71" w:unhideWhenUsed="0"/>
-    <w:lsdException w:name="Colorful List Accent 4" w:semiHidden="0" w:uiPriority="72" w:unhideWhenUsed="0"/>
-    <w:lsdException w:name="Colorful Grid Accent 4" w:semiHidden="0" w:uiPriority="73" w:unhideWhenUsed="0"/>
-    <w:lsdException w:name="Light Shading Accent 5" w:semiHidden="0" w:uiPriority="60" w:unhideWhenUsed="0"/>
-    <w:lsdException w:name="Light List Accent 5" w:semiHidden="0" w:uiPriority="61" w:unhideWhenUsed="0"/>
-    <w:lsdException w:name="Light Grid Accent 5" w:semiHidden="0" w:uiPriority="62" w:unhideWhenUsed="0"/>
-    <w:lsdException w:name="Medium Shading 1 Accent 5" w:semiHidden="0" w:uiPriority="63" w:unhideWhenUsed="0"/>
-    <w:lsdException w:name="Medium Shading 2 Accent 5" w:semiHidden="0" w:uiPriority="64" w:unhideWhenUsed="0"/>
-    <w:lsdException w:name="Medium List 1 Accent 5" w:semiHidden="0" w:uiPriority="65" w:unhideWhenUsed="0"/>
-    <w:lsdException w:name="Medium List 2 Accent 5" w:semiHidden="0" w:uiPriority="66" w:unhideWhenUsed="0"/>
-    <w:lsdException w:name="Medium Grid 1 Accent 5" w:semiHidden="0" w:uiPriority="67" w:unhideWhenUsed="0"/>
-    <w:lsdException w:name="Medium Grid 2 Accent 5" w:semiHidden="0" w:uiPriority="68" w:unhideWhenUsed="0"/>
-    <w:lsdException w:name="Medium Grid 3 Accent 5" w:semiHidden="0" w:uiPriority="69" w:unhideWhenUsed="0"/>
-    <w:lsdException w:name="Dark List Accent 5" w:semiHidden="0" w:uiPriority="70" w:unhideWhenUsed="0"/>
-    <w:lsdException w:name="Colorful Shading Accent 5" w:semiHidden="0" w:uiPriority="71" w:unhideWhenUsed="0"/>
-    <w:lsdException w:name="Colorful List Accent 5" w:semiHidden="0" w:uiPriority="72" w:unhideWhenUsed="0"/>
-    <w:lsdException w:name="Colorful Grid Accent 5" w:semiHidden="0" w:uiPriority="73" w:unhideWhenUsed="0"/>
-    <w:lsdException w:name="Light Shading Accent 6" w:semiHidden="0" w:uiPriority="60" w:unhideWhenUsed="0"/>
-    <w:lsdException w:name="Light List Accent 6" w:semiHidden="0" w:uiPriority="61" w:unhideWhenUsed="0"/>
-    <w:lsdException w:name="Light Grid Accent 6" w:semiHidden="0" w:uiPriority="62" w:unhideWhenUsed="0"/>
-    <w:lsdException w:name="Medium Shading 1 Accent 6" w:semiHidden="0" w:uiPriority="63" w:unhideWhenUsed="0"/>
-    <w:lsdException w:name="Medium Shading 2 Accent 6" w:semiHidden="0" w:uiPriority="64" w:unhideWhenUsed="0"/>
-    <w:lsdException w:name="Medium List 1 Accent 6" w:semiHidden="0" w:uiPriority="65" w:unhideWhenUsed="0"/>
-    <w:lsdException w:name="Medium List 2 Accent 6" w:semiHidden="0" w:uiPriority="66" w:unhideWhenUsed="0"/>
-    <w:lsdException w:name="Medium Grid 1 Accent 6" w:semiHidden="0" w:uiPriority="67" w:unhideWhenUsed="0"/>
-    <w:lsdException w:name="Medium Grid 2 Accent 6" w:semiHidden="0" w:uiPriority="68" w:unhideWhenUsed="0"/>
-    <w:lsdException w:name="Medium Grid 3 Accent 6" w:semiHidden="0" w:uiPriority="69" w:unhideWhenUsed="0"/>
-    <w:lsdException w:name="Dark List Accent 6" w:semiHidden="0" w:uiPriority="70" w:unhideWhenUsed="0"/>
-    <w:lsdException w:name="Colorful Shading Accent 6" w:semiHidden="0" w:uiPriority="71" w:unhideWhenUsed="0"/>
-    <w:lsdException w:name="Colorful List Accent 6" w:semiHidden="0" w:uiPriority="72" w:unhideWhenUsed="0"/>
-    <w:lsdException w:name="Colorful Grid Accent 6" w:semiHidden="0" w:uiPriority="73" w:unhideWhenUsed="0"/>
-    <w:lsdException w:name="Subtle Emphasis" w:semiHidden="0" w:uiPriority="19" w:unhideWhenUsed="0" w:qFormat="1"/>
-    <w:lsdException w:name="Intense Emphasis" w:semiHidden="0" w:uiPriority="21" w:unhideWhenUsed="0" w:qFormat="1"/>
-    <w:lsdException w:name="Subtle Reference" w:semiHidden="0" w:uiPriority="31" w:unhideWhenUsed="0" w:qFormat="1"/>
-    <w:lsdException w:name="Intense Reference" w:semiHidden="0" w:uiPriority="32" w:unhideWhenUsed="0" w:qFormat="1"/>
-    <w:lsdException w:name="Book Title" w:semiHidden="0" w:uiPriority="33" w:unhideWhenUsed="0" w:qFormat="1"/>
-    <w:lsdException w:name="Bibliography" w:uiPriority="37"/>
-    <w:lsdException w:name="TOC Heading" w:uiPriority="39" w:qFormat="1"/>
-  </w:latentStyles>
-  <w:style w:type="paragraph" w:default="1" w:styleId="Normal">
-    <w:name w:val="Normal"/>
+  <w:style w:type="paragraph" w:styleId="Prrafodelista">
+    <w:name w:val="List Paragraph"/>
+    <w:basedOn w:val="Normal"/>
+    <w:uiPriority w:val="34"/>
     <w:qFormat/>
-    <w:rPr>
-      <w:lang w:val="es-AR"/>
-    </w:rPr>
-  </w:style>
-  <w:style w:type="character" w:default="1" w:styleId="Fuentedeprrafopredeter">
-    <w:name w:val="Default Paragraph Font"/>
-    <w:uiPriority w:val="1"/>
-    <w:semiHidden/>
-    <w:unhideWhenUsed/>
-  </w:style>
-  <w:style w:type="table" w:default="1" w:styleId="Tablanormal">
-    <w:name w:val="Normal Table"/>
-    <w:uiPriority w:val="99"/>
-    <w:semiHidden/>
-    <w:unhideWhenUsed/>
-    <w:tblPr>
-      <w:tblInd w:w="0" w:type="dxa"/>
-      <w:tblCellMar>
-        <w:top w:w="0" w:type="dxa"/>
-        <w:left w:w="108" w:type="dxa"/>
-        <w:bottom w:w="0" w:type="dxa"/>
-        <w:right w:w="108" w:type="dxa"/>
-      </w:tblCellMar>
-    </w:tblPr>
-  </w:style>
-  <w:style w:type="numbering" w:default="1" w:styleId="Sinlista">
-    <w:name w:val="No List"/>
-    <w:uiPriority w:val="99"/>
-    <w:semiHidden/>
-    <w:unhideWhenUsed/>
-  </w:style>
-  <w:style w:type="paragraph" w:styleId="Encabezado">
-    <w:name w:val="header"/>
-    <w:basedOn w:val="Normal"/>
-    <w:link w:val="EncabezadoCar"/>
-    <w:uiPriority w:val="99"/>
-    <w:unhideWhenUsed/>
-    <w:rsid w:val="00C7664A"/>
+    <w:rsid w:val="005409C2"/>
     <w:pPr>
-      <w:tabs>
-        <w:tab w:val="center" w:pos="4252"/>
-        <w:tab w:val="right" w:pos="8504"/>
-      </w:tabs>
-      <w:spacing w:after="0" w:line="240" w:lineRule="auto"/>
+      <w:ind w:left="720"/>
+      <w:contextualSpacing/>
     </w:pPr>
   </w:style>
-  <w:style w:type="character" w:customStyle="1" w:styleId="EncabezadoCar">
-    <w:name w:val="Encabezado Car"/>
-    <w:basedOn w:val="Fuentedeprrafopredeter"/>
-    <w:link w:val="Encabezado"/>
-    <w:uiPriority w:val="99"/>
-    <w:rsid w:val="00C7664A"/>
-    <w:rPr>
-      <w:lang w:val="es-AR"/>
-    </w:rPr>
-  </w:style>
-  <w:style w:type="paragraph" w:styleId="Piedepgina">
-    <w:name w:val="footer"/>
-    <w:basedOn w:val="Normal"/>
-    <w:link w:val="PiedepginaCar"/>
-    <w:uiPriority w:val="99"/>
-    <w:unhideWhenUsed/>
-    <w:rsid w:val="00C7664A"/>
-    <w:pPr>
-      <w:tabs>
-        <w:tab w:val="center" w:pos="4252"/>
-        <w:tab w:val="right" w:pos="8504"/>
-      </w:tabs>
-      <w:spacing w:after="0" w:line="240" w:lineRule="auto"/>
-    </w:pPr>
-  </w:style>
-  <w:style w:type="character" w:customStyle="1" w:styleId="PiedepginaCar">
-    <w:name w:val="Pie de página Car"/>
-    <w:basedOn w:val="Fuentedeprrafopredeter"/>
-    <w:link w:val="Piedepgina"/>
-    <w:uiPriority w:val="99"/>
-    <w:rsid w:val="00C7664A"/>
-    <w:rPr>
-      <w:lang w:val="es-AR"/>
-    </w:rPr>
-  </w:style>
-  <w:style w:type="paragraph" w:styleId="Textodeglobo">
-    <w:name w:val="Balloon Text"/>
-    <w:basedOn w:val="Normal"/>
-    <w:link w:val="TextodegloboCar"/>
-    <w:uiPriority w:val="99"/>
-    <w:semiHidden/>
-    <w:unhideWhenUsed/>
-    <w:rsid w:val="00C442FF"/>
+  <w:style w:type="paragraph" w:styleId="Sinespaciado">
+    <w:name w:val="No Spacing"/>
+    <w:uiPriority w:val="1"/>
+    <w:qFormat/>
+    <w:rsid w:val="005409C2"/>
     <w:pPr>
       <w:spacing w:after="0" w:line="240" w:lineRule="auto"/>
     </w:pPr>
     <w:rPr>
-      <w:rFonts w:ascii="Tahoma" w:hAnsi="Tahoma" w:cs="Tahoma"/>
-      <w:sz w:val="16"/>
-      <w:szCs w:val="16"/>
-    </w:rPr>
-  </w:style>
-  <w:style w:type="character" w:customStyle="1" w:styleId="TextodegloboCar">
-    <w:name w:val="Texto de globo Car"/>
-    <w:basedOn w:val="Fuentedeprrafopredeter"/>
-    <w:link w:val="Textodeglobo"/>
-    <w:uiPriority w:val="99"/>
-    <w:semiHidden/>
-    <w:rsid w:val="00C442FF"/>
-    <w:rPr>
-      <w:rFonts w:ascii="Tahoma" w:hAnsi="Tahoma" w:cs="Tahoma"/>
-      <w:sz w:val="16"/>
-      <w:szCs w:val="16"/>
       <w:lang w:val="es-AR"/>
     </w:rPr>
   </w:style>
@@ -1848,7 +2486,7 @@
   <a:extraClrSchemeLst/>
   <a:extLst>
     <a:ext uri="{05A4C25C-085E-4340-85A3-A5531E510DB2}">
-      <thm15:themeFamily xmlns="" xmlns:thm15="http://schemas.microsoft.com/office/thememl/2012/main" name="Office Theme" id="{62F939B6-93AF-4DB8-9C6B-D6C7DFDC589F}" vid="{4A3C46E8-61CC-4603-A589-7422A47A8E4A}"/>
+      <thm15:themeFamily xmlns:thm15="http://schemas.microsoft.com/office/thememl/2012/main" name="Office Theme" id="{62F939B6-93AF-4DB8-9C6B-D6C7DFDC589F}" vid="{4A3C46E8-61CC-4603-A589-7422A47A8E4A}"/>
     </a:ext>
   </a:extLst>
 </a:theme>

</xml_diff>

<commit_message>
Termino de cerrar el manual de usuario con las correcciones pedidas
</commit_message>
<xml_diff>
--- a/Manual de Usuario.docx
+++ b/Manual de Usuario.docx
@@ -1,6 +1,6 @@
 
 <file path=word/document.xml><?xml version="1.0" encoding="utf-8"?>
-<w:document xmlns:wpc="http://schemas.microsoft.com/office/word/2010/wordprocessingCanvas" xmlns:cx="http://schemas.microsoft.com/office/drawing/2014/chartex" xmlns:cx1="http://schemas.microsoft.com/office/drawing/2015/9/8/chartex" xmlns:cx2="http://schemas.microsoft.com/office/drawing/2015/10/21/chartex" xmlns:cx3="http://schemas.microsoft.com/office/drawing/2016/5/9/chartex" xmlns:cx4="http://schemas.microsoft.com/office/drawing/2016/5/10/chartex" xmlns:cx5="http://schemas.microsoft.com/office/drawing/2016/5/11/chartex" xmlns:cx6="http://schemas.microsoft.com/office/drawing/2016/5/12/chartex" xmlns:cx7="http://schemas.microsoft.com/office/drawing/2016/5/13/chartex" xmlns:cx8="http://schemas.microsoft.com/office/drawing/2016/5/14/chartex" xmlns:mc="http://schemas.openxmlformats.org/markup-compatibility/2006" xmlns:aink="http://schemas.microsoft.com/office/drawing/2016/ink" xmlns:am3d="http://schemas.microsoft.com/office/drawing/2017/model3d" xmlns:o="urn:schemas-microsoft-com:office:office" xmlns:r="http://schemas.openxmlformats.org/officeDocument/2006/relationships" xmlns:m="http://schemas.openxmlformats.org/officeDocument/2006/math" xmlns:v="urn:schemas-microsoft-com:vml" xmlns:wp14="http://schemas.microsoft.com/office/word/2010/wordprocessingDrawing" xmlns:wp="http://schemas.openxmlformats.org/drawingml/2006/wordprocessingDrawing" xmlns:w10="urn:schemas-microsoft-com:office:word" xmlns:w="http://schemas.openxmlformats.org/wordprocessingml/2006/main" xmlns:w14="http://schemas.microsoft.com/office/word/2010/wordml" xmlns:w15="http://schemas.microsoft.com/office/word/2012/wordml" xmlns:w16cid="http://schemas.microsoft.com/office/word/2016/wordml/cid" xmlns:w16se="http://schemas.microsoft.com/office/word/2015/wordml/symex" xmlns:wpg="http://schemas.microsoft.com/office/word/2010/wordprocessingGroup" xmlns:wpi="http://schemas.microsoft.com/office/word/2010/wordprocessingInk" xmlns:wne="http://schemas.microsoft.com/office/word/2006/wordml" xmlns:wps="http://schemas.microsoft.com/office/word/2010/wordprocessingShape" mc:Ignorable="w14 w15 w16se w16cid wp14">
+<w:document xmlns:wpc="http://schemas.microsoft.com/office/word/2010/wordprocessingCanvas" xmlns:mc="http://schemas.openxmlformats.org/markup-compatibility/2006" xmlns:o="urn:schemas-microsoft-com:office:office" xmlns:r="http://schemas.openxmlformats.org/officeDocument/2006/relationships" xmlns:m="http://schemas.openxmlformats.org/officeDocument/2006/math" xmlns:v="urn:schemas-microsoft-com:vml" xmlns:wp14="http://schemas.microsoft.com/office/word/2010/wordprocessingDrawing" xmlns:wp="http://schemas.openxmlformats.org/drawingml/2006/wordprocessingDrawing" xmlns:w10="urn:schemas-microsoft-com:office:word" xmlns:w="http://schemas.openxmlformats.org/wordprocessingml/2006/main" xmlns:w14="http://schemas.microsoft.com/office/word/2010/wordml" xmlns:wpg="http://schemas.microsoft.com/office/word/2010/wordprocessingGroup" xmlns:wpi="http://schemas.microsoft.com/office/word/2010/wordprocessingInk" xmlns:wne="http://schemas.microsoft.com/office/word/2006/wordml" xmlns:wps="http://schemas.microsoft.com/office/word/2010/wordprocessingShape" mc:Ignorable="w14 wp14">
   <w:body>
     <w:p>
       <w:pPr>
@@ -62,7 +62,7 @@
                     <pic:cNvPicPr/>
                   </pic:nvPicPr>
                   <pic:blipFill>
-                    <a:blip r:embed="rId7">
+                    <a:blip r:embed="rId8">
                       <a:extLst>
                         <a:ext uri="{28A0092B-C50C-407E-A947-70E740481C1C}">
                           <a14:useLocalDpi xmlns:a14="http://schemas.microsoft.com/office/drawing/2010/main" val="0"/>
@@ -209,7 +209,7 @@
                     <pic:cNvPicPr/>
                   </pic:nvPicPr>
                   <pic:blipFill>
-                    <a:blip r:embed="rId8">
+                    <a:blip r:embed="rId9">
                       <a:extLst>
                         <a:ext uri="{28A0092B-C50C-407E-A947-70E740481C1C}">
                           <a14:useLocalDpi xmlns:a14="http://schemas.microsoft.com/office/drawing/2010/main" val="0"/>
@@ -258,25 +258,132 @@
     <w:p>
       <w:pPr>
         <w:jc w:val="both"/>
-      </w:pPr>
-      <w:r>
-        <w:t xml:space="preserve">La aplicación SIEL permite procesar un sistema de ecuaciones lineales y obtener como resultado el conjunto de valores que satisfacen el sistema. Dicha aplicación posee </w:t>
-      </w:r>
-      <w:r>
-        <w:t>3 ventanas:</w:t>
-      </w:r>
-      <w:r>
-        <w:t xml:space="preserve"> punto de entrada, interfaz grafica y resultados. Estas serán explicadas a continuación. </w:t>
+        <w:rPr>
+          <w:b/>
+          <w:bCs/>
+          <w:sz w:val="44"/>
+          <w:szCs w:val="44"/>
+        </w:rPr>
+      </w:pPr>
+      <w:r>
+        <w:rPr>
+          <w:b/>
+          <w:bCs/>
+          <w:sz w:val="44"/>
+          <w:szCs w:val="44"/>
+        </w:rPr>
+        <w:t>Funcionalidades</w:t>
       </w:r>
     </w:p>
     <w:p>
       <w:pPr>
         <w:jc w:val="both"/>
       </w:pPr>
-    </w:p>
-    <w:p>
-      <w:pPr>
+      <w:r>
+        <w:t xml:space="preserve">La aplicación SIEL </w:t>
+      </w:r>
+      <w:r>
+        <w:t xml:space="preserve">brinda al usuario varias posibilidades relacionadas a un determinado sistema de </w:t>
+      </w:r>
+      <w:r>
+        <w:t xml:space="preserve">n </w:t>
+      </w:r>
+      <w:r>
+        <w:t>ecuaciones</w:t>
+      </w:r>
+      <w:r>
+        <w:t>, siendo n una cantidad ingresada por el propio usuario</w:t>
+      </w:r>
+      <w:r>
+        <w:t>:</w:t>
+      </w:r>
+    </w:p>
+    <w:p>
+      <w:pPr>
+        <w:pStyle w:val="Prrafodelista"/>
+        <w:numPr>
+          <w:ilvl w:val="0"/>
+          <w:numId w:val="4"/>
+        </w:numPr>
         <w:jc w:val="both"/>
+      </w:pPr>
+      <w:r>
+        <w:t>P</w:t>
+      </w:r>
+      <w:r>
+        <w:t>rocesar un sistema de ecuaciones lineales y obtener como resultado el conjunto de valores q</w:t>
+      </w:r>
+      <w:r>
+        <w:t>ue satisfacen el</w:t>
+      </w:r>
+      <w:r>
+        <w:t xml:space="preserve"> sistema</w:t>
+      </w:r>
+      <w:r>
+        <w:t xml:space="preserve">. Esto puede lograrse mediante dos métodos iterativos: </w:t>
+      </w:r>
+      <w:proofErr w:type="spellStart"/>
+      <w:r>
+        <w:t>Jacobi</w:t>
+      </w:r>
+      <w:proofErr w:type="spellEnd"/>
+      <w:r>
+        <w:t xml:space="preserve"> y Gauss-</w:t>
+      </w:r>
+      <w:proofErr w:type="spellStart"/>
+      <w:r>
+        <w:t>Seidel</w:t>
+      </w:r>
+      <w:proofErr w:type="spellEnd"/>
+    </w:p>
+    <w:p>
+      <w:pPr>
+        <w:pStyle w:val="Prrafodelista"/>
+        <w:numPr>
+          <w:ilvl w:val="0"/>
+          <w:numId w:val="4"/>
+        </w:numPr>
+        <w:jc w:val="both"/>
+      </w:pPr>
+      <w:r>
+        <w:t>Calcular las normas</w:t>
+      </w:r>
+      <w:r>
+        <w:t xml:space="preserve"> de una matriz: 1, 2, e infinita</w:t>
+      </w:r>
+    </w:p>
+    <w:p>
+      <w:pPr>
+        <w:pStyle w:val="Prrafodelista"/>
+        <w:numPr>
+          <w:ilvl w:val="0"/>
+          <w:numId w:val="4"/>
+        </w:numPr>
+        <w:jc w:val="both"/>
+      </w:pPr>
+      <w:r>
+        <w:t>Determinar si una matriz es diagonalmente dominante</w:t>
+      </w:r>
+      <w:r>
+        <w:t xml:space="preserve"> (ya que esto podría condicionar la solución del sistema)</w:t>
+      </w:r>
+    </w:p>
+    <w:p>
+      <w:pPr>
+        <w:jc w:val="both"/>
+        <w:rPr>
+          <w:sz w:val="44"/>
+          <w:szCs w:val="44"/>
+        </w:rPr>
+      </w:pPr>
+    </w:p>
+    <w:p>
+      <w:pPr>
+        <w:jc w:val="both"/>
+      </w:pPr>
+    </w:p>
+    <w:p>
+      <w:pPr>
         <w:rPr>
           <w:b/>
           <w:sz w:val="28"/>
@@ -287,6 +394,73 @@
           <w:b/>
           <w:sz w:val="28"/>
         </w:rPr>
+        <w:br w:type="page"/>
+      </w:r>
+    </w:p>
+    <w:p>
+      <w:pPr>
+        <w:jc w:val="both"/>
+        <w:rPr>
+          <w:b/>
+          <w:bCs/>
+          <w:sz w:val="44"/>
+          <w:szCs w:val="44"/>
+        </w:rPr>
+      </w:pPr>
+      <w:r>
+        <w:rPr>
+          <w:b/>
+          <w:bCs/>
+          <w:sz w:val="44"/>
+          <w:szCs w:val="44"/>
+        </w:rPr>
+        <w:lastRenderedPageBreak/>
+        <w:t>Manual de uso</w:t>
+      </w:r>
+    </w:p>
+    <w:p>
+      <w:pPr>
+        <w:jc w:val="both"/>
+        <w:rPr>
+          <w:b/>
+          <w:sz w:val="28"/>
+        </w:rPr>
+      </w:pPr>
+      <w:r>
+        <w:t xml:space="preserve">A continuación se desarrollan las funcionalidades de </w:t>
+      </w:r>
+      <w:r>
+        <w:t>SIEL</w:t>
+      </w:r>
+      <w:r>
+        <w:t xml:space="preserve"> a través de sus</w:t>
+      </w:r>
+      <w:r>
+        <w:t xml:space="preserve"> 3 ventanas: punto de entrada, interfaz gr</w:t>
+      </w:r>
+      <w:r>
+        <w:t>áfica y resultados</w:t>
+      </w:r>
+      <w:r>
+        <w:t>.</w:t>
+      </w:r>
+      <w:r>
+        <w:t xml:space="preserve"> Junto a cada una de ellas, se especifican las validaciones que se tienen en cuenta.</w:t>
+      </w:r>
+    </w:p>
+    <w:p>
+      <w:pPr>
+        <w:jc w:val="both"/>
+        <w:rPr>
+          <w:b/>
+          <w:sz w:val="28"/>
+        </w:rPr>
+      </w:pPr>
+      <w:r>
+        <w:rPr>
+          <w:b/>
+          <w:sz w:val="28"/>
+        </w:rPr>
         <w:t>Punto de entrada:</w:t>
       </w:r>
     </w:p>
@@ -304,35 +478,51 @@
         <w:t xml:space="preserve">. Allí usted deberá ingresar la cantidad de ecuaciones lineales que desea procesar y luego hacer </w:t>
       </w:r>
       <w:proofErr w:type="spellStart"/>
-      <w:proofErr w:type="gramStart"/>
       <w:r>
         <w:t>click</w:t>
       </w:r>
       <w:proofErr w:type="spellEnd"/>
-      <w:proofErr w:type="gramEnd"/>
       <w:r>
         <w:t xml:space="preserve"> en el botón “Ingresar”.</w:t>
       </w:r>
-      <w:r>
-        <w:t xml:space="preserve"> </w:t>
-      </w:r>
-      <w:r>
-        <w:t xml:space="preserve">En este caso la mínima cantidad de ecuaciones permitidas es una, por lo </w:t>
-      </w:r>
-      <w:proofErr w:type="gramStart"/>
-      <w:r>
-        <w:t>tanto</w:t>
-      </w:r>
-      <w:proofErr w:type="gramEnd"/>
-      <w:r>
-        <w:t xml:space="preserve"> se</w:t>
-      </w:r>
-      <w:r>
-        <w:t xml:space="preserve"> </w:t>
-      </w:r>
-      <w:r>
-        <w:t>valida el correcto ingreso de la misma.</w:t>
-      </w:r>
+    </w:p>
+    <w:p>
+      <w:pPr>
+        <w:jc w:val="both"/>
+        <w:rPr>
+          <w:b/>
+          <w:bCs/>
+          <w:sz w:val="24"/>
+          <w:szCs w:val="24"/>
+        </w:rPr>
+      </w:pPr>
+      <w:r>
+        <w:rPr>
+          <w:b/>
+          <w:bCs/>
+          <w:sz w:val="24"/>
+          <w:szCs w:val="24"/>
+        </w:rPr>
+        <w:t>Validaciones:</w:t>
+      </w:r>
+    </w:p>
+    <w:p>
+      <w:pPr>
+        <w:pStyle w:val="Prrafodelista"/>
+        <w:numPr>
+          <w:ilvl w:val="0"/>
+          <w:numId w:val="5"/>
+        </w:numPr>
+        <w:jc w:val="both"/>
+      </w:pPr>
+      <w:r>
+        <w:t>Debe ingresarse un número mayor a 0 (el sistema debe tener al menos una ecuación)</w:t>
+      </w:r>
+    </w:p>
+    <w:p>
+      <w:pPr>
+        <w:jc w:val="both"/>
+      </w:pPr>
     </w:p>
     <w:p>
       <w:pPr>
@@ -359,7 +549,7 @@
                     <pic:cNvPicPr/>
                   </pic:nvPicPr>
                   <pic:blipFill>
-                    <a:blip r:embed="rId9" cstate="print">
+                    <a:blip r:embed="rId10" cstate="print">
                       <a:extLst>
                         <a:ext uri="{28A0092B-C50C-407E-A947-70E740481C1C}">
                           <a14:useLocalDpi xmlns:a14="http://schemas.microsoft.com/office/drawing/2010/main" val="0"/>
@@ -491,10 +681,16 @@
         <w:t>,</w:t>
       </w:r>
       <w:r>
-        <w:t xml:space="preserve"> deberá elegir el método de resolución que pu</w:t>
-      </w:r>
-      <w:r>
-        <w:t xml:space="preserve">ede ser </w:t>
+        <w:t xml:space="preserve"> </w:t>
+      </w:r>
+      <w:r>
+        <w:t xml:space="preserve">es en este paso en el que </w:t>
+      </w:r>
+      <w:r>
+        <w:t xml:space="preserve">deberá elegir el método de resolución </w:t>
+      </w:r>
+      <w:r>
+        <w:t>(</w:t>
       </w:r>
       <w:proofErr w:type="spellStart"/>
       <w:r>
@@ -502,7 +698,18 @@
       </w:r>
       <w:proofErr w:type="spellEnd"/>
       <w:r>
-        <w:t xml:space="preserve"> o Gauss-Seidel.</w:t>
+        <w:t xml:space="preserve"> o Gauss-</w:t>
+      </w:r>
+      <w:proofErr w:type="spellStart"/>
+      <w:r>
+        <w:t>Seidel</w:t>
+      </w:r>
+      <w:proofErr w:type="spellEnd"/>
+      <w:r>
+        <w:t>)</w:t>
+      </w:r>
+      <w:r>
+        <w:t>.</w:t>
       </w:r>
     </w:p>
     <w:p>
@@ -510,7 +717,19 @@
         <w:jc w:val="both"/>
       </w:pPr>
       <w:r>
-        <w:t xml:space="preserve">Cuando este conforme, </w:t>
+        <w:t>Cuando est</w:t>
+      </w:r>
+      <w:r>
+        <w:t>é</w:t>
+      </w:r>
+      <w:r>
+        <w:t xml:space="preserve"> conforme</w:t>
+      </w:r>
+      <w:r>
+        <w:t xml:space="preserve"> con los parámetros ingresados</w:t>
+      </w:r>
+      <w:r>
+        <w:t xml:space="preserve">, </w:t>
       </w:r>
       <w:r>
         <w:t>debe hacer</w:t>
@@ -530,10 +749,31 @@
         <w:t>“Resolver” que lo redireccionará</w:t>
       </w:r>
       <w:r>
-        <w:t xml:space="preserve"> a la ventana de Resultados si la matriz es dominante o estrictamente dominante. Si la matriz ingresada es no dominante, usted podrá modificarla o continuar con el procedimiento. Si usted no sabe que tipo de matriz ha colocado, presione el botón “Resolver” y el tipo de matriz será mostrado en la parte superior derecha de la ventana.</w:t>
-      </w:r>
-      <w:r>
-        <w:t xml:space="preserve"> Para poder vaciar todos los campos de la pantalla, presione el botón “Limpiar” y para volver a la ventana anterior </w:t>
+        <w:t xml:space="preserve"> a la ventana de Resultados si la matriz es dominante o estrictamente dominante</w:t>
+      </w:r>
+      <w:r>
+        <w:t xml:space="preserve"> (lo cual se mostrará en la parte superior derecha de la pantalla)</w:t>
+      </w:r>
+      <w:r>
+        <w:t xml:space="preserve">. Si la matriz ingresada es no dominante, </w:t>
+      </w:r>
+      <w:r>
+        <w:t>el sistema brindará la posibilidad de</w:t>
+      </w:r>
+      <w:r>
+        <w:t xml:space="preserve"> modificarla o </w:t>
+      </w:r>
+      <w:r>
+        <w:t>continuar con el procedimiento.</w:t>
+      </w:r>
+    </w:p>
+    <w:p>
+      <w:pPr>
+        <w:jc w:val="both"/>
+      </w:pPr>
+      <w:r>
+        <w:lastRenderedPageBreak/>
+        <w:t xml:space="preserve">Para poder vaciar todos los campos de la pantalla, presione el botón “Limpiar” y para volver a la ventana anterior </w:t>
       </w:r>
       <w:r>
         <w:t>presione</w:t>
@@ -557,7 +797,6 @@
           <w:noProof/>
           <w:lang w:val="es-ES" w:eastAsia="es-ES" w:bidi="he-IL"/>
         </w:rPr>
-        <w:lastRenderedPageBreak/>
         <w:drawing>
           <wp:inline distT="0" distB="0" distL="0" distR="0">
             <wp:extent cx="5099511" cy="3164620"/>
@@ -574,7 +813,7 @@
                     <pic:cNvPicPr/>
                   </pic:nvPicPr>
                   <pic:blipFill>
-                    <a:blip r:embed="rId10">
+                    <a:blip r:embed="rId11">
                       <a:extLst>
                         <a:ext uri="{28A0092B-C50C-407E-A947-70E740481C1C}">
                           <a14:useLocalDpi xmlns:a14="http://schemas.microsoft.com/office/drawing/2010/main" val="0"/>
@@ -639,32 +878,6 @@
     </w:p>
     <w:p>
       <w:pPr>
-        <w:jc w:val="both"/>
-        <w:rPr>
-          <w:rFonts w:cstheme="minorHAnsi"/>
-        </w:rPr>
-      </w:pPr>
-      <w:r>
-        <w:rPr>
-          <w:rFonts w:cstheme="minorHAnsi"/>
-        </w:rPr>
-        <w:t>Para el correcto funcionamiento del sistema, se tienen en cuenta algunas validaciones que</w:t>
-      </w:r>
-      <w:r>
-        <w:rPr>
-          <w:rFonts w:cstheme="minorHAnsi"/>
-        </w:rPr>
-        <w:t xml:space="preserve"> </w:t>
-      </w:r>
-      <w:r>
-        <w:rPr>
-          <w:rFonts w:cstheme="minorHAnsi"/>
-        </w:rPr>
-        <w:t>procederemos a detallar:</w:t>
-      </w:r>
-    </w:p>
-    <w:p>
-      <w:pPr>
         <w:pStyle w:val="Sinespaciado"/>
         <w:numPr>
           <w:ilvl w:val="0"/>
@@ -672,31 +885,10 @@
         </w:numPr>
       </w:pPr>
       <w:r>
-        <w:t xml:space="preserve">En primer </w:t>
-      </w:r>
-      <w:r>
-        <w:t>lugar,</w:t>
-      </w:r>
-      <w:r>
-        <w:t xml:space="preserve"> se valida que tanto la matriz de coeficientes como la de términos</w:t>
-      </w:r>
-      <w:r>
-        <w:t xml:space="preserve"> </w:t>
-      </w:r>
-      <w:r>
-        <w:t xml:space="preserve">independientes y el vector que contiene los valores iniciales, no contengan valores </w:t>
-      </w:r>
-      <w:r>
-        <w:t>vacíos</w:t>
-      </w:r>
-      <w:r>
-        <w:t xml:space="preserve"> y que</w:t>
-      </w:r>
-      <w:r>
-        <w:t xml:space="preserve"> </w:t>
-      </w:r>
-      <w:r>
-        <w:t>los mismos sean exclusivamente numéricos.</w:t>
+        <w:t>En primer lugar, se valida que tanto la matriz de coeficientes como la de términos independientes y el vector que contiene los valores iniciales, no contengan valores vacíos y que los mismos sean exclusivamente numéricos.</w:t>
+      </w:r>
+      <w:r>
+        <w:t xml:space="preserve"> Se permite el ingreso de números con coma ‘,’, o punto ‘.’ para mayor comodidad del usuario.</w:t>
       </w:r>
     </w:p>
     <w:p>
@@ -713,19 +905,16 @@
         </w:numPr>
       </w:pPr>
       <w:r>
-        <w:t>Para el caso del Ɛ (</w:t>
-      </w:r>
-      <w:r>
-        <w:t>épsilon</w:t>
-      </w:r>
-      <w:r>
-        <w:t>) se permite el ingreso de valores numéricos, siempre y cuando sean</w:t>
-      </w:r>
-      <w:r>
-        <w:t xml:space="preserve"> </w:t>
-      </w:r>
-      <w:r>
-        <w:t>mayores a cero.</w:t>
+        <w:t xml:space="preserve">Para el caso del </w:t>
+      </w:r>
+      <w:r>
+        <w:t>Ɛ</w:t>
+      </w:r>
+      <w:r>
+        <w:t xml:space="preserve"> (épsilon) se permite el ingreso de valores numéricos, siempre y cuando sean mayores a cero.</w:t>
+      </w:r>
+      <w:r>
+        <w:t xml:space="preserve"> La precisión máxima permitida es de 8 decimales.</w:t>
       </w:r>
     </w:p>
     <w:p>
@@ -742,27 +931,13 @@
         </w:numPr>
       </w:pPr>
       <w:r>
-        <w:t xml:space="preserve">El campo que permite ingresar la cantidad de decimales </w:t>
-      </w:r>
-      <w:proofErr w:type="gramStart"/>
-      <w:r>
-        <w:t>a</w:t>
-      </w:r>
-      <w:proofErr w:type="gramEnd"/>
-      <w:r>
-        <w:t xml:space="preserve"> tener en cuenta debe, </w:t>
-      </w:r>
-      <w:r>
-        <w:t>también</w:t>
-      </w:r>
-      <w:r>
-        <w:t>, ser</w:t>
-      </w:r>
-      <w:r>
-        <w:t xml:space="preserve"> </w:t>
-      </w:r>
-      <w:r>
-        <w:t>un valor numérico.</w:t>
+        <w:t>El campo que permite ingresar la cantidad de decimales a tener en cuenta debe, también, ser un valor numérico</w:t>
+      </w:r>
+      <w:r>
+        <w:t xml:space="preserve"> y mayor o igual a 0</w:t>
+      </w:r>
+      <w:r>
+        <w:t>.</w:t>
       </w:r>
     </w:p>
     <w:p>
@@ -779,13 +954,7 @@
         </w:numPr>
       </w:pPr>
       <w:r>
-        <w:t>Para resolver el sistema de ecuaciones, se verifica la diagonalidad de la matriz de coeficientes y</w:t>
-      </w:r>
-      <w:r>
-        <w:t xml:space="preserve"> </w:t>
-      </w:r>
-      <w:r>
-        <w:t>se le avisa al usuario en caso de que no se cumpla con dicha condición.</w:t>
+        <w:t>Para resolver el sistema de ecuaciones, se verifica la diagonalidad de la matriz de coeficientes y se le avisa al usuario en caso de que no se cumpla con dicha condición.</w:t>
       </w:r>
     </w:p>
     <w:p>
@@ -802,31 +971,13 @@
         </w:numPr>
       </w:pPr>
       <w:r>
-        <w:t>En el caso de querer calcular la norma de la matriz de coeficientes ingresada, se verifica que se</w:t>
-      </w:r>
-      <w:r>
-        <w:t xml:space="preserve"> </w:t>
-      </w:r>
-      <w:r>
-        <w:t>haya elegido el tipo de norma que se quiere calcular, y por supuesto se valida que la matriz de</w:t>
-      </w:r>
-      <w:r>
-        <w:t xml:space="preserve"> </w:t>
-      </w:r>
-      <w:r>
-        <w:t xml:space="preserve">coeficientes no </w:t>
-      </w:r>
-      <w:r>
-        <w:t>esté</w:t>
-      </w:r>
-      <w:r>
-        <w:t xml:space="preserve"> vacía, ni haya valores específicos sin completar, y que además los mismos</w:t>
-      </w:r>
-      <w:r>
-        <w:t xml:space="preserve"> </w:t>
-      </w:r>
-      <w:r>
-        <w:t>sean numéricos.</w:t>
+        <w:t>En el caso de querer calcular la norma de la matriz de coeficientes ingresada, se verifica que se haya elegido el tipo de norma que se quiere calcular, y por supuesto se valida que la matriz de coeficientes no esté vacía, ni haya valores específicos sin completar, y que además los mismos sean numéricos</w:t>
+      </w:r>
+      <w:r>
+        <w:t xml:space="preserve"> (como se menciona en el primer punto)</w:t>
+      </w:r>
+      <w:r>
+        <w:t>.</w:t>
       </w:r>
     </w:p>
     <w:p>
@@ -836,6 +987,21 @@
     </w:p>
     <w:p>
       <w:pPr>
+        <w:rPr>
+          <w:b/>
+          <w:sz w:val="24"/>
+        </w:rPr>
+      </w:pPr>
+      <w:r>
+        <w:rPr>
+          <w:b/>
+          <w:sz w:val="24"/>
+        </w:rPr>
+        <w:br w:type="page"/>
+      </w:r>
+    </w:p>
+    <w:p>
+      <w:pPr>
         <w:jc w:val="both"/>
         <w:rPr>
           <w:b/>
@@ -847,6 +1013,7 @@
           <w:b/>
           <w:sz w:val="24"/>
         </w:rPr>
+        <w:lastRenderedPageBreak/>
         <w:t>Calculo de la norma:</w:t>
       </w:r>
     </w:p>
@@ -870,7 +1037,6 @@
           <w:noProof/>
           <w:lang w:val="es-ES" w:eastAsia="es-ES" w:bidi="he-IL"/>
         </w:rPr>
-        <w:lastRenderedPageBreak/>
         <w:drawing>
           <wp:inline distT="0" distB="0" distL="0" distR="0">
             <wp:extent cx="5009322" cy="3259455"/>
@@ -887,7 +1053,7 @@
                     <pic:cNvPicPr/>
                   </pic:nvPicPr>
                   <pic:blipFill>
-                    <a:blip r:embed="rId11" cstate="print">
+                    <a:blip r:embed="rId12" cstate="print">
                       <a:extLst>
                         <a:ext uri="{28A0092B-C50C-407E-A947-70E740481C1C}">
                           <a14:useLocalDpi xmlns:a14="http://schemas.microsoft.com/office/drawing/2010/main" val="0"/>
@@ -936,27 +1102,11 @@
           <w:sz w:val="28"/>
         </w:rPr>
       </w:pPr>
-    </w:p>
-    <w:p>
-      <w:pPr>
+      <w:r>
         <w:rPr>
           <w:b/>
           <w:sz w:val="28"/>
         </w:rPr>
-      </w:pPr>
-    </w:p>
-    <w:p>
-      <w:pPr>
-        <w:rPr>
-          <w:b/>
-          <w:sz w:val="28"/>
-        </w:rPr>
-      </w:pPr>
-      <w:r>
-        <w:rPr>
-          <w:b/>
-          <w:sz w:val="28"/>
-        </w:rPr>
         <w:t>Resultados:</w:t>
       </w:r>
     </w:p>
@@ -995,11 +1145,11 @@
       </w:r>
       <w:proofErr w:type="gramStart"/>
       <w:r>
-        <w:t>el épsilon</w:t>
+        <w:t>el</w:t>
       </w:r>
       <w:proofErr w:type="gramEnd"/>
       <w:r>
-        <w:t xml:space="preserve"> colocado anteriormente)</w:t>
+        <w:t xml:space="preserve"> épsilon colocado anteriormente)</w:t>
       </w:r>
       <w:r>
         <w:t xml:space="preserve">. El botón “Volver” le permitirá ir a la ventana de Sistema </w:t>
@@ -1013,15 +1163,35 @@
     </w:p>
     <w:p>
       <w:r>
-        <w:t xml:space="preserve">En este punto es importante aclarar que si la matriz de coeficientes no es dominante diagonalmente, es posible que los métodos iterativos propuestos no converjan a la solución. Como en ese caso SIEL podría quedarse iterando una muy elevada cantidad de veces hasta satisfacer </w:t>
-      </w:r>
-      <w:proofErr w:type="gramStart"/>
-      <w:r>
-        <w:t>el épsilon</w:t>
-      </w:r>
-      <w:proofErr w:type="gramEnd"/>
-      <w:r>
-        <w:t xml:space="preserve"> solicitado, el mismo posee un corte de 200 iteraciones.</w:t>
+        <w:t xml:space="preserve">En este punto es importante aclarar que si la matriz de coeficientes no es dominante diagonalmente, es posible que los métodos iterativos propuestos no converjan a la solución. Como en ese caso SIEL podría quedarse iterando una muy elevada cantidad de veces hasta satisfacer el </w:t>
+      </w:r>
+      <w:r>
+        <w:t>Ɛ</w:t>
+      </w:r>
+      <w:r>
+        <w:t xml:space="preserve"> </w:t>
+      </w:r>
+      <w:r>
+        <w:t>solicitado, el mismo posee un corte de 200 iteraciones.</w:t>
+      </w:r>
+    </w:p>
+    <w:p>
+      <w:pPr>
+        <w:rPr>
+          <w:b/>
+          <w:bCs/>
+          <w:sz w:val="24"/>
+          <w:szCs w:val="24"/>
+        </w:rPr>
+      </w:pPr>
+      <w:r>
+        <w:rPr>
+          <w:b/>
+          <w:bCs/>
+          <w:sz w:val="24"/>
+          <w:szCs w:val="24"/>
+        </w:rPr>
+        <w:t>Criterios de paro:</w:t>
       </w:r>
     </w:p>
     <w:p>
@@ -1029,68 +1199,220 @@
         <w:pStyle w:val="Sinespaciado"/>
       </w:pPr>
       <w:r>
-        <w:t>Por otro lado</w:t>
-      </w:r>
-      <w:r>
-        <w:t>, tuvimos en cuenta dos criterios de paro diferentes, el absoluto y el relativo.</w:t>
+        <w:t>Por otro lado, tuvimos en cuenta dos criterios de paro diferentes</w:t>
+      </w:r>
+      <w:r>
+        <w:t>:</w:t>
+      </w:r>
+      <w:r>
+        <w:t xml:space="preserve"> el absoluto y el relativo.</w:t>
+      </w:r>
+      <w:r>
+        <w:t xml:space="preserve"> </w:t>
+      </w:r>
+      <w:r>
+        <w:t>Cabe aclarar que e</w:t>
+      </w:r>
+      <w:r>
+        <w:t>stos criterios de paro son tenidos en cuenta simultáneamente, lo que quiere decir que para que SIEL deje de buscar la solución al sistema de ecuaciones, deben satisfacerse ambos.</w:t>
       </w:r>
     </w:p>
     <w:p>
       <w:pPr>
         <w:pStyle w:val="Sinespaciado"/>
       </w:pPr>
-      <w:r>
-        <w:t xml:space="preserve">Para el funcionamiento de </w:t>
-      </w:r>
-      <w:r>
-        <w:t>estos</w:t>
-      </w:r>
-      <w:r>
-        <w:t xml:space="preserve">, se ingresa </w:t>
-      </w:r>
-      <w:proofErr w:type="gramStart"/>
-      <w:r>
-        <w:t xml:space="preserve">un </w:t>
-      </w:r>
-      <w:r>
-        <w:t>épsilon</w:t>
-      </w:r>
-      <w:proofErr w:type="gramEnd"/>
-      <w:r>
-        <w:t xml:space="preserve"> (Ɛ) por pantalla, y a partir del</w:t>
+    </w:p>
+    <w:p>
+      <w:pPr>
+        <w:pStyle w:val="Sinespaciado"/>
+      </w:pPr>
+      <w:r>
+        <w:t>Para</w:t>
       </w:r>
       <w:r>
         <w:t xml:space="preserve"> </w:t>
       </w:r>
       <w:r>
-        <w:t>mismo se aproxima un valor según el criterio utilizado y se lo compara con el Ɛ ingresado. Para</w:t>
+        <w:t>la continuidad de las iteraciones, lo que se hace es comp</w:t>
+      </w:r>
+      <w:r>
+        <w:t xml:space="preserve">arar que el valor obtenido por </w:t>
+      </w:r>
+      <w:r>
+        <w:t>l</w:t>
+      </w:r>
+      <w:r>
+        <w:t>os</w:t>
+      </w:r>
+      <w:r>
+        <w:t xml:space="preserve"> criterio</w:t>
+      </w:r>
+      <w:r>
+        <w:t>s</w:t>
+      </w:r>
+      <w:r>
+        <w:t xml:space="preserve"> correspondiente</w:t>
+      </w:r>
+      <w:r>
+        <w:t>s</w:t>
+      </w:r>
+      <w:r>
+        <w:t xml:space="preserve"> </w:t>
+      </w:r>
+      <w:r>
+        <w:t>a la iteraci</w:t>
+      </w:r>
+      <w:r>
+        <w:t>ón actual sea menor a</w:t>
+      </w:r>
+      <w:r>
+        <w:t xml:space="preserve"> Ɛ. M</w:t>
+      </w:r>
+      <w:r>
+        <w:t>i</w:t>
+      </w:r>
+      <w:r>
+        <w:t xml:space="preserve">entras </w:t>
+      </w:r>
+      <w:r>
+        <w:t xml:space="preserve">no </w:t>
+      </w:r>
+      <w:r>
+        <w:t>se cumpla esta condición</w:t>
+      </w:r>
+      <w:r>
+        <w:t xml:space="preserve"> </w:t>
+      </w:r>
+      <w:r>
+        <w:t>se continuará</w:t>
+      </w:r>
+      <w:r>
+        <w:t xml:space="preserve"> itera</w:t>
+      </w:r>
+      <w:r>
+        <w:t>ndo</w:t>
+      </w:r>
+      <w:r>
+        <w:t>, indicando en la celda correspondiente</w:t>
+      </w:r>
+      <w:r>
+        <w:t xml:space="preserve"> (las dos columnas a la derecha en la Imagen 4)</w:t>
+      </w:r>
+      <w:r>
+        <w:t xml:space="preserve"> cuál es el criterio que</w:t>
+      </w:r>
+      <w:r>
+        <w:t xml:space="preserve"> aún </w:t>
+      </w:r>
+      <w:r>
+        <w:t>no se ha satisfecho</w:t>
+      </w:r>
+      <w:r>
+        <w:t>.</w:t>
       </w:r>
     </w:p>
     <w:p>
       <w:pPr>
         <w:pStyle w:val="Sinespaciado"/>
-      </w:pPr>
-      <w:r>
-        <w:t>la continuidad de las iteraciones, lo que se hace es comparar que el valor obtenido por el</w:t>
-      </w:r>
-      <w:r>
-        <w:t xml:space="preserve"> </w:t>
-      </w:r>
-      <w:r>
-        <w:t>criterio</w:t>
-      </w:r>
-      <w:r>
-        <w:t xml:space="preserve"> </w:t>
-      </w:r>
-      <w:r>
-        <w:t>correspondiente sea menor al Ɛ, mientras se cumpla esta condición, seguirán las iteraciones,</w:t>
-      </w:r>
-      <w:r>
-        <w:t xml:space="preserve"> </w:t>
-      </w:r>
-      <w:r>
-        <w:t>indicando en la celda correspondiente, que el criterio aún sigue.</w:t>
-      </w:r>
+        <w:rPr>
+          <w:b/>
+          <w:bCs/>
+        </w:rPr>
+      </w:pPr>
+      <w:r>
+        <w:rPr>
+          <w:b/>
+          <w:bCs/>
+        </w:rPr>
+        <w:lastRenderedPageBreak/>
+        <w:t xml:space="preserve">Criterio </w:t>
+      </w:r>
+      <w:r>
+        <w:rPr>
+          <w:b/>
+          <w:bCs/>
+        </w:rPr>
+        <w:t>absoluto</w:t>
+      </w:r>
+      <w:r>
+        <w:rPr>
+          <w:b/>
+          <w:bCs/>
+        </w:rPr>
+        <w:t>:</w:t>
+      </w:r>
+    </w:p>
+    <w:p>
+      <w:pPr>
+        <w:pStyle w:val="Sinespaciado"/>
+      </w:pPr>
+      <w:r>
+        <w:t xml:space="preserve">En este criterio lo que se compara contra </w:t>
+      </w:r>
+      <w:r>
+        <w:t>Ɛ</w:t>
+      </w:r>
+      <w:r>
+        <w:t xml:space="preserve"> es el resultado de la norma infinito  de la resta del vector actual y el anterior. Con vector nos referimos al conjunto de valores que satisfacen parcialmente el sistema, y a la resta de los vectores con la resta miembro a miembro de ambos vectores.</w:t>
+      </w:r>
+    </w:p>
+    <w:p>
+      <w:pPr>
+        <w:pStyle w:val="Sinespaciado"/>
+        <w:rPr>
+          <w:b/>
+          <w:bCs/>
+        </w:rPr>
+      </w:pPr>
+    </w:p>
+    <w:p>
+      <w:pPr>
+        <w:pStyle w:val="Sinespaciado"/>
+        <w:rPr>
+          <w:b/>
+          <w:bCs/>
+        </w:rPr>
+      </w:pPr>
+      <w:r>
+        <w:rPr>
+          <w:b/>
+          <w:bCs/>
+        </w:rPr>
+        <w:t>Criterio relativo</w:t>
+      </w:r>
+      <w:r>
+        <w:rPr>
+          <w:b/>
+          <w:bCs/>
+        </w:rPr>
+        <w:t>:</w:t>
+      </w:r>
+      <w:bookmarkStart w:id="1" w:name="_GoBack"/>
+      <w:bookmarkEnd w:id="1"/>
+    </w:p>
+    <w:p>
+      <w:pPr>
+        <w:pStyle w:val="Sinespaciado"/>
+      </w:pPr>
+      <w:r>
+        <w:t xml:space="preserve">Este criterio funciona de forma similar al absoluto, con la única diferencia de que el valor a comprar contra </w:t>
+      </w:r>
+      <w:r>
+        <w:t>Ɛ</w:t>
+      </w:r>
+      <w:r>
+        <w:t xml:space="preserve"> se divide además por la norma infinito del vector actual.</w:t>
+      </w:r>
+    </w:p>
+    <w:p>
+      <w:pPr>
+        <w:pStyle w:val="Sinespaciado"/>
+      </w:pPr>
+    </w:p>
+    <w:p>
+      <w:pPr>
+        <w:pStyle w:val="Sinespaciado"/>
+      </w:pPr>
     </w:p>
     <w:p>
       <w:pPr>
@@ -1101,7 +1423,6 @@
           <w:noProof/>
           <w:lang w:val="es-ES" w:eastAsia="es-ES" w:bidi="he-IL"/>
         </w:rPr>
-        <w:lastRenderedPageBreak/>
         <w:drawing>
           <wp:inline distT="0" distB="0" distL="0" distR="0">
             <wp:extent cx="5571640" cy="2886324"/>
@@ -1118,7 +1439,7 @@
                     <pic:cNvPicPr/>
                   </pic:nvPicPr>
                   <pic:blipFill>
-                    <a:blip r:embed="rId12" cstate="print">
+                    <a:blip r:embed="rId13" cstate="print">
                       <a:extLst>
                         <a:ext uri="{28A0092B-C50C-407E-A947-70E740481C1C}">
                           <a14:useLocalDpi xmlns:a14="http://schemas.microsoft.com/office/drawing/2010/main" val="0"/>
@@ -1144,8 +1465,6 @@
           </wp:inline>
         </w:drawing>
       </w:r>
-      <w:bookmarkStart w:id="1" w:name="_GoBack"/>
-      <w:bookmarkEnd w:id="1"/>
     </w:p>
     <w:p>
       <w:pPr>
@@ -1165,9 +1484,9 @@
       </w:pPr>
     </w:p>
     <w:sectPr>
-      <w:headerReference w:type="default" r:id="rId13"/>
-      <w:footerReference w:type="default" r:id="rId14"/>
-      <w:footerReference w:type="first" r:id="rId15"/>
+      <w:headerReference w:type="default" r:id="rId14"/>
+      <w:footerReference w:type="default" r:id="rId15"/>
+      <w:footerReference w:type="first" r:id="rId16"/>
       <w:pgSz w:w="11906" w:h="16838"/>
       <w:pgMar w:top="1417" w:right="1701" w:bottom="1417" w:left="1701" w:header="708" w:footer="708" w:gutter="0"/>
       <w:pgNumType w:start="0"/>
@@ -1180,7 +1499,7 @@
 </file>
 
 <file path=word/endnotes.xml><?xml version="1.0" encoding="utf-8"?>
-<w:endnotes xmlns:wpc="http://schemas.microsoft.com/office/word/2010/wordprocessingCanvas" xmlns:cx="http://schemas.microsoft.com/office/drawing/2014/chartex" xmlns:cx1="http://schemas.microsoft.com/office/drawing/2015/9/8/chartex" xmlns:cx2="http://schemas.microsoft.com/office/drawing/2015/10/21/chartex" xmlns:cx3="http://schemas.microsoft.com/office/drawing/2016/5/9/chartex" xmlns:cx4="http://schemas.microsoft.com/office/drawing/2016/5/10/chartex" xmlns:cx5="http://schemas.microsoft.com/office/drawing/2016/5/11/chartex" xmlns:cx6="http://schemas.microsoft.com/office/drawing/2016/5/12/chartex" xmlns:cx7="http://schemas.microsoft.com/office/drawing/2016/5/13/chartex" xmlns:cx8="http://schemas.microsoft.com/office/drawing/2016/5/14/chartex" xmlns:mc="http://schemas.openxmlformats.org/markup-compatibility/2006" xmlns:aink="http://schemas.microsoft.com/office/drawing/2016/ink" xmlns:am3d="http://schemas.microsoft.com/office/drawing/2017/model3d" xmlns:o="urn:schemas-microsoft-com:office:office" xmlns:r="http://schemas.openxmlformats.org/officeDocument/2006/relationships" xmlns:m="http://schemas.openxmlformats.org/officeDocument/2006/math" xmlns:v="urn:schemas-microsoft-com:vml" xmlns:wp14="http://schemas.microsoft.com/office/word/2010/wordprocessingDrawing" xmlns:wp="http://schemas.openxmlformats.org/drawingml/2006/wordprocessingDrawing" xmlns:w10="urn:schemas-microsoft-com:office:word" xmlns:w="http://schemas.openxmlformats.org/wordprocessingml/2006/main" xmlns:w14="http://schemas.microsoft.com/office/word/2010/wordml" xmlns:w15="http://schemas.microsoft.com/office/word/2012/wordml" xmlns:w16cid="http://schemas.microsoft.com/office/word/2016/wordml/cid" xmlns:w16se="http://schemas.microsoft.com/office/word/2015/wordml/symex" xmlns:wpg="http://schemas.microsoft.com/office/word/2010/wordprocessingGroup" xmlns:wpi="http://schemas.microsoft.com/office/word/2010/wordprocessingInk" xmlns:wne="http://schemas.microsoft.com/office/word/2006/wordml" xmlns:wps="http://schemas.microsoft.com/office/word/2010/wordprocessingShape" mc:Ignorable="w14 w15 w16se w16cid wp14">
+<w:endnotes xmlns:wpc="http://schemas.microsoft.com/office/word/2010/wordprocessingCanvas" xmlns:mc="http://schemas.openxmlformats.org/markup-compatibility/2006" xmlns:o="urn:schemas-microsoft-com:office:office" xmlns:r="http://schemas.openxmlformats.org/officeDocument/2006/relationships" xmlns:m="http://schemas.openxmlformats.org/officeDocument/2006/math" xmlns:v="urn:schemas-microsoft-com:vml" xmlns:wp14="http://schemas.microsoft.com/office/word/2010/wordprocessingDrawing" xmlns:wp="http://schemas.openxmlformats.org/drawingml/2006/wordprocessingDrawing" xmlns:w10="urn:schemas-microsoft-com:office:word" xmlns:w="http://schemas.openxmlformats.org/wordprocessingml/2006/main" xmlns:w14="http://schemas.microsoft.com/office/word/2010/wordml" xmlns:wpg="http://schemas.microsoft.com/office/word/2010/wordprocessingGroup" xmlns:wpi="http://schemas.microsoft.com/office/word/2010/wordprocessingInk" xmlns:wne="http://schemas.microsoft.com/office/word/2006/wordml" xmlns:wps="http://schemas.microsoft.com/office/word/2010/wordprocessingShape" mc:Ignorable="w14 wp14">
   <w:endnote w:type="separator" w:id="-1">
     <w:p>
       <w:pPr>
@@ -1205,7 +1524,7 @@
 </file>
 
 <file path=word/footer1.xml><?xml version="1.0" encoding="utf-8"?>
-<w:ftr xmlns:wpc="http://schemas.microsoft.com/office/word/2010/wordprocessingCanvas" xmlns:cx="http://schemas.microsoft.com/office/drawing/2014/chartex" xmlns:cx1="http://schemas.microsoft.com/office/drawing/2015/9/8/chartex" xmlns:cx2="http://schemas.microsoft.com/office/drawing/2015/10/21/chartex" xmlns:cx3="http://schemas.microsoft.com/office/drawing/2016/5/9/chartex" xmlns:cx4="http://schemas.microsoft.com/office/drawing/2016/5/10/chartex" xmlns:cx5="http://schemas.microsoft.com/office/drawing/2016/5/11/chartex" xmlns:cx6="http://schemas.microsoft.com/office/drawing/2016/5/12/chartex" xmlns:cx7="http://schemas.microsoft.com/office/drawing/2016/5/13/chartex" xmlns:cx8="http://schemas.microsoft.com/office/drawing/2016/5/14/chartex" xmlns:mc="http://schemas.openxmlformats.org/markup-compatibility/2006" xmlns:aink="http://schemas.microsoft.com/office/drawing/2016/ink" xmlns:am3d="http://schemas.microsoft.com/office/drawing/2017/model3d" xmlns:o="urn:schemas-microsoft-com:office:office" xmlns:r="http://schemas.openxmlformats.org/officeDocument/2006/relationships" xmlns:m="http://schemas.openxmlformats.org/officeDocument/2006/math" xmlns:v="urn:schemas-microsoft-com:vml" xmlns:wp14="http://schemas.microsoft.com/office/word/2010/wordprocessingDrawing" xmlns:wp="http://schemas.openxmlformats.org/drawingml/2006/wordprocessingDrawing" xmlns:w10="urn:schemas-microsoft-com:office:word" xmlns:w="http://schemas.openxmlformats.org/wordprocessingml/2006/main" xmlns:w14="http://schemas.microsoft.com/office/word/2010/wordml" xmlns:w15="http://schemas.microsoft.com/office/word/2012/wordml" xmlns:w16cid="http://schemas.microsoft.com/office/word/2016/wordml/cid" xmlns:w16se="http://schemas.microsoft.com/office/word/2015/wordml/symex" xmlns:wpg="http://schemas.microsoft.com/office/word/2010/wordprocessingGroup" xmlns:wpi="http://schemas.microsoft.com/office/word/2010/wordprocessingInk" xmlns:wne="http://schemas.microsoft.com/office/word/2006/wordml" xmlns:wps="http://schemas.microsoft.com/office/word/2010/wordprocessingShape" mc:Ignorable="w14 w15 w16se w16cid wp14">
+<w:ftr xmlns:wpc="http://schemas.microsoft.com/office/word/2010/wordprocessingCanvas" xmlns:mc="http://schemas.openxmlformats.org/markup-compatibility/2006" xmlns:o="urn:schemas-microsoft-com:office:office" xmlns:r="http://schemas.openxmlformats.org/officeDocument/2006/relationships" xmlns:m="http://schemas.openxmlformats.org/officeDocument/2006/math" xmlns:v="urn:schemas-microsoft-com:vml" xmlns:wp14="http://schemas.microsoft.com/office/word/2010/wordprocessingDrawing" xmlns:wp="http://schemas.openxmlformats.org/drawingml/2006/wordprocessingDrawing" xmlns:w10="urn:schemas-microsoft-com:office:word" xmlns:w="http://schemas.openxmlformats.org/wordprocessingml/2006/main" xmlns:w14="http://schemas.microsoft.com/office/word/2010/wordml" xmlns:wpg="http://schemas.microsoft.com/office/word/2010/wordprocessingGroup" xmlns:wpi="http://schemas.microsoft.com/office/word/2010/wordprocessingInk" xmlns:wne="http://schemas.microsoft.com/office/word/2006/wordml" xmlns:wps="http://schemas.microsoft.com/office/word/2010/wordprocessingShape" mc:Ignorable="w14 wp14">
   <w:sdt>
     <w:sdtPr>
       <w:id w:val="1192723273"/>
@@ -1235,7 +1554,7 @@
             <w:noProof/>
             <w:lang w:val="es-ES"/>
           </w:rPr>
-          <w:t>1</w:t>
+          <w:t>5</w:t>
         </w:r>
         <w:r>
           <w:fldChar w:fldCharType="end"/>
@@ -1252,7 +1571,7 @@
 </file>
 
 <file path=word/footer2.xml><?xml version="1.0" encoding="utf-8"?>
-<w:ftr xmlns:wpc="http://schemas.microsoft.com/office/word/2010/wordprocessingCanvas" xmlns:cx="http://schemas.microsoft.com/office/drawing/2014/chartex" xmlns:cx1="http://schemas.microsoft.com/office/drawing/2015/9/8/chartex" xmlns:cx2="http://schemas.microsoft.com/office/drawing/2015/10/21/chartex" xmlns:cx3="http://schemas.microsoft.com/office/drawing/2016/5/9/chartex" xmlns:cx4="http://schemas.microsoft.com/office/drawing/2016/5/10/chartex" xmlns:cx5="http://schemas.microsoft.com/office/drawing/2016/5/11/chartex" xmlns:cx6="http://schemas.microsoft.com/office/drawing/2016/5/12/chartex" xmlns:cx7="http://schemas.microsoft.com/office/drawing/2016/5/13/chartex" xmlns:cx8="http://schemas.microsoft.com/office/drawing/2016/5/14/chartex" xmlns:mc="http://schemas.openxmlformats.org/markup-compatibility/2006" xmlns:aink="http://schemas.microsoft.com/office/drawing/2016/ink" xmlns:am3d="http://schemas.microsoft.com/office/drawing/2017/model3d" xmlns:o="urn:schemas-microsoft-com:office:office" xmlns:r="http://schemas.openxmlformats.org/officeDocument/2006/relationships" xmlns:m="http://schemas.openxmlformats.org/officeDocument/2006/math" xmlns:v="urn:schemas-microsoft-com:vml" xmlns:wp14="http://schemas.microsoft.com/office/word/2010/wordprocessingDrawing" xmlns:wp="http://schemas.openxmlformats.org/drawingml/2006/wordprocessingDrawing" xmlns:w10="urn:schemas-microsoft-com:office:word" xmlns:w="http://schemas.openxmlformats.org/wordprocessingml/2006/main" xmlns:w14="http://schemas.microsoft.com/office/word/2010/wordml" xmlns:w15="http://schemas.microsoft.com/office/word/2012/wordml" xmlns:w16cid="http://schemas.microsoft.com/office/word/2016/wordml/cid" xmlns:w16se="http://schemas.microsoft.com/office/word/2015/wordml/symex" xmlns:wpg="http://schemas.microsoft.com/office/word/2010/wordprocessingGroup" xmlns:wpi="http://schemas.microsoft.com/office/word/2010/wordprocessingInk" xmlns:wne="http://schemas.microsoft.com/office/word/2006/wordml" xmlns:wps="http://schemas.microsoft.com/office/word/2010/wordprocessingShape" mc:Ignorable="w14 w15 w16se w16cid wp14">
+<w:ftr xmlns:wpc="http://schemas.microsoft.com/office/word/2010/wordprocessingCanvas" xmlns:mc="http://schemas.openxmlformats.org/markup-compatibility/2006" xmlns:o="urn:schemas-microsoft-com:office:office" xmlns:r="http://schemas.openxmlformats.org/officeDocument/2006/relationships" xmlns:m="http://schemas.openxmlformats.org/officeDocument/2006/math" xmlns:v="urn:schemas-microsoft-com:vml" xmlns:wp14="http://schemas.microsoft.com/office/word/2010/wordprocessingDrawing" xmlns:wp="http://schemas.openxmlformats.org/drawingml/2006/wordprocessingDrawing" xmlns:w10="urn:schemas-microsoft-com:office:word" xmlns:w="http://schemas.openxmlformats.org/wordprocessingml/2006/main" xmlns:w14="http://schemas.microsoft.com/office/word/2010/wordml" xmlns:wpg="http://schemas.microsoft.com/office/word/2010/wordprocessingGroup" xmlns:wpi="http://schemas.microsoft.com/office/word/2010/wordprocessingInk" xmlns:wne="http://schemas.microsoft.com/office/word/2006/wordml" xmlns:wps="http://schemas.microsoft.com/office/word/2010/wordprocessingShape" mc:Ignorable="w14 wp14">
   <w:p>
     <w:pPr>
       <w:pStyle w:val="Piedepgina"/>
@@ -1267,7 +1586,7 @@
 </file>
 
 <file path=word/footnotes.xml><?xml version="1.0" encoding="utf-8"?>
-<w:footnotes xmlns:wpc="http://schemas.microsoft.com/office/word/2010/wordprocessingCanvas" xmlns:cx="http://schemas.microsoft.com/office/drawing/2014/chartex" xmlns:cx1="http://schemas.microsoft.com/office/drawing/2015/9/8/chartex" xmlns:cx2="http://schemas.microsoft.com/office/drawing/2015/10/21/chartex" xmlns:cx3="http://schemas.microsoft.com/office/drawing/2016/5/9/chartex" xmlns:cx4="http://schemas.microsoft.com/office/drawing/2016/5/10/chartex" xmlns:cx5="http://schemas.microsoft.com/office/drawing/2016/5/11/chartex" xmlns:cx6="http://schemas.microsoft.com/office/drawing/2016/5/12/chartex" xmlns:cx7="http://schemas.microsoft.com/office/drawing/2016/5/13/chartex" xmlns:cx8="http://schemas.microsoft.com/office/drawing/2016/5/14/chartex" xmlns:mc="http://schemas.openxmlformats.org/markup-compatibility/2006" xmlns:aink="http://schemas.microsoft.com/office/drawing/2016/ink" xmlns:am3d="http://schemas.microsoft.com/office/drawing/2017/model3d" xmlns:o="urn:schemas-microsoft-com:office:office" xmlns:r="http://schemas.openxmlformats.org/officeDocument/2006/relationships" xmlns:m="http://schemas.openxmlformats.org/officeDocument/2006/math" xmlns:v="urn:schemas-microsoft-com:vml" xmlns:wp14="http://schemas.microsoft.com/office/word/2010/wordprocessingDrawing" xmlns:wp="http://schemas.openxmlformats.org/drawingml/2006/wordprocessingDrawing" xmlns:w10="urn:schemas-microsoft-com:office:word" xmlns:w="http://schemas.openxmlformats.org/wordprocessingml/2006/main" xmlns:w14="http://schemas.microsoft.com/office/word/2010/wordml" xmlns:w15="http://schemas.microsoft.com/office/word/2012/wordml" xmlns:w16cid="http://schemas.microsoft.com/office/word/2016/wordml/cid" xmlns:w16se="http://schemas.microsoft.com/office/word/2015/wordml/symex" xmlns:wpg="http://schemas.microsoft.com/office/word/2010/wordprocessingGroup" xmlns:wpi="http://schemas.microsoft.com/office/word/2010/wordprocessingInk" xmlns:wne="http://schemas.microsoft.com/office/word/2006/wordml" xmlns:wps="http://schemas.microsoft.com/office/word/2010/wordprocessingShape" mc:Ignorable="w14 w15 w16se w16cid wp14">
+<w:footnotes xmlns:wpc="http://schemas.microsoft.com/office/word/2010/wordprocessingCanvas" xmlns:mc="http://schemas.openxmlformats.org/markup-compatibility/2006" xmlns:o="urn:schemas-microsoft-com:office:office" xmlns:r="http://schemas.openxmlformats.org/officeDocument/2006/relationships" xmlns:m="http://schemas.openxmlformats.org/officeDocument/2006/math" xmlns:v="urn:schemas-microsoft-com:vml" xmlns:wp14="http://schemas.microsoft.com/office/word/2010/wordprocessingDrawing" xmlns:wp="http://schemas.openxmlformats.org/drawingml/2006/wordprocessingDrawing" xmlns:w10="urn:schemas-microsoft-com:office:word" xmlns:w="http://schemas.openxmlformats.org/wordprocessingml/2006/main" xmlns:w14="http://schemas.microsoft.com/office/word/2010/wordml" xmlns:wpg="http://schemas.microsoft.com/office/word/2010/wordprocessingGroup" xmlns:wpi="http://schemas.microsoft.com/office/word/2010/wordprocessingInk" xmlns:wne="http://schemas.microsoft.com/office/word/2006/wordml" xmlns:wps="http://schemas.microsoft.com/office/word/2010/wordprocessingShape" mc:Ignorable="w14 wp14">
   <w:footnote w:type="separator" w:id="-1">
     <w:p>
       <w:pPr>
@@ -1292,7 +1611,7 @@
 </file>
 
 <file path=word/header1.xml><?xml version="1.0" encoding="utf-8"?>
-<w:hdr xmlns:wpc="http://schemas.microsoft.com/office/word/2010/wordprocessingCanvas" xmlns:cx="http://schemas.microsoft.com/office/drawing/2014/chartex" xmlns:cx1="http://schemas.microsoft.com/office/drawing/2015/9/8/chartex" xmlns:cx2="http://schemas.microsoft.com/office/drawing/2015/10/21/chartex" xmlns:cx3="http://schemas.microsoft.com/office/drawing/2016/5/9/chartex" xmlns:cx4="http://schemas.microsoft.com/office/drawing/2016/5/10/chartex" xmlns:cx5="http://schemas.microsoft.com/office/drawing/2016/5/11/chartex" xmlns:cx6="http://schemas.microsoft.com/office/drawing/2016/5/12/chartex" xmlns:cx7="http://schemas.microsoft.com/office/drawing/2016/5/13/chartex" xmlns:cx8="http://schemas.microsoft.com/office/drawing/2016/5/14/chartex" xmlns:mc="http://schemas.openxmlformats.org/markup-compatibility/2006" xmlns:aink="http://schemas.microsoft.com/office/drawing/2016/ink" xmlns:am3d="http://schemas.microsoft.com/office/drawing/2017/model3d" xmlns:o="urn:schemas-microsoft-com:office:office" xmlns:r="http://schemas.openxmlformats.org/officeDocument/2006/relationships" xmlns:m="http://schemas.openxmlformats.org/officeDocument/2006/math" xmlns:v="urn:schemas-microsoft-com:vml" xmlns:wp14="http://schemas.microsoft.com/office/word/2010/wordprocessingDrawing" xmlns:wp="http://schemas.openxmlformats.org/drawingml/2006/wordprocessingDrawing" xmlns:w10="urn:schemas-microsoft-com:office:word" xmlns:w="http://schemas.openxmlformats.org/wordprocessingml/2006/main" xmlns:w14="http://schemas.microsoft.com/office/word/2010/wordml" xmlns:w15="http://schemas.microsoft.com/office/word/2012/wordml" xmlns:w16cid="http://schemas.microsoft.com/office/word/2016/wordml/cid" xmlns:w16se="http://schemas.microsoft.com/office/word/2015/wordml/symex" xmlns:wpg="http://schemas.microsoft.com/office/word/2010/wordprocessingGroup" xmlns:wpi="http://schemas.microsoft.com/office/word/2010/wordprocessingInk" xmlns:wne="http://schemas.microsoft.com/office/word/2006/wordml" xmlns:wps="http://schemas.microsoft.com/office/word/2010/wordprocessingShape" mc:Ignorable="w14 w15 w16se w16cid wp14">
+<w:hdr xmlns:wpc="http://schemas.microsoft.com/office/word/2010/wordprocessingCanvas" xmlns:mc="http://schemas.openxmlformats.org/markup-compatibility/2006" xmlns:o="urn:schemas-microsoft-com:office:office" xmlns:r="http://schemas.openxmlformats.org/officeDocument/2006/relationships" xmlns:m="http://schemas.openxmlformats.org/officeDocument/2006/math" xmlns:v="urn:schemas-microsoft-com:vml" xmlns:wp14="http://schemas.microsoft.com/office/word/2010/wordprocessingDrawing" xmlns:wp="http://schemas.openxmlformats.org/drawingml/2006/wordprocessingDrawing" xmlns:w10="urn:schemas-microsoft-com:office:word" xmlns:w="http://schemas.openxmlformats.org/wordprocessingml/2006/main" xmlns:w14="http://schemas.microsoft.com/office/word/2010/wordml" xmlns:wpg="http://schemas.microsoft.com/office/word/2010/wordprocessingGroup" xmlns:wpi="http://schemas.microsoft.com/office/word/2010/wordprocessingInk" xmlns:wne="http://schemas.microsoft.com/office/word/2006/wordml" xmlns:wps="http://schemas.microsoft.com/office/word/2010/wordprocessingShape" mc:Ignorable="w14 wp14">
   <w:p>
     <w:pPr>
       <w:pStyle w:val="Encabezado"/>
@@ -1312,8 +1631,121 @@
 </file>
 
 <file path=word/numbering.xml><?xml version="1.0" encoding="utf-8"?>
-<w:numbering xmlns:wpc="http://schemas.microsoft.com/office/word/2010/wordprocessingCanvas" xmlns:cx="http://schemas.microsoft.com/office/drawing/2014/chartex" xmlns:cx1="http://schemas.microsoft.com/office/drawing/2015/9/8/chartex" xmlns:cx2="http://schemas.microsoft.com/office/drawing/2015/10/21/chartex" xmlns:cx3="http://schemas.microsoft.com/office/drawing/2016/5/9/chartex" xmlns:cx4="http://schemas.microsoft.com/office/drawing/2016/5/10/chartex" xmlns:cx5="http://schemas.microsoft.com/office/drawing/2016/5/11/chartex" xmlns:cx6="http://schemas.microsoft.com/office/drawing/2016/5/12/chartex" xmlns:cx7="http://schemas.microsoft.com/office/drawing/2016/5/13/chartex" xmlns:cx8="http://schemas.microsoft.com/office/drawing/2016/5/14/chartex" xmlns:mc="http://schemas.openxmlformats.org/markup-compatibility/2006" xmlns:aink="http://schemas.microsoft.com/office/drawing/2016/ink" xmlns:am3d="http://schemas.microsoft.com/office/drawing/2017/model3d" xmlns:o="urn:schemas-microsoft-com:office:office" xmlns:r="http://schemas.openxmlformats.org/officeDocument/2006/relationships" xmlns:m="http://schemas.openxmlformats.org/officeDocument/2006/math" xmlns:v="urn:schemas-microsoft-com:vml" xmlns:wp14="http://schemas.microsoft.com/office/word/2010/wordprocessingDrawing" xmlns:wp="http://schemas.openxmlformats.org/drawingml/2006/wordprocessingDrawing" xmlns:w10="urn:schemas-microsoft-com:office:word" xmlns:w="http://schemas.openxmlformats.org/wordprocessingml/2006/main" xmlns:w14="http://schemas.microsoft.com/office/word/2010/wordml" xmlns:w15="http://schemas.microsoft.com/office/word/2012/wordml" xmlns:w16cid="http://schemas.microsoft.com/office/word/2016/wordml/cid" xmlns:w16se="http://schemas.microsoft.com/office/word/2015/wordml/symex" xmlns:wpg="http://schemas.microsoft.com/office/word/2010/wordprocessingGroup" xmlns:wpi="http://schemas.microsoft.com/office/word/2010/wordprocessingInk" xmlns:wne="http://schemas.microsoft.com/office/word/2006/wordml" xmlns:wps="http://schemas.microsoft.com/office/word/2010/wordprocessingShape" mc:Ignorable="w14 w15 w16se w16cid wp14">
-  <w:abstractNum w:abstractNumId="0" w15:restartNumberingAfterBreak="0">
+<w:numbering xmlns:wpc="http://schemas.microsoft.com/office/word/2010/wordprocessingCanvas" xmlns:mc="http://schemas.openxmlformats.org/markup-compatibility/2006" xmlns:o="urn:schemas-microsoft-com:office:office" xmlns:r="http://schemas.openxmlformats.org/officeDocument/2006/relationships" xmlns:m="http://schemas.openxmlformats.org/officeDocument/2006/math" xmlns:v="urn:schemas-microsoft-com:vml" xmlns:wp14="http://schemas.microsoft.com/office/word/2010/wordprocessingDrawing" xmlns:wp="http://schemas.openxmlformats.org/drawingml/2006/wordprocessingDrawing" xmlns:w10="urn:schemas-microsoft-com:office:word" xmlns:w="http://schemas.openxmlformats.org/wordprocessingml/2006/main" xmlns:w14="http://schemas.microsoft.com/office/word/2010/wordml" xmlns:wpg="http://schemas.microsoft.com/office/word/2010/wordprocessingGroup" xmlns:wpi="http://schemas.microsoft.com/office/word/2010/wordprocessingInk" xmlns:wne="http://schemas.microsoft.com/office/word/2006/wordml" xmlns:wps="http://schemas.microsoft.com/office/word/2010/wordprocessingShape" mc:Ignorable="w14 wp14">
+  <w:abstractNum w:abstractNumId="0">
+    <w:nsid w:val="03E17FB9"/>
+    <w:multiLevelType w:val="hybridMultilevel"/>
+    <w:tmpl w:val="6EDEAB30"/>
+    <w:lvl w:ilvl="0" w:tplc="0C0A0001">
+      <w:start w:val="1"/>
+      <w:numFmt w:val="bullet"/>
+      <w:lvlText w:val=""/>
+      <w:lvlJc w:val="left"/>
+      <w:pPr>
+        <w:ind w:left="720" w:hanging="360"/>
+      </w:pPr>
+      <w:rPr>
+        <w:rFonts w:ascii="Symbol" w:hAnsi="Symbol" w:hint="default"/>
+      </w:rPr>
+    </w:lvl>
+    <w:lvl w:ilvl="1" w:tplc="0C0A0003" w:tentative="1">
+      <w:start w:val="1"/>
+      <w:numFmt w:val="bullet"/>
+      <w:lvlText w:val="o"/>
+      <w:lvlJc w:val="left"/>
+      <w:pPr>
+        <w:ind w:left="1440" w:hanging="360"/>
+      </w:pPr>
+      <w:rPr>
+        <w:rFonts w:ascii="Courier New" w:hAnsi="Courier New" w:cs="Courier New" w:hint="default"/>
+      </w:rPr>
+    </w:lvl>
+    <w:lvl w:ilvl="2" w:tplc="0C0A0005" w:tentative="1">
+      <w:start w:val="1"/>
+      <w:numFmt w:val="bullet"/>
+      <w:lvlText w:val=""/>
+      <w:lvlJc w:val="left"/>
+      <w:pPr>
+        <w:ind w:left="2160" w:hanging="360"/>
+      </w:pPr>
+      <w:rPr>
+        <w:rFonts w:ascii="Wingdings" w:hAnsi="Wingdings" w:hint="default"/>
+      </w:rPr>
+    </w:lvl>
+    <w:lvl w:ilvl="3" w:tplc="0C0A0001" w:tentative="1">
+      <w:start w:val="1"/>
+      <w:numFmt w:val="bullet"/>
+      <w:lvlText w:val=""/>
+      <w:lvlJc w:val="left"/>
+      <w:pPr>
+        <w:ind w:left="2880" w:hanging="360"/>
+      </w:pPr>
+      <w:rPr>
+        <w:rFonts w:ascii="Symbol" w:hAnsi="Symbol" w:hint="default"/>
+      </w:rPr>
+    </w:lvl>
+    <w:lvl w:ilvl="4" w:tplc="0C0A0003" w:tentative="1">
+      <w:start w:val="1"/>
+      <w:numFmt w:val="bullet"/>
+      <w:lvlText w:val="o"/>
+      <w:lvlJc w:val="left"/>
+      <w:pPr>
+        <w:ind w:left="3600" w:hanging="360"/>
+      </w:pPr>
+      <w:rPr>
+        <w:rFonts w:ascii="Courier New" w:hAnsi="Courier New" w:cs="Courier New" w:hint="default"/>
+      </w:rPr>
+    </w:lvl>
+    <w:lvl w:ilvl="5" w:tplc="0C0A0005" w:tentative="1">
+      <w:start w:val="1"/>
+      <w:numFmt w:val="bullet"/>
+      <w:lvlText w:val=""/>
+      <w:lvlJc w:val="left"/>
+      <w:pPr>
+        <w:ind w:left="4320" w:hanging="360"/>
+      </w:pPr>
+      <w:rPr>
+        <w:rFonts w:ascii="Wingdings" w:hAnsi="Wingdings" w:hint="default"/>
+      </w:rPr>
+    </w:lvl>
+    <w:lvl w:ilvl="6" w:tplc="0C0A0001" w:tentative="1">
+      <w:start w:val="1"/>
+      <w:numFmt w:val="bullet"/>
+      <w:lvlText w:val=""/>
+      <w:lvlJc w:val="left"/>
+      <w:pPr>
+        <w:ind w:left="5040" w:hanging="360"/>
+      </w:pPr>
+      <w:rPr>
+        <w:rFonts w:ascii="Symbol" w:hAnsi="Symbol" w:hint="default"/>
+      </w:rPr>
+    </w:lvl>
+    <w:lvl w:ilvl="7" w:tplc="0C0A0003" w:tentative="1">
+      <w:start w:val="1"/>
+      <w:numFmt w:val="bullet"/>
+      <w:lvlText w:val="o"/>
+      <w:lvlJc w:val="left"/>
+      <w:pPr>
+        <w:ind w:left="5760" w:hanging="360"/>
+      </w:pPr>
+      <w:rPr>
+        <w:rFonts w:ascii="Courier New" w:hAnsi="Courier New" w:cs="Courier New" w:hint="default"/>
+      </w:rPr>
+    </w:lvl>
+    <w:lvl w:ilvl="8" w:tplc="0C0A0005" w:tentative="1">
+      <w:start w:val="1"/>
+      <w:numFmt w:val="bullet"/>
+      <w:lvlText w:val=""/>
+      <w:lvlJc w:val="left"/>
+      <w:pPr>
+        <w:ind w:left="6480" w:hanging="360"/>
+      </w:pPr>
+      <w:rPr>
+        <w:rFonts w:ascii="Wingdings" w:hAnsi="Wingdings" w:hint="default"/>
+      </w:rPr>
+    </w:lvl>
+  </w:abstractNum>
+  <w:abstractNum w:abstractNumId="1">
     <w:nsid w:val="0EB56585"/>
     <w:multiLevelType w:val="hybridMultilevel"/>
     <w:tmpl w:val="B5727276"/>
@@ -1426,7 +1858,119 @@
       </w:rPr>
     </w:lvl>
   </w:abstractNum>
-  <w:abstractNum w:abstractNumId="1" w15:restartNumberingAfterBreak="0">
+  <w:abstractNum w:abstractNumId="2">
+    <w:nsid w:val="1DE21D38"/>
+    <w:multiLevelType w:val="hybridMultilevel"/>
+    <w:tmpl w:val="61DA4418"/>
+    <w:lvl w:ilvl="0" w:tplc="6074BF2A">
+      <w:numFmt w:val="bullet"/>
+      <w:lvlText w:val="-"/>
+      <w:lvlJc w:val="left"/>
+      <w:pPr>
+        <w:ind w:left="720" w:hanging="360"/>
+      </w:pPr>
+      <w:rPr>
+        <w:rFonts w:ascii="Calibri" w:eastAsiaTheme="minorHAnsi" w:hAnsi="Calibri" w:cs="Calibri" w:hint="default"/>
+      </w:rPr>
+    </w:lvl>
+    <w:lvl w:ilvl="1" w:tplc="0C0A0003" w:tentative="1">
+      <w:start w:val="1"/>
+      <w:numFmt w:val="bullet"/>
+      <w:lvlText w:val="o"/>
+      <w:lvlJc w:val="left"/>
+      <w:pPr>
+        <w:ind w:left="1440" w:hanging="360"/>
+      </w:pPr>
+      <w:rPr>
+        <w:rFonts w:ascii="Courier New" w:hAnsi="Courier New" w:cs="Courier New" w:hint="default"/>
+      </w:rPr>
+    </w:lvl>
+    <w:lvl w:ilvl="2" w:tplc="0C0A0005" w:tentative="1">
+      <w:start w:val="1"/>
+      <w:numFmt w:val="bullet"/>
+      <w:lvlText w:val=""/>
+      <w:lvlJc w:val="left"/>
+      <w:pPr>
+        <w:ind w:left="2160" w:hanging="360"/>
+      </w:pPr>
+      <w:rPr>
+        <w:rFonts w:ascii="Wingdings" w:hAnsi="Wingdings" w:hint="default"/>
+      </w:rPr>
+    </w:lvl>
+    <w:lvl w:ilvl="3" w:tplc="0C0A0001" w:tentative="1">
+      <w:start w:val="1"/>
+      <w:numFmt w:val="bullet"/>
+      <w:lvlText w:val=""/>
+      <w:lvlJc w:val="left"/>
+      <w:pPr>
+        <w:ind w:left="2880" w:hanging="360"/>
+      </w:pPr>
+      <w:rPr>
+        <w:rFonts w:ascii="Symbol" w:hAnsi="Symbol" w:hint="default"/>
+      </w:rPr>
+    </w:lvl>
+    <w:lvl w:ilvl="4" w:tplc="0C0A0003" w:tentative="1">
+      <w:start w:val="1"/>
+      <w:numFmt w:val="bullet"/>
+      <w:lvlText w:val="o"/>
+      <w:lvlJc w:val="left"/>
+      <w:pPr>
+        <w:ind w:left="3600" w:hanging="360"/>
+      </w:pPr>
+      <w:rPr>
+        <w:rFonts w:ascii="Courier New" w:hAnsi="Courier New" w:cs="Courier New" w:hint="default"/>
+      </w:rPr>
+    </w:lvl>
+    <w:lvl w:ilvl="5" w:tplc="0C0A0005" w:tentative="1">
+      <w:start w:val="1"/>
+      <w:numFmt w:val="bullet"/>
+      <w:lvlText w:val=""/>
+      <w:lvlJc w:val="left"/>
+      <w:pPr>
+        <w:ind w:left="4320" w:hanging="360"/>
+      </w:pPr>
+      <w:rPr>
+        <w:rFonts w:ascii="Wingdings" w:hAnsi="Wingdings" w:hint="default"/>
+      </w:rPr>
+    </w:lvl>
+    <w:lvl w:ilvl="6" w:tplc="0C0A0001" w:tentative="1">
+      <w:start w:val="1"/>
+      <w:numFmt w:val="bullet"/>
+      <w:lvlText w:val=""/>
+      <w:lvlJc w:val="left"/>
+      <w:pPr>
+        <w:ind w:left="5040" w:hanging="360"/>
+      </w:pPr>
+      <w:rPr>
+        <w:rFonts w:ascii="Symbol" w:hAnsi="Symbol" w:hint="default"/>
+      </w:rPr>
+    </w:lvl>
+    <w:lvl w:ilvl="7" w:tplc="0C0A0003" w:tentative="1">
+      <w:start w:val="1"/>
+      <w:numFmt w:val="bullet"/>
+      <w:lvlText w:val="o"/>
+      <w:lvlJc w:val="left"/>
+      <w:pPr>
+        <w:ind w:left="5760" w:hanging="360"/>
+      </w:pPr>
+      <w:rPr>
+        <w:rFonts w:ascii="Courier New" w:hAnsi="Courier New" w:cs="Courier New" w:hint="default"/>
+      </w:rPr>
+    </w:lvl>
+    <w:lvl w:ilvl="8" w:tplc="0C0A0005" w:tentative="1">
+      <w:start w:val="1"/>
+      <w:numFmt w:val="bullet"/>
+      <w:lvlText w:val=""/>
+      <w:lvlJc w:val="left"/>
+      <w:pPr>
+        <w:ind w:left="6480" w:hanging="360"/>
+      </w:pPr>
+      <w:rPr>
+        <w:rFonts w:ascii="Wingdings" w:hAnsi="Wingdings" w:hint="default"/>
+      </w:rPr>
+    </w:lvl>
+  </w:abstractNum>
+  <w:abstractNum w:abstractNumId="3">
     <w:nsid w:val="21B55B9E"/>
     <w:multiLevelType w:val="hybridMultilevel"/>
     <w:tmpl w:val="44D2ADC0"/>
@@ -1538,7 +2082,7 @@
       </w:rPr>
     </w:lvl>
   </w:abstractNum>
-  <w:abstractNum w:abstractNumId="2" w15:restartNumberingAfterBreak="0">
+  <w:abstractNum w:abstractNumId="4">
     <w:nsid w:val="539B2254"/>
     <w:multiLevelType w:val="hybridMultilevel"/>
     <w:tmpl w:val="17E8960E"/>
@@ -1651,19 +2195,25 @@
     </w:lvl>
   </w:abstractNum>
   <w:num w:numId="1">
+    <w:abstractNumId w:val="1"/>
+  </w:num>
+  <w:num w:numId="2">
+    <w:abstractNumId w:val="4"/>
+  </w:num>
+  <w:num w:numId="3">
+    <w:abstractNumId w:val="3"/>
+  </w:num>
+  <w:num w:numId="4">
     <w:abstractNumId w:val="0"/>
   </w:num>
-  <w:num w:numId="2">
+  <w:num w:numId="5">
     <w:abstractNumId w:val="2"/>
-  </w:num>
-  <w:num w:numId="3">
-    <w:abstractNumId w:val="1"/>
   </w:num>
 </w:numbering>
 </file>
 
 <file path=word/styles.xml><?xml version="1.0" encoding="utf-8"?>
-<w:styles xmlns:mc="http://schemas.openxmlformats.org/markup-compatibility/2006" xmlns:r="http://schemas.openxmlformats.org/officeDocument/2006/relationships" xmlns:w="http://schemas.openxmlformats.org/wordprocessingml/2006/main" xmlns:w14="http://schemas.microsoft.com/office/word/2010/wordml" xmlns:w15="http://schemas.microsoft.com/office/word/2012/wordml" xmlns:w16cid="http://schemas.microsoft.com/office/word/2016/wordml/cid" xmlns:w16se="http://schemas.microsoft.com/office/word/2015/wordml/symex" mc:Ignorable="w14 w15 w16se w16cid">
+<w:styles xmlns:mc="http://schemas.openxmlformats.org/markup-compatibility/2006" xmlns:r="http://schemas.openxmlformats.org/officeDocument/2006/relationships" xmlns:w="http://schemas.openxmlformats.org/wordprocessingml/2006/main" xmlns:w14="http://schemas.microsoft.com/office/word/2010/wordml" mc:Ignorable="w14">
   <w:docDefaults>
     <w:rPrDefault>
       <w:rPr>
@@ -1679,382 +2229,144 @@
       </w:pPr>
     </w:pPrDefault>
   </w:docDefaults>
-  <w:latentStyles w:defLockedState="0" w:defUIPriority="99" w:defSemiHidden="0" w:defUnhideWhenUsed="0" w:defQFormat="0" w:count="375">
-    <w:lsdException w:name="Normal" w:uiPriority="0" w:qFormat="1"/>
-    <w:lsdException w:name="heading 1" w:uiPriority="9" w:qFormat="1"/>
-    <w:lsdException w:name="heading 2" w:semiHidden="1" w:uiPriority="9" w:unhideWhenUsed="1" w:qFormat="1"/>
-    <w:lsdException w:name="heading 3" w:semiHidden="1" w:uiPriority="9" w:unhideWhenUsed="1" w:qFormat="1"/>
-    <w:lsdException w:name="heading 4" w:semiHidden="1" w:uiPriority="9" w:unhideWhenUsed="1" w:qFormat="1"/>
-    <w:lsdException w:name="heading 5" w:semiHidden="1" w:uiPriority="9" w:unhideWhenUsed="1" w:qFormat="1"/>
-    <w:lsdException w:name="heading 6" w:semiHidden="1" w:uiPriority="9" w:unhideWhenUsed="1" w:qFormat="1"/>
-    <w:lsdException w:name="heading 7" w:semiHidden="1" w:uiPriority="9" w:unhideWhenUsed="1" w:qFormat="1"/>
-    <w:lsdException w:name="heading 8" w:semiHidden="1" w:uiPriority="9" w:unhideWhenUsed="1" w:qFormat="1"/>
-    <w:lsdException w:name="heading 9" w:semiHidden="1" w:uiPriority="9" w:unhideWhenUsed="1" w:qFormat="1"/>
-    <w:lsdException w:name="index 1" w:semiHidden="1" w:unhideWhenUsed="1"/>
-    <w:lsdException w:name="index 2" w:semiHidden="1" w:unhideWhenUsed="1"/>
-    <w:lsdException w:name="index 3" w:semiHidden="1" w:unhideWhenUsed="1"/>
-    <w:lsdException w:name="index 4" w:semiHidden="1" w:unhideWhenUsed="1"/>
-    <w:lsdException w:name="index 5" w:semiHidden="1" w:unhideWhenUsed="1"/>
-    <w:lsdException w:name="index 6" w:semiHidden="1" w:unhideWhenUsed="1"/>
-    <w:lsdException w:name="index 7" w:semiHidden="1" w:unhideWhenUsed="1"/>
-    <w:lsdException w:name="index 8" w:semiHidden="1" w:unhideWhenUsed="1"/>
-    <w:lsdException w:name="index 9" w:semiHidden="1" w:unhideWhenUsed="1"/>
-    <w:lsdException w:name="toc 1" w:semiHidden="1" w:uiPriority="39" w:unhideWhenUsed="1"/>
-    <w:lsdException w:name="toc 2" w:semiHidden="1" w:uiPriority="39" w:unhideWhenUsed="1"/>
-    <w:lsdException w:name="toc 3" w:semiHidden="1" w:uiPriority="39" w:unhideWhenUsed="1"/>
-    <w:lsdException w:name="toc 4" w:semiHidden="1" w:uiPriority="39" w:unhideWhenUsed="1"/>
-    <w:lsdException w:name="toc 5" w:semiHidden="1" w:uiPriority="39" w:unhideWhenUsed="1"/>
-    <w:lsdException w:name="toc 6" w:semiHidden="1" w:uiPriority="39" w:unhideWhenUsed="1"/>
-    <w:lsdException w:name="toc 7" w:semiHidden="1" w:uiPriority="39" w:unhideWhenUsed="1"/>
-    <w:lsdException w:name="toc 8" w:semiHidden="1" w:uiPriority="39" w:unhideWhenUsed="1"/>
-    <w:lsdException w:name="toc 9" w:semiHidden="1" w:uiPriority="39" w:unhideWhenUsed="1"/>
-    <w:lsdException w:name="Normal Indent" w:semiHidden="1" w:unhideWhenUsed="1"/>
-    <w:lsdException w:name="footnote text" w:semiHidden="1" w:unhideWhenUsed="1"/>
-    <w:lsdException w:name="annotation text" w:semiHidden="1" w:unhideWhenUsed="1"/>
-    <w:lsdException w:name="header" w:semiHidden="1" w:unhideWhenUsed="1"/>
-    <w:lsdException w:name="footer" w:semiHidden="1" w:unhideWhenUsed="1"/>
-    <w:lsdException w:name="index heading" w:semiHidden="1" w:unhideWhenUsed="1"/>
-    <w:lsdException w:name="caption" w:semiHidden="1" w:uiPriority="35" w:unhideWhenUsed="1" w:qFormat="1"/>
-    <w:lsdException w:name="table of figures" w:semiHidden="1" w:unhideWhenUsed="1"/>
-    <w:lsdException w:name="envelope address" w:semiHidden="1" w:unhideWhenUsed="1"/>
-    <w:lsdException w:name="envelope return" w:semiHidden="1" w:unhideWhenUsed="1"/>
-    <w:lsdException w:name="footnote reference" w:semiHidden="1" w:unhideWhenUsed="1"/>
-    <w:lsdException w:name="annotation reference" w:semiHidden="1" w:unhideWhenUsed="1"/>
-    <w:lsdException w:name="line number" w:semiHidden="1" w:unhideWhenUsed="1"/>
-    <w:lsdException w:name="page number" w:semiHidden="1" w:unhideWhenUsed="1"/>
-    <w:lsdException w:name="endnote reference" w:semiHidden="1" w:unhideWhenUsed="1"/>
-    <w:lsdException w:name="endnote text" w:semiHidden="1" w:unhideWhenUsed="1"/>
-    <w:lsdException w:name="table of authorities" w:semiHidden="1" w:unhideWhenUsed="1"/>
-    <w:lsdException w:name="macro" w:semiHidden="1" w:unhideWhenUsed="1"/>
-    <w:lsdException w:name="toa heading" w:semiHidden="1" w:unhideWhenUsed="1"/>
-    <w:lsdException w:name="List" w:semiHidden="1" w:unhideWhenUsed="1"/>
-    <w:lsdException w:name="List Bullet" w:semiHidden="1" w:unhideWhenUsed="1"/>
-    <w:lsdException w:name="List Number" w:semiHidden="1" w:unhideWhenUsed="1"/>
-    <w:lsdException w:name="List 2" w:semiHidden="1" w:unhideWhenUsed="1"/>
-    <w:lsdException w:name="List 3" w:semiHidden="1" w:unhideWhenUsed="1"/>
-    <w:lsdException w:name="List 4" w:semiHidden="1" w:unhideWhenUsed="1"/>
-    <w:lsdException w:name="List 5" w:semiHidden="1" w:unhideWhenUsed="1"/>
-    <w:lsdException w:name="List Bullet 2" w:semiHidden="1" w:unhideWhenUsed="1"/>
-    <w:lsdException w:name="List Bullet 3" w:semiHidden="1" w:unhideWhenUsed="1"/>
-    <w:lsdException w:name="List Bullet 4" w:semiHidden="1" w:unhideWhenUsed="1"/>
-    <w:lsdException w:name="List Bullet 5" w:semiHidden="1" w:unhideWhenUsed="1"/>
-    <w:lsdException w:name="List Number 2" w:semiHidden="1" w:unhideWhenUsed="1"/>
-    <w:lsdException w:name="List Number 3" w:semiHidden="1" w:unhideWhenUsed="1"/>
-    <w:lsdException w:name="List Number 4" w:semiHidden="1" w:unhideWhenUsed="1"/>
-    <w:lsdException w:name="List Number 5" w:semiHidden="1" w:unhideWhenUsed="1"/>
-    <w:lsdException w:name="Title" w:uiPriority="10" w:qFormat="1"/>
-    <w:lsdException w:name="Closing" w:semiHidden="1" w:unhideWhenUsed="1"/>
-    <w:lsdException w:name="Signature" w:semiHidden="1" w:unhideWhenUsed="1"/>
-    <w:lsdException w:name="Default Paragraph Font" w:semiHidden="1" w:uiPriority="1" w:unhideWhenUsed="1"/>
-    <w:lsdException w:name="Body Text" w:semiHidden="1" w:unhideWhenUsed="1"/>
-    <w:lsdException w:name="Body Text Indent" w:semiHidden="1" w:unhideWhenUsed="1"/>
-    <w:lsdException w:name="List Continue" w:semiHidden="1" w:unhideWhenUsed="1"/>
-    <w:lsdException w:name="List Continue 2" w:semiHidden="1" w:unhideWhenUsed="1"/>
-    <w:lsdException w:name="List Continue 3" w:semiHidden="1" w:unhideWhenUsed="1"/>
-    <w:lsdException w:name="List Continue 4" w:semiHidden="1" w:unhideWhenUsed="1"/>
-    <w:lsdException w:name="List Continue 5" w:semiHidden="1" w:unhideWhenUsed="1"/>
-    <w:lsdException w:name="Message Header" w:semiHidden="1" w:unhideWhenUsed="1"/>
-    <w:lsdException w:name="Subtitle" w:uiPriority="11" w:qFormat="1"/>
-    <w:lsdException w:name="Salutation" w:semiHidden="1" w:unhideWhenUsed="1"/>
-    <w:lsdException w:name="Date" w:semiHidden="1" w:unhideWhenUsed="1"/>
-    <w:lsdException w:name="Body Text First Indent" w:semiHidden="1" w:unhideWhenUsed="1"/>
-    <w:lsdException w:name="Body Text First Indent 2" w:semiHidden="1" w:unhideWhenUsed="1"/>
-    <w:lsdException w:name="Note Heading" w:semiHidden="1" w:unhideWhenUsed="1"/>
-    <w:lsdException w:name="Body Text 2" w:semiHidden="1" w:unhideWhenUsed="1"/>
-    <w:lsdException w:name="Body Text 3" w:semiHidden="1" w:unhideWhenUsed="1"/>
-    <w:lsdException w:name="Body Text Indent 2" w:semiHidden="1" w:unhideWhenUsed="1"/>
-    <w:lsdException w:name="Body Text Indent 3" w:semiHidden="1" w:unhideWhenUsed="1"/>
-    <w:lsdException w:name="Block Text" w:semiHidden="1" w:unhideWhenUsed="1"/>
-    <w:lsdException w:name="Hyperlink" w:semiHidden="1" w:unhideWhenUsed="1"/>
-    <w:lsdException w:name="FollowedHyperlink" w:semiHidden="1" w:unhideWhenUsed="1"/>
-    <w:lsdException w:name="Strong" w:uiPriority="22" w:qFormat="1"/>
-    <w:lsdException w:name="Emphasis" w:uiPriority="20" w:qFormat="1"/>
-    <w:lsdException w:name="Document Map" w:semiHidden="1" w:unhideWhenUsed="1"/>
-    <w:lsdException w:name="Plain Text" w:semiHidden="1" w:unhideWhenUsed="1"/>
-    <w:lsdException w:name="E-mail Signature" w:semiHidden="1" w:unhideWhenUsed="1"/>
-    <w:lsdException w:name="HTML Top of Form" w:semiHidden="1" w:unhideWhenUsed="1"/>
-    <w:lsdException w:name="HTML Bottom of Form" w:semiHidden="1" w:unhideWhenUsed="1"/>
-    <w:lsdException w:name="Normal (Web)" w:semiHidden="1" w:unhideWhenUsed="1"/>
-    <w:lsdException w:name="HTML Acronym" w:semiHidden="1" w:unhideWhenUsed="1"/>
-    <w:lsdException w:name="HTML Address" w:semiHidden="1" w:unhideWhenUsed="1"/>
-    <w:lsdException w:name="HTML Cite" w:semiHidden="1" w:unhideWhenUsed="1"/>
-    <w:lsdException w:name="HTML Code" w:semiHidden="1" w:unhideWhenUsed="1"/>
-    <w:lsdException w:name="HTML Definition" w:semiHidden="1" w:unhideWhenUsed="1"/>
-    <w:lsdException w:name="HTML Keyboard" w:semiHidden="1" w:unhideWhenUsed="1"/>
-    <w:lsdException w:name="HTML Preformatted" w:semiHidden="1" w:unhideWhenUsed="1"/>
-    <w:lsdException w:name="HTML Sample" w:semiHidden="1" w:unhideWhenUsed="1"/>
-    <w:lsdException w:name="HTML Typewriter" w:semiHidden="1" w:unhideWhenUsed="1"/>
-    <w:lsdException w:name="HTML Variable" w:semiHidden="1" w:unhideWhenUsed="1"/>
-    <w:lsdException w:name="Normal Table" w:semiHidden="1" w:unhideWhenUsed="1"/>
-    <w:lsdException w:name="annotation subject" w:semiHidden="1" w:unhideWhenUsed="1"/>
-    <w:lsdException w:name="No List" w:semiHidden="1" w:unhideWhenUsed="1"/>
-    <w:lsdException w:name="Outline List 1" w:semiHidden="1" w:unhideWhenUsed="1"/>
-    <w:lsdException w:name="Outline List 2" w:semiHidden="1" w:unhideWhenUsed="1"/>
-    <w:lsdException w:name="Outline List 3" w:semiHidden="1" w:unhideWhenUsed="1"/>
-    <w:lsdException w:name="Table Simple 1" w:semiHidden="1" w:unhideWhenUsed="1"/>
-    <w:lsdException w:name="Table Simple 2" w:semiHidden="1" w:unhideWhenUsed="1"/>
-    <w:lsdException w:name="Table Simple 3" w:semiHidden="1" w:unhideWhenUsed="1"/>
-    <w:lsdException w:name="Table Classic 1" w:semiHidden="1" w:unhideWhenUsed="1"/>
-    <w:lsdException w:name="Table Classic 2" w:semiHidden="1" w:unhideWhenUsed="1"/>
-    <w:lsdException w:name="Table Classic 3" w:semiHidden="1" w:unhideWhenUsed="1"/>
-    <w:lsdException w:name="Table Classic 4" w:semiHidden="1" w:unhideWhenUsed="1"/>
-    <w:lsdException w:name="Table Colorful 1" w:semiHidden="1" w:unhideWhenUsed="1"/>
-    <w:lsdException w:name="Table Colorful 2" w:semiHidden="1" w:unhideWhenUsed="1"/>
-    <w:lsdException w:name="Table Colorful 3" w:semiHidden="1" w:unhideWhenUsed="1"/>
-    <w:lsdException w:name="Table Columns 1" w:semiHidden="1" w:unhideWhenUsed="1"/>
-    <w:lsdException w:name="Table Columns 2" w:semiHidden="1" w:unhideWhenUsed="1"/>
-    <w:lsdException w:name="Table Columns 3" w:semiHidden="1" w:unhideWhenUsed="1"/>
-    <w:lsdException w:name="Table Columns 4" w:semiHidden="1" w:unhideWhenUsed="1"/>
-    <w:lsdException w:name="Table Columns 5" w:semiHidden="1" w:unhideWhenUsed="1"/>
-    <w:lsdException w:name="Table Grid 1" w:semiHidden="1" w:unhideWhenUsed="1"/>
-    <w:lsdException w:name="Table Grid 2" w:semiHidden="1" w:unhideWhenUsed="1"/>
-    <w:lsdException w:name="Table Grid 3" w:semiHidden="1" w:unhideWhenUsed="1"/>
-    <w:lsdException w:name="Table Grid 4" w:semiHidden="1" w:unhideWhenUsed="1"/>
-    <w:lsdException w:name="Table Grid 5" w:semiHidden="1" w:unhideWhenUsed="1"/>
-    <w:lsdException w:name="Table Grid 6" w:semiHidden="1" w:unhideWhenUsed="1"/>
-    <w:lsdException w:name="Table Grid 7" w:semiHidden="1" w:unhideWhenUsed="1"/>
-    <w:lsdException w:name="Table Grid 8" w:semiHidden="1" w:unhideWhenUsed="1"/>
-    <w:lsdException w:name="Table List 1" w:semiHidden="1" w:unhideWhenUsed="1"/>
-    <w:lsdException w:name="Table List 2" w:semiHidden="1" w:unhideWhenUsed="1"/>
-    <w:lsdException w:name="Table List 3" w:semiHidden="1" w:unhideWhenUsed="1"/>
-    <w:lsdException w:name="Table List 4" w:semiHidden="1" w:unhideWhenUsed="1"/>
-    <w:lsdException w:name="Table List 5" w:semiHidden="1" w:unhideWhenUsed="1"/>
-    <w:lsdException w:name="Table List 6" w:semiHidden="1" w:unhideWhenUsed="1"/>
-    <w:lsdException w:name="Table List 7" w:semiHidden="1" w:unhideWhenUsed="1"/>
-    <w:lsdException w:name="Table List 8" w:semiHidden="1" w:unhideWhenUsed="1"/>
-    <w:lsdException w:name="Table 3D effects 1" w:semiHidden="1" w:unhideWhenUsed="1"/>
-    <w:lsdException w:name="Table 3D effects 2" w:semiHidden="1" w:unhideWhenUsed="1"/>
-    <w:lsdException w:name="Table 3D effects 3" w:semiHidden="1" w:unhideWhenUsed="1"/>
-    <w:lsdException w:name="Table Contemporary" w:semiHidden="1" w:unhideWhenUsed="1"/>
-    <w:lsdException w:name="Table Elegant" w:semiHidden="1" w:unhideWhenUsed="1"/>
-    <w:lsdException w:name="Table Professional" w:semiHidden="1" w:unhideWhenUsed="1"/>
-    <w:lsdException w:name="Table Subtle 1" w:semiHidden="1" w:unhideWhenUsed="1"/>
-    <w:lsdException w:name="Table Subtle 2" w:semiHidden="1" w:unhideWhenUsed="1"/>
-    <w:lsdException w:name="Table Web 1" w:semiHidden="1" w:unhideWhenUsed="1"/>
-    <w:lsdException w:name="Table Web 2" w:semiHidden="1" w:unhideWhenUsed="1"/>
-    <w:lsdException w:name="Table Web 3" w:semiHidden="1" w:unhideWhenUsed="1"/>
-    <w:lsdException w:name="Balloon Text" w:semiHidden="1" w:unhideWhenUsed="1"/>
-    <w:lsdException w:name="Table Grid" w:semiHidden="1" w:uiPriority="39" w:unhideWhenUsed="1"/>
-    <w:lsdException w:name="Table Theme" w:semiHidden="1" w:unhideWhenUsed="1"/>
-    <w:lsdException w:name="Placeholder Text" w:semiHidden="1"/>
-    <w:lsdException w:name="No Spacing" w:uiPriority="1" w:qFormat="1"/>
-    <w:lsdException w:name="Light Shading" w:uiPriority="60"/>
-    <w:lsdException w:name="Light List" w:uiPriority="61"/>
-    <w:lsdException w:name="Light Grid" w:uiPriority="62"/>
-    <w:lsdException w:name="Medium Shading 1" w:uiPriority="63"/>
-    <w:lsdException w:name="Medium Shading 2" w:uiPriority="64"/>
-    <w:lsdException w:name="Medium List 1" w:uiPriority="65"/>
-    <w:lsdException w:name="Medium List 2" w:uiPriority="66"/>
-    <w:lsdException w:name="Medium Grid 1" w:uiPriority="67"/>
-    <w:lsdException w:name="Medium Grid 2" w:uiPriority="68"/>
-    <w:lsdException w:name="Medium Grid 3" w:uiPriority="69"/>
-    <w:lsdException w:name="Dark List" w:uiPriority="70"/>
-    <w:lsdException w:name="Colorful Shading" w:uiPriority="71"/>
-    <w:lsdException w:name="Colorful List" w:uiPriority="72"/>
-    <w:lsdException w:name="Colorful Grid" w:uiPriority="73"/>
-    <w:lsdException w:name="Light Shading Accent 1" w:uiPriority="60"/>
-    <w:lsdException w:name="Light List Accent 1" w:uiPriority="61"/>
-    <w:lsdException w:name="Light Grid Accent 1" w:uiPriority="62"/>
-    <w:lsdException w:name="Medium Shading 1 Accent 1" w:uiPriority="63"/>
-    <w:lsdException w:name="Medium Shading 2 Accent 1" w:uiPriority="64"/>
-    <w:lsdException w:name="Medium List 1 Accent 1" w:uiPriority="65"/>
-    <w:lsdException w:name="Revision" w:semiHidden="1"/>
-    <w:lsdException w:name="List Paragraph" w:uiPriority="34" w:qFormat="1"/>
-    <w:lsdException w:name="Quote" w:uiPriority="29" w:qFormat="1"/>
-    <w:lsdException w:name="Intense Quote" w:uiPriority="30" w:qFormat="1"/>
-    <w:lsdException w:name="Medium List 2 Accent 1" w:uiPriority="66"/>
-    <w:lsdException w:name="Medium Grid 1 Accent 1" w:uiPriority="67"/>
-    <w:lsdException w:name="Medium Grid 2 Accent 1" w:uiPriority="68"/>
-    <w:lsdException w:name="Medium Grid 3 Accent 1" w:uiPriority="69"/>
-    <w:lsdException w:name="Dark List Accent 1" w:uiPriority="70"/>
-    <w:lsdException w:name="Colorful Shading Accent 1" w:uiPriority="71"/>
-    <w:lsdException w:name="Colorful List Accent 1" w:uiPriority="72"/>
-    <w:lsdException w:name="Colorful Grid Accent 1" w:uiPriority="73"/>
-    <w:lsdException w:name="Light Shading Accent 2" w:uiPriority="60"/>
-    <w:lsdException w:name="Light List Accent 2" w:uiPriority="61"/>
-    <w:lsdException w:name="Light Grid Accent 2" w:uiPriority="62"/>
-    <w:lsdException w:name="Medium Shading 1 Accent 2" w:uiPriority="63"/>
-    <w:lsdException w:name="Medium Shading 2 Accent 2" w:uiPriority="64"/>
-    <w:lsdException w:name="Medium List 1 Accent 2" w:uiPriority="65"/>
-    <w:lsdException w:name="Medium List 2 Accent 2" w:uiPriority="66"/>
-    <w:lsdException w:name="Medium Grid 1 Accent 2" w:uiPriority="67"/>
-    <w:lsdException w:name="Medium Grid 2 Accent 2" w:uiPriority="68"/>
-    <w:lsdException w:name="Medium Grid 3 Accent 2" w:uiPriority="69"/>
-    <w:lsdException w:name="Dark List Accent 2" w:uiPriority="70"/>
-    <w:lsdException w:name="Colorful Shading Accent 2" w:uiPriority="71"/>
-    <w:lsdException w:name="Colorful List Accent 2" w:uiPriority="72"/>
-    <w:lsdException w:name="Colorful Grid Accent 2" w:uiPriority="73"/>
-    <w:lsdException w:name="Light Shading Accent 3" w:uiPriority="60"/>
-    <w:lsdException w:name="Light List Accent 3" w:uiPriority="61"/>
-    <w:lsdException w:name="Light Grid Accent 3" w:uiPriority="62"/>
-    <w:lsdException w:name="Medium Shading 1 Accent 3" w:uiPriority="63"/>
-    <w:lsdException w:name="Medium Shading 2 Accent 3" w:uiPriority="64"/>
-    <w:lsdException w:name="Medium List 1 Accent 3" w:uiPriority="65"/>
-    <w:lsdException w:name="Medium List 2 Accent 3" w:uiPriority="66"/>
-    <w:lsdException w:name="Medium Grid 1 Accent 3" w:uiPriority="67"/>
-    <w:lsdException w:name="Medium Grid 2 Accent 3" w:uiPriority="68"/>
-    <w:lsdException w:name="Medium Grid 3 Accent 3" w:uiPriority="69"/>
-    <w:lsdException w:name="Dark List Accent 3" w:uiPriority="70"/>
-    <w:lsdException w:name="Colorful Shading Accent 3" w:uiPriority="71"/>
-    <w:lsdException w:name="Colorful List Accent 3" w:uiPriority="72"/>
-    <w:lsdException w:name="Colorful Grid Accent 3" w:uiPriority="73"/>
-    <w:lsdException w:name="Light Shading Accent 4" w:uiPriority="60"/>
-    <w:lsdException w:name="Light List Accent 4" w:uiPriority="61"/>
-    <w:lsdException w:name="Light Grid Accent 4" w:uiPriority="62"/>
-    <w:lsdException w:name="Medium Shading 1 Accent 4" w:uiPriority="63"/>
-    <w:lsdException w:name="Medium Shading 2 Accent 4" w:uiPriority="64"/>
-    <w:lsdException w:name="Medium List 1 Accent 4" w:uiPriority="65"/>
-    <w:lsdException w:name="Medium List 2 Accent 4" w:uiPriority="66"/>
-    <w:lsdException w:name="Medium Grid 1 Accent 4" w:uiPriority="67"/>
-    <w:lsdException w:name="Medium Grid 2 Accent 4" w:uiPriority="68"/>
-    <w:lsdException w:name="Medium Grid 3 Accent 4" w:uiPriority="69"/>
-    <w:lsdException w:name="Dark List Accent 4" w:uiPriority="70"/>
-    <w:lsdException w:name="Colorful Shading Accent 4" w:uiPriority="71"/>
-    <w:lsdException w:name="Colorful List Accent 4" w:uiPriority="72"/>
-    <w:lsdException w:name="Colorful Grid Accent 4" w:uiPriority="73"/>
-    <w:lsdException w:name="Light Shading Accent 5" w:uiPriority="60"/>
-    <w:lsdException w:name="Light List Accent 5" w:uiPriority="61"/>
-    <w:lsdException w:name="Light Grid Accent 5" w:uiPriority="62"/>
-    <w:lsdException w:name="Medium Shading 1 Accent 5" w:uiPriority="63"/>
-    <w:lsdException w:name="Medium Shading 2 Accent 5" w:uiPriority="64"/>
-    <w:lsdException w:name="Medium List 1 Accent 5" w:uiPriority="65"/>
-    <w:lsdException w:name="Medium List 2 Accent 5" w:uiPriority="66"/>
-    <w:lsdException w:name="Medium Grid 1 Accent 5" w:uiPriority="67"/>
-    <w:lsdException w:name="Medium Grid 2 Accent 5" w:uiPriority="68"/>
-    <w:lsdException w:name="Medium Grid 3 Accent 5" w:uiPriority="69"/>
-    <w:lsdException w:name="Dark List Accent 5" w:uiPriority="70"/>
-    <w:lsdException w:name="Colorful Shading Accent 5" w:uiPriority="71"/>
-    <w:lsdException w:name="Colorful List Accent 5" w:uiPriority="72"/>
-    <w:lsdException w:name="Colorful Grid Accent 5" w:uiPriority="73"/>
-    <w:lsdException w:name="Light Shading Accent 6" w:uiPriority="60"/>
-    <w:lsdException w:name="Light List Accent 6" w:uiPriority="61"/>
-    <w:lsdException w:name="Light Grid Accent 6" w:uiPriority="62"/>
-    <w:lsdException w:name="Medium Shading 1 Accent 6" w:uiPriority="63"/>
-    <w:lsdException w:name="Medium Shading 2 Accent 6" w:uiPriority="64"/>
-    <w:lsdException w:name="Medium List 1 Accent 6" w:uiPriority="65"/>
-    <w:lsdException w:name="Medium List 2 Accent 6" w:uiPriority="66"/>
-    <w:lsdException w:name="Medium Grid 1 Accent 6" w:uiPriority="67"/>
-    <w:lsdException w:name="Medium Grid 2 Accent 6" w:uiPriority="68"/>
-    <w:lsdException w:name="Medium Grid 3 Accent 6" w:uiPriority="69"/>
-    <w:lsdException w:name="Dark List Accent 6" w:uiPriority="70"/>
-    <w:lsdException w:name="Colorful Shading Accent 6" w:uiPriority="71"/>
-    <w:lsdException w:name="Colorful List Accent 6" w:uiPriority="72"/>
-    <w:lsdException w:name="Colorful Grid Accent 6" w:uiPriority="73"/>
-    <w:lsdException w:name="Subtle Emphasis" w:uiPriority="19" w:qFormat="1"/>
-    <w:lsdException w:name="Intense Emphasis" w:uiPriority="21" w:qFormat="1"/>
-    <w:lsdException w:name="Subtle Reference" w:uiPriority="31" w:qFormat="1"/>
-    <w:lsdException w:name="Intense Reference" w:uiPriority="32" w:qFormat="1"/>
-    <w:lsdException w:name="Book Title" w:uiPriority="33" w:qFormat="1"/>
-    <w:lsdException w:name="Bibliography" w:semiHidden="1" w:uiPriority="37" w:unhideWhenUsed="1"/>
-    <w:lsdException w:name="TOC Heading" w:semiHidden="1" w:uiPriority="39" w:unhideWhenUsed="1" w:qFormat="1"/>
-    <w:lsdException w:name="Plain Table 1" w:uiPriority="41"/>
-    <w:lsdException w:name="Plain Table 2" w:uiPriority="42"/>
-    <w:lsdException w:name="Plain Table 3" w:uiPriority="43"/>
-    <w:lsdException w:name="Plain Table 4" w:uiPriority="44"/>
-    <w:lsdException w:name="Plain Table 5" w:uiPriority="45"/>
-    <w:lsdException w:name="Grid Table Light" w:uiPriority="40"/>
-    <w:lsdException w:name="Grid Table 1 Light" w:uiPriority="46"/>
-    <w:lsdException w:name="Grid Table 2" w:uiPriority="47"/>
-    <w:lsdException w:name="Grid Table 3" w:uiPriority="48"/>
-    <w:lsdException w:name="Grid Table 4" w:uiPriority="49"/>
-    <w:lsdException w:name="Grid Table 5 Dark" w:uiPriority="50"/>
-    <w:lsdException w:name="Grid Table 6 Colorful" w:uiPriority="51"/>
-    <w:lsdException w:name="Grid Table 7 Colorful" w:uiPriority="52"/>
-    <w:lsdException w:name="Grid Table 1 Light Accent 1" w:uiPriority="46"/>
-    <w:lsdException w:name="Grid Table 2 Accent 1" w:uiPriority="47"/>
-    <w:lsdException w:name="Grid Table 3 Accent 1" w:uiPriority="48"/>
-    <w:lsdException w:name="Grid Table 4 Accent 1" w:uiPriority="49"/>
-    <w:lsdException w:name="Grid Table 5 Dark Accent 1" w:uiPriority="50"/>
-    <w:lsdException w:name="Grid Table 6 Colorful Accent 1" w:uiPriority="51"/>
-    <w:lsdException w:name="Grid Table 7 Colorful Accent 1" w:uiPriority="52"/>
-    <w:lsdException w:name="Grid Table 1 Light Accent 2" w:uiPriority="46"/>
-    <w:lsdException w:name="Grid Table 2 Accent 2" w:uiPriority="47"/>
-    <w:lsdException w:name="Grid Table 3 Accent 2" w:uiPriority="48"/>
-    <w:lsdException w:name="Grid Table 4 Accent 2" w:uiPriority="49"/>
-    <w:lsdException w:name="Grid Table 5 Dark Accent 2" w:uiPriority="50"/>
-    <w:lsdException w:name="Grid Table 6 Colorful Accent 2" w:uiPriority="51"/>
-    <w:lsdException w:name="Grid Table 7 Colorful Accent 2" w:uiPriority="52"/>
-    <w:lsdException w:name="Grid Table 1 Light Accent 3" w:uiPriority="46"/>
-    <w:lsdException w:name="Grid Table 2 Accent 3" w:uiPriority="47"/>
-    <w:lsdException w:name="Grid Table 3 Accent 3" w:uiPriority="48"/>
-    <w:lsdException w:name="Grid Table 4 Accent 3" w:uiPriority="49"/>
-    <w:lsdException w:name="Grid Table 5 Dark Accent 3" w:uiPriority="50"/>
-    <w:lsdException w:name="Grid Table 6 Colorful Accent 3" w:uiPriority="51"/>
-    <w:lsdException w:name="Grid Table 7 Colorful Accent 3" w:uiPriority="52"/>
-    <w:lsdException w:name="Grid Table 1 Light Accent 4" w:uiPriority="46"/>
-    <w:lsdException w:name="Grid Table 2 Accent 4" w:uiPriority="47"/>
-    <w:lsdException w:name="Grid Table 3 Accent 4" w:uiPriority="48"/>
-    <w:lsdException w:name="Grid Table 4 Accent 4" w:uiPriority="49"/>
-    <w:lsdException w:name="Grid Table 5 Dark Accent 4" w:uiPriority="50"/>
-    <w:lsdException w:name="Grid Table 6 Colorful Accent 4" w:uiPriority="51"/>
-    <w:lsdException w:name="Grid Table 7 Colorful Accent 4" w:uiPriority="52"/>
-    <w:lsdException w:name="Grid Table 1 Light Accent 5" w:uiPriority="46"/>
-    <w:lsdException w:name="Grid Table 2 Accent 5" w:uiPriority="47"/>
-    <w:lsdException w:name="Grid Table 3 Accent 5" w:uiPriority="48"/>
-    <w:lsdException w:name="Grid Table 4 Accent 5" w:uiPriority="49"/>
-    <w:lsdException w:name="Grid Table 5 Dark Accent 5" w:uiPriority="50"/>
-    <w:lsdException w:name="Grid Table 6 Colorful Accent 5" w:uiPriority="51"/>
-    <w:lsdException w:name="Grid Table 7 Colorful Accent 5" w:uiPriority="52"/>
-    <w:lsdException w:name="Grid Table 1 Light Accent 6" w:uiPriority="46"/>
-    <w:lsdException w:name="Grid Table 2 Accent 6" w:uiPriority="47"/>
-    <w:lsdException w:name="Grid Table 3 Accent 6" w:uiPriority="48"/>
-    <w:lsdException w:name="Grid Table 4 Accent 6" w:uiPriority="49"/>
-    <w:lsdException w:name="Grid Table 5 Dark Accent 6" w:uiPriority="50"/>
-    <w:lsdException w:name="Grid Table 6 Colorful Accent 6" w:uiPriority="51"/>
-    <w:lsdException w:name="Grid Table 7 Colorful Accent 6" w:uiPriority="52"/>
-    <w:lsdException w:name="List Table 1 Light" w:uiPriority="46"/>
-    <w:lsdException w:name="List Table 2" w:uiPriority="47"/>
-    <w:lsdException w:name="List Table 3" w:uiPriority="48"/>
-    <w:lsdException w:name="List Table 4" w:uiPriority="49"/>
-    <w:lsdException w:name="List Table 5 Dark" w:uiPriority="50"/>
-    <w:lsdException w:name="List Table 6 Colorful" w:uiPriority="51"/>
-    <w:lsdException w:name="List Table 7 Colorful" w:uiPriority="52"/>
-    <w:lsdException w:name="List Table 1 Light Accent 1" w:uiPriority="46"/>
-    <w:lsdException w:name="List Table 2 Accent 1" w:uiPriority="47"/>
-    <w:lsdException w:name="List Table 3 Accent 1" w:uiPriority="48"/>
-    <w:lsdException w:name="List Table 4 Accent 1" w:uiPriority="49"/>
-    <w:lsdException w:name="List Table 5 Dark Accent 1" w:uiPriority="50"/>
-    <w:lsdException w:name="List Table 6 Colorful Accent 1" w:uiPriority="51"/>
-    <w:lsdException w:name="List Table 7 Colorful Accent 1" w:uiPriority="52"/>
-    <w:lsdException w:name="List Table 1 Light Accent 2" w:uiPriority="46"/>
-    <w:lsdException w:name="List Table 2 Accent 2" w:uiPriority="47"/>
-    <w:lsdException w:name="List Table 3 Accent 2" w:uiPriority="48"/>
-    <w:lsdException w:name="List Table 4 Accent 2" w:uiPriority="49"/>
-    <w:lsdException w:name="List Table 5 Dark Accent 2" w:uiPriority="50"/>
-    <w:lsdException w:name="List Table 6 Colorful Accent 2" w:uiPriority="51"/>
-    <w:lsdException w:name="List Table 7 Colorful Accent 2" w:uiPriority="52"/>
-    <w:lsdException w:name="List Table 1 Light Accent 3" w:uiPriority="46"/>
-    <w:lsdException w:name="List Table 2 Accent 3" w:uiPriority="47"/>
-    <w:lsdException w:name="List Table 3 Accent 3" w:uiPriority="48"/>
-    <w:lsdException w:name="List Table 4 Accent 3" w:uiPriority="49"/>
-    <w:lsdException w:name="List Table 5 Dark Accent 3" w:uiPriority="50"/>
-    <w:lsdException w:name="List Table 6 Colorful Accent 3" w:uiPriority="51"/>
-    <w:lsdException w:name="List Table 7 Colorful Accent 3" w:uiPriority="52"/>
-    <w:lsdException w:name="List Table 1 Light Accent 4" w:uiPriority="46"/>
-    <w:lsdException w:name="List Table 2 Accent 4" w:uiPriority="47"/>
-    <w:lsdException w:name="List Table 3 Accent 4" w:uiPriority="48"/>
-    <w:lsdException w:name="List Table 4 Accent 4" w:uiPriority="49"/>
-    <w:lsdException w:name="List Table 5 Dark Accent 4" w:uiPriority="50"/>
-    <w:lsdException w:name="List Table 6 Colorful Accent 4" w:uiPriority="51"/>
-    <w:lsdException w:name="List Table 7 Colorful Accent 4" w:uiPriority="52"/>
-    <w:lsdException w:name="List Table 1 Light Accent 5" w:uiPriority="46"/>
-    <w:lsdException w:name="List Table 2 Accent 5" w:uiPriority="47"/>
-    <w:lsdException w:name="List Table 3 Accent 5" w:uiPriority="48"/>
-    <w:lsdException w:name="List Table 4 Accent 5" w:uiPriority="49"/>
-    <w:lsdException w:name="List Table 5 Dark Accent 5" w:uiPriority="50"/>
-    <w:lsdException w:name="List Table 6 Colorful Accent 5" w:uiPriority="51"/>
-    <w:lsdException w:name="List Table 7 Colorful Accent 5" w:uiPriority="52"/>
-    <w:lsdException w:name="List Table 1 Light Accent 6" w:uiPriority="46"/>
-    <w:lsdException w:name="List Table 2 Accent 6" w:uiPriority="47"/>
-    <w:lsdException w:name="List Table 3 Accent 6" w:uiPriority="48"/>
-    <w:lsdException w:name="List Table 4 Accent 6" w:uiPriority="49"/>
-    <w:lsdException w:name="List Table 5 Dark Accent 6" w:uiPriority="50"/>
-    <w:lsdException w:name="List Table 6 Colorful Accent 6" w:uiPriority="51"/>
-    <w:lsdException w:name="List Table 7 Colorful Accent 6" w:uiPriority="52"/>
-    <w:lsdException w:name="Mention" w:semiHidden="1" w:unhideWhenUsed="1"/>
-    <w:lsdException w:name="Smart Hyperlink" w:semiHidden="1" w:unhideWhenUsed="1"/>
-    <w:lsdException w:name="Hashtag" w:semiHidden="1" w:unhideWhenUsed="1"/>
-    <w:lsdException w:name="Unresolved Mention" w:semiHidden="1" w:unhideWhenUsed="1"/>
+  <w:latentStyles w:defLockedState="0" w:defUIPriority="99" w:defSemiHidden="1" w:defUnhideWhenUsed="1" w:defQFormat="0" w:count="267">
+    <w:lsdException w:name="Normal" w:semiHidden="0" w:uiPriority="0" w:unhideWhenUsed="0" w:qFormat="1"/>
+    <w:lsdException w:name="heading 1" w:semiHidden="0" w:uiPriority="9" w:unhideWhenUsed="0" w:qFormat="1"/>
+    <w:lsdException w:name="heading 2" w:uiPriority="9" w:qFormat="1"/>
+    <w:lsdException w:name="heading 3" w:uiPriority="9" w:qFormat="1"/>
+    <w:lsdException w:name="heading 4" w:uiPriority="9" w:qFormat="1"/>
+    <w:lsdException w:name="heading 5" w:uiPriority="9" w:qFormat="1"/>
+    <w:lsdException w:name="heading 6" w:uiPriority="9" w:qFormat="1"/>
+    <w:lsdException w:name="heading 7" w:uiPriority="9" w:qFormat="1"/>
+    <w:lsdException w:name="heading 8" w:uiPriority="9" w:qFormat="1"/>
+    <w:lsdException w:name="heading 9" w:uiPriority="9" w:qFormat="1"/>
+    <w:lsdException w:name="toc 1" w:uiPriority="39"/>
+    <w:lsdException w:name="toc 2" w:uiPriority="39"/>
+    <w:lsdException w:name="toc 3" w:uiPriority="39"/>
+    <w:lsdException w:name="toc 4" w:uiPriority="39"/>
+    <w:lsdException w:name="toc 5" w:uiPriority="39"/>
+    <w:lsdException w:name="toc 6" w:uiPriority="39"/>
+    <w:lsdException w:name="toc 7" w:uiPriority="39"/>
+    <w:lsdException w:name="toc 8" w:uiPriority="39"/>
+    <w:lsdException w:name="toc 9" w:uiPriority="39"/>
+    <w:lsdException w:name="caption" w:uiPriority="35" w:qFormat="1"/>
+    <w:lsdException w:name="Title" w:semiHidden="0" w:uiPriority="10" w:unhideWhenUsed="0" w:qFormat="1"/>
+    <w:lsdException w:name="Default Paragraph Font" w:uiPriority="1"/>
+    <w:lsdException w:name="Subtitle" w:semiHidden="0" w:uiPriority="11" w:unhideWhenUsed="0" w:qFormat="1"/>
+    <w:lsdException w:name="Strong" w:semiHidden="0" w:uiPriority="22" w:unhideWhenUsed="0" w:qFormat="1"/>
+    <w:lsdException w:name="Emphasis" w:semiHidden="0" w:uiPriority="20" w:unhideWhenUsed="0" w:qFormat="1"/>
+    <w:lsdException w:name="Table Grid" w:uiPriority="39"/>
+    <w:lsdException w:name="Placeholder Text" w:unhideWhenUsed="0"/>
+    <w:lsdException w:name="No Spacing" w:semiHidden="0" w:uiPriority="1" w:unhideWhenUsed="0" w:qFormat="1"/>
+    <w:lsdException w:name="Light Shading" w:semiHidden="0" w:uiPriority="60" w:unhideWhenUsed="0"/>
+    <w:lsdException w:name="Light List" w:semiHidden="0" w:uiPriority="61" w:unhideWhenUsed="0"/>
+    <w:lsdException w:name="Light Grid" w:semiHidden="0" w:uiPriority="62" w:unhideWhenUsed="0"/>
+    <w:lsdException w:name="Medium Shading 1" w:semiHidden="0" w:uiPriority="63" w:unhideWhenUsed="0"/>
+    <w:lsdException w:name="Medium Shading 2" w:semiHidden="0" w:uiPriority="64" w:unhideWhenUsed="0"/>
+    <w:lsdException w:name="Medium List 1" w:semiHidden="0" w:uiPriority="65" w:unhideWhenUsed="0"/>
+    <w:lsdException w:name="Medium List 2" w:semiHidden="0" w:uiPriority="66" w:unhideWhenUsed="0"/>
+    <w:lsdException w:name="Medium Grid 1" w:semiHidden="0" w:uiPriority="67" w:unhideWhenUsed="0"/>
+    <w:lsdException w:name="Medium Grid 2" w:semiHidden="0" w:uiPriority="68" w:unhideWhenUsed="0"/>
+    <w:lsdException w:name="Medium Grid 3" w:semiHidden="0" w:uiPriority="69" w:unhideWhenUsed="0"/>
+    <w:lsdException w:name="Dark List" w:semiHidden="0" w:uiPriority="70" w:unhideWhenUsed="0"/>
+    <w:lsdException w:name="Colorful Shading" w:semiHidden="0" w:uiPriority="71" w:unhideWhenUsed="0"/>
+    <w:lsdException w:name="Colorful List" w:semiHidden="0" w:uiPriority="72" w:unhideWhenUsed="0"/>
+    <w:lsdException w:name="Colorful Grid" w:semiHidden="0" w:uiPriority="73" w:unhideWhenUsed="0"/>
+    <w:lsdException w:name="Light Shading Accent 1" w:semiHidden="0" w:uiPriority="60" w:unhideWhenUsed="0"/>
+    <w:lsdException w:name="Light List Accent 1" w:semiHidden="0" w:uiPriority="61" w:unhideWhenUsed="0"/>
+    <w:lsdException w:name="Light Grid Accent 1" w:semiHidden="0" w:uiPriority="62" w:unhideWhenUsed="0"/>
+    <w:lsdException w:name="Medium Shading 1 Accent 1" w:semiHidden="0" w:uiPriority="63" w:unhideWhenUsed="0"/>
+    <w:lsdException w:name="Medium Shading 2 Accent 1" w:semiHidden="0" w:uiPriority="64" w:unhideWhenUsed="0"/>
+    <w:lsdException w:name="Medium List 1 Accent 1" w:semiHidden="0" w:uiPriority="65" w:unhideWhenUsed="0"/>
+    <w:lsdException w:name="Revision" w:unhideWhenUsed="0"/>
+    <w:lsdException w:name="List Paragraph" w:semiHidden="0" w:uiPriority="34" w:unhideWhenUsed="0" w:qFormat="1"/>
+    <w:lsdException w:name="Quote" w:semiHidden="0" w:uiPriority="29" w:unhideWhenUsed="0" w:qFormat="1"/>
+    <w:lsdException w:name="Intense Quote" w:semiHidden="0" w:uiPriority="30" w:unhideWhenUsed="0" w:qFormat="1"/>
+    <w:lsdException w:name="Medium List 2 Accent 1" w:semiHidden="0" w:uiPriority="66" w:unhideWhenUsed="0"/>
+    <w:lsdException w:name="Medium Grid 1 Accent 1" w:semiHidden="0" w:uiPriority="67" w:unhideWhenUsed="0"/>
+    <w:lsdException w:name="Medium Grid 2 Accent 1" w:semiHidden="0" w:uiPriority="68" w:unhideWhenUsed="0"/>
+    <w:lsdException w:name="Medium Grid 3 Accent 1" w:semiHidden="0" w:uiPriority="69" w:unhideWhenUsed="0"/>
+    <w:lsdException w:name="Dark List Accent 1" w:semiHidden="0" w:uiPriority="70" w:unhideWhenUsed="0"/>
+    <w:lsdException w:name="Colorful Shading Accent 1" w:semiHidden="0" w:uiPriority="71" w:unhideWhenUsed="0"/>
+    <w:lsdException w:name="Colorful List Accent 1" w:semiHidden="0" w:uiPriority="72" w:unhideWhenUsed="0"/>
+    <w:lsdException w:name="Colorful Grid Accent 1" w:semiHidden="0" w:uiPriority="73" w:unhideWhenUsed="0"/>
+    <w:lsdException w:name="Light Shading Accent 2" w:semiHidden="0" w:uiPriority="60" w:unhideWhenUsed="0"/>
+    <w:lsdException w:name="Light List Accent 2" w:semiHidden="0" w:uiPriority="61" w:unhideWhenUsed="0"/>
+    <w:lsdException w:name="Light Grid Accent 2" w:semiHidden="0" w:uiPriority="62" w:unhideWhenUsed="0"/>
+    <w:lsdException w:name="Medium Shading 1 Accent 2" w:semiHidden="0" w:uiPriority="63" w:unhideWhenUsed="0"/>
+    <w:lsdException w:name="Medium Shading 2 Accent 2" w:semiHidden="0" w:uiPriority="64" w:unhideWhenUsed="0"/>
+    <w:lsdException w:name="Medium List 1 Accent 2" w:semiHidden="0" w:uiPriority="65" w:unhideWhenUsed="0"/>
+    <w:lsdException w:name="Medium List 2 Accent 2" w:semiHidden="0" w:uiPriority="66" w:unhideWhenUsed="0"/>
+    <w:lsdException w:name="Medium Grid 1 Accent 2" w:semiHidden="0" w:uiPriority="67" w:unhideWhenUsed="0"/>
+    <w:lsdException w:name="Medium Grid 2 Accent 2" w:semiHidden="0" w:uiPriority="68" w:unhideWhenUsed="0"/>
+    <w:lsdException w:name="Medium Grid 3 Accent 2" w:semiHidden="0" w:uiPriority="69" w:unhideWhenUsed="0"/>
+    <w:lsdException w:name="Dark List Accent 2" w:semiHidden="0" w:uiPriority="70" w:unhideWhenUsed="0"/>
+    <w:lsdException w:name="Colorful Shading Accent 2" w:semiHidden="0" w:uiPriority="71" w:unhideWhenUsed="0"/>
+    <w:lsdException w:name="Colorful List Accent 2" w:semiHidden="0" w:uiPriority="72" w:unhideWhenUsed="0"/>
+    <w:lsdException w:name="Colorful Grid Accent 2" w:semiHidden="0" w:uiPriority="73" w:unhideWhenUsed="0"/>
+    <w:lsdException w:name="Light Shading Accent 3" w:semiHidden="0" w:uiPriority="60" w:unhideWhenUsed="0"/>
+    <w:lsdException w:name="Light List Accent 3" w:semiHidden="0" w:uiPriority="61" w:unhideWhenUsed="0"/>
+    <w:lsdException w:name="Light Grid Accent 3" w:semiHidden="0" w:uiPriority="62" w:unhideWhenUsed="0"/>
+    <w:lsdException w:name="Medium Shading 1 Accent 3" w:semiHidden="0" w:uiPriority="63" w:unhideWhenUsed="0"/>
+    <w:lsdException w:name="Medium Shading 2 Accent 3" w:semiHidden="0" w:uiPriority="64" w:unhideWhenUsed="0"/>
+    <w:lsdException w:name="Medium List 1 Accent 3" w:semiHidden="0" w:uiPriority="65" w:unhideWhenUsed="0"/>
+    <w:lsdException w:name="Medium List 2 Accent 3" w:semiHidden="0" w:uiPriority="66" w:unhideWhenUsed="0"/>
+    <w:lsdException w:name="Medium Grid 1 Accent 3" w:semiHidden="0" w:uiPriority="67" w:unhideWhenUsed="0"/>
+    <w:lsdException w:name="Medium Grid 2 Accent 3" w:semiHidden="0" w:uiPriority="68" w:unhideWhenUsed="0"/>
+    <w:lsdException w:name="Medium Grid 3 Accent 3" w:semiHidden="0" w:uiPriority="69" w:unhideWhenUsed="0"/>
+    <w:lsdException w:name="Dark List Accent 3" w:semiHidden="0" w:uiPriority="70" w:unhideWhenUsed="0"/>
+    <w:lsdException w:name="Colorful Shading Accent 3" w:semiHidden="0" w:uiPriority="71" w:unhideWhenUsed="0"/>
+    <w:lsdException w:name="Colorful List Accent 3" w:semiHidden="0" w:uiPriority="72" w:unhideWhenUsed="0"/>
+    <w:lsdException w:name="Colorful Grid Accent 3" w:semiHidden="0" w:uiPriority="73" w:unhideWhenUsed="0"/>
+    <w:lsdException w:name="Light Shading Accent 4" w:semiHidden="0" w:uiPriority="60" w:unhideWhenUsed="0"/>
+    <w:lsdException w:name="Light List Accent 4" w:semiHidden="0" w:uiPriority="61" w:unhideWhenUsed="0"/>
+    <w:lsdException w:name="Light Grid Accent 4" w:semiHidden="0" w:uiPriority="62" w:unhideWhenUsed="0"/>
+    <w:lsdException w:name="Medium Shading 1 Accent 4" w:semiHidden="0" w:uiPriority="63" w:unhideWhenUsed="0"/>
+    <w:lsdException w:name="Medium Shading 2 Accent 4" w:semiHidden="0" w:uiPriority="64" w:unhideWhenUsed="0"/>
+    <w:lsdException w:name="Medium List 1 Accent 4" w:semiHidden="0" w:uiPriority="65" w:unhideWhenUsed="0"/>
+    <w:lsdException w:name="Medium List 2 Accent 4" w:semiHidden="0" w:uiPriority="66" w:unhideWhenUsed="0"/>
+    <w:lsdException w:name="Medium Grid 1 Accent 4" w:semiHidden="0" w:uiPriority="67" w:unhideWhenUsed="0"/>
+    <w:lsdException w:name="Medium Grid 2 Accent 4" w:semiHidden="0" w:uiPriority="68" w:unhideWhenUsed="0"/>
+    <w:lsdException w:name="Medium Grid 3 Accent 4" w:semiHidden="0" w:uiPriority="69" w:unhideWhenUsed="0"/>
+    <w:lsdException w:name="Dark List Accent 4" w:semiHidden="0" w:uiPriority="70" w:unhideWhenUsed="0"/>
+    <w:lsdException w:name="Colorful Shading Accent 4" w:semiHidden="0" w:uiPriority="71" w:unhideWhenUsed="0"/>
+    <w:lsdException w:name="Colorful List Accent 4" w:semiHidden="0" w:uiPriority="72" w:unhideWhenUsed="0"/>
+    <w:lsdException w:name="Colorful Grid Accent 4" w:semiHidden="0" w:uiPriority="73" w:unhideWhenUsed="0"/>
+    <w:lsdException w:name="Light Shading Accent 5" w:semiHidden="0" w:uiPriority="60" w:unhideWhenUsed="0"/>
+    <w:lsdException w:name="Light List Accent 5" w:semiHidden="0" w:uiPriority="61" w:unhideWhenUsed="0"/>
+    <w:lsdException w:name="Light Grid Accent 5" w:semiHidden="0" w:uiPriority="62" w:unhideWhenUsed="0"/>
+    <w:lsdException w:name="Medium Shading 1 Accent 5" w:semiHidden="0" w:uiPriority="63" w:unhideWhenUsed="0"/>
+    <w:lsdException w:name="Medium Shading 2 Accent 5" w:semiHidden="0" w:uiPriority="64" w:unhideWhenUsed="0"/>
+    <w:lsdException w:name="Medium List 1 Accent 5" w:semiHidden="0" w:uiPriority="65" w:unhideWhenUsed="0"/>
+    <w:lsdException w:name="Medium List 2 Accent 5" w:semiHidden="0" w:uiPriority="66" w:unhideWhenUsed="0"/>
+    <w:lsdException w:name="Medium Grid 1 Accent 5" w:semiHidden="0" w:uiPriority="67" w:unhideWhenUsed="0"/>
+    <w:lsdException w:name="Medium Grid 2 Accent 5" w:semiHidden="0" w:uiPriority="68" w:unhideWhenUsed="0"/>
+    <w:lsdException w:name="Medium Grid 3 Accent 5" w:semiHidden="0" w:uiPriority="69" w:unhideWhenUsed="0"/>
+    <w:lsdException w:name="Dark List Accent 5" w:semiHidden="0" w:uiPriority="70" w:unhideWhenUsed="0"/>
+    <w:lsdException w:name="Colorful Shading Accent 5" w:semiHidden="0" w:uiPriority="71" w:unhideWhenUsed="0"/>
+    <w:lsdException w:name="Colorful List Accent 5" w:semiHidden="0" w:uiPriority="72" w:unhideWhenUsed="0"/>
+    <w:lsdException w:name="Colorful Grid Accent 5" w:semiHidden="0" w:uiPriority="73" w:unhideWhenUsed="0"/>
+    <w:lsdException w:name="Light Shading Accent 6" w:semiHidden="0" w:uiPriority="60" w:unhideWhenUsed="0"/>
+    <w:lsdException w:name="Light List Accent 6" w:semiHidden="0" w:uiPriority="61" w:unhideWhenUsed="0"/>
+    <w:lsdException w:name="Light Grid Accent 6" w:semiHidden="0" w:uiPriority="62" w:unhideWhenUsed="0"/>
+    <w:lsdException w:name="Medium Shading 1 Accent 6" w:semiHidden="0" w:uiPriority="63" w:unhideWhenUsed="0"/>
+    <w:lsdException w:name="Medium Shading 2 Accent 6" w:semiHidden="0" w:uiPriority="64" w:unhideWhenUsed="0"/>
+    <w:lsdException w:name="Medium List 1 Accent 6" w:semiHidden="0" w:uiPriority="65" w:unhideWhenUsed="0"/>
+    <w:lsdException w:name="Medium List 2 Accent 6" w:semiHidden="0" w:uiPriority="66" w:unhideWhenUsed="0"/>
+    <w:lsdException w:name="Medium Grid 1 Accent 6" w:semiHidden="0" w:uiPriority="67" w:unhideWhenUsed="0"/>
+    <w:lsdException w:name="Medium Grid 2 Accent 6" w:semiHidden="0" w:uiPriority="68" w:unhideWhenUsed="0"/>
+    <w:lsdException w:name="Medium Grid 3 Accent 6" w:semiHidden="0" w:uiPriority="69" w:unhideWhenUsed="0"/>
+    <w:lsdException w:name="Dark List Accent 6" w:semiHidden="0" w:uiPriority="70" w:unhideWhenUsed="0"/>
+    <w:lsdException w:name="Colorful Shading Accent 6" w:semiHidden="0" w:uiPriority="71" w:unhideWhenUsed="0"/>
+    <w:lsdException w:name="Colorful List Accent 6" w:semiHidden="0" w:uiPriority="72" w:unhideWhenUsed="0"/>
+    <w:lsdException w:name="Colorful Grid Accent 6" w:semiHidden="0" w:uiPriority="73" w:unhideWhenUsed="0"/>
+    <w:lsdException w:name="Subtle Emphasis" w:semiHidden="0" w:uiPriority="19" w:unhideWhenUsed="0" w:qFormat="1"/>
+    <w:lsdException w:name="Intense Emphasis" w:semiHidden="0" w:uiPriority="21" w:unhideWhenUsed="0" w:qFormat="1"/>
+    <w:lsdException w:name="Subtle Reference" w:semiHidden="0" w:uiPriority="31" w:unhideWhenUsed="0" w:qFormat="1"/>
+    <w:lsdException w:name="Intense Reference" w:semiHidden="0" w:uiPriority="32" w:unhideWhenUsed="0" w:qFormat="1"/>
+    <w:lsdException w:name="Book Title" w:semiHidden="0" w:uiPriority="33" w:unhideWhenUsed="0" w:qFormat="1"/>
+    <w:lsdException w:name="Bibliography" w:uiPriority="37"/>
+    <w:lsdException w:name="TOC Heading" w:uiPriority="39" w:qFormat="1"/>
   </w:latentStyles>
   <w:style w:type="paragraph" w:default="1" w:styleId="Normal">
     <w:name w:val="Normal"/>
@@ -2066,7 +2378,302 @@
   <w:style w:type="character" w:default="1" w:styleId="Fuentedeprrafopredeter">
     <w:name w:val="Default Paragraph Font"/>
     <w:uiPriority w:val="1"/>
+    <w:unhideWhenUsed/>
+  </w:style>
+  <w:style w:type="table" w:default="1" w:styleId="Tablanormal">
+    <w:name w:val="Normal Table"/>
+    <w:uiPriority w:val="99"/>
     <w:semiHidden/>
+    <w:unhideWhenUsed/>
+    <w:tblPr>
+      <w:tblInd w:w="0" w:type="dxa"/>
+      <w:tblCellMar>
+        <w:top w:w="0" w:type="dxa"/>
+        <w:left w:w="108" w:type="dxa"/>
+        <w:bottom w:w="0" w:type="dxa"/>
+        <w:right w:w="108" w:type="dxa"/>
+      </w:tblCellMar>
+    </w:tblPr>
+  </w:style>
+  <w:style w:type="numbering" w:default="1" w:styleId="Sinlista">
+    <w:name w:val="No List"/>
+    <w:uiPriority w:val="99"/>
+    <w:semiHidden/>
+    <w:unhideWhenUsed/>
+  </w:style>
+  <w:style w:type="paragraph" w:styleId="Encabezado">
+    <w:name w:val="header"/>
+    <w:basedOn w:val="Normal"/>
+    <w:link w:val="EncabezadoCar"/>
+    <w:uiPriority w:val="99"/>
+    <w:unhideWhenUsed/>
+    <w:rsid w:val="00C7664A"/>
+    <w:pPr>
+      <w:tabs>
+        <w:tab w:val="center" w:pos="4252"/>
+        <w:tab w:val="right" w:pos="8504"/>
+      </w:tabs>
+      <w:spacing w:after="0" w:line="240" w:lineRule="auto"/>
+    </w:pPr>
+  </w:style>
+  <w:style w:type="character" w:customStyle="1" w:styleId="EncabezadoCar">
+    <w:name w:val="Encabezado Car"/>
+    <w:basedOn w:val="Fuentedeprrafopredeter"/>
+    <w:link w:val="Encabezado"/>
+    <w:uiPriority w:val="99"/>
+    <w:rsid w:val="00C7664A"/>
+    <w:rPr>
+      <w:lang w:val="es-AR"/>
+    </w:rPr>
+  </w:style>
+  <w:style w:type="paragraph" w:styleId="Piedepgina">
+    <w:name w:val="footer"/>
+    <w:basedOn w:val="Normal"/>
+    <w:link w:val="PiedepginaCar"/>
+    <w:uiPriority w:val="99"/>
+    <w:unhideWhenUsed/>
+    <w:rsid w:val="00C7664A"/>
+    <w:pPr>
+      <w:tabs>
+        <w:tab w:val="center" w:pos="4252"/>
+        <w:tab w:val="right" w:pos="8504"/>
+      </w:tabs>
+      <w:spacing w:after="0" w:line="240" w:lineRule="auto"/>
+    </w:pPr>
+  </w:style>
+  <w:style w:type="character" w:customStyle="1" w:styleId="PiedepginaCar">
+    <w:name w:val="Pie de página Car"/>
+    <w:basedOn w:val="Fuentedeprrafopredeter"/>
+    <w:link w:val="Piedepgina"/>
+    <w:uiPriority w:val="99"/>
+    <w:rsid w:val="00C7664A"/>
+    <w:rPr>
+      <w:lang w:val="es-AR"/>
+    </w:rPr>
+  </w:style>
+  <w:style w:type="paragraph" w:styleId="Textodeglobo">
+    <w:name w:val="Balloon Text"/>
+    <w:basedOn w:val="Normal"/>
+    <w:link w:val="TextodegloboCar"/>
+    <w:uiPriority w:val="99"/>
+    <w:semiHidden/>
+    <w:unhideWhenUsed/>
+    <w:rsid w:val="00C442FF"/>
+    <w:pPr>
+      <w:spacing w:after="0" w:line="240" w:lineRule="auto"/>
+    </w:pPr>
+    <w:rPr>
+      <w:rFonts w:ascii="Tahoma" w:hAnsi="Tahoma" w:cs="Tahoma"/>
+      <w:sz w:val="16"/>
+      <w:szCs w:val="16"/>
+    </w:rPr>
+  </w:style>
+  <w:style w:type="character" w:customStyle="1" w:styleId="TextodegloboCar">
+    <w:name w:val="Texto de globo Car"/>
+    <w:basedOn w:val="Fuentedeprrafopredeter"/>
+    <w:link w:val="Textodeglobo"/>
+    <w:uiPriority w:val="99"/>
+    <w:semiHidden/>
+    <w:rsid w:val="00C442FF"/>
+    <w:rPr>
+      <w:rFonts w:ascii="Tahoma" w:hAnsi="Tahoma" w:cs="Tahoma"/>
+      <w:sz w:val="16"/>
+      <w:szCs w:val="16"/>
+      <w:lang w:val="es-AR"/>
+    </w:rPr>
+  </w:style>
+  <w:style w:type="paragraph" w:styleId="Prrafodelista">
+    <w:name w:val="List Paragraph"/>
+    <w:basedOn w:val="Normal"/>
+    <w:uiPriority w:val="34"/>
+    <w:qFormat/>
+    <w:rsid w:val="005409C2"/>
+    <w:pPr>
+      <w:ind w:left="720"/>
+      <w:contextualSpacing/>
+    </w:pPr>
+  </w:style>
+  <w:style w:type="paragraph" w:styleId="Sinespaciado">
+    <w:name w:val="No Spacing"/>
+    <w:uiPriority w:val="1"/>
+    <w:qFormat/>
+    <w:rsid w:val="005409C2"/>
+    <w:pPr>
+      <w:spacing w:after="0" w:line="240" w:lineRule="auto"/>
+    </w:pPr>
+    <w:rPr>
+      <w:lang w:val="es-AR"/>
+    </w:rPr>
+  </w:style>
+</w:styles>
+</file>
+
+<file path=word/stylesWithEffects.xml><?xml version="1.0" encoding="utf-8"?>
+<w:styles xmlns:wpc="http://schemas.microsoft.com/office/word/2010/wordprocessingCanvas" xmlns:mc="http://schemas.openxmlformats.org/markup-compatibility/2006" xmlns:o="urn:schemas-microsoft-com:office:office" xmlns:r="http://schemas.openxmlformats.org/officeDocument/2006/relationships" xmlns:m="http://schemas.openxmlformats.org/officeDocument/2006/math" xmlns:v="urn:schemas-microsoft-com:vml" xmlns:wp14="http://schemas.microsoft.com/office/word/2010/wordprocessingDrawing" xmlns:wp="http://schemas.openxmlformats.org/drawingml/2006/wordprocessingDrawing" xmlns:w10="urn:schemas-microsoft-com:office:word" xmlns:w="http://schemas.openxmlformats.org/wordprocessingml/2006/main" xmlns:w14="http://schemas.microsoft.com/office/word/2010/wordml" xmlns:wpg="http://schemas.microsoft.com/office/word/2010/wordprocessingGroup" xmlns:wpi="http://schemas.microsoft.com/office/word/2010/wordprocessingInk" xmlns:wne="http://schemas.microsoft.com/office/word/2006/wordml" xmlns:wps="http://schemas.microsoft.com/office/word/2010/wordprocessingShape" mc:Ignorable="w14 wp14">
+  <w:docDefaults>
+    <w:rPrDefault>
+      <w:rPr>
+        <w:rFonts w:asciiTheme="minorHAnsi" w:eastAsiaTheme="minorHAnsi" w:hAnsiTheme="minorHAnsi" w:cstheme="minorBidi"/>
+        <w:sz w:val="22"/>
+        <w:szCs w:val="22"/>
+        <w:lang w:val="es-ES" w:eastAsia="en-US" w:bidi="ar-SA"/>
+      </w:rPr>
+    </w:rPrDefault>
+    <w:pPrDefault>
+      <w:pPr>
+        <w:spacing w:after="160" w:line="259" w:lineRule="auto"/>
+      </w:pPr>
+    </w:pPrDefault>
+  </w:docDefaults>
+  <w:latentStyles w:defLockedState="0" w:defUIPriority="99" w:defSemiHidden="1" w:defUnhideWhenUsed="1" w:defQFormat="0" w:count="267">
+    <w:lsdException w:name="Normal" w:semiHidden="0" w:uiPriority="0" w:unhideWhenUsed="0" w:qFormat="1"/>
+    <w:lsdException w:name="heading 1" w:semiHidden="0" w:uiPriority="9" w:unhideWhenUsed="0" w:qFormat="1"/>
+    <w:lsdException w:name="heading 2" w:uiPriority="9" w:qFormat="1"/>
+    <w:lsdException w:name="heading 3" w:uiPriority="9" w:qFormat="1"/>
+    <w:lsdException w:name="heading 4" w:uiPriority="9" w:qFormat="1"/>
+    <w:lsdException w:name="heading 5" w:uiPriority="9" w:qFormat="1"/>
+    <w:lsdException w:name="heading 6" w:uiPriority="9" w:qFormat="1"/>
+    <w:lsdException w:name="heading 7" w:uiPriority="9" w:qFormat="1"/>
+    <w:lsdException w:name="heading 8" w:uiPriority="9" w:qFormat="1"/>
+    <w:lsdException w:name="heading 9" w:uiPriority="9" w:qFormat="1"/>
+    <w:lsdException w:name="toc 1" w:uiPriority="39"/>
+    <w:lsdException w:name="toc 2" w:uiPriority="39"/>
+    <w:lsdException w:name="toc 3" w:uiPriority="39"/>
+    <w:lsdException w:name="toc 4" w:uiPriority="39"/>
+    <w:lsdException w:name="toc 5" w:uiPriority="39"/>
+    <w:lsdException w:name="toc 6" w:uiPriority="39"/>
+    <w:lsdException w:name="toc 7" w:uiPriority="39"/>
+    <w:lsdException w:name="toc 8" w:uiPriority="39"/>
+    <w:lsdException w:name="toc 9" w:uiPriority="39"/>
+    <w:lsdException w:name="caption" w:uiPriority="35" w:qFormat="1"/>
+    <w:lsdException w:name="Title" w:semiHidden="0" w:uiPriority="10" w:unhideWhenUsed="0" w:qFormat="1"/>
+    <w:lsdException w:name="Default Paragraph Font" w:uiPriority="1"/>
+    <w:lsdException w:name="Subtitle" w:semiHidden="0" w:uiPriority="11" w:unhideWhenUsed="0" w:qFormat="1"/>
+    <w:lsdException w:name="Strong" w:semiHidden="0" w:uiPriority="22" w:unhideWhenUsed="0" w:qFormat="1"/>
+    <w:lsdException w:name="Emphasis" w:semiHidden="0" w:uiPriority="20" w:unhideWhenUsed="0" w:qFormat="1"/>
+    <w:lsdException w:name="Table Grid" w:uiPriority="39"/>
+    <w:lsdException w:name="Placeholder Text" w:unhideWhenUsed="0"/>
+    <w:lsdException w:name="No Spacing" w:semiHidden="0" w:uiPriority="1" w:unhideWhenUsed="0" w:qFormat="1"/>
+    <w:lsdException w:name="Light Shading" w:semiHidden="0" w:uiPriority="60" w:unhideWhenUsed="0"/>
+    <w:lsdException w:name="Light List" w:semiHidden="0" w:uiPriority="61" w:unhideWhenUsed="0"/>
+    <w:lsdException w:name="Light Grid" w:semiHidden="0" w:uiPriority="62" w:unhideWhenUsed="0"/>
+    <w:lsdException w:name="Medium Shading 1" w:semiHidden="0" w:uiPriority="63" w:unhideWhenUsed="0"/>
+    <w:lsdException w:name="Medium Shading 2" w:semiHidden="0" w:uiPriority="64" w:unhideWhenUsed="0"/>
+    <w:lsdException w:name="Medium List 1" w:semiHidden="0" w:uiPriority="65" w:unhideWhenUsed="0"/>
+    <w:lsdException w:name="Medium List 2" w:semiHidden="0" w:uiPriority="66" w:unhideWhenUsed="0"/>
+    <w:lsdException w:name="Medium Grid 1" w:semiHidden="0" w:uiPriority="67" w:unhideWhenUsed="0"/>
+    <w:lsdException w:name="Medium Grid 2" w:semiHidden="0" w:uiPriority="68" w:unhideWhenUsed="0"/>
+    <w:lsdException w:name="Medium Grid 3" w:semiHidden="0" w:uiPriority="69" w:unhideWhenUsed="0"/>
+    <w:lsdException w:name="Dark List" w:semiHidden="0" w:uiPriority="70" w:unhideWhenUsed="0"/>
+    <w:lsdException w:name="Colorful Shading" w:semiHidden="0" w:uiPriority="71" w:unhideWhenUsed="0"/>
+    <w:lsdException w:name="Colorful List" w:semiHidden="0" w:uiPriority="72" w:unhideWhenUsed="0"/>
+    <w:lsdException w:name="Colorful Grid" w:semiHidden="0" w:uiPriority="73" w:unhideWhenUsed="0"/>
+    <w:lsdException w:name="Light Shading Accent 1" w:semiHidden="0" w:uiPriority="60" w:unhideWhenUsed="0"/>
+    <w:lsdException w:name="Light List Accent 1" w:semiHidden="0" w:uiPriority="61" w:unhideWhenUsed="0"/>
+    <w:lsdException w:name="Light Grid Accent 1" w:semiHidden="0" w:uiPriority="62" w:unhideWhenUsed="0"/>
+    <w:lsdException w:name="Medium Shading 1 Accent 1" w:semiHidden="0" w:uiPriority="63" w:unhideWhenUsed="0"/>
+    <w:lsdException w:name="Medium Shading 2 Accent 1" w:semiHidden="0" w:uiPriority="64" w:unhideWhenUsed="0"/>
+    <w:lsdException w:name="Medium List 1 Accent 1" w:semiHidden="0" w:uiPriority="65" w:unhideWhenUsed="0"/>
+    <w:lsdException w:name="Revision" w:unhideWhenUsed="0"/>
+    <w:lsdException w:name="List Paragraph" w:semiHidden="0" w:uiPriority="34" w:unhideWhenUsed="0" w:qFormat="1"/>
+    <w:lsdException w:name="Quote" w:semiHidden="0" w:uiPriority="29" w:unhideWhenUsed="0" w:qFormat="1"/>
+    <w:lsdException w:name="Intense Quote" w:semiHidden="0" w:uiPriority="30" w:unhideWhenUsed="0" w:qFormat="1"/>
+    <w:lsdException w:name="Medium List 2 Accent 1" w:semiHidden="0" w:uiPriority="66" w:unhideWhenUsed="0"/>
+    <w:lsdException w:name="Medium Grid 1 Accent 1" w:semiHidden="0" w:uiPriority="67" w:unhideWhenUsed="0"/>
+    <w:lsdException w:name="Medium Grid 2 Accent 1" w:semiHidden="0" w:uiPriority="68" w:unhideWhenUsed="0"/>
+    <w:lsdException w:name="Medium Grid 3 Accent 1" w:semiHidden="0" w:uiPriority="69" w:unhideWhenUsed="0"/>
+    <w:lsdException w:name="Dark List Accent 1" w:semiHidden="0" w:uiPriority="70" w:unhideWhenUsed="0"/>
+    <w:lsdException w:name="Colorful Shading Accent 1" w:semiHidden="0" w:uiPriority="71" w:unhideWhenUsed="0"/>
+    <w:lsdException w:name="Colorful List Accent 1" w:semiHidden="0" w:uiPriority="72" w:unhideWhenUsed="0"/>
+    <w:lsdException w:name="Colorful Grid Accent 1" w:semiHidden="0" w:uiPriority="73" w:unhideWhenUsed="0"/>
+    <w:lsdException w:name="Light Shading Accent 2" w:semiHidden="0" w:uiPriority="60" w:unhideWhenUsed="0"/>
+    <w:lsdException w:name="Light List Accent 2" w:semiHidden="0" w:uiPriority="61" w:unhideWhenUsed="0"/>
+    <w:lsdException w:name="Light Grid Accent 2" w:semiHidden="0" w:uiPriority="62" w:unhideWhenUsed="0"/>
+    <w:lsdException w:name="Medium Shading 1 Accent 2" w:semiHidden="0" w:uiPriority="63" w:unhideWhenUsed="0"/>
+    <w:lsdException w:name="Medium Shading 2 Accent 2" w:semiHidden="0" w:uiPriority="64" w:unhideWhenUsed="0"/>
+    <w:lsdException w:name="Medium List 1 Accent 2" w:semiHidden="0" w:uiPriority="65" w:unhideWhenUsed="0"/>
+    <w:lsdException w:name="Medium List 2 Accent 2" w:semiHidden="0" w:uiPriority="66" w:unhideWhenUsed="0"/>
+    <w:lsdException w:name="Medium Grid 1 Accent 2" w:semiHidden="0" w:uiPriority="67" w:unhideWhenUsed="0"/>
+    <w:lsdException w:name="Medium Grid 2 Accent 2" w:semiHidden="0" w:uiPriority="68" w:unhideWhenUsed="0"/>
+    <w:lsdException w:name="Medium Grid 3 Accent 2" w:semiHidden="0" w:uiPriority="69" w:unhideWhenUsed="0"/>
+    <w:lsdException w:name="Dark List Accent 2" w:semiHidden="0" w:uiPriority="70" w:unhideWhenUsed="0"/>
+    <w:lsdException w:name="Colorful Shading Accent 2" w:semiHidden="0" w:uiPriority="71" w:unhideWhenUsed="0"/>
+    <w:lsdException w:name="Colorful List Accent 2" w:semiHidden="0" w:uiPriority="72" w:unhideWhenUsed="0"/>
+    <w:lsdException w:name="Colorful Grid Accent 2" w:semiHidden="0" w:uiPriority="73" w:unhideWhenUsed="0"/>
+    <w:lsdException w:name="Light Shading Accent 3" w:semiHidden="0" w:uiPriority="60" w:unhideWhenUsed="0"/>
+    <w:lsdException w:name="Light List Accent 3" w:semiHidden="0" w:uiPriority="61" w:unhideWhenUsed="0"/>
+    <w:lsdException w:name="Light Grid Accent 3" w:semiHidden="0" w:uiPriority="62" w:unhideWhenUsed="0"/>
+    <w:lsdException w:name="Medium Shading 1 Accent 3" w:semiHidden="0" w:uiPriority="63" w:unhideWhenUsed="0"/>
+    <w:lsdException w:name="Medium Shading 2 Accent 3" w:semiHidden="0" w:uiPriority="64" w:unhideWhenUsed="0"/>
+    <w:lsdException w:name="Medium List 1 Accent 3" w:semiHidden="0" w:uiPriority="65" w:unhideWhenUsed="0"/>
+    <w:lsdException w:name="Medium List 2 Accent 3" w:semiHidden="0" w:uiPriority="66" w:unhideWhenUsed="0"/>
+    <w:lsdException w:name="Medium Grid 1 Accent 3" w:semiHidden="0" w:uiPriority="67" w:unhideWhenUsed="0"/>
+    <w:lsdException w:name="Medium Grid 2 Accent 3" w:semiHidden="0" w:uiPriority="68" w:unhideWhenUsed="0"/>
+    <w:lsdException w:name="Medium Grid 3 Accent 3" w:semiHidden="0" w:uiPriority="69" w:unhideWhenUsed="0"/>
+    <w:lsdException w:name="Dark List Accent 3" w:semiHidden="0" w:uiPriority="70" w:unhideWhenUsed="0"/>
+    <w:lsdException w:name="Colorful Shading Accent 3" w:semiHidden="0" w:uiPriority="71" w:unhideWhenUsed="0"/>
+    <w:lsdException w:name="Colorful List Accent 3" w:semiHidden="0" w:uiPriority="72" w:unhideWhenUsed="0"/>
+    <w:lsdException w:name="Colorful Grid Accent 3" w:semiHidden="0" w:uiPriority="73" w:unhideWhenUsed="0"/>
+    <w:lsdException w:name="Light Shading Accent 4" w:semiHidden="0" w:uiPriority="60" w:unhideWhenUsed="0"/>
+    <w:lsdException w:name="Light List Accent 4" w:semiHidden="0" w:uiPriority="61" w:unhideWhenUsed="0"/>
+    <w:lsdException w:name="Light Grid Accent 4" w:semiHidden="0" w:uiPriority="62" w:unhideWhenUsed="0"/>
+    <w:lsdException w:name="Medium Shading 1 Accent 4" w:semiHidden="0" w:uiPriority="63" w:unhideWhenUsed="0"/>
+    <w:lsdException w:name="Medium Shading 2 Accent 4" w:semiHidden="0" w:uiPriority="64" w:unhideWhenUsed="0"/>
+    <w:lsdException w:name="Medium List 1 Accent 4" w:semiHidden="0" w:uiPriority="65" w:unhideWhenUsed="0"/>
+    <w:lsdException w:name="Medium List 2 Accent 4" w:semiHidden="0" w:uiPriority="66" w:unhideWhenUsed="0"/>
+    <w:lsdException w:name="Medium Grid 1 Accent 4" w:semiHidden="0" w:uiPriority="67" w:unhideWhenUsed="0"/>
+    <w:lsdException w:name="Medium Grid 2 Accent 4" w:semiHidden="0" w:uiPriority="68" w:unhideWhenUsed="0"/>
+    <w:lsdException w:name="Medium Grid 3 Accent 4" w:semiHidden="0" w:uiPriority="69" w:unhideWhenUsed="0"/>
+    <w:lsdException w:name="Dark List Accent 4" w:semiHidden="0" w:uiPriority="70" w:unhideWhenUsed="0"/>
+    <w:lsdException w:name="Colorful Shading Accent 4" w:semiHidden="0" w:uiPriority="71" w:unhideWhenUsed="0"/>
+    <w:lsdException w:name="Colorful List Accent 4" w:semiHidden="0" w:uiPriority="72" w:unhideWhenUsed="0"/>
+    <w:lsdException w:name="Colorful Grid Accent 4" w:semiHidden="0" w:uiPriority="73" w:unhideWhenUsed="0"/>
+    <w:lsdException w:name="Light Shading Accent 5" w:semiHidden="0" w:uiPriority="60" w:unhideWhenUsed="0"/>
+    <w:lsdException w:name="Light List Accent 5" w:semiHidden="0" w:uiPriority="61" w:unhideWhenUsed="0"/>
+    <w:lsdException w:name="Light Grid Accent 5" w:semiHidden="0" w:uiPriority="62" w:unhideWhenUsed="0"/>
+    <w:lsdException w:name="Medium Shading 1 Accent 5" w:semiHidden="0" w:uiPriority="63" w:unhideWhenUsed="0"/>
+    <w:lsdException w:name="Medium Shading 2 Accent 5" w:semiHidden="0" w:uiPriority="64" w:unhideWhenUsed="0"/>
+    <w:lsdException w:name="Medium List 1 Accent 5" w:semiHidden="0" w:uiPriority="65" w:unhideWhenUsed="0"/>
+    <w:lsdException w:name="Medium List 2 Accent 5" w:semiHidden="0" w:uiPriority="66" w:unhideWhenUsed="0"/>
+    <w:lsdException w:name="Medium Grid 1 Accent 5" w:semiHidden="0" w:uiPriority="67" w:unhideWhenUsed="0"/>
+    <w:lsdException w:name="Medium Grid 2 Accent 5" w:semiHidden="0" w:uiPriority="68" w:unhideWhenUsed="0"/>
+    <w:lsdException w:name="Medium Grid 3 Accent 5" w:semiHidden="0" w:uiPriority="69" w:unhideWhenUsed="0"/>
+    <w:lsdException w:name="Dark List Accent 5" w:semiHidden="0" w:uiPriority="70" w:unhideWhenUsed="0"/>
+    <w:lsdException w:name="Colorful Shading Accent 5" w:semiHidden="0" w:uiPriority="71" w:unhideWhenUsed="0"/>
+    <w:lsdException w:name="Colorful List Accent 5" w:semiHidden="0" w:uiPriority="72" w:unhideWhenUsed="0"/>
+    <w:lsdException w:name="Colorful Grid Accent 5" w:semiHidden="0" w:uiPriority="73" w:unhideWhenUsed="0"/>
+    <w:lsdException w:name="Light Shading Accent 6" w:semiHidden="0" w:uiPriority="60" w:unhideWhenUsed="0"/>
+    <w:lsdException w:name="Light List Accent 6" w:semiHidden="0" w:uiPriority="61" w:unhideWhenUsed="0"/>
+    <w:lsdException w:name="Light Grid Accent 6" w:semiHidden="0" w:uiPriority="62" w:unhideWhenUsed="0"/>
+    <w:lsdException w:name="Medium Shading 1 Accent 6" w:semiHidden="0" w:uiPriority="63" w:unhideWhenUsed="0"/>
+    <w:lsdException w:name="Medium Shading 2 Accent 6" w:semiHidden="0" w:uiPriority="64" w:unhideWhenUsed="0"/>
+    <w:lsdException w:name="Medium List 1 Accent 6" w:semiHidden="0" w:uiPriority="65" w:unhideWhenUsed="0"/>
+    <w:lsdException w:name="Medium List 2 Accent 6" w:semiHidden="0" w:uiPriority="66" w:unhideWhenUsed="0"/>
+    <w:lsdException w:name="Medium Grid 1 Accent 6" w:semiHidden="0" w:uiPriority="67" w:unhideWhenUsed="0"/>
+    <w:lsdException w:name="Medium Grid 2 Accent 6" w:semiHidden="0" w:uiPriority="68" w:unhideWhenUsed="0"/>
+    <w:lsdException w:name="Medium Grid 3 Accent 6" w:semiHidden="0" w:uiPriority="69" w:unhideWhenUsed="0"/>
+    <w:lsdException w:name="Dark List Accent 6" w:semiHidden="0" w:uiPriority="70" w:unhideWhenUsed="0"/>
+    <w:lsdException w:name="Colorful Shading Accent 6" w:semiHidden="0" w:uiPriority="71" w:unhideWhenUsed="0"/>
+    <w:lsdException w:name="Colorful List Accent 6" w:semiHidden="0" w:uiPriority="72" w:unhideWhenUsed="0"/>
+    <w:lsdException w:name="Colorful Grid Accent 6" w:semiHidden="0" w:uiPriority="73" w:unhideWhenUsed="0"/>
+    <w:lsdException w:name="Subtle Emphasis" w:semiHidden="0" w:uiPriority="19" w:unhideWhenUsed="0" w:qFormat="1"/>
+    <w:lsdException w:name="Intense Emphasis" w:semiHidden="0" w:uiPriority="21" w:unhideWhenUsed="0" w:qFormat="1"/>
+    <w:lsdException w:name="Subtle Reference" w:semiHidden="0" w:uiPriority="31" w:unhideWhenUsed="0" w:qFormat="1"/>
+    <w:lsdException w:name="Intense Reference" w:semiHidden="0" w:uiPriority="32" w:unhideWhenUsed="0" w:qFormat="1"/>
+    <w:lsdException w:name="Book Title" w:semiHidden="0" w:uiPriority="33" w:unhideWhenUsed="0" w:qFormat="1"/>
+    <w:lsdException w:name="Bibliography" w:uiPriority="37"/>
+    <w:lsdException w:name="TOC Heading" w:uiPriority="39" w:qFormat="1"/>
+  </w:latentStyles>
+  <w:style w:type="paragraph" w:default="1" w:styleId="Normal">
+    <w:name w:val="Normal"/>
+    <w:qFormat/>
+    <w:rPr>
+      <w:lang w:val="es-AR"/>
+    </w:rPr>
+  </w:style>
+  <w:style w:type="character" w:default="1" w:styleId="Fuentedeprrafopredeter">
+    <w:name w:val="Default Paragraph Font"/>
+    <w:uiPriority w:val="1"/>
     <w:unhideWhenUsed/>
   </w:style>
   <w:style w:type="table" w:default="1" w:styleId="Tablanormal">
@@ -2486,7 +3093,7 @@
   <a:extraClrSchemeLst/>
   <a:extLst>
     <a:ext uri="{05A4C25C-085E-4340-85A3-A5531E510DB2}">
-      <thm15:themeFamily xmlns:thm15="http://schemas.microsoft.com/office/thememl/2012/main" name="Office Theme" id="{62F939B6-93AF-4DB8-9C6B-D6C7DFDC589F}" vid="{4A3C46E8-61CC-4603-A589-7422A47A8E4A}"/>
+      <thm15:themeFamily xmlns:thm15="http://schemas.microsoft.com/office/thememl/2012/main" xmlns="" name="Office Theme" id="{62F939B6-93AF-4DB8-9C6B-D6C7DFDC589F}" vid="{4A3C46E8-61CC-4603-A589-7422A47A8E4A}"/>
     </a:ext>
   </a:extLst>
 </a:theme>

</xml_diff>